<commit_message>
ADD dot for two line
</commit_message>
<xml_diff>
--- a/The Search.docx
+++ b/The Search.docx
@@ -4026,39 +4026,38 @@
       <w:pPr>
         <w:ind w:left="270" w:right="-749"/>
         <w:rPr>
+          <w:sz w:val="28"/>
+          <w:szCs w:val="28"/>
+          <w:rtl/>
+          <w:lang w:val="en-US" w:bidi="ar-IQ"/>
+        </w:rPr>
+      </w:pPr>
+      <w:proofErr w:type="spellStart"/>
+      <w:r>
+        <w:rPr>
+          <w:sz w:val="28"/>
+          <w:szCs w:val="28"/>
+          <w:lang w:val="en-US" w:bidi="ar-IQ"/>
+        </w:rPr>
+        <w:t>Ultra Quiet</w:t>
+      </w:r>
+      <w:proofErr w:type="spellEnd"/>
+      <w:r>
+        <w:rPr>
+          <w:sz w:val="28"/>
+          <w:szCs w:val="28"/>
+          <w:lang w:val="en-US" w:bidi="ar-IQ"/>
+        </w:rPr>
+        <w:t xml:space="preserve"> Submarine Water Pump DC12V</w:t>
+      </w:r>
+      <w:r>
+        <w:rPr>
           <w:rFonts w:hint="cs"/>
           <w:sz w:val="28"/>
           <w:szCs w:val="28"/>
           <w:rtl/>
           <w:lang w:val="en-US" w:bidi="ar-IQ"/>
         </w:rPr>
-      </w:pPr>
-      <w:proofErr w:type="spellStart"/>
-      <w:r>
-        <w:rPr>
-          <w:sz w:val="28"/>
-          <w:szCs w:val="28"/>
-          <w:lang w:val="en-US" w:bidi="ar-IQ"/>
-        </w:rPr>
-        <w:t>Ultra Quiet</w:t>
-      </w:r>
-      <w:proofErr w:type="spellEnd"/>
-      <w:r>
-        <w:rPr>
-          <w:sz w:val="28"/>
-          <w:szCs w:val="28"/>
-          <w:lang w:val="en-US" w:bidi="ar-IQ"/>
-        </w:rPr>
-        <w:t xml:space="preserve"> Submarine Water Pump DC12V</w:t>
-      </w:r>
-      <w:r>
-        <w:rPr>
-          <w:rFonts w:hint="cs"/>
-          <w:sz w:val="28"/>
-          <w:szCs w:val="28"/>
-          <w:rtl/>
-          <w:lang w:val="en-US" w:bidi="ar-IQ"/>
-        </w:rPr>
         <w:t>.</w:t>
       </w:r>
     </w:p>
@@ -4066,7 +4065,6 @@
       <w:pPr>
         <w:ind w:left="270" w:right="-749"/>
         <w:rPr>
-          <w:rFonts w:hint="cs"/>
           <w:sz w:val="28"/>
           <w:szCs w:val="28"/>
           <w:rtl/>
@@ -4083,70 +4081,6 @@
           <w:lang w:val="en-US" w:bidi="ar-IQ"/>
         </w:rPr>
       </w:pPr>
-      <w:r>
-        <w:rPr>
-          <w:sz w:val="28"/>
-          <w:szCs w:val="28"/>
-          <w:lang w:val="en-US" w:bidi="ar-IQ"/>
-        </w:rPr>
-        <w:t>Rechargeable 3.7V Li-ion 2000mAh Battery 18650</w:t>
-      </w:r>
-      <w:r>
-        <w:rPr>
-          <w:sz w:val="28"/>
-          <w:szCs w:val="28"/>
-          <w:lang w:val="en-US" w:bidi="ar-IQ"/>
-        </w:rPr>
-        <w:t xml:space="preserve"> * 2</w:t>
-      </w:r>
-    </w:p>
-    <w:p>
-      <w:pPr>
-        <w:ind w:left="270" w:right="-749"/>
-        <w:rPr>
-          <w:sz w:val="28"/>
-          <w:szCs w:val="28"/>
-          <w:lang w:val="en-US" w:bidi="ar-IQ"/>
-        </w:rPr>
-      </w:pPr>
-    </w:p>
-    <w:p>
-      <w:pPr>
-        <w:ind w:left="270" w:right="-749"/>
-        <w:rPr>
-          <w:sz w:val="28"/>
-          <w:szCs w:val="28"/>
-          <w:lang w:val="en-US" w:bidi="ar-IQ"/>
-        </w:rPr>
-      </w:pPr>
-      <w:r>
-        <w:rPr>
-          <w:sz w:val="28"/>
-          <w:szCs w:val="28"/>
-          <w:lang w:val="en-US" w:bidi="ar-IQ"/>
-        </w:rPr>
-        <w:t>10K Ohm Linear Rotary Potentiometer</w:t>
-      </w:r>
-    </w:p>
-    <w:p>
-      <w:pPr>
-        <w:ind w:left="270" w:right="-749"/>
-        <w:rPr>
-          <w:sz w:val="28"/>
-          <w:szCs w:val="28"/>
-          <w:lang w:val="en-US" w:bidi="ar-IQ"/>
-        </w:rPr>
-      </w:pPr>
-    </w:p>
-    <w:p>
-      <w:pPr>
-        <w:ind w:left="270" w:right="-749"/>
-        <w:rPr>
-          <w:sz w:val="28"/>
-          <w:szCs w:val="28"/>
-          <w:lang w:val="en-US" w:bidi="ar-IQ"/>
-        </w:rPr>
-      </w:pPr>
       <w:proofErr w:type="gramStart"/>
       <w:r>
         <w:rPr>
@@ -4154,77 +4088,169 @@
           <w:szCs w:val="28"/>
           <w:lang w:val="en-US" w:bidi="ar-IQ"/>
         </w:rPr>
-        <w:t>Rocker Switch</w:t>
-      </w:r>
-      <w:r>
-        <w:rPr>
-          <w:sz w:val="28"/>
-          <w:szCs w:val="28"/>
-          <w:lang w:val="en-US" w:bidi="ar-IQ"/>
-        </w:rPr>
-        <w:t>.</w:t>
-      </w:r>
-      <w:proofErr w:type="gramEnd"/>
-    </w:p>
-    <w:p>
-      <w:pPr>
-        <w:ind w:left="270" w:right="-749"/>
-        <w:rPr>
-          <w:sz w:val="28"/>
-          <w:szCs w:val="28"/>
-          <w:lang w:val="en-US" w:bidi="ar-IQ"/>
-        </w:rPr>
-      </w:pPr>
-    </w:p>
-    <w:p>
-      <w:pPr>
-        <w:ind w:left="270" w:right="-749"/>
-        <w:rPr>
-          <w:sz w:val="28"/>
-          <w:szCs w:val="28"/>
-          <w:lang w:val="en-US" w:bidi="ar-IQ"/>
-        </w:rPr>
-      </w:pPr>
-      <w:proofErr w:type="gramStart"/>
-      <w:r>
-        <w:rPr>
-          <w:sz w:val="28"/>
-          <w:szCs w:val="28"/>
-          <w:lang w:val="en-US" w:bidi="ar-IQ"/>
-        </w:rPr>
-        <w:t>Battery Charger for 18650 Li-Ion 3.7V Rechargeable Battery</w:t>
-      </w:r>
-      <w:r>
-        <w:rPr>
-          <w:sz w:val="28"/>
-          <w:szCs w:val="28"/>
-          <w:lang w:val="en-US" w:bidi="ar-IQ"/>
-        </w:rPr>
-        <w:t>.</w:t>
-      </w:r>
-      <w:proofErr w:type="gramEnd"/>
-    </w:p>
-    <w:p>
-      <w:pPr>
-        <w:ind w:left="270" w:right="-749"/>
-        <w:rPr>
-          <w:sz w:val="28"/>
-          <w:szCs w:val="28"/>
-          <w:lang w:val="en-US" w:bidi="ar-IQ"/>
-        </w:rPr>
-      </w:pPr>
-    </w:p>
-    <w:p>
-      <w:pPr>
-        <w:ind w:left="270" w:right="-749"/>
-        <w:rPr>
-          <w:sz w:val="28"/>
-          <w:szCs w:val="28"/>
-          <w:lang w:val="en-US" w:bidi="ar-IQ"/>
-        </w:rPr>
-      </w:pPr>
+        <w:t>Rechargeable 3.7V Li-ion 2000mAh Battery 1</w:t>
+      </w:r>
       <w:bookmarkStart w:id="0" w:name="_GoBack"/>
       <w:bookmarkEnd w:id="0"/>
+      <w:r>
+        <w:rPr>
+          <w:sz w:val="28"/>
+          <w:szCs w:val="28"/>
+          <w:lang w:val="en-US" w:bidi="ar-IQ"/>
+        </w:rPr>
+        <w:t>8650</w:t>
+      </w:r>
+      <w:r>
+        <w:rPr>
+          <w:sz w:val="28"/>
+          <w:szCs w:val="28"/>
+          <w:lang w:val="en-US" w:bidi="ar-IQ"/>
+        </w:rPr>
+        <w:t xml:space="preserve"> * 2</w:t>
+      </w:r>
+      <w:r>
+        <w:rPr>
+          <w:sz w:val="28"/>
+          <w:szCs w:val="28"/>
+          <w:lang w:val="en-US" w:bidi="ar-IQ"/>
+        </w:rPr>
+        <w:t>.</w:t>
+      </w:r>
+      <w:proofErr w:type="gramEnd"/>
+    </w:p>
+    <w:p>
+      <w:pPr>
+        <w:ind w:left="270" w:right="-749"/>
+        <w:rPr>
+          <w:sz w:val="28"/>
+          <w:szCs w:val="28"/>
+          <w:lang w:val="en-US" w:bidi="ar-IQ"/>
+        </w:rPr>
+      </w:pPr>
+    </w:p>
+    <w:p>
+      <w:pPr>
+        <w:ind w:left="270" w:right="-749"/>
+        <w:rPr>
+          <w:sz w:val="28"/>
+          <w:szCs w:val="28"/>
+          <w:lang w:val="en-US" w:bidi="ar-IQ"/>
+        </w:rPr>
+      </w:pPr>
+      <w:proofErr w:type="gramStart"/>
+      <w:r>
+        <w:rPr>
+          <w:sz w:val="28"/>
+          <w:szCs w:val="28"/>
+          <w:lang w:val="en-US" w:bidi="ar-IQ"/>
+        </w:rPr>
+        <w:t>10K Ohm Linear Rotary Potentiometer</w:t>
+      </w:r>
+      <w:r>
+        <w:rPr>
+          <w:sz w:val="28"/>
+          <w:szCs w:val="28"/>
+          <w:lang w:val="en-US" w:bidi="ar-IQ"/>
+        </w:rPr>
+        <w:t>.</w:t>
+      </w:r>
+      <w:proofErr w:type="gramEnd"/>
+    </w:p>
+    <w:p>
+      <w:pPr>
+        <w:ind w:left="270" w:right="-749"/>
+        <w:rPr>
+          <w:sz w:val="28"/>
+          <w:szCs w:val="28"/>
+          <w:lang w:val="en-US" w:bidi="ar-IQ"/>
+        </w:rPr>
+      </w:pPr>
+    </w:p>
+    <w:p>
+      <w:pPr>
+        <w:ind w:left="270" w:right="-749"/>
+        <w:rPr>
+          <w:sz w:val="28"/>
+          <w:szCs w:val="28"/>
+          <w:lang w:val="en-US" w:bidi="ar-IQ"/>
+        </w:rPr>
+      </w:pPr>
+      <w:proofErr w:type="gramStart"/>
+      <w:r>
+        <w:rPr>
+          <w:sz w:val="28"/>
+          <w:szCs w:val="28"/>
+          <w:lang w:val="en-US" w:bidi="ar-IQ"/>
+        </w:rPr>
+        <w:t>Rocker Switch</w:t>
+      </w:r>
+      <w:r>
+        <w:rPr>
+          <w:sz w:val="28"/>
+          <w:szCs w:val="28"/>
+          <w:lang w:val="en-US" w:bidi="ar-IQ"/>
+        </w:rPr>
+        <w:t>.</w:t>
+      </w:r>
+      <w:proofErr w:type="gramEnd"/>
+    </w:p>
+    <w:p>
+      <w:pPr>
+        <w:ind w:left="270" w:right="-749"/>
+        <w:rPr>
+          <w:sz w:val="28"/>
+          <w:szCs w:val="28"/>
+          <w:lang w:val="en-US" w:bidi="ar-IQ"/>
+        </w:rPr>
+      </w:pPr>
+    </w:p>
+    <w:p>
+      <w:pPr>
+        <w:ind w:left="270" w:right="-749"/>
+        <w:rPr>
+          <w:sz w:val="28"/>
+          <w:szCs w:val="28"/>
+          <w:lang w:val="en-US" w:bidi="ar-IQ"/>
+        </w:rPr>
+      </w:pPr>
+      <w:proofErr w:type="gramStart"/>
+      <w:r>
+        <w:rPr>
+          <w:sz w:val="28"/>
+          <w:szCs w:val="28"/>
+          <w:lang w:val="en-US" w:bidi="ar-IQ"/>
+        </w:rPr>
+        <w:t>Battery Charger for 18650 Li-Ion 3.7V Rechargeable Battery</w:t>
+      </w:r>
+      <w:r>
+        <w:rPr>
+          <w:sz w:val="28"/>
+          <w:szCs w:val="28"/>
+          <w:lang w:val="en-US" w:bidi="ar-IQ"/>
+        </w:rPr>
+        <w:t>.</w:t>
+      </w:r>
+      <w:proofErr w:type="gramEnd"/>
+    </w:p>
+    <w:p>
+      <w:pPr>
+        <w:ind w:left="270" w:right="-749"/>
+        <w:rPr>
+          <w:sz w:val="28"/>
+          <w:szCs w:val="28"/>
+          <w:lang w:val="en-US" w:bidi="ar-IQ"/>
+        </w:rPr>
+      </w:pPr>
+    </w:p>
+    <w:p>
+      <w:pPr>
+        <w:ind w:left="270" w:right="-749"/>
+        <w:rPr>
+          <w:sz w:val="28"/>
+          <w:szCs w:val="28"/>
+          <w:lang w:val="en-US" w:bidi="ar-IQ"/>
+        </w:rPr>
+      </w:pPr>
     </w:p>
     <w:p>
       <w:pPr>
@@ -6014,7 +6040,7 @@
 </file>
 
 <file path=customXml/itemProps1.xml><?xml version="1.0" encoding="utf-8"?>
-<ds:datastoreItem xmlns:ds="http://schemas.openxmlformats.org/officeDocument/2006/customXml" ds:itemID="{58936D6C-6437-4A1E-B57A-5537F10EA521}">
+<ds:datastoreItem xmlns:ds="http://schemas.openxmlformats.org/officeDocument/2006/customXml" ds:itemID="{888D9A6C-350E-4958-A238-391AC9E3E747}">
   <ds:schemaRefs>
     <ds:schemaRef ds:uri="http://schemas.openxmlformats.org/officeDocument/2006/bibliography"/>
   </ds:schemaRefs>

</xml_diff>

<commit_message>
Add all tool for our project
</commit_message>
<xml_diff>
--- a/The Search.docx
+++ b/The Search.docx
@@ -3825,14 +3825,18 @@
     </w:p>
     <w:p>
       <w:pPr>
-        <w:ind w:left="270" w:right="-749"/>
-        <w:rPr>
-          <w:sz w:val="28"/>
-          <w:szCs w:val="28"/>
-          <w:lang w:val="en-US" w:bidi="ar"/>
-        </w:rPr>
-      </w:pPr>
-      <w:proofErr w:type="gramStart"/>
+        <w:pStyle w:val="ListParagraph"/>
+        <w:numPr>
+          <w:ilvl w:val="0"/>
+          <w:numId w:val="4"/>
+        </w:numPr>
+        <w:ind w:left="180" w:right="-749" w:firstLine="0"/>
+        <w:rPr>
+          <w:sz w:val="28"/>
+          <w:szCs w:val="28"/>
+          <w:lang w:val="en-US" w:bidi="ar"/>
+        </w:rPr>
+      </w:pPr>
       <w:r>
         <w:rPr>
           <w:sz w:val="28"/>
@@ -3851,35 +3855,31 @@
         </w:rPr>
         <w:t>.</w:t>
       </w:r>
-      <w:proofErr w:type="gramEnd"/>
-    </w:p>
-    <w:p>
-      <w:pPr>
-        <w:ind w:left="270" w:right="-749"/>
-        <w:rPr>
-          <w:sz w:val="28"/>
-          <w:szCs w:val="28"/>
-          <w:lang w:val="en-US" w:bidi="ar"/>
-        </w:rPr>
-      </w:pPr>
-    </w:p>
-    <w:p>
-      <w:pPr>
-        <w:ind w:left="270" w:right="-749"/>
-        <w:rPr>
-          <w:sz w:val="28"/>
-          <w:szCs w:val="28"/>
-          <w:lang w:val="en-US" w:bidi="ar"/>
-        </w:rPr>
-      </w:pPr>
-      <w:r>
-        <w:rPr>
-          <w:sz w:val="28"/>
-          <w:szCs w:val="28"/>
-          <w:lang w:val="en-US" w:bidi="ar"/>
-        </w:rPr>
-        <w:t xml:space="preserve"> </w:t>
-      </w:r>
+    </w:p>
+    <w:p>
+      <w:pPr>
+        <w:ind w:left="180" w:right="-749"/>
+        <w:rPr>
+          <w:sz w:val="28"/>
+          <w:szCs w:val="28"/>
+          <w:lang w:val="en-US" w:bidi="ar"/>
+        </w:rPr>
+      </w:pPr>
+    </w:p>
+    <w:p>
+      <w:pPr>
+        <w:pStyle w:val="ListParagraph"/>
+        <w:numPr>
+          <w:ilvl w:val="0"/>
+          <w:numId w:val="4"/>
+        </w:numPr>
+        <w:ind w:left="180" w:right="-749" w:firstLine="0"/>
+        <w:rPr>
+          <w:sz w:val="28"/>
+          <w:szCs w:val="28"/>
+          <w:lang w:val="en-US" w:bidi="ar"/>
+        </w:rPr>
+      </w:pPr>
       <w:r>
         <w:rPr>
           <w:sz w:val="28"/>
@@ -3899,32 +3899,28 @@
     </w:p>
     <w:p>
       <w:pPr>
-        <w:ind w:left="270" w:right="-749"/>
-        <w:rPr>
-          <w:sz w:val="28"/>
-          <w:szCs w:val="28"/>
-          <w:lang w:val="en-US" w:bidi="ar"/>
-        </w:rPr>
-      </w:pPr>
-    </w:p>
-    <w:p>
-      <w:pPr>
-        <w:ind w:left="270" w:right="-749"/>
-        <w:rPr>
-          <w:sz w:val="28"/>
-          <w:szCs w:val="28"/>
-          <w:lang w:val="en-US" w:bidi="ar"/>
-        </w:rPr>
-      </w:pPr>
-      <w:r>
-        <w:rPr>
-          <w:sz w:val="28"/>
-          <w:szCs w:val="28"/>
-          <w:lang w:val="en-US" w:bidi="ar"/>
-        </w:rPr>
-        <w:t xml:space="preserve"> </w:t>
-      </w:r>
-      <w:proofErr w:type="gramStart"/>
+        <w:ind w:left="180" w:right="-749"/>
+        <w:rPr>
+          <w:sz w:val="28"/>
+          <w:szCs w:val="28"/>
+          <w:lang w:val="en-US" w:bidi="ar"/>
+        </w:rPr>
+      </w:pPr>
+    </w:p>
+    <w:p>
+      <w:pPr>
+        <w:pStyle w:val="ListParagraph"/>
+        <w:numPr>
+          <w:ilvl w:val="0"/>
+          <w:numId w:val="4"/>
+        </w:numPr>
+        <w:ind w:left="180" w:right="-749" w:firstLine="0"/>
+        <w:rPr>
+          <w:sz w:val="28"/>
+          <w:szCs w:val="28"/>
+          <w:lang w:val="en-US" w:bidi="ar"/>
+        </w:rPr>
+      </w:pPr>
       <w:r>
         <w:rPr>
           <w:sz w:val="28"/>
@@ -3940,211 +3936,545 @@
           <w:lang w:val="en-US" w:bidi="ar"/>
         </w:rPr>
         <w:t>.</w:t>
-      </w:r>
-      <w:proofErr w:type="gramEnd"/>
-    </w:p>
-    <w:p>
-      <w:pPr>
-        <w:ind w:left="270" w:right="-749"/>
-        <w:rPr>
-          <w:sz w:val="28"/>
-          <w:szCs w:val="28"/>
-          <w:lang w:val="en-US" w:bidi="ar"/>
-        </w:rPr>
-      </w:pPr>
-    </w:p>
-    <w:p>
-      <w:pPr>
-        <w:ind w:left="270" w:right="-749"/>
-        <w:rPr>
-          <w:sz w:val="28"/>
-          <w:szCs w:val="28"/>
-          <w:lang w:val="en-US" w:bidi="ar"/>
-        </w:rPr>
-      </w:pPr>
-      <w:proofErr w:type="gramStart"/>
-      <w:r>
-        <w:rPr>
-          <w:sz w:val="28"/>
-          <w:szCs w:val="28"/>
-          <w:lang w:val="en-US" w:bidi="ar"/>
-        </w:rPr>
-        <w:t>LCD 2×16 Display Module Blue Backlight</w:t>
-      </w:r>
-      <w:r>
-        <w:rPr>
-          <w:sz w:val="28"/>
-          <w:szCs w:val="28"/>
-          <w:lang w:val="en-US" w:bidi="ar"/>
-        </w:rPr>
-        <w:t>.</w:t>
-      </w:r>
-      <w:proofErr w:type="gramEnd"/>
-    </w:p>
-    <w:p>
-      <w:pPr>
-        <w:ind w:left="270" w:right="-749"/>
-        <w:rPr>
-          <w:sz w:val="28"/>
-          <w:szCs w:val="28"/>
-          <w:lang w:val="en-US" w:bidi="ar"/>
-        </w:rPr>
-      </w:pPr>
-    </w:p>
-    <w:p>
-      <w:pPr>
-        <w:ind w:left="270" w:right="-749"/>
-        <w:rPr>
-          <w:sz w:val="28"/>
-          <w:szCs w:val="28"/>
-          <w:lang w:val="en-US" w:bidi="ar"/>
-        </w:rPr>
-      </w:pPr>
-      <w:proofErr w:type="gramStart"/>
-      <w:r>
-        <w:rPr>
-          <w:sz w:val="28"/>
-          <w:szCs w:val="28"/>
-          <w:lang w:val="en-US" w:bidi="ar"/>
-        </w:rPr>
-        <w:t>Ultrasonic Module HC-SRO4.</w:t>
-      </w:r>
-      <w:proofErr w:type="gramEnd"/>
-    </w:p>
-    <w:p>
-      <w:pPr>
-        <w:ind w:left="270" w:right="-749"/>
-        <w:rPr>
-          <w:sz w:val="28"/>
-          <w:szCs w:val="28"/>
-          <w:rtl/>
-          <w:lang w:val="en-US" w:bidi="ar-IQ"/>
-        </w:rPr>
-      </w:pPr>
-    </w:p>
-    <w:p>
-      <w:pPr>
-        <w:ind w:left="270" w:right="-749"/>
-        <w:rPr>
-          <w:sz w:val="28"/>
-          <w:szCs w:val="28"/>
-          <w:rtl/>
-          <w:lang w:val="en-US" w:bidi="ar-IQ"/>
-        </w:rPr>
-      </w:pPr>
-      <w:proofErr w:type="spellStart"/>
-      <w:r>
-        <w:rPr>
-          <w:sz w:val="28"/>
-          <w:szCs w:val="28"/>
-          <w:lang w:val="en-US" w:bidi="ar-IQ"/>
-        </w:rPr>
-        <w:t>Ultra Quiet</w:t>
-      </w:r>
-      <w:proofErr w:type="spellEnd"/>
-      <w:r>
-        <w:rPr>
-          <w:sz w:val="28"/>
-          <w:szCs w:val="28"/>
-          <w:lang w:val="en-US" w:bidi="ar-IQ"/>
-        </w:rPr>
-        <w:t xml:space="preserve"> Submarine Water Pump DC12V</w:t>
-      </w:r>
-      <w:r>
-        <w:rPr>
-          <w:rFonts w:hint="cs"/>
-          <w:sz w:val="28"/>
-          <w:szCs w:val="28"/>
-          <w:rtl/>
-          <w:lang w:val="en-US" w:bidi="ar-IQ"/>
-        </w:rPr>
-        <w:t>.</w:t>
-      </w:r>
-    </w:p>
-    <w:p>
-      <w:pPr>
-        <w:ind w:left="270" w:right="-749"/>
-        <w:rPr>
-          <w:sz w:val="28"/>
-          <w:szCs w:val="28"/>
-          <w:rtl/>
-          <w:lang w:val="en-US" w:bidi="ar-IQ"/>
-        </w:rPr>
-      </w:pPr>
-    </w:p>
-    <w:p>
-      <w:pPr>
-        <w:ind w:left="270" w:right="-749"/>
-        <w:rPr>
-          <w:sz w:val="28"/>
-          <w:szCs w:val="28"/>
-          <w:lang w:val="en-US" w:bidi="ar-IQ"/>
-        </w:rPr>
-      </w:pPr>
-      <w:proofErr w:type="gramStart"/>
-      <w:r>
-        <w:rPr>
-          <w:sz w:val="28"/>
-          <w:szCs w:val="28"/>
-          <w:lang w:val="en-US" w:bidi="ar-IQ"/>
-        </w:rPr>
-        <w:t>Rechargeable 3.7V Li-ion 2000mAh Battery 1</w:t>
       </w:r>
       <w:bookmarkStart w:id="0" w:name="_GoBack"/>
       <w:bookmarkEnd w:id="0"/>
-      <w:r>
-        <w:rPr>
-          <w:sz w:val="28"/>
-          <w:szCs w:val="28"/>
-          <w:lang w:val="en-US" w:bidi="ar-IQ"/>
-        </w:rPr>
-        <w:t>8650</w:t>
-      </w:r>
-      <w:r>
-        <w:rPr>
-          <w:sz w:val="28"/>
-          <w:szCs w:val="28"/>
-          <w:lang w:val="en-US" w:bidi="ar-IQ"/>
-        </w:rPr>
-        <w:t xml:space="preserve"> * 2</w:t>
-      </w:r>
-      <w:r>
-        <w:rPr>
-          <w:sz w:val="28"/>
-          <w:szCs w:val="28"/>
-          <w:lang w:val="en-US" w:bidi="ar-IQ"/>
+    </w:p>
+    <w:p>
+      <w:pPr>
+        <w:ind w:left="180" w:right="-749"/>
+        <w:rPr>
+          <w:sz w:val="28"/>
+          <w:szCs w:val="28"/>
+          <w:lang w:val="en-US" w:bidi="ar"/>
+        </w:rPr>
+      </w:pPr>
+    </w:p>
+    <w:p>
+      <w:pPr>
+        <w:pStyle w:val="ListParagraph"/>
+        <w:numPr>
+          <w:ilvl w:val="0"/>
+          <w:numId w:val="4"/>
+        </w:numPr>
+        <w:ind w:left="180" w:right="-749" w:firstLine="0"/>
+        <w:rPr>
+          <w:sz w:val="28"/>
+          <w:szCs w:val="28"/>
+          <w:lang w:val="en-US" w:bidi="ar"/>
+        </w:rPr>
+      </w:pPr>
+      <w:r>
+        <w:rPr>
+          <w:sz w:val="28"/>
+          <w:szCs w:val="28"/>
+          <w:lang w:val="en-US" w:bidi="ar"/>
+        </w:rPr>
+        <w:t>LCD 2×16 Display Module Blue Backlight</w:t>
+      </w:r>
+      <w:r>
+        <w:rPr>
+          <w:sz w:val="28"/>
+          <w:szCs w:val="28"/>
+          <w:lang w:val="en-US" w:bidi="ar"/>
         </w:rPr>
         <w:t>.</w:t>
       </w:r>
+    </w:p>
+    <w:p>
+      <w:pPr>
+        <w:ind w:left="180" w:right="-749"/>
+        <w:rPr>
+          <w:sz w:val="28"/>
+          <w:szCs w:val="28"/>
+          <w:lang w:val="en-US" w:bidi="ar"/>
+        </w:rPr>
+      </w:pPr>
+    </w:p>
+    <w:p>
+      <w:pPr>
+        <w:pStyle w:val="ListParagraph"/>
+        <w:numPr>
+          <w:ilvl w:val="0"/>
+          <w:numId w:val="4"/>
+        </w:numPr>
+        <w:ind w:left="180" w:right="-749" w:firstLine="0"/>
+        <w:rPr>
+          <w:sz w:val="28"/>
+          <w:szCs w:val="28"/>
+          <w:lang w:val="en-US" w:bidi="ar"/>
+        </w:rPr>
+      </w:pPr>
+      <w:r>
+        <w:rPr>
+          <w:sz w:val="28"/>
+          <w:szCs w:val="28"/>
+          <w:lang w:val="en-US" w:bidi="ar"/>
+        </w:rPr>
+        <w:t>Ultrasonic Module HC-SRO4.</w:t>
+      </w:r>
+    </w:p>
+    <w:p>
+      <w:pPr>
+        <w:ind w:left="180" w:right="-749"/>
+        <w:rPr>
+          <w:sz w:val="28"/>
+          <w:szCs w:val="28"/>
+          <w:rtl/>
+          <w:lang w:val="en-US" w:bidi="ar-IQ"/>
+        </w:rPr>
+      </w:pPr>
+    </w:p>
+    <w:p>
+      <w:pPr>
+        <w:pStyle w:val="ListParagraph"/>
+        <w:numPr>
+          <w:ilvl w:val="0"/>
+          <w:numId w:val="4"/>
+        </w:numPr>
+        <w:ind w:left="180" w:right="-749" w:firstLine="0"/>
+        <w:rPr>
+          <w:sz w:val="28"/>
+          <w:szCs w:val="28"/>
+          <w:rtl/>
+          <w:lang w:val="en-US" w:bidi="ar-IQ"/>
+        </w:rPr>
+      </w:pPr>
+      <w:proofErr w:type="spellStart"/>
+      <w:r>
+        <w:rPr>
+          <w:sz w:val="28"/>
+          <w:szCs w:val="28"/>
+          <w:lang w:val="en-US" w:bidi="ar-IQ"/>
+        </w:rPr>
+        <w:t>Ultra Quiet</w:t>
+      </w:r>
+      <w:proofErr w:type="spellEnd"/>
+      <w:r>
+        <w:rPr>
+          <w:sz w:val="28"/>
+          <w:szCs w:val="28"/>
+          <w:lang w:val="en-US" w:bidi="ar-IQ"/>
+        </w:rPr>
+        <w:t xml:space="preserve"> Submarine Water Pump DC12V</w:t>
+      </w:r>
+      <w:r>
+        <w:rPr>
+          <w:rFonts w:hint="cs"/>
+          <w:sz w:val="28"/>
+          <w:szCs w:val="28"/>
+          <w:rtl/>
+          <w:lang w:val="en-US" w:bidi="ar-IQ"/>
+        </w:rPr>
+        <w:t>.</w:t>
+      </w:r>
+    </w:p>
+    <w:p>
+      <w:pPr>
+        <w:ind w:left="180" w:right="-749"/>
+        <w:rPr>
+          <w:sz w:val="28"/>
+          <w:szCs w:val="28"/>
+          <w:rtl/>
+          <w:lang w:val="en-US" w:bidi="ar-IQ"/>
+        </w:rPr>
+      </w:pPr>
+    </w:p>
+    <w:p>
+      <w:pPr>
+        <w:pStyle w:val="ListParagraph"/>
+        <w:numPr>
+          <w:ilvl w:val="0"/>
+          <w:numId w:val="4"/>
+        </w:numPr>
+        <w:ind w:left="180" w:right="-749" w:firstLine="0"/>
+        <w:rPr>
+          <w:sz w:val="28"/>
+          <w:szCs w:val="28"/>
+          <w:lang w:val="en-US" w:bidi="ar-IQ"/>
+        </w:rPr>
+      </w:pPr>
+      <w:r>
+        <w:rPr>
+          <w:sz w:val="28"/>
+          <w:szCs w:val="28"/>
+          <w:lang w:val="en-US" w:bidi="ar-IQ"/>
+        </w:rPr>
+        <w:t>Rechargeable 3.7V Li-ion 2000mAh Battery 18650 * 2</w:t>
+      </w:r>
+      <w:r>
+        <w:rPr>
+          <w:sz w:val="28"/>
+          <w:szCs w:val="28"/>
+          <w:lang w:val="en-US" w:bidi="ar-IQ"/>
+        </w:rPr>
+        <w:t>.</w:t>
+      </w:r>
+    </w:p>
+    <w:p>
+      <w:pPr>
+        <w:ind w:left="180" w:right="-749"/>
+        <w:rPr>
+          <w:sz w:val="28"/>
+          <w:szCs w:val="28"/>
+          <w:lang w:val="en-US" w:bidi="ar-IQ"/>
+        </w:rPr>
+      </w:pPr>
+    </w:p>
+    <w:p>
+      <w:pPr>
+        <w:pStyle w:val="ListParagraph"/>
+        <w:numPr>
+          <w:ilvl w:val="0"/>
+          <w:numId w:val="4"/>
+        </w:numPr>
+        <w:ind w:left="180" w:right="-749" w:firstLine="0"/>
+        <w:rPr>
+          <w:sz w:val="28"/>
+          <w:szCs w:val="28"/>
+          <w:lang w:val="en-US" w:bidi="ar-IQ"/>
+        </w:rPr>
+      </w:pPr>
+      <w:r>
+        <w:rPr>
+          <w:sz w:val="28"/>
+          <w:szCs w:val="28"/>
+          <w:lang w:val="en-US" w:bidi="ar-IQ"/>
+        </w:rPr>
+        <w:t>1</w:t>
+      </w:r>
+      <w:r>
+        <w:rPr>
+          <w:sz w:val="28"/>
+          <w:szCs w:val="28"/>
+          <w:lang w:val="en-US" w:bidi="ar-IQ"/>
+        </w:rPr>
+        <w:t>K Ohm Linear Rotary Potentiometer</w:t>
+      </w:r>
+      <w:r>
+        <w:rPr>
+          <w:sz w:val="28"/>
+          <w:szCs w:val="28"/>
+          <w:lang w:val="en-US" w:bidi="ar-IQ"/>
+        </w:rPr>
+        <w:t>.</w:t>
+      </w:r>
+    </w:p>
+    <w:p>
+      <w:pPr>
+        <w:ind w:left="180" w:right="-749"/>
+        <w:rPr>
+          <w:sz w:val="28"/>
+          <w:szCs w:val="28"/>
+          <w:lang w:val="en-US" w:bidi="ar-IQ"/>
+        </w:rPr>
+      </w:pPr>
+    </w:p>
+    <w:p>
+      <w:pPr>
+        <w:pStyle w:val="ListParagraph"/>
+        <w:numPr>
+          <w:ilvl w:val="0"/>
+          <w:numId w:val="4"/>
+        </w:numPr>
+        <w:ind w:left="180" w:right="-749" w:firstLine="0"/>
+        <w:rPr>
+          <w:sz w:val="28"/>
+          <w:szCs w:val="28"/>
+          <w:lang w:val="en-US" w:bidi="ar-IQ"/>
+        </w:rPr>
+      </w:pPr>
+      <w:r>
+        <w:rPr>
+          <w:sz w:val="28"/>
+          <w:szCs w:val="28"/>
+          <w:lang w:val="en-US" w:bidi="ar-IQ"/>
+        </w:rPr>
+        <w:t>Rocker Switch.</w:t>
+      </w:r>
+    </w:p>
+    <w:p>
+      <w:pPr>
+        <w:ind w:left="180" w:right="-749"/>
+        <w:rPr>
+          <w:sz w:val="28"/>
+          <w:szCs w:val="28"/>
+          <w:lang w:val="en-US" w:bidi="ar-IQ"/>
+        </w:rPr>
+      </w:pPr>
+    </w:p>
+    <w:p>
+      <w:pPr>
+        <w:pStyle w:val="ListParagraph"/>
+        <w:numPr>
+          <w:ilvl w:val="0"/>
+          <w:numId w:val="4"/>
+        </w:numPr>
+        <w:ind w:left="180" w:right="-749" w:firstLine="0"/>
+        <w:rPr>
+          <w:sz w:val="28"/>
+          <w:szCs w:val="28"/>
+          <w:lang w:val="en-US" w:bidi="ar-IQ"/>
+        </w:rPr>
+      </w:pPr>
+      <w:r>
+        <w:rPr>
+          <w:sz w:val="28"/>
+          <w:szCs w:val="28"/>
+          <w:lang w:val="en-US" w:bidi="ar-IQ"/>
+        </w:rPr>
+        <w:t>220K Ohm Metal Film Resistor.</w:t>
+      </w:r>
+    </w:p>
+    <w:p>
+      <w:pPr>
+        <w:ind w:left="180" w:right="-749"/>
+        <w:rPr>
+          <w:sz w:val="28"/>
+          <w:szCs w:val="28"/>
+          <w:lang w:val="en-US" w:bidi="ar-IQ"/>
+        </w:rPr>
+      </w:pPr>
+    </w:p>
+    <w:p>
+      <w:pPr>
+        <w:pStyle w:val="ListParagraph"/>
+        <w:numPr>
+          <w:ilvl w:val="0"/>
+          <w:numId w:val="4"/>
+        </w:numPr>
+        <w:ind w:left="180" w:right="-749" w:firstLine="0"/>
+        <w:rPr>
+          <w:sz w:val="28"/>
+          <w:szCs w:val="28"/>
+          <w:lang w:val="en-US" w:bidi="ar-IQ"/>
+        </w:rPr>
+      </w:pPr>
+      <w:r>
+        <w:rPr>
+          <w:sz w:val="28"/>
+          <w:szCs w:val="28"/>
+          <w:lang w:val="en-US" w:bidi="ar-IQ"/>
+        </w:rPr>
+        <w:t>Mini Push Button Switch.</w:t>
+      </w:r>
+    </w:p>
+    <w:p>
+      <w:pPr>
+        <w:ind w:left="180" w:right="-749"/>
+        <w:rPr>
+          <w:sz w:val="28"/>
+          <w:szCs w:val="28"/>
+          <w:lang w:val="en-US" w:bidi="ar-IQ"/>
+        </w:rPr>
+      </w:pPr>
+    </w:p>
+    <w:p>
+      <w:pPr>
+        <w:pStyle w:val="ListParagraph"/>
+        <w:numPr>
+          <w:ilvl w:val="0"/>
+          <w:numId w:val="4"/>
+        </w:numPr>
+        <w:ind w:left="180" w:right="-749" w:firstLine="0"/>
+        <w:rPr>
+          <w:sz w:val="28"/>
+          <w:szCs w:val="28"/>
+          <w:lang w:val="en-US" w:bidi="ar-IQ"/>
+        </w:rPr>
+      </w:pPr>
+      <w:r>
+        <w:rPr>
+          <w:sz w:val="28"/>
+          <w:szCs w:val="28"/>
+          <w:lang w:val="en-US" w:bidi="ar-IQ"/>
+        </w:rPr>
+        <w:t>Arduino Uno R3.</w:t>
+      </w:r>
+    </w:p>
+    <w:p>
+      <w:pPr>
+        <w:ind w:left="180" w:right="-749"/>
+        <w:rPr>
+          <w:sz w:val="28"/>
+          <w:szCs w:val="28"/>
+          <w:lang w:val="en-US" w:bidi="ar-IQ"/>
+        </w:rPr>
+      </w:pPr>
+    </w:p>
+    <w:p>
+      <w:pPr>
+        <w:pStyle w:val="ListParagraph"/>
+        <w:numPr>
+          <w:ilvl w:val="0"/>
+          <w:numId w:val="4"/>
+        </w:numPr>
+        <w:ind w:left="180" w:right="-749" w:firstLine="0"/>
+        <w:rPr>
+          <w:sz w:val="28"/>
+          <w:szCs w:val="28"/>
+          <w:lang w:val="en-US" w:bidi="ar-IQ"/>
+        </w:rPr>
+      </w:pPr>
+      <w:r>
+        <w:rPr>
+          <w:sz w:val="28"/>
+          <w:szCs w:val="28"/>
+          <w:lang w:val="en-US" w:bidi="ar-IQ"/>
+        </w:rPr>
+        <w:lastRenderedPageBreak/>
+        <w:t>5mm LED.</w:t>
+      </w:r>
+    </w:p>
+    <w:p>
+      <w:pPr>
+        <w:ind w:left="180" w:right="-749"/>
+        <w:rPr>
+          <w:sz w:val="28"/>
+          <w:szCs w:val="28"/>
+          <w:lang w:val="en-US" w:bidi="ar-IQ"/>
+        </w:rPr>
+      </w:pPr>
+    </w:p>
+    <w:p>
+      <w:pPr>
+        <w:pStyle w:val="ListParagraph"/>
+        <w:numPr>
+          <w:ilvl w:val="0"/>
+          <w:numId w:val="4"/>
+        </w:numPr>
+        <w:ind w:left="180" w:right="-749" w:firstLine="0"/>
+        <w:rPr>
+          <w:sz w:val="28"/>
+          <w:szCs w:val="28"/>
+          <w:lang w:val="en-US" w:bidi="ar-IQ"/>
+        </w:rPr>
+      </w:pPr>
+      <w:r>
+        <w:rPr>
+          <w:sz w:val="28"/>
+          <w:szCs w:val="28"/>
+          <w:lang w:val="en-US" w:bidi="ar-IQ"/>
+        </w:rPr>
+        <w:t>Prototype Breadboard.</w:t>
+      </w:r>
+    </w:p>
+    <w:p>
+      <w:pPr>
+        <w:ind w:left="180" w:right="-749"/>
+        <w:rPr>
+          <w:sz w:val="28"/>
+          <w:szCs w:val="28"/>
+          <w:lang w:val="en-US" w:bidi="ar-IQ"/>
+        </w:rPr>
+      </w:pPr>
+    </w:p>
+    <w:p>
+      <w:pPr>
+        <w:pStyle w:val="ListParagraph"/>
+        <w:numPr>
+          <w:ilvl w:val="0"/>
+          <w:numId w:val="4"/>
+        </w:numPr>
+        <w:ind w:left="180" w:right="-749" w:firstLine="0"/>
+        <w:rPr>
+          <w:sz w:val="28"/>
+          <w:szCs w:val="28"/>
+          <w:lang w:val="en-US" w:bidi="ar-IQ"/>
+        </w:rPr>
+      </w:pPr>
+      <w:proofErr w:type="gramStart"/>
+      <w:r>
+        <w:rPr>
+          <w:sz w:val="28"/>
+          <w:szCs w:val="28"/>
+          <w:lang w:val="en-US" w:bidi="ar-IQ"/>
+        </w:rPr>
+        <w:t>connecting</w:t>
+      </w:r>
       <w:proofErr w:type="gramEnd"/>
-    </w:p>
-    <w:p>
-      <w:pPr>
-        <w:ind w:left="270" w:right="-749"/>
-        <w:rPr>
-          <w:sz w:val="28"/>
-          <w:szCs w:val="28"/>
-          <w:lang w:val="en-US" w:bidi="ar-IQ"/>
-        </w:rPr>
-      </w:pPr>
-    </w:p>
-    <w:p>
-      <w:pPr>
-        <w:ind w:left="270" w:right="-749"/>
-        <w:rPr>
-          <w:sz w:val="28"/>
-          <w:szCs w:val="28"/>
-          <w:lang w:val="en-US" w:bidi="ar-IQ"/>
-        </w:rPr>
-      </w:pPr>
-      <w:proofErr w:type="gramStart"/>
-      <w:r>
-        <w:rPr>
-          <w:sz w:val="28"/>
-          <w:szCs w:val="28"/>
-          <w:lang w:val="en-US" w:bidi="ar-IQ"/>
-        </w:rPr>
-        <w:t>10K Ohm Linear Rotary Potentiometer</w:t>
+      <w:r>
+        <w:rPr>
+          <w:sz w:val="28"/>
+          <w:szCs w:val="28"/>
+          <w:lang w:val="en-US" w:bidi="ar-IQ"/>
+        </w:rPr>
+        <w:t xml:space="preserve"> wires.</w:t>
+      </w:r>
+    </w:p>
+    <w:p>
+      <w:pPr>
+        <w:ind w:left="180" w:right="-749"/>
+        <w:rPr>
+          <w:sz w:val="28"/>
+          <w:szCs w:val="28"/>
+          <w:lang w:val="en-US" w:bidi="ar-IQ"/>
+        </w:rPr>
+      </w:pPr>
+    </w:p>
+    <w:p>
+      <w:pPr>
+        <w:pStyle w:val="ListParagraph"/>
+        <w:numPr>
+          <w:ilvl w:val="0"/>
+          <w:numId w:val="4"/>
+        </w:numPr>
+        <w:ind w:left="180" w:right="-749" w:firstLine="0"/>
+        <w:rPr>
+          <w:sz w:val="28"/>
+          <w:szCs w:val="28"/>
+          <w:lang w:val="en-US" w:bidi="ar-IQ"/>
+        </w:rPr>
+      </w:pPr>
+      <w:r>
+        <w:rPr>
+          <w:sz w:val="28"/>
+          <w:szCs w:val="28"/>
+          <w:lang w:val="en-US" w:bidi="ar-IQ"/>
+        </w:rPr>
+        <w:t xml:space="preserve">5V 1A </w:t>
+      </w:r>
+      <w:proofErr w:type="spellStart"/>
+      <w:r>
+        <w:rPr>
+          <w:sz w:val="28"/>
+          <w:szCs w:val="28"/>
+          <w:lang w:val="en-US" w:bidi="ar-IQ"/>
+        </w:rPr>
+        <w:t>Lipo</w:t>
+      </w:r>
+      <w:proofErr w:type="spellEnd"/>
+      <w:r>
+        <w:rPr>
+          <w:sz w:val="28"/>
+          <w:szCs w:val="28"/>
+          <w:lang w:val="en-US" w:bidi="ar-IQ"/>
+        </w:rPr>
+        <w:t xml:space="preserve">/Lion Battery USB Charging </w:t>
+      </w:r>
+      <w:r>
+        <w:rPr>
+          <w:sz w:val="28"/>
+          <w:szCs w:val="28"/>
+          <w:lang w:val="en-US" w:bidi="ar-IQ"/>
+        </w:rPr>
+        <w:t>TP4056</w:t>
+      </w:r>
+      <w:r>
+        <w:rPr>
+          <w:sz w:val="28"/>
+          <w:szCs w:val="28"/>
+          <w:lang w:val="en-US" w:bidi="ar-IQ"/>
+        </w:rPr>
+        <w:t xml:space="preserve"> </w:t>
+      </w:r>
+      <w:r>
+        <w:rPr>
+          <w:sz w:val="28"/>
+          <w:szCs w:val="28"/>
+          <w:lang w:val="en-US" w:bidi="ar-IQ"/>
+        </w:rPr>
+        <w:t>Board</w:t>
       </w:r>
       <w:r>
         <w:rPr>
@@ -4154,93 +4484,14 @@
         </w:rPr>
         <w:t>.</w:t>
       </w:r>
-      <w:proofErr w:type="gramEnd"/>
-    </w:p>
-    <w:p>
-      <w:pPr>
-        <w:ind w:left="270" w:right="-749"/>
-        <w:rPr>
-          <w:sz w:val="28"/>
-          <w:szCs w:val="28"/>
-          <w:lang w:val="en-US" w:bidi="ar-IQ"/>
-        </w:rPr>
-      </w:pPr>
-    </w:p>
-    <w:p>
-      <w:pPr>
-        <w:ind w:left="270" w:right="-749"/>
-        <w:rPr>
-          <w:sz w:val="28"/>
-          <w:szCs w:val="28"/>
-          <w:lang w:val="en-US" w:bidi="ar-IQ"/>
-        </w:rPr>
-      </w:pPr>
-      <w:proofErr w:type="gramStart"/>
-      <w:r>
-        <w:rPr>
-          <w:sz w:val="28"/>
-          <w:szCs w:val="28"/>
-          <w:lang w:val="en-US" w:bidi="ar-IQ"/>
-        </w:rPr>
-        <w:t>Rocker Switch</w:t>
-      </w:r>
-      <w:r>
-        <w:rPr>
-          <w:sz w:val="28"/>
-          <w:szCs w:val="28"/>
-          <w:lang w:val="en-US" w:bidi="ar-IQ"/>
-        </w:rPr>
-        <w:t>.</w:t>
-      </w:r>
-      <w:proofErr w:type="gramEnd"/>
-    </w:p>
-    <w:p>
-      <w:pPr>
-        <w:ind w:left="270" w:right="-749"/>
-        <w:rPr>
-          <w:sz w:val="28"/>
-          <w:szCs w:val="28"/>
-          <w:lang w:val="en-US" w:bidi="ar-IQ"/>
-        </w:rPr>
-      </w:pPr>
-    </w:p>
-    <w:p>
-      <w:pPr>
-        <w:ind w:left="270" w:right="-749"/>
-        <w:rPr>
-          <w:sz w:val="28"/>
-          <w:szCs w:val="28"/>
-          <w:lang w:val="en-US" w:bidi="ar-IQ"/>
-        </w:rPr>
-      </w:pPr>
-      <w:proofErr w:type="gramStart"/>
-      <w:r>
-        <w:rPr>
-          <w:sz w:val="28"/>
-          <w:szCs w:val="28"/>
-          <w:lang w:val="en-US" w:bidi="ar-IQ"/>
-        </w:rPr>
-        <w:t>Battery Charger for 18650 Li-Ion 3.7V Rechargeable Battery</w:t>
-      </w:r>
-      <w:r>
-        <w:rPr>
-          <w:sz w:val="28"/>
-          <w:szCs w:val="28"/>
-          <w:lang w:val="en-US" w:bidi="ar-IQ"/>
-        </w:rPr>
-        <w:t>.</w:t>
-      </w:r>
-      <w:proofErr w:type="gramEnd"/>
-    </w:p>
-    <w:p>
-      <w:pPr>
-        <w:ind w:left="270" w:right="-749"/>
-        <w:rPr>
-          <w:sz w:val="28"/>
-          <w:szCs w:val="28"/>
-          <w:lang w:val="en-US" w:bidi="ar-IQ"/>
-        </w:rPr>
-      </w:pPr>
+      <w:r>
+        <w:rPr>
+          <w:sz w:val="28"/>
+          <w:szCs w:val="28"/>
+          <w:lang w:val="en-US" w:bidi="ar-IQ"/>
+        </w:rPr>
+        <w:t xml:space="preserve"> </w:t>
+      </w:r>
     </w:p>
     <w:p>
       <w:pPr>
@@ -4420,6 +4671,92 @@
 <file path=word/numbering.xml><?xml version="1.0" encoding="utf-8"?>
 <w:numbering xmlns:wpc="http://schemas.microsoft.com/office/word/2010/wordprocessingCanvas" xmlns:mc="http://schemas.openxmlformats.org/markup-compatibility/2006" xmlns:o="urn:schemas-microsoft-com:office:office" xmlns:r="http://schemas.openxmlformats.org/officeDocument/2006/relationships" xmlns:m="http://schemas.openxmlformats.org/officeDocument/2006/math" xmlns:v="urn:schemas-microsoft-com:vml" xmlns:wp14="http://schemas.microsoft.com/office/word/2010/wordprocessingDrawing" xmlns:wp="http://schemas.openxmlformats.org/drawingml/2006/wordprocessingDrawing" xmlns:w10="urn:schemas-microsoft-com:office:word" xmlns:w="http://schemas.openxmlformats.org/wordprocessingml/2006/main" xmlns:w14="http://schemas.microsoft.com/office/word/2010/wordml" xmlns:wpg="http://schemas.microsoft.com/office/word/2010/wordprocessingGroup" xmlns:wpi="http://schemas.microsoft.com/office/word/2010/wordprocessingInk" xmlns:wne="http://schemas.microsoft.com/office/word/2006/wordml" xmlns:wps="http://schemas.microsoft.com/office/word/2010/wordprocessingShape" mc:Ignorable="w14 wp14">
   <w:abstractNum w:abstractNumId="0">
+    <w:nsid w:val="2E733D51"/>
+    <w:multiLevelType w:val="hybridMultilevel"/>
+    <w:tmpl w:val="2D2074C6"/>
+    <w:lvl w:ilvl="0" w:tplc="0409000F">
+      <w:start w:val="1"/>
+      <w:numFmt w:val="decimal"/>
+      <w:lvlText w:val="%1."/>
+      <w:lvlJc w:val="left"/>
+      <w:pPr>
+        <w:ind w:left="1260" w:hanging="360"/>
+      </w:pPr>
+    </w:lvl>
+    <w:lvl w:ilvl="1" w:tplc="04090019" w:tentative="1">
+      <w:start w:val="1"/>
+      <w:numFmt w:val="lowerLetter"/>
+      <w:lvlText w:val="%2."/>
+      <w:lvlJc w:val="left"/>
+      <w:pPr>
+        <w:ind w:left="1710" w:hanging="360"/>
+      </w:pPr>
+    </w:lvl>
+    <w:lvl w:ilvl="2" w:tplc="0409001B" w:tentative="1">
+      <w:start w:val="1"/>
+      <w:numFmt w:val="lowerRoman"/>
+      <w:lvlText w:val="%3."/>
+      <w:lvlJc w:val="right"/>
+      <w:pPr>
+        <w:ind w:left="2430" w:hanging="180"/>
+      </w:pPr>
+    </w:lvl>
+    <w:lvl w:ilvl="3" w:tplc="0409000F" w:tentative="1">
+      <w:start w:val="1"/>
+      <w:numFmt w:val="decimal"/>
+      <w:lvlText w:val="%4."/>
+      <w:lvlJc w:val="left"/>
+      <w:pPr>
+        <w:ind w:left="3150" w:hanging="360"/>
+      </w:pPr>
+    </w:lvl>
+    <w:lvl w:ilvl="4" w:tplc="04090019" w:tentative="1">
+      <w:start w:val="1"/>
+      <w:numFmt w:val="lowerLetter"/>
+      <w:lvlText w:val="%5."/>
+      <w:lvlJc w:val="left"/>
+      <w:pPr>
+        <w:ind w:left="3870" w:hanging="360"/>
+      </w:pPr>
+    </w:lvl>
+    <w:lvl w:ilvl="5" w:tplc="0409001B" w:tentative="1">
+      <w:start w:val="1"/>
+      <w:numFmt w:val="lowerRoman"/>
+      <w:lvlText w:val="%6."/>
+      <w:lvlJc w:val="right"/>
+      <w:pPr>
+        <w:ind w:left="4590" w:hanging="180"/>
+      </w:pPr>
+    </w:lvl>
+    <w:lvl w:ilvl="6" w:tplc="0409000F" w:tentative="1">
+      <w:start w:val="1"/>
+      <w:numFmt w:val="decimal"/>
+      <w:lvlText w:val="%7."/>
+      <w:lvlJc w:val="left"/>
+      <w:pPr>
+        <w:ind w:left="5310" w:hanging="360"/>
+      </w:pPr>
+    </w:lvl>
+    <w:lvl w:ilvl="7" w:tplc="04090019" w:tentative="1">
+      <w:start w:val="1"/>
+      <w:numFmt w:val="lowerLetter"/>
+      <w:lvlText w:val="%8."/>
+      <w:lvlJc w:val="left"/>
+      <w:pPr>
+        <w:ind w:left="6030" w:hanging="360"/>
+      </w:pPr>
+    </w:lvl>
+    <w:lvl w:ilvl="8" w:tplc="0409001B" w:tentative="1">
+      <w:start w:val="1"/>
+      <w:numFmt w:val="lowerRoman"/>
+      <w:lvlText w:val="%9."/>
+      <w:lvlJc w:val="right"/>
+      <w:pPr>
+        <w:ind w:left="6750" w:hanging="180"/>
+      </w:pPr>
+    </w:lvl>
+  </w:abstractNum>
+  <w:abstractNum w:abstractNumId="1">
     <w:nsid w:val="42D63FEB"/>
     <w:multiLevelType w:val="hybridMultilevel"/>
     <w:tmpl w:val="20FCC81A"/>
@@ -4532,7 +4869,7 @@
       </w:rPr>
     </w:lvl>
   </w:abstractNum>
-  <w:abstractNum w:abstractNumId="1">
+  <w:abstractNum w:abstractNumId="2">
     <w:nsid w:val="57F34A86"/>
     <w:multiLevelType w:val="hybridMultilevel"/>
     <w:tmpl w:val="5BD0C866"/>
@@ -4645,7 +4982,7 @@
       </w:rPr>
     </w:lvl>
   </w:abstractNum>
-  <w:abstractNum w:abstractNumId="2">
+  <w:abstractNum w:abstractNumId="3">
     <w:nsid w:val="69257EC8"/>
     <w:multiLevelType w:val="hybridMultilevel"/>
     <w:tmpl w:val="1234A810"/>
@@ -4732,13 +5069,16 @@
     </w:lvl>
   </w:abstractNum>
   <w:num w:numId="1">
+    <w:abstractNumId w:val="2"/>
+  </w:num>
+  <w:num w:numId="2">
     <w:abstractNumId w:val="1"/>
   </w:num>
-  <w:num w:numId="2">
+  <w:num w:numId="3">
+    <w:abstractNumId w:val="3"/>
+  </w:num>
+  <w:num w:numId="4">
     <w:abstractNumId w:val="0"/>
-  </w:num>
-  <w:num w:numId="3">
-    <w:abstractNumId w:val="2"/>
   </w:num>
 </w:numbering>
 </file>
@@ -6040,7 +6380,7 @@
 </file>
 
 <file path=customXml/itemProps1.xml><?xml version="1.0" encoding="utf-8"?>
-<ds:datastoreItem xmlns:ds="http://schemas.openxmlformats.org/officeDocument/2006/customXml" ds:itemID="{888D9A6C-350E-4958-A238-391AC9E3E747}">
+<ds:datastoreItem xmlns:ds="http://schemas.openxmlformats.org/officeDocument/2006/customXml" ds:itemID="{F7BD4DD9-EA8D-4EA5-8B0A-A49BFFED866B}">
   <ds:schemaRefs>
     <ds:schemaRef ds:uri="http://schemas.openxmlformats.org/officeDocument/2006/bibliography"/>
   </ds:schemaRefs>

</xml_diff>

<commit_message>
ADD some edit in page 2,3
</commit_message>
<xml_diff>
--- a/The Search.docx
+++ b/The Search.docx
@@ -39,6 +39,359 @@
               <w:lang w:val="en-US"/>
             </w:rPr>
           </w:pPr>
+          <w:r>
+            <w:rPr>
+              <w:rFonts w:ascii="Times New Roman" w:eastAsia="Calibri" w:hAnsi="Times New Roman" w:cs="Times New Roman"/>
+              <w:noProof/>
+              <w:color w:val="006FC0"/>
+              <w:sz w:val="32"/>
+              <w:szCs w:val="32"/>
+              <w:lang w:val="en-US"/>
+            </w:rPr>
+            <mc:AlternateContent>
+              <mc:Choice Requires="wps">
+                <w:drawing>
+                  <wp:anchor distT="0" distB="0" distL="114300" distR="114300" simplePos="0" relativeHeight="251712512" behindDoc="0" locked="0" layoutInCell="1" allowOverlap="1" wp14:anchorId="2F64A080" wp14:editId="0D8FF75C">
+                    <wp:simplePos x="0" y="0"/>
+                    <wp:positionH relativeFrom="column">
+                      <wp:posOffset>-152400</wp:posOffset>
+                    </wp:positionH>
+                    <wp:positionV relativeFrom="paragraph">
+                      <wp:posOffset>144780</wp:posOffset>
+                    </wp:positionV>
+                    <wp:extent cx="4343400" cy="1333500"/>
+                    <wp:effectExtent l="0" t="0" r="19050" b="19050"/>
+                    <wp:wrapNone/>
+                    <wp:docPr id="38" name="Text Box 38"/>
+                    <wp:cNvGraphicFramePr/>
+                    <a:graphic xmlns:a="http://schemas.openxmlformats.org/drawingml/2006/main">
+                      <a:graphicData uri="http://schemas.microsoft.com/office/word/2010/wordprocessingShape">
+                        <wps:wsp>
+                          <wps:cNvSpPr txBox="1"/>
+                          <wps:spPr>
+                            <a:xfrm>
+                              <a:off x="0" y="0"/>
+                              <a:ext cx="4343400" cy="1333500"/>
+                            </a:xfrm>
+                            <a:prstGeom prst="rect">
+                              <a:avLst/>
+                            </a:prstGeom>
+                            <a:solidFill>
+                              <a:schemeClr val="lt1"/>
+                            </a:solidFill>
+                            <a:ln w="6350">
+                              <a:solidFill>
+                                <a:prstClr val="black"/>
+                              </a:solidFill>
+                            </a:ln>
+                            <a:effectLst/>
+                          </wps:spPr>
+                          <wps:style>
+                            <a:lnRef idx="0">
+                              <a:schemeClr val="accent1"/>
+                            </a:lnRef>
+                            <a:fillRef idx="0">
+                              <a:schemeClr val="accent1"/>
+                            </a:fillRef>
+                            <a:effectRef idx="0">
+                              <a:schemeClr val="accent1"/>
+                            </a:effectRef>
+                            <a:fontRef idx="minor">
+                              <a:schemeClr val="dk1"/>
+                            </a:fontRef>
+                          </wps:style>
+                          <wps:txbx>
+                            <w:txbxContent>
+                              <w:p>
+                                <w:pPr>
+                                  <w:rPr>
+                                    <w:rFonts w:asciiTheme="majorBidi" w:hAnsiTheme="majorBidi" w:cstheme="majorBidi"/>
+                                    <w:b/>
+                                    <w:bCs/>
+                                    <w:color w:val="17365D" w:themeColor="text2" w:themeShade="BF"/>
+                                    <w:sz w:val="36"/>
+                                    <w:szCs w:val="36"/>
+                                    <w:lang w:val="en-US"/>
+                                  </w:rPr>
+                                </w:pPr>
+                                <w:r>
+                                  <w:rPr>
+                                    <w:rFonts w:asciiTheme="majorBidi" w:hAnsiTheme="majorBidi" w:cstheme="majorBidi"/>
+                                    <w:b/>
+                                    <w:bCs/>
+                                    <w:color w:val="17365D" w:themeColor="text2" w:themeShade="BF"/>
+                                    <w:sz w:val="36"/>
+                                    <w:szCs w:val="36"/>
+                                    <w:lang w:val="en-US"/>
+                                  </w:rPr>
+                                  <w:t xml:space="preserve">MINISTRY OF HIGHER EDUCATION                    </w:t>
+                                </w:r>
+                              </w:p>
+                              <w:p>
+                                <w:pPr>
+                                  <w:rPr>
+                                    <w:rFonts w:asciiTheme="majorBidi" w:hAnsiTheme="majorBidi" w:cstheme="majorBidi"/>
+                                    <w:b/>
+                                    <w:bCs/>
+                                    <w:color w:val="17365D" w:themeColor="text2" w:themeShade="BF"/>
+                                    <w:sz w:val="36"/>
+                                    <w:szCs w:val="36"/>
+                                    <w:lang w:val="en-US"/>
+                                  </w:rPr>
+                                </w:pPr>
+                                <w:r>
+                                  <w:rPr>
+                                    <w:rFonts w:asciiTheme="majorBidi" w:hAnsiTheme="majorBidi" w:cstheme="majorBidi"/>
+                                    <w:b/>
+                                    <w:bCs/>
+                                    <w:color w:val="17365D" w:themeColor="text2" w:themeShade="BF"/>
+                                    <w:sz w:val="36"/>
+                                    <w:szCs w:val="36"/>
+                                    <w:lang w:val="en-US"/>
+                                  </w:rPr>
+                                  <w:t xml:space="preserve">   AND SCIENTIFIC RESEARCH </w:t>
+                                </w:r>
+                              </w:p>
+                              <w:p>
+                                <w:pPr>
+                                  <w:rPr>
+                                    <w:rFonts w:asciiTheme="majorBidi" w:hAnsiTheme="majorBidi" w:cstheme="majorBidi"/>
+                                    <w:b/>
+                                    <w:bCs/>
+                                    <w:color w:val="17365D" w:themeColor="text2" w:themeShade="BF"/>
+                                    <w:sz w:val="36"/>
+                                    <w:szCs w:val="36"/>
+                                    <w:lang w:val="en-US"/>
+                                  </w:rPr>
+                                </w:pPr>
+                                <w:r>
+                                  <w:rPr>
+                                    <w:rFonts w:asciiTheme="majorBidi" w:hAnsiTheme="majorBidi" w:cstheme="majorBidi"/>
+                                    <w:b/>
+                                    <w:bCs/>
+                                    <w:color w:val="17365D" w:themeColor="text2" w:themeShade="BF"/>
+                                    <w:sz w:val="36"/>
+                                    <w:szCs w:val="36"/>
+                                    <w:lang w:val="en-US"/>
+                                  </w:rPr>
+                                  <w:t xml:space="preserve">         WASSIT UNIVERSITY </w:t>
+                                </w:r>
+                              </w:p>
+                              <w:p>
+                                <w:pPr>
+                                  <w:rPr>
+                                    <w:rFonts w:asciiTheme="majorBidi" w:hAnsiTheme="majorBidi" w:cstheme="majorBidi"/>
+                                    <w:b/>
+                                    <w:bCs/>
+                                    <w:color w:val="17365D" w:themeColor="text2" w:themeShade="BF"/>
+                                    <w:sz w:val="36"/>
+                                    <w:szCs w:val="36"/>
+                                    <w:lang w:val="en-US"/>
+                                  </w:rPr>
+                                </w:pPr>
+                                <w:r>
+                                  <w:rPr>
+                                    <w:rFonts w:asciiTheme="majorBidi" w:hAnsiTheme="majorBidi" w:cstheme="majorBidi"/>
+                                    <w:b/>
+                                    <w:bCs/>
+                                    <w:color w:val="17365D" w:themeColor="text2" w:themeShade="BF"/>
+                                    <w:sz w:val="36"/>
+                                    <w:szCs w:val="36"/>
+                                    <w:lang w:val="en-US"/>
+                                  </w:rPr>
+                                  <w:t xml:space="preserve"> COLLEGE OF COMPUTER SCIENCE</w:t>
+                                </w:r>
+                              </w:p>
+                              <w:p>
+                                <w:pPr>
+                                  <w:rPr>
+                                    <w:rFonts w:asciiTheme="majorBidi" w:hAnsiTheme="majorBidi" w:cs="Times New Roman"/>
+                                    <w:b/>
+                                    <w:bCs/>
+                                    <w:color w:val="17365D" w:themeColor="text2" w:themeShade="BF"/>
+                                    <w:sz w:val="36"/>
+                                    <w:szCs w:val="36"/>
+                                    <w:rtl/>
+                                    <w:lang w:bidi="ar"/>
+                                  </w:rPr>
+                                </w:pPr>
+                                <w:r>
+                                  <w:rPr>
+                                    <w:rFonts w:asciiTheme="majorBidi" w:hAnsiTheme="majorBidi" w:cs="Times New Roman"/>
+                                    <w:b/>
+                                    <w:bCs/>
+                                    <w:color w:val="17365D" w:themeColor="text2" w:themeShade="BF"/>
+                                    <w:sz w:val="36"/>
+                                    <w:szCs w:val="36"/>
+                                    <w:rtl/>
+                                    <w:lang w:bidi="ar"/>
+                                  </w:rPr>
+                                  <w:t>AND INFORMATION TECHNOLOGY</w:t>
+                                </w:r>
+                              </w:p>
+                            </w:txbxContent>
+                          </wps:txbx>
+                          <wps:bodyPr rot="0" spcFirstLastPara="0" vertOverflow="overflow" horzOverflow="overflow" vert="horz" wrap="square" lIns="91440" tIns="45720" rIns="91440" bIns="45720" numCol="1" spcCol="0" rtlCol="0" fromWordArt="0" anchor="t" anchorCtr="0" forceAA="0" compatLnSpc="1">
+                            <a:prstTxWarp prst="textNoShape">
+                              <a:avLst/>
+                            </a:prstTxWarp>
+                            <a:noAutofit/>
+                          </wps:bodyPr>
+                        </wps:wsp>
+                      </a:graphicData>
+                    </a:graphic>
+                    <wp14:sizeRelH relativeFrom="margin">
+                      <wp14:pctWidth>0</wp14:pctWidth>
+                    </wp14:sizeRelH>
+                    <wp14:sizeRelV relativeFrom="margin">
+                      <wp14:pctHeight>0</wp14:pctHeight>
+                    </wp14:sizeRelV>
+                  </wp:anchor>
+                </w:drawing>
+              </mc:Choice>
+              <mc:Fallback>
+                <w:pict>
+                  <v:shapetype id="_x0000_t202" coordsize="21600,21600" o:spt="202" path="m,l,21600r21600,l21600,xe">
+                    <v:stroke joinstyle="miter"/>
+                    <v:path gradientshapeok="t" o:connecttype="rect"/>
+                  </v:shapetype>
+                  <v:shape id="Text Box 38" o:spid="_x0000_s1026" type="#_x0000_t202" style="position:absolute;margin-left:-12pt;margin-top:11.4pt;width:342pt;height:105pt;z-index:251712512;visibility:visible;mso-wrap-style:square;mso-width-percent:0;mso-height-percent:0;mso-wrap-distance-left:9pt;mso-wrap-distance-top:0;mso-wrap-distance-right:9pt;mso-wrap-distance-bottom:0;mso-position-horizontal:absolute;mso-position-horizontal-relative:text;mso-position-vertical:absolute;mso-position-vertical-relative:text;mso-width-percent:0;mso-height-percent:0;mso-width-relative:margin;mso-height-relative:margin;v-text-anchor:top" o:gfxdata="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" fillcolor="white [3201]" strokeweight=".5pt">
+                    <v:textbox>
+                      <w:txbxContent>
+                        <w:p>
+                          <w:pPr>
+                            <w:rPr>
+                              <w:rFonts w:asciiTheme="majorBidi" w:hAnsiTheme="majorBidi" w:cstheme="majorBidi"/>
+                              <w:b/>
+                              <w:bCs/>
+                              <w:color w:val="17365D" w:themeColor="text2" w:themeShade="BF"/>
+                              <w:sz w:val="36"/>
+                              <w:szCs w:val="36"/>
+                              <w:lang w:val="en-US"/>
+                            </w:rPr>
+                          </w:pPr>
+                          <w:r>
+                            <w:rPr>
+                              <w:rFonts w:asciiTheme="majorBidi" w:hAnsiTheme="majorBidi" w:cstheme="majorBidi"/>
+                              <w:b/>
+                              <w:bCs/>
+                              <w:color w:val="17365D" w:themeColor="text2" w:themeShade="BF"/>
+                              <w:sz w:val="36"/>
+                              <w:szCs w:val="36"/>
+                              <w:lang w:val="en-US"/>
+                            </w:rPr>
+                            <w:t xml:space="preserve">MINISTRY OF HIGHER EDUCATION                    </w:t>
+                          </w:r>
+                        </w:p>
+                        <w:p>
+                          <w:pPr>
+                            <w:rPr>
+                              <w:rFonts w:asciiTheme="majorBidi" w:hAnsiTheme="majorBidi" w:cstheme="majorBidi"/>
+                              <w:b/>
+                              <w:bCs/>
+                              <w:color w:val="17365D" w:themeColor="text2" w:themeShade="BF"/>
+                              <w:sz w:val="36"/>
+                              <w:szCs w:val="36"/>
+                              <w:lang w:val="en-US"/>
+                            </w:rPr>
+                          </w:pPr>
+                          <w:r>
+                            <w:rPr>
+                              <w:rFonts w:asciiTheme="majorBidi" w:hAnsiTheme="majorBidi" w:cstheme="majorBidi"/>
+                              <w:b/>
+                              <w:bCs/>
+                              <w:color w:val="17365D" w:themeColor="text2" w:themeShade="BF"/>
+                              <w:sz w:val="36"/>
+                              <w:szCs w:val="36"/>
+                              <w:lang w:val="en-US"/>
+                            </w:rPr>
+                            <w:t xml:space="preserve">   AND SCIENTIFIC RESEARCH </w:t>
+                          </w:r>
+                        </w:p>
+                        <w:p>
+                          <w:pPr>
+                            <w:rPr>
+                              <w:rFonts w:asciiTheme="majorBidi" w:hAnsiTheme="majorBidi" w:cstheme="majorBidi"/>
+                              <w:b/>
+                              <w:bCs/>
+                              <w:color w:val="17365D" w:themeColor="text2" w:themeShade="BF"/>
+                              <w:sz w:val="36"/>
+                              <w:szCs w:val="36"/>
+                              <w:lang w:val="en-US"/>
+                            </w:rPr>
+                          </w:pPr>
+                          <w:r>
+                            <w:rPr>
+                              <w:rFonts w:asciiTheme="majorBidi" w:hAnsiTheme="majorBidi" w:cstheme="majorBidi"/>
+                              <w:b/>
+                              <w:bCs/>
+                              <w:color w:val="17365D" w:themeColor="text2" w:themeShade="BF"/>
+                              <w:sz w:val="36"/>
+                              <w:szCs w:val="36"/>
+                              <w:lang w:val="en-US"/>
+                            </w:rPr>
+                            <w:t xml:space="preserve">         WASSIT UNIVERSITY </w:t>
+                          </w:r>
+                        </w:p>
+                        <w:p>
+                          <w:pPr>
+                            <w:rPr>
+                              <w:rFonts w:asciiTheme="majorBidi" w:hAnsiTheme="majorBidi" w:cstheme="majorBidi"/>
+                              <w:b/>
+                              <w:bCs/>
+                              <w:color w:val="17365D" w:themeColor="text2" w:themeShade="BF"/>
+                              <w:sz w:val="36"/>
+                              <w:szCs w:val="36"/>
+                              <w:lang w:val="en-US"/>
+                            </w:rPr>
+                          </w:pPr>
+                          <w:r>
+                            <w:rPr>
+                              <w:rFonts w:asciiTheme="majorBidi" w:hAnsiTheme="majorBidi" w:cstheme="majorBidi"/>
+                              <w:b/>
+                              <w:bCs/>
+                              <w:color w:val="17365D" w:themeColor="text2" w:themeShade="BF"/>
+                              <w:sz w:val="36"/>
+                              <w:szCs w:val="36"/>
+                              <w:lang w:val="en-US"/>
+                            </w:rPr>
+                            <w:t xml:space="preserve"> COLLEGE OF COMPUTER SCIENCE</w:t>
+                          </w:r>
+                        </w:p>
+                        <w:p>
+                          <w:pPr>
+                            <w:rPr>
+                              <w:rFonts w:asciiTheme="majorBidi" w:hAnsiTheme="majorBidi" w:cs="Times New Roman"/>
+                              <w:b/>
+                              <w:bCs/>
+                              <w:color w:val="17365D" w:themeColor="text2" w:themeShade="BF"/>
+                              <w:sz w:val="36"/>
+                              <w:szCs w:val="36"/>
+                              <w:rtl/>
+                              <w:lang w:bidi="ar"/>
+                            </w:rPr>
+                          </w:pPr>
+                          <w:r>
+                            <w:rPr>
+                              <w:rFonts w:asciiTheme="majorBidi" w:hAnsiTheme="majorBidi" w:cs="Times New Roman"/>
+                              <w:b/>
+                              <w:bCs/>
+                              <w:color w:val="17365D" w:themeColor="text2" w:themeShade="BF"/>
+                              <w:sz w:val="36"/>
+                              <w:szCs w:val="36"/>
+                              <w:rtl/>
+                              <w:lang w:bidi="ar"/>
+                            </w:rPr>
+                            <w:t>AND INFORMATION TECHNOLOGY</w:t>
+                          </w:r>
+                        </w:p>
+                      </w:txbxContent>
+                    </v:textbox>
+                  </v:shape>
+                </w:pict>
+              </mc:Fallback>
+            </mc:AlternateContent>
+          </w:r>
           <w:r>
             <w:rPr>
               <w:rFonts w:ascii="Stencil" w:eastAsia="Times New Roman" w:hAnsi="Stencil"/>
@@ -110,142 +463,6 @@
               </wp:anchor>
             </w:drawing>
           </w:r>
-          <w:r>
-            <w:rPr>
-              <w:rFonts w:ascii="Times New Roman" w:eastAsia="Calibri" w:hAnsi="Times New Roman" w:cs="Times New Roman"/>
-              <w:b/>
-              <w:bCs/>
-              <w:color w:val="17365D"/>
-              <w:sz w:val="36"/>
-              <w:szCs w:val="36"/>
-              <w:lang w:val="en-US"/>
-            </w:rPr>
-            <w:t xml:space="preserve">MINISTRY OF HIGHER EDUCATION                    </w:t>
-          </w:r>
-        </w:p>
-        <w:p>
-          <w:pPr>
-            <w:autoSpaceDE w:val="0"/>
-            <w:autoSpaceDN w:val="0"/>
-            <w:adjustRightInd w:val="0"/>
-            <w:spacing w:line="240" w:lineRule="auto"/>
-            <w:ind w:left="-567" w:right="450"/>
-            <w:jc w:val="both"/>
-            <w:rPr>
-              <w:rFonts w:ascii="Times New Roman" w:eastAsia="Calibri" w:hAnsi="Times New Roman" w:cs="Times New Roman"/>
-              <w:b/>
-              <w:bCs/>
-              <w:color w:val="17365D"/>
-              <w:sz w:val="36"/>
-              <w:szCs w:val="36"/>
-              <w:lang w:val="en-US"/>
-            </w:rPr>
-          </w:pPr>
-          <w:r>
-            <w:rPr>
-              <w:rFonts w:ascii="Times New Roman" w:eastAsia="Calibri" w:hAnsi="Times New Roman" w:cs="Times New Roman"/>
-              <w:b/>
-              <w:bCs/>
-              <w:color w:val="17365D"/>
-              <w:sz w:val="36"/>
-              <w:szCs w:val="36"/>
-              <w:lang w:val="en-US"/>
-            </w:rPr>
-            <w:t xml:space="preserve">   AND SCIENTIFIC RESEARCH </w:t>
-          </w:r>
-        </w:p>
-        <w:p>
-          <w:pPr>
-            <w:autoSpaceDE w:val="0"/>
-            <w:autoSpaceDN w:val="0"/>
-            <w:adjustRightInd w:val="0"/>
-            <w:spacing w:line="240" w:lineRule="auto"/>
-            <w:ind w:left="-567" w:right="450"/>
-            <w:jc w:val="both"/>
-            <w:rPr>
-              <w:rFonts w:ascii="Times New Roman" w:eastAsia="Calibri" w:hAnsi="Times New Roman" w:cs="Times New Roman"/>
-              <w:b/>
-              <w:bCs/>
-              <w:color w:val="17365D"/>
-              <w:sz w:val="36"/>
-              <w:szCs w:val="36"/>
-              <w:lang w:val="en-US"/>
-            </w:rPr>
-          </w:pPr>
-          <w:r>
-            <w:rPr>
-              <w:rFonts w:ascii="Times New Roman" w:eastAsia="Calibri" w:hAnsi="Times New Roman" w:cs="Times New Roman"/>
-              <w:b/>
-              <w:bCs/>
-              <w:color w:val="17365D"/>
-              <w:sz w:val="36"/>
-              <w:szCs w:val="36"/>
-              <w:lang w:val="en-US"/>
-            </w:rPr>
-            <w:t xml:space="preserve">         WASSIT UNIVERSITY </w:t>
-          </w:r>
-        </w:p>
-        <w:p>
-          <w:pPr>
-            <w:autoSpaceDE w:val="0"/>
-            <w:autoSpaceDN w:val="0"/>
-            <w:adjustRightInd w:val="0"/>
-            <w:spacing w:line="240" w:lineRule="auto"/>
-            <w:ind w:left="-567" w:right="450"/>
-            <w:jc w:val="both"/>
-            <w:rPr>
-              <w:rFonts w:ascii="Times New Roman" w:eastAsia="Calibri" w:hAnsi="Times New Roman" w:cs="Times New Roman"/>
-              <w:b/>
-              <w:bCs/>
-              <w:color w:val="17365D"/>
-              <w:sz w:val="36"/>
-              <w:szCs w:val="36"/>
-              <w:lang w:val="en-US"/>
-            </w:rPr>
-          </w:pPr>
-          <w:r>
-            <w:rPr>
-              <w:rFonts w:ascii="Times New Roman" w:eastAsia="Calibri" w:hAnsi="Times New Roman" w:cs="Times New Roman"/>
-              <w:b/>
-              <w:bCs/>
-              <w:color w:val="17365D"/>
-              <w:sz w:val="36"/>
-              <w:szCs w:val="36"/>
-              <w:lang w:val="en-US"/>
-            </w:rPr>
-            <w:t xml:space="preserve"> COLLEGE OF COMPUTER SCIENCE</w:t>
-          </w:r>
-        </w:p>
-        <w:p>
-          <w:pPr>
-            <w:autoSpaceDE w:val="0"/>
-            <w:autoSpaceDN w:val="0"/>
-            <w:adjustRightInd w:val="0"/>
-            <w:spacing w:line="240" w:lineRule="auto"/>
-            <w:ind w:left="-567" w:right="450"/>
-            <w:jc w:val="both"/>
-            <w:rPr>
-              <w:rFonts w:ascii="Times New Roman" w:eastAsia="Calibri" w:hAnsi="Times New Roman" w:cs="Times New Roman"/>
-              <w:b/>
-              <w:bCs/>
-              <w:color w:val="17365D"/>
-              <w:sz w:val="36"/>
-              <w:szCs w:val="36"/>
-              <w:lang w:val="en-US"/>
-            </w:rPr>
-          </w:pPr>
-          <w:r>
-            <w:rPr>
-              <w:rFonts w:ascii="Times New Roman" w:eastAsia="Calibri" w:hAnsi="Times New Roman" w:cs="Times New Roman"/>
-              <w:b/>
-              <w:bCs/>
-              <w:color w:val="17365D"/>
-              <w:sz w:val="36"/>
-              <w:szCs w:val="36"/>
-              <w:lang w:val="en-US"/>
-            </w:rPr>
-            <w:t>AND INFORMATION TECHNOLOGY</w:t>
-          </w:r>
         </w:p>
         <w:p>
           <w:pPr>
@@ -303,6 +520,28 @@
               <w:noProof/>
               <w:sz w:val="32"/>
               <w:szCs w:val="32"/>
+              <w:lang w:val="en-US"/>
+            </w:rPr>
+          </w:pPr>
+        </w:p>
+        <w:p>
+          <w:pPr>
+            <w:pStyle w:val="Header"/>
+            <w:ind w:right="450"/>
+            <w:rPr>
+              <w:sz w:val="40"/>
+              <w:szCs w:val="40"/>
+              <w:lang w:val="en-US"/>
+            </w:rPr>
+          </w:pPr>
+        </w:p>
+        <w:p>
+          <w:pPr>
+            <w:pStyle w:val="Header"/>
+            <w:ind w:right="450"/>
+            <w:rPr>
+              <w:sz w:val="40"/>
+              <w:szCs w:val="40"/>
               <w:lang w:val="en-US"/>
             </w:rPr>
           </w:pPr>
@@ -616,6 +855,7 @@
         <w:p>
           <w:pPr>
             <w:ind w:right="450"/>
+            <w:jc w:val="center"/>
             <w:rPr>
               <w:rFonts w:asciiTheme="majorBidi" w:hAnsiTheme="majorBidi" w:cstheme="majorBidi"/>
               <w:b/>
@@ -765,18 +1005,6 @@
             <w:t>Nazim</w:t>
           </w:r>
           <w:proofErr w:type="spellEnd"/>
-          <w:r>
-            <w:rPr>
-              <w:rFonts w:asciiTheme="majorBidi" w:hAnsiTheme="majorBidi" w:cstheme="majorBidi"/>
-              <w:b/>
-              <w:bCs/>
-              <w:color w:val="003300"/>
-              <w:sz w:val="32"/>
-              <w:szCs w:val="32"/>
-              <w:lang w:val="en-US"/>
-            </w:rPr>
-            <w:t xml:space="preserve">  </w:t>
-          </w:r>
         </w:p>
         <w:p>
           <w:pPr>
@@ -1024,42 +1252,159 @@
       <w:pPr>
         <w:bidi/>
         <w:ind w:right="450"/>
-        <w:jc w:val="center"/>
-        <w:rPr>
-          <w:b/>
+        <w:jc w:val="right"/>
+        <w:rPr>
+          <w:bCs/>
           <w:color w:val="4A86E8"/>
-          <w:sz w:val="96"/>
-          <w:szCs w:val="96"/>
-          <w:u w:val="single"/>
+          <w:sz w:val="52"/>
+          <w:szCs w:val="52"/>
           <w:lang w:val="en-US" w:bidi="ar"/>
         </w:rPr>
       </w:pPr>
-      <w:r>
-        <w:rPr>
-          <w:rFonts w:ascii="Times New Roman" w:eastAsia="Times New Roman" w:hAnsi="Times New Roman" w:cs="Times New Roman"/>
-          <w:b/>
+    </w:p>
+    <w:p>
+      <w:pPr>
+        <w:bidi/>
+        <w:ind w:right="450"/>
+        <w:jc w:val="right"/>
+        <w:rPr>
           <w:bCs/>
-          <w:i/>
-          <w:iCs/>
+          <w:color w:val="4A86E8"/>
+          <w:sz w:val="52"/>
+          <w:szCs w:val="52"/>
+          <w:rtl/>
+          <w:lang w:val="en-US" w:bidi="ar"/>
+        </w:rPr>
+      </w:pPr>
+    </w:p>
+    <w:p>
+      <w:pPr>
+        <w:rPr>
+          <w:bCs/>
+          <w:color w:val="4A86E8"/>
+          <w:sz w:val="52"/>
+          <w:szCs w:val="52"/>
+          <w:rtl/>
+          <w:lang w:val="en-US" w:bidi="ar"/>
+        </w:rPr>
+      </w:pPr>
+      <w:r>
+        <w:rPr>
+          <w:bCs/>
+          <w:color w:val="4A86E8"/>
+          <w:sz w:val="52"/>
+          <w:szCs w:val="52"/>
+          <w:rtl/>
+          <w:lang w:val="en-US" w:bidi="ar"/>
+        </w:rPr>
+        <w:br w:type="page"/>
+      </w:r>
+    </w:p>
+    <w:p>
+      <w:pPr>
+        <w:tabs>
+          <w:tab w:val="left" w:pos="10980"/>
+        </w:tabs>
+        <w:bidi/>
+        <w:ind w:left="450" w:right="450"/>
+        <w:rPr>
+          <w:bCs/>
+          <w:color w:val="4A86E8"/>
+          <w:sz w:val="52"/>
+          <w:szCs w:val="52"/>
+          <w:lang w:val="en-US" w:bidi="ar"/>
+        </w:rPr>
+      </w:pPr>
+      <w:r>
+        <w:rPr>
+          <w:bCs/>
           <w:noProof/>
-          <w:color w:val="17365D"/>
-          <w:sz w:val="32"/>
-          <w:szCs w:val="32"/>
+          <w:color w:val="4A86E8"/>
+          <w:sz w:val="52"/>
+          <w:szCs w:val="52"/>
+          <w:lang w:val="en-US"/>
+        </w:rPr>
+        <w:lastRenderedPageBreak/>
+        <w:drawing>
+          <wp:inline distT="0" distB="0" distL="0" distR="0" wp14:anchorId="5523AED4" wp14:editId="3CBD68D6">
+            <wp:extent cx="6309360" cy="2720340"/>
+            <wp:effectExtent l="0" t="0" r="0" b="3810"/>
+            <wp:docPr id="40" name="Picture 40"/>
+            <wp:cNvGraphicFramePr>
+              <a:graphicFrameLocks xmlns:a="http://schemas.openxmlformats.org/drawingml/2006/main" noChangeAspect="1"/>
+            </wp:cNvGraphicFramePr>
+            <a:graphic xmlns:a="http://schemas.openxmlformats.org/drawingml/2006/main">
+              <a:graphicData uri="http://schemas.openxmlformats.org/drawingml/2006/picture">
+                <pic:pic xmlns:pic="http://schemas.openxmlformats.org/drawingml/2006/picture">
+                  <pic:nvPicPr>
+                    <pic:cNvPr id="0" name="تفسير-الاحلام-غصن-شجرة.png"/>
+                    <pic:cNvPicPr/>
+                  </pic:nvPicPr>
+                  <pic:blipFill>
+                    <a:blip r:embed="rId10">
+                      <a:extLst>
+                        <a:ext uri="{28A0092B-C50C-407E-A947-70E740481C1C}">
+                          <a14:useLocalDpi xmlns:a14="http://schemas.microsoft.com/office/drawing/2010/main" val="0"/>
+                        </a:ext>
+                      </a:extLst>
+                    </a:blip>
+                    <a:stretch>
+                      <a:fillRect/>
+                    </a:stretch>
+                  </pic:blipFill>
+                  <pic:spPr>
+                    <a:xfrm>
+                      <a:off x="0" y="0"/>
+                      <a:ext cx="6308066" cy="2719782"/>
+                    </a:xfrm>
+                    <a:prstGeom prst="rect">
+                      <a:avLst/>
+                    </a:prstGeom>
+                  </pic:spPr>
+                </pic:pic>
+              </a:graphicData>
+            </a:graphic>
+          </wp:inline>
+        </w:drawing>
+      </w:r>
+    </w:p>
+    <w:p>
+      <w:pPr>
+        <w:tabs>
+          <w:tab w:val="left" w:pos="11610"/>
+        </w:tabs>
+        <w:bidi/>
+        <w:ind w:left="450" w:right="-180"/>
+        <w:rPr>
+          <w:bCs/>
+          <w:color w:val="4A86E8"/>
+          <w:sz w:val="52"/>
+          <w:szCs w:val="52"/>
+          <w:lang w:val="en-US" w:bidi="ar"/>
+        </w:rPr>
+      </w:pPr>
+      <w:r>
+        <w:rPr>
+          <w:bCs/>
+          <w:noProof/>
+          <w:color w:val="4A86E8"/>
+          <w:sz w:val="52"/>
+          <w:szCs w:val="52"/>
           <w:lang w:val="en-US"/>
         </w:rPr>
         <mc:AlternateContent>
           <mc:Choice Requires="wps">
             <w:drawing>
-              <wp:anchor distT="0" distB="0" distL="114300" distR="114300" simplePos="0" relativeHeight="251661312" behindDoc="0" locked="0" layoutInCell="1" allowOverlap="1" wp14:anchorId="5A2A046A" wp14:editId="6C49B498">
+              <wp:anchor distT="0" distB="0" distL="114300" distR="114300" simplePos="0" relativeHeight="251715584" behindDoc="0" locked="0" layoutInCell="1" allowOverlap="1" wp14:anchorId="480150D2" wp14:editId="43F30DD4">
                 <wp:simplePos x="0" y="0"/>
                 <wp:positionH relativeFrom="column">
-                  <wp:posOffset>1935480</wp:posOffset>
+                  <wp:posOffset>2499360</wp:posOffset>
                 </wp:positionH>
                 <wp:positionV relativeFrom="paragraph">
-                  <wp:posOffset>705485</wp:posOffset>
+                  <wp:posOffset>236220</wp:posOffset>
                 </wp:positionV>
-                <wp:extent cx="2374265" cy="1403985"/>
-                <wp:effectExtent l="0" t="0" r="11430" b="22225"/>
+                <wp:extent cx="2103120" cy="1043940"/>
+                <wp:effectExtent l="0" t="0" r="0" b="3810"/>
                 <wp:wrapNone/>
                 <wp:docPr id="307" name="Text Box 2"/>
                 <wp:cNvGraphicFramePr>
@@ -1074,18 +1419,16 @@
                       <wps:spPr bwMode="auto">
                         <a:xfrm>
                           <a:off x="0" y="0"/>
-                          <a:ext cx="2374265" cy="1403985"/>
+                          <a:ext cx="2103120" cy="1043940"/>
                         </a:xfrm>
                         <a:prstGeom prst="rect">
                           <a:avLst/>
                         </a:prstGeom>
                         <a:solidFill>
-                          <a:srgbClr val="FFFFFF"/>
+                          <a:srgbClr val="92D050"/>
                         </a:solidFill>
                         <a:ln w="9525">
-                          <a:solidFill>
-                            <a:schemeClr val="bg1"/>
-                          </a:solidFill>
+                          <a:noFill/>
                           <a:miter lim="800000"/>
                           <a:headEnd/>
                           <a:tailEnd/>
@@ -1097,43 +1440,2090 @@
                             <w:pPr>
                               <w:jc w:val="center"/>
                               <w:rPr>
-                                <w:b/>
-                                <w:bCs/>
-                                <w:i/>
-                                <w:iCs/>
-                                <w:color w:val="002060"/>
-                                <w:sz w:val="24"/>
-                                <w:szCs w:val="24"/>
-                                <w:lang w:val="en-US"/>
+                                <w:rFonts w:ascii="Aldhabi" w:hAnsi="Aldhabi" w:cs="Aldhabi"/>
+                                <w:color w:val="FF0000"/>
+                                <w:sz w:val="72"/>
+                                <w:szCs w:val="72"/>
+                                <w:rtl/>
+                                <w:lang w:val="en-US" w:bidi="ar-IQ"/>
                               </w:rPr>
                             </w:pPr>
                             <w:r>
                               <w:rPr>
-                                <w:b/>
-                                <w:bCs/>
-                                <w:i/>
-                                <w:iCs/>
-                                <w:color w:val="002060"/>
-                                <w:sz w:val="24"/>
-                                <w:szCs w:val="24"/>
-                                <w:lang w:val="en-US"/>
+                                <w:rFonts w:ascii="Aldhabi" w:hAnsi="Aldhabi" w:cs="Aldhabi"/>
+                                <w:color w:val="FF0000"/>
+                                <w:sz w:val="72"/>
+                                <w:szCs w:val="72"/>
+                                <w:rtl/>
+                                <w:lang w:val="en-US" w:bidi="ar-IQ"/>
                               </w:rPr>
-                              <w:t>2019 /2020</w:t>
+                              <w:t>بسم الله الرحمن الرحيم</w:t>
                             </w:r>
                           </w:p>
                         </w:txbxContent>
                       </wps:txbx>
                       <wps:bodyPr rot="0" vert="horz" wrap="square" lIns="91440" tIns="45720" rIns="91440" bIns="45720" anchor="t" anchorCtr="0">
-                        <a:spAutoFit/>
+                        <a:noAutofit/>
                       </wps:bodyPr>
                     </wps:wsp>
                   </a:graphicData>
                 </a:graphic>
                 <wp14:sizeRelH relativeFrom="margin">
-                  <wp14:pctWidth>40000</wp14:pctWidth>
+                  <wp14:pctWidth>0</wp14:pctWidth>
                 </wp14:sizeRelH>
                 <wp14:sizeRelV relativeFrom="margin">
-                  <wp14:pctHeight>20000</wp14:pctHeight>
+                  <wp14:pctHeight>0</wp14:pctHeight>
+                </wp14:sizeRelV>
+              </wp:anchor>
+            </w:drawing>
+          </mc:Choice>
+          <mc:Fallback>
+            <w:pict>
+              <v:shape id="Text Box 2" o:spid="_x0000_s1027" type="#_x0000_t202" style="position:absolute;left:0;text-align:left;margin-left:196.8pt;margin-top:18.6pt;width:165.6pt;height:82.2pt;z-index:251715584;visibility:visible;mso-wrap-style:square;mso-width-percent:0;mso-height-percent:0;mso-wrap-distance-left:9pt;mso-wrap-distance-top:0;mso-wrap-distance-right:9pt;mso-wrap-distance-bottom:0;mso-position-horizontal:absolute;mso-position-horizontal-relative:text;mso-position-vertical:absolute;mso-position-vertical-relative:text;mso-width-percent:0;mso-height-percent:0;mso-width-relative:margin;mso-height-relative:margin;v-text-anchor:top" o:gfxdata="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" fillcolor="#92d050" stroked="f">
+                <v:textbox>
+                  <w:txbxContent>
+                    <w:p>
+                      <w:pPr>
+                        <w:jc w:val="center"/>
+                        <w:rPr>
+                          <w:rFonts w:ascii="Aldhabi" w:hAnsi="Aldhabi" w:cs="Aldhabi"/>
+                          <w:color w:val="FF0000"/>
+                          <w:sz w:val="72"/>
+                          <w:szCs w:val="72"/>
+                          <w:rtl/>
+                          <w:lang w:val="en-US" w:bidi="ar-IQ"/>
+                        </w:rPr>
+                      </w:pPr>
+                      <w:r>
+                        <w:rPr>
+                          <w:rFonts w:ascii="Aldhabi" w:hAnsi="Aldhabi" w:cs="Aldhabi"/>
+                          <w:color w:val="FF0000"/>
+                          <w:sz w:val="72"/>
+                          <w:szCs w:val="72"/>
+                          <w:rtl/>
+                          <w:lang w:val="en-US" w:bidi="ar-IQ"/>
+                        </w:rPr>
+                        <w:t>بسم الله الرحمن الرحيم</w:t>
+                      </w:r>
+                    </w:p>
+                  </w:txbxContent>
+                </v:textbox>
+              </v:shape>
+            </w:pict>
+          </mc:Fallback>
+        </mc:AlternateContent>
+      </w:r>
+      <w:r>
+        <w:rPr>
+          <w:bCs/>
+          <w:noProof/>
+          <w:color w:val="4A86E8"/>
+          <w:sz w:val="52"/>
+          <w:szCs w:val="52"/>
+          <w:lang w:val="en-US"/>
+        </w:rPr>
+        <mc:AlternateContent>
+          <mc:Choice Requires="wps">
+            <w:drawing>
+              <wp:anchor distT="0" distB="0" distL="114300" distR="114300" simplePos="0" relativeHeight="251713536" behindDoc="0" locked="0" layoutInCell="1" allowOverlap="1" wp14:anchorId="72723F16" wp14:editId="31515227">
+                <wp:simplePos x="0" y="0"/>
+                <wp:positionH relativeFrom="margin">
+                  <wp:align>center</wp:align>
+                </wp:positionH>
+                <wp:positionV relativeFrom="margin">
+                  <wp:align>center</wp:align>
+                </wp:positionV>
+                <wp:extent cx="4983480" cy="3718560"/>
+                <wp:effectExtent l="57150" t="19050" r="83820" b="91440"/>
+                <wp:wrapNone/>
+                <wp:docPr id="43" name="Oval 43"/>
+                <wp:cNvGraphicFramePr/>
+                <a:graphic xmlns:a="http://schemas.openxmlformats.org/drawingml/2006/main">
+                  <a:graphicData uri="http://schemas.microsoft.com/office/word/2010/wordprocessingShape">
+                    <wps:wsp>
+                      <wps:cNvSpPr/>
+                      <wps:spPr>
+                        <a:xfrm>
+                          <a:off x="0" y="0"/>
+                          <a:ext cx="4983480" cy="3718560"/>
+                        </a:xfrm>
+                        <a:prstGeom prst="ellipse">
+                          <a:avLst/>
+                        </a:prstGeom>
+                        <a:solidFill>
+                          <a:srgbClr val="92D050"/>
+                        </a:solidFill>
+                      </wps:spPr>
+                      <wps:style>
+                        <a:lnRef idx="1">
+                          <a:schemeClr val="accent1"/>
+                        </a:lnRef>
+                        <a:fillRef idx="3">
+                          <a:schemeClr val="accent1"/>
+                        </a:fillRef>
+                        <a:effectRef idx="2">
+                          <a:schemeClr val="accent1"/>
+                        </a:effectRef>
+                        <a:fontRef idx="minor">
+                          <a:schemeClr val="lt1"/>
+                        </a:fontRef>
+                      </wps:style>
+                      <wps:bodyPr rot="0" spcFirstLastPara="0" vertOverflow="overflow" horzOverflow="overflow" vert="horz" wrap="square" lIns="91440" tIns="45720" rIns="91440" bIns="45720" numCol="1" spcCol="0" rtlCol="0" fromWordArt="0" anchor="ctr" anchorCtr="0" forceAA="0" compatLnSpc="1">
+                        <a:prstTxWarp prst="textNoShape">
+                          <a:avLst/>
+                        </a:prstTxWarp>
+                        <a:noAutofit/>
+                      </wps:bodyPr>
+                    </wps:wsp>
+                  </a:graphicData>
+                </a:graphic>
+                <wp14:sizeRelH relativeFrom="margin">
+                  <wp14:pctWidth>0</wp14:pctWidth>
+                </wp14:sizeRelH>
+                <wp14:sizeRelV relativeFrom="margin">
+                  <wp14:pctHeight>0</wp14:pctHeight>
+                </wp14:sizeRelV>
+              </wp:anchor>
+            </w:drawing>
+          </mc:Choice>
+          <mc:Fallback>
+            <w:pict>
+              <v:oval id="Oval 43" o:spid="_x0000_s1026" style="position:absolute;margin-left:0;margin-top:0;width:392.4pt;height:292.8pt;z-index:251713536;visibility:visible;mso-wrap-style:square;mso-width-percent:0;mso-height-percent:0;mso-wrap-distance-left:9pt;mso-wrap-distance-top:0;mso-wrap-distance-right:9pt;mso-wrap-distance-bottom:0;mso-position-horizontal:center;mso-position-horizontal-relative:margin;mso-position-vertical:center;mso-position-vertical-relative:margin;mso-width-percent:0;mso-height-percent:0;mso-width-relative:margin;mso-height-relative:margin;v-text-anchor:middle" o:gfxdata="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" fillcolor="#92d050" strokecolor="#4579b8 [3044]">
+                <v:shadow on="t" color="black" opacity="22937f" origin=",.5" offset="0,.63889mm"/>
+                <w10:wrap anchorx="margin" anchory="margin"/>
+              </v:oval>
+            </w:pict>
+          </mc:Fallback>
+        </mc:AlternateContent>
+      </w:r>
+    </w:p>
+    <w:p>
+      <w:pPr>
+        <w:tabs>
+          <w:tab w:val="left" w:pos="10980"/>
+        </w:tabs>
+        <w:bidi/>
+        <w:ind w:left="450" w:right="450"/>
+        <w:rPr>
+          <w:bCs/>
+          <w:color w:val="4A86E8"/>
+          <w:sz w:val="52"/>
+          <w:szCs w:val="52"/>
+          <w:lang w:val="en-US" w:bidi="ar-IQ"/>
+        </w:rPr>
+      </w:pPr>
+    </w:p>
+    <w:p>
+      <w:pPr>
+        <w:tabs>
+          <w:tab w:val="left" w:pos="10980"/>
+        </w:tabs>
+        <w:bidi/>
+        <w:ind w:left="450" w:right="450"/>
+        <w:rPr>
+          <w:bCs/>
+          <w:color w:val="4A86E8"/>
+          <w:sz w:val="52"/>
+          <w:szCs w:val="52"/>
+          <w:lang w:val="en-US" w:bidi="ar"/>
+        </w:rPr>
+      </w:pPr>
+      <w:r>
+        <w:rPr>
+          <w:bCs/>
+          <w:noProof/>
+          <w:color w:val="4A86E8"/>
+          <w:sz w:val="52"/>
+          <w:szCs w:val="52"/>
+          <w:lang w:val="en-US"/>
+        </w:rPr>
+        <mc:AlternateContent>
+          <mc:Choice Requires="wps">
+            <w:drawing>
+              <wp:anchor distT="0" distB="0" distL="114300" distR="114300" simplePos="0" relativeHeight="251717632" behindDoc="0" locked="0" layoutInCell="1" allowOverlap="1" wp14:anchorId="7064E0B4" wp14:editId="2E0C935D">
+                <wp:simplePos x="0" y="0"/>
+                <wp:positionH relativeFrom="margin">
+                  <wp:align>center</wp:align>
+                </wp:positionH>
+                <wp:positionV relativeFrom="paragraph">
+                  <wp:posOffset>330835</wp:posOffset>
+                </wp:positionV>
+                <wp:extent cx="3741420" cy="1882140"/>
+                <wp:effectExtent l="0" t="0" r="0" b="3810"/>
+                <wp:wrapNone/>
+                <wp:docPr id="45" name="Text Box 2"/>
+                <wp:cNvGraphicFramePr>
+                  <a:graphicFrameLocks xmlns:a="http://schemas.openxmlformats.org/drawingml/2006/main"/>
+                </wp:cNvGraphicFramePr>
+                <a:graphic xmlns:a="http://schemas.openxmlformats.org/drawingml/2006/main">
+                  <a:graphicData uri="http://schemas.microsoft.com/office/word/2010/wordprocessingShape">
+                    <wps:wsp>
+                      <wps:cNvSpPr txBox="1">
+                        <a:spLocks noChangeArrowheads="1"/>
+                      </wps:cNvSpPr>
+                      <wps:spPr bwMode="auto">
+                        <a:xfrm>
+                          <a:off x="0" y="0"/>
+                          <a:ext cx="3741420" cy="1882140"/>
+                        </a:xfrm>
+                        <a:prstGeom prst="rect">
+                          <a:avLst/>
+                        </a:prstGeom>
+                        <a:solidFill>
+                          <a:srgbClr val="92D050"/>
+                        </a:solidFill>
+                        <a:ln w="9525">
+                          <a:noFill/>
+                          <a:miter lim="800000"/>
+                          <a:headEnd/>
+                          <a:tailEnd/>
+                        </a:ln>
+                      </wps:spPr>
+                      <wps:txbx>
+                        <w:txbxContent>
+                          <w:p>
+                            <w:pPr>
+                              <w:jc w:val="right"/>
+                              <w:rPr>
+                                <w:rFonts w:ascii="Arabic Typesetting" w:hAnsi="Arabic Typesetting" w:cs="Arabic Typesetting"/>
+                                <w:b/>
+                                <w:bCs/>
+                                <w:sz w:val="56"/>
+                                <w:szCs w:val="56"/>
+                                <w:rtl/>
+                                <w:lang w:val="en-US" w:bidi="ar-IQ"/>
+                              </w:rPr>
+                            </w:pPr>
+                            <w:r>
+                              <w:rPr>
+                                <w:rFonts w:ascii="Arabic Typesetting" w:hAnsi="Arabic Typesetting" w:cs="Arabic Typesetting"/>
+                                <w:b/>
+                                <w:bCs/>
+                                <w:sz w:val="56"/>
+                                <w:szCs w:val="56"/>
+                                <w:rtl/>
+                                <w:lang w:val="en-US" w:bidi="ar-IQ"/>
+                              </w:rPr>
+                              <w:t>﴿</w:t>
+                            </w:r>
+                            <w:r>
+                              <w:rPr>
+                                <w:rFonts w:ascii="Arabic Typesetting" w:hAnsi="Arabic Typesetting" w:cs="Arabic Typesetting" w:hint="cs"/>
+                                <w:b/>
+                                <w:bCs/>
+                                <w:sz w:val="56"/>
+                                <w:szCs w:val="56"/>
+                                <w:rtl/>
+                                <w:lang w:val="en-US" w:bidi="ar-IQ"/>
+                              </w:rPr>
+                              <w:t xml:space="preserve"> </w:t>
+                            </w:r>
+                            <w:r>
+                              <w:rPr>
+                                <w:rFonts w:ascii="Arabic Typesetting" w:hAnsi="Arabic Typesetting" w:cs="Arabic Typesetting"/>
+                                <w:b/>
+                                <w:bCs/>
+                                <w:color w:val="FF0000"/>
+                                <w:sz w:val="56"/>
+                                <w:szCs w:val="56"/>
+                                <w:rtl/>
+                                <w:lang w:val="en-US" w:bidi="ar-IQ"/>
+                              </w:rPr>
+                              <w:t>۝</w:t>
+                            </w:r>
+                            <w:r>
+                              <w:rPr>
+                                <w:rFonts w:ascii="Arabic Typesetting" w:hAnsi="Arabic Typesetting" w:cs="Arabic Typesetting" w:hint="cs"/>
+                                <w:b/>
+                                <w:bCs/>
+                                <w:sz w:val="56"/>
+                                <w:szCs w:val="56"/>
+                                <w:rtl/>
+                                <w:lang w:val="en-US" w:bidi="ar-IQ"/>
+                              </w:rPr>
+                              <w:t xml:space="preserve">  </w:t>
+                            </w:r>
+                            <w:r>
+                              <w:rPr>
+                                <w:rFonts w:ascii="Arabic Typesetting" w:hAnsi="Arabic Typesetting" w:cs="Arabic Typesetting" w:hint="cs"/>
+                                <w:b/>
+                                <w:bCs/>
+                                <w:color w:val="993300"/>
+                                <w:sz w:val="56"/>
+                                <w:szCs w:val="56"/>
+                                <w:rtl/>
+                                <w:lang w:val="en-US" w:bidi="ar-IQ"/>
+                              </w:rPr>
+                              <w:t xml:space="preserve">هو الذي بعث في الاميين رسولاَ منهم يتلو عليهم ايات ويزكيهم ويعلمهم الكتاب والحكمة و أن كانوا من قبل </w:t>
+                            </w:r>
+                            <w:r>
+                              <w:rPr>
+                                <w:rFonts w:ascii="Arabic Typesetting" w:hAnsi="Arabic Typesetting" w:cs="Arabic Typesetting" w:hint="cs"/>
+                                <w:b/>
+                                <w:bCs/>
+                                <w:color w:val="993300"/>
+                                <w:sz w:val="56"/>
+                                <w:szCs w:val="56"/>
+                                <w:rtl/>
+                                <w:lang w:val="en-US" w:bidi="ar-IQ"/>
+                              </w:rPr>
+                              <w:t>لفى ظلال مبين</w:t>
+                            </w:r>
+                            <w:r>
+                              <w:rPr>
+                                <w:rFonts w:ascii="Arabic Typesetting" w:hAnsi="Arabic Typesetting" w:cs="Arabic Typesetting" w:hint="cs"/>
+                                <w:b/>
+                                <w:bCs/>
+                                <w:sz w:val="56"/>
+                                <w:szCs w:val="56"/>
+                                <w:rtl/>
+                                <w:lang w:val="en-US" w:bidi="ar-IQ"/>
+                              </w:rPr>
+                              <w:t xml:space="preserve"> </w:t>
+                            </w:r>
+                            <w:r>
+                              <w:rPr>
+                                <w:rFonts w:ascii="Arabic Typesetting" w:hAnsi="Arabic Typesetting" w:cs="Arabic Typesetting"/>
+                                <w:b/>
+                                <w:bCs/>
+                                <w:color w:val="FF0000"/>
+                                <w:sz w:val="56"/>
+                                <w:szCs w:val="56"/>
+                                <w:rtl/>
+                                <w:lang w:val="en-US" w:bidi="ar-IQ"/>
+                              </w:rPr>
+                              <w:t>۝</w:t>
+                            </w:r>
+                            <w:r>
+                              <w:rPr>
+                                <w:rFonts w:ascii="Arabic Typesetting" w:hAnsi="Arabic Typesetting" w:cs="Arabic Typesetting"/>
+                                <w:b/>
+                                <w:bCs/>
+                                <w:sz w:val="56"/>
+                                <w:szCs w:val="56"/>
+                                <w:rtl/>
+                                <w:lang w:val="en-US" w:bidi="ar-IQ"/>
+                              </w:rPr>
+                              <w:t>﴾</w:t>
+                            </w:r>
+                          </w:p>
+                          <w:p>
+                            <w:pPr>
+                              <w:rPr>
+                                <w:rFonts w:ascii="Aldhabi" w:hAnsi="Aldhabi" w:cs="Aldhabi"/>
+                                <w:sz w:val="18"/>
+                                <w:szCs w:val="18"/>
+                                <w:rtl/>
+                                <w:lang w:val="en-US" w:bidi="ar-IQ"/>
+                              </w:rPr>
+                            </w:pPr>
+                            <w:r>
+                              <w:rPr>
+                                <w:rFonts w:ascii="Arabic Typesetting" w:hAnsi="Arabic Typesetting" w:cs="Arabic Typesetting" w:hint="cs"/>
+                                <w:b/>
+                                <w:bCs/>
+                                <w:sz w:val="40"/>
+                                <w:szCs w:val="40"/>
+                                <w:rtl/>
+                                <w:lang w:val="en-US" w:bidi="ar-IQ"/>
+                              </w:rPr>
+                              <w:t>صدق الله العلي العظيم</w:t>
+                            </w:r>
+                          </w:p>
+                        </w:txbxContent>
+                      </wps:txbx>
+                      <wps:bodyPr rot="0" vert="horz" wrap="square" lIns="91440" tIns="45720" rIns="91440" bIns="45720" anchor="t" anchorCtr="0">
+                        <a:noAutofit/>
+                      </wps:bodyPr>
+                    </wps:wsp>
+                  </a:graphicData>
+                </a:graphic>
+                <wp14:sizeRelH relativeFrom="margin">
+                  <wp14:pctWidth>0</wp14:pctWidth>
+                </wp14:sizeRelH>
+                <wp14:sizeRelV relativeFrom="margin">
+                  <wp14:pctHeight>0</wp14:pctHeight>
+                </wp14:sizeRelV>
+              </wp:anchor>
+            </w:drawing>
+          </mc:Choice>
+          <mc:Fallback>
+            <w:pict>
+              <v:shape id="_x0000_s1028" type="#_x0000_t202" style="position:absolute;left:0;text-align:left;margin-left:0;margin-top:26.05pt;width:294.6pt;height:148.2pt;z-index:251717632;visibility:visible;mso-wrap-style:square;mso-width-percent:0;mso-height-percent:0;mso-wrap-distance-left:9pt;mso-wrap-distance-top:0;mso-wrap-distance-right:9pt;mso-wrap-distance-bottom:0;mso-position-horizontal:center;mso-position-horizontal-relative:margin;mso-position-vertical:absolute;mso-position-vertical-relative:text;mso-width-percent:0;mso-height-percent:0;mso-width-relative:margin;mso-height-relative:margin;v-text-anchor:top" o:gfxdata="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" fillcolor="#92d050" stroked="f">
+                <v:textbox>
+                  <w:txbxContent>
+                    <w:p>
+                      <w:pPr>
+                        <w:jc w:val="right"/>
+                        <w:rPr>
+                          <w:rFonts w:ascii="Arabic Typesetting" w:hAnsi="Arabic Typesetting" w:cs="Arabic Typesetting" w:hint="cs"/>
+                          <w:b/>
+                          <w:bCs/>
+                          <w:sz w:val="56"/>
+                          <w:szCs w:val="56"/>
+                          <w:rtl/>
+                          <w:lang w:val="en-US" w:bidi="ar-IQ"/>
+                        </w:rPr>
+                      </w:pPr>
+                      <w:r>
+                        <w:rPr>
+                          <w:rFonts w:ascii="Arabic Typesetting" w:hAnsi="Arabic Typesetting" w:cs="Arabic Typesetting"/>
+                          <w:b/>
+                          <w:bCs/>
+                          <w:sz w:val="56"/>
+                          <w:szCs w:val="56"/>
+                          <w:rtl/>
+                          <w:lang w:val="en-US" w:bidi="ar-IQ"/>
+                        </w:rPr>
+                        <w:t>﴿</w:t>
+                      </w:r>
+                      <w:r>
+                        <w:rPr>
+                          <w:rFonts w:ascii="Arabic Typesetting" w:hAnsi="Arabic Typesetting" w:cs="Arabic Typesetting" w:hint="cs"/>
+                          <w:b/>
+                          <w:bCs/>
+                          <w:sz w:val="56"/>
+                          <w:szCs w:val="56"/>
+                          <w:rtl/>
+                          <w:lang w:val="en-US" w:bidi="ar-IQ"/>
+                        </w:rPr>
+                        <w:t xml:space="preserve"> </w:t>
+                      </w:r>
+                      <w:r>
+                        <w:rPr>
+                          <w:rFonts w:ascii="Arabic Typesetting" w:hAnsi="Arabic Typesetting" w:cs="Arabic Typesetting"/>
+                          <w:b/>
+                          <w:bCs/>
+                          <w:color w:val="FF0000"/>
+                          <w:sz w:val="56"/>
+                          <w:szCs w:val="56"/>
+                          <w:rtl/>
+                          <w:lang w:val="en-US" w:bidi="ar-IQ"/>
+                        </w:rPr>
+                        <w:t>۝</w:t>
+                      </w:r>
+                      <w:r>
+                        <w:rPr>
+                          <w:rFonts w:ascii="Arabic Typesetting" w:hAnsi="Arabic Typesetting" w:cs="Arabic Typesetting" w:hint="cs"/>
+                          <w:b/>
+                          <w:bCs/>
+                          <w:sz w:val="56"/>
+                          <w:szCs w:val="56"/>
+                          <w:rtl/>
+                          <w:lang w:val="en-US" w:bidi="ar-IQ"/>
+                        </w:rPr>
+                        <w:t xml:space="preserve">  </w:t>
+                      </w:r>
+                      <w:r>
+                        <w:rPr>
+                          <w:rFonts w:ascii="Arabic Typesetting" w:hAnsi="Arabic Typesetting" w:cs="Arabic Typesetting" w:hint="cs"/>
+                          <w:b/>
+                          <w:bCs/>
+                          <w:color w:val="993300"/>
+                          <w:sz w:val="56"/>
+                          <w:szCs w:val="56"/>
+                          <w:rtl/>
+                          <w:lang w:val="en-US" w:bidi="ar-IQ"/>
+                        </w:rPr>
+                        <w:t xml:space="preserve">هو الذي بعث في الاميين رسولاَ منهم يتلو عليهم ايات ويزكيهم ويعلمهم الكتاب والحكمة و أن كانوا من قبل </w:t>
+                      </w:r>
+                      <w:r>
+                        <w:rPr>
+                          <w:rFonts w:ascii="Arabic Typesetting" w:hAnsi="Arabic Typesetting" w:cs="Arabic Typesetting" w:hint="cs"/>
+                          <w:b/>
+                          <w:bCs/>
+                          <w:color w:val="993300"/>
+                          <w:sz w:val="56"/>
+                          <w:szCs w:val="56"/>
+                          <w:rtl/>
+                          <w:lang w:val="en-US" w:bidi="ar-IQ"/>
+                        </w:rPr>
+                        <w:t>لفى ظلال مبين</w:t>
+                      </w:r>
+                      <w:r>
+                        <w:rPr>
+                          <w:rFonts w:ascii="Arabic Typesetting" w:hAnsi="Arabic Typesetting" w:cs="Arabic Typesetting" w:hint="cs"/>
+                          <w:b/>
+                          <w:bCs/>
+                          <w:sz w:val="56"/>
+                          <w:szCs w:val="56"/>
+                          <w:rtl/>
+                          <w:lang w:val="en-US" w:bidi="ar-IQ"/>
+                        </w:rPr>
+                        <w:t xml:space="preserve"> </w:t>
+                      </w:r>
+                      <w:r>
+                        <w:rPr>
+                          <w:rFonts w:ascii="Arabic Typesetting" w:hAnsi="Arabic Typesetting" w:cs="Arabic Typesetting"/>
+                          <w:b/>
+                          <w:bCs/>
+                          <w:color w:val="FF0000"/>
+                          <w:sz w:val="56"/>
+                          <w:szCs w:val="56"/>
+                          <w:rtl/>
+                          <w:lang w:val="en-US" w:bidi="ar-IQ"/>
+                        </w:rPr>
+                        <w:t>۝</w:t>
+                      </w:r>
+                      <w:r>
+                        <w:rPr>
+                          <w:rFonts w:ascii="Arabic Typesetting" w:hAnsi="Arabic Typesetting" w:cs="Arabic Typesetting"/>
+                          <w:b/>
+                          <w:bCs/>
+                          <w:sz w:val="56"/>
+                          <w:szCs w:val="56"/>
+                          <w:rtl/>
+                          <w:lang w:val="en-US" w:bidi="ar-IQ"/>
+                        </w:rPr>
+                        <w:t>﴾</w:t>
+                      </w:r>
+                    </w:p>
+                    <w:p>
+                      <w:pPr>
+                        <w:rPr>
+                          <w:rFonts w:ascii="Aldhabi" w:hAnsi="Aldhabi" w:cs="Aldhabi"/>
+                          <w:sz w:val="18"/>
+                          <w:szCs w:val="18"/>
+                          <w:rtl/>
+                          <w:lang w:val="en-US" w:bidi="ar-IQ"/>
+                        </w:rPr>
+                      </w:pPr>
+                      <w:r>
+                        <w:rPr>
+                          <w:rFonts w:ascii="Arabic Typesetting" w:hAnsi="Arabic Typesetting" w:cs="Arabic Typesetting" w:hint="cs"/>
+                          <w:b/>
+                          <w:bCs/>
+                          <w:sz w:val="40"/>
+                          <w:szCs w:val="40"/>
+                          <w:rtl/>
+                          <w:lang w:val="en-US" w:bidi="ar-IQ"/>
+                        </w:rPr>
+                        <w:t>صدق الله العلي العظيم</w:t>
+                      </w:r>
+                    </w:p>
+                  </w:txbxContent>
+                </v:textbox>
+                <w10:wrap anchorx="margin"/>
+              </v:shape>
+            </w:pict>
+          </mc:Fallback>
+        </mc:AlternateContent>
+      </w:r>
+    </w:p>
+    <w:p>
+      <w:pPr>
+        <w:tabs>
+          <w:tab w:val="left" w:pos="10980"/>
+        </w:tabs>
+        <w:bidi/>
+        <w:ind w:left="450" w:right="450"/>
+        <w:rPr>
+          <w:bCs/>
+          <w:color w:val="4A86E8"/>
+          <w:sz w:val="52"/>
+          <w:szCs w:val="52"/>
+          <w:lang w:val="en-US" w:bidi="ar"/>
+        </w:rPr>
+      </w:pPr>
+    </w:p>
+    <w:p>
+      <w:pPr>
+        <w:tabs>
+          <w:tab w:val="left" w:pos="10980"/>
+        </w:tabs>
+        <w:bidi/>
+        <w:ind w:left="450" w:right="450"/>
+        <w:rPr>
+          <w:bCs/>
+          <w:color w:val="4A86E8"/>
+          <w:sz w:val="52"/>
+          <w:szCs w:val="52"/>
+          <w:lang w:val="en-US" w:bidi="ar"/>
+        </w:rPr>
+      </w:pPr>
+    </w:p>
+    <w:p>
+      <w:pPr>
+        <w:tabs>
+          <w:tab w:val="left" w:pos="10980"/>
+        </w:tabs>
+        <w:bidi/>
+        <w:ind w:left="450" w:right="450"/>
+        <w:rPr>
+          <w:bCs/>
+          <w:color w:val="4A86E8"/>
+          <w:sz w:val="52"/>
+          <w:szCs w:val="52"/>
+          <w:lang w:val="en-US" w:bidi="ar"/>
+        </w:rPr>
+      </w:pPr>
+    </w:p>
+    <w:p>
+      <w:pPr>
+        <w:tabs>
+          <w:tab w:val="right" w:pos="11160"/>
+          <w:tab w:val="left" w:pos="11610"/>
+        </w:tabs>
+        <w:bidi/>
+        <w:ind w:left="450" w:right="-180"/>
+        <w:jc w:val="right"/>
+        <w:rPr>
+          <w:bCs/>
+          <w:color w:val="4A86E8"/>
+          <w:sz w:val="52"/>
+          <w:szCs w:val="52"/>
+          <w:lang w:val="en-US" w:bidi="ar"/>
+        </w:rPr>
+      </w:pPr>
+    </w:p>
+    <w:p>
+      <w:pPr>
+        <w:tabs>
+          <w:tab w:val="right" w:pos="11160"/>
+          <w:tab w:val="left" w:pos="11610"/>
+        </w:tabs>
+        <w:bidi/>
+        <w:ind w:left="450" w:right="-180"/>
+        <w:jc w:val="right"/>
+        <w:rPr>
+          <w:bCs/>
+          <w:color w:val="4A86E8"/>
+          <w:sz w:val="52"/>
+          <w:szCs w:val="52"/>
+          <w:lang w:val="en-US" w:bidi="ar"/>
+        </w:rPr>
+      </w:pPr>
+      <w:r>
+        <w:rPr>
+          <w:bCs/>
+          <w:noProof/>
+          <w:color w:val="4A86E8"/>
+          <w:sz w:val="52"/>
+          <w:szCs w:val="52"/>
+          <w:lang w:val="en-US"/>
+        </w:rPr>
+        <mc:AlternateContent>
+          <mc:Choice Requires="wps">
+            <w:drawing>
+              <wp:anchor distT="0" distB="0" distL="114300" distR="114300" simplePos="0" relativeHeight="251719680" behindDoc="0" locked="0" layoutInCell="1" allowOverlap="1" wp14:anchorId="58F698EC" wp14:editId="3B64F11A">
+                <wp:simplePos x="0" y="0"/>
+                <wp:positionH relativeFrom="column">
+                  <wp:posOffset>2628900</wp:posOffset>
+                </wp:positionH>
+                <wp:positionV relativeFrom="paragraph">
+                  <wp:posOffset>29845</wp:posOffset>
+                </wp:positionV>
+                <wp:extent cx="1889760" cy="464820"/>
+                <wp:effectExtent l="0" t="0" r="0" b="0"/>
+                <wp:wrapNone/>
+                <wp:docPr id="46" name="Text Box 2"/>
+                <wp:cNvGraphicFramePr>
+                  <a:graphicFrameLocks xmlns:a="http://schemas.openxmlformats.org/drawingml/2006/main"/>
+                </wp:cNvGraphicFramePr>
+                <a:graphic xmlns:a="http://schemas.openxmlformats.org/drawingml/2006/main">
+                  <a:graphicData uri="http://schemas.microsoft.com/office/word/2010/wordprocessingShape">
+                    <wps:wsp>
+                      <wps:cNvSpPr txBox="1">
+                        <a:spLocks noChangeArrowheads="1"/>
+                      </wps:cNvSpPr>
+                      <wps:spPr bwMode="auto">
+                        <a:xfrm>
+                          <a:off x="0" y="0"/>
+                          <a:ext cx="1889760" cy="464820"/>
+                        </a:xfrm>
+                        <a:prstGeom prst="rect">
+                          <a:avLst/>
+                        </a:prstGeom>
+                        <a:solidFill>
+                          <a:srgbClr val="92D050"/>
+                        </a:solidFill>
+                        <a:ln w="9525">
+                          <a:noFill/>
+                          <a:miter lim="800000"/>
+                          <a:headEnd/>
+                          <a:tailEnd/>
+                        </a:ln>
+                      </wps:spPr>
+                      <wps:txbx>
+                        <w:txbxContent>
+                          <w:p>
+                            <w:pPr>
+                              <w:jc w:val="right"/>
+                              <w:rPr>
+                                <w:rFonts w:ascii="Calibri" w:hAnsi="Calibri" w:cs="Calibri"/>
+                                <w:color w:val="000000" w:themeColor="text1"/>
+                                <w:sz w:val="28"/>
+                                <w:szCs w:val="28"/>
+                                <w:rtl/>
+                                <w:lang w:val="en-US" w:bidi="ar-IQ"/>
+                              </w:rPr>
+                            </w:pPr>
+                            <w:r>
+                              <w:rPr>
+                                <w:rFonts w:ascii="Calibri" w:hAnsi="Calibri" w:cs="Calibri"/>
+                                <w:color w:val="000000" w:themeColor="text1"/>
+                                <w:sz w:val="28"/>
+                                <w:szCs w:val="28"/>
+                                <w:rtl/>
+                                <w:lang w:val="en-US" w:bidi="ar-IQ"/>
+                              </w:rPr>
+                              <w:t>سورة الجمعة . الآية (</w:t>
+                            </w:r>
+                            <w:r>
+                              <w:rPr>
+                                <w:rFonts w:ascii="Calibri" w:hAnsi="Calibri" w:cs="Calibri" w:hint="cs"/>
+                                <w:color w:val="000000" w:themeColor="text1"/>
+                                <w:sz w:val="28"/>
+                                <w:szCs w:val="28"/>
+                                <w:rtl/>
+                                <w:lang w:val="en-US" w:bidi="ar-IQ"/>
+                              </w:rPr>
+                              <w:t>2</w:t>
+                            </w:r>
+                            <w:r>
+                              <w:rPr>
+                                <w:rFonts w:ascii="Calibri" w:hAnsi="Calibri" w:cs="Calibri"/>
+                                <w:color w:val="000000" w:themeColor="text1"/>
+                                <w:sz w:val="28"/>
+                                <w:szCs w:val="28"/>
+                                <w:rtl/>
+                                <w:lang w:val="en-US" w:bidi="ar-IQ"/>
+                              </w:rPr>
+                              <w:t>)</w:t>
+                            </w:r>
+                          </w:p>
+                        </w:txbxContent>
+                      </wps:txbx>
+                      <wps:bodyPr rot="0" vert="horz" wrap="square" lIns="91440" tIns="45720" rIns="91440" bIns="45720" anchor="t" anchorCtr="0">
+                        <a:noAutofit/>
+                      </wps:bodyPr>
+                    </wps:wsp>
+                  </a:graphicData>
+                </a:graphic>
+                <wp14:sizeRelH relativeFrom="margin">
+                  <wp14:pctWidth>0</wp14:pctWidth>
+                </wp14:sizeRelH>
+                <wp14:sizeRelV relativeFrom="margin">
+                  <wp14:pctHeight>0</wp14:pctHeight>
+                </wp14:sizeRelV>
+              </wp:anchor>
+            </w:drawing>
+          </mc:Choice>
+          <mc:Fallback>
+            <w:pict>
+              <v:shape id="_x0000_s1029" type="#_x0000_t202" style="position:absolute;left:0;text-align:left;margin-left:207pt;margin-top:2.35pt;width:148.8pt;height:36.6pt;z-index:251719680;visibility:visible;mso-wrap-style:square;mso-width-percent:0;mso-height-percent:0;mso-wrap-distance-left:9pt;mso-wrap-distance-top:0;mso-wrap-distance-right:9pt;mso-wrap-distance-bottom:0;mso-position-horizontal:absolute;mso-position-horizontal-relative:text;mso-position-vertical:absolute;mso-position-vertical-relative:text;mso-width-percent:0;mso-height-percent:0;mso-width-relative:margin;mso-height-relative:margin;v-text-anchor:top" o:gfxdata="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" fillcolor="#92d050" stroked="f">
+                <v:textbox>
+                  <w:txbxContent>
+                    <w:p>
+                      <w:pPr>
+                        <w:jc w:val="right"/>
+                        <w:rPr>
+                          <w:rFonts w:ascii="Calibri" w:hAnsi="Calibri" w:cs="Calibri"/>
+                          <w:color w:val="000000" w:themeColor="text1"/>
+                          <w:sz w:val="28"/>
+                          <w:szCs w:val="28"/>
+                          <w:rtl/>
+                          <w:lang w:val="en-US" w:bidi="ar-IQ"/>
+                        </w:rPr>
+                      </w:pPr>
+                      <w:r>
+                        <w:rPr>
+                          <w:rFonts w:ascii="Calibri" w:hAnsi="Calibri" w:cs="Calibri"/>
+                          <w:color w:val="000000" w:themeColor="text1"/>
+                          <w:sz w:val="28"/>
+                          <w:szCs w:val="28"/>
+                          <w:rtl/>
+                          <w:lang w:val="en-US" w:bidi="ar-IQ"/>
+                        </w:rPr>
+                        <w:t>سورة الجمعة . الآية (</w:t>
+                      </w:r>
+                      <w:r>
+                        <w:rPr>
+                          <w:rFonts w:ascii="Calibri" w:hAnsi="Calibri" w:cs="Calibri" w:hint="cs"/>
+                          <w:color w:val="000000" w:themeColor="text1"/>
+                          <w:sz w:val="28"/>
+                          <w:szCs w:val="28"/>
+                          <w:rtl/>
+                          <w:lang w:val="en-US" w:bidi="ar-IQ"/>
+                        </w:rPr>
+                        <w:t>2</w:t>
+                      </w:r>
+                      <w:r>
+                        <w:rPr>
+                          <w:rFonts w:ascii="Calibri" w:hAnsi="Calibri" w:cs="Calibri"/>
+                          <w:color w:val="000000" w:themeColor="text1"/>
+                          <w:sz w:val="28"/>
+                          <w:szCs w:val="28"/>
+                          <w:rtl/>
+                          <w:lang w:val="en-US" w:bidi="ar-IQ"/>
+                        </w:rPr>
+                        <w:t>)</w:t>
+                      </w:r>
+                    </w:p>
+                  </w:txbxContent>
+                </v:textbox>
+              </v:shape>
+            </w:pict>
+          </mc:Fallback>
+        </mc:AlternateContent>
+      </w:r>
+    </w:p>
+    <w:p>
+      <w:pPr>
+        <w:tabs>
+          <w:tab w:val="right" w:pos="11160"/>
+          <w:tab w:val="left" w:pos="11610"/>
+        </w:tabs>
+        <w:bidi/>
+        <w:ind w:left="450" w:right="-180"/>
+        <w:jc w:val="right"/>
+        <w:rPr>
+          <w:bCs/>
+          <w:color w:val="4A86E8"/>
+          <w:sz w:val="52"/>
+          <w:szCs w:val="52"/>
+          <w:lang w:val="en-US" w:bidi="ar"/>
+        </w:rPr>
+      </w:pPr>
+    </w:p>
+    <w:p>
+      <w:pPr>
+        <w:tabs>
+          <w:tab w:val="left" w:pos="11610"/>
+        </w:tabs>
+        <w:bidi/>
+        <w:ind w:left="450" w:right="-180"/>
+        <w:jc w:val="right"/>
+        <w:rPr>
+          <w:bCs/>
+          <w:color w:val="4A86E8"/>
+          <w:sz w:val="52"/>
+          <w:szCs w:val="52"/>
+          <w:rtl/>
+          <w:lang w:val="en-US" w:bidi="ar"/>
+        </w:rPr>
+      </w:pPr>
+      <w:r>
+        <w:rPr>
+          <w:bCs/>
+          <w:noProof/>
+          <w:color w:val="4A86E8"/>
+          <w:sz w:val="20"/>
+          <w:szCs w:val="20"/>
+          <w:lang w:val="en-US"/>
+        </w:rPr>
+        <w:drawing>
+          <wp:inline distT="0" distB="0" distL="0" distR="0" wp14:anchorId="788FD3ED" wp14:editId="40C22C6D">
+            <wp:extent cx="6309360" cy="2272236"/>
+            <wp:effectExtent l="0" t="0" r="0" b="0"/>
+            <wp:docPr id="42" name="Picture 42"/>
+            <wp:cNvGraphicFramePr>
+              <a:graphicFrameLocks xmlns:a="http://schemas.openxmlformats.org/drawingml/2006/main" noChangeAspect="1"/>
+            </wp:cNvGraphicFramePr>
+            <a:graphic xmlns:a="http://schemas.openxmlformats.org/drawingml/2006/main">
+              <a:graphicData uri="http://schemas.openxmlformats.org/drawingml/2006/picture">
+                <pic:pic xmlns:pic="http://schemas.openxmlformats.org/drawingml/2006/picture">
+                  <pic:nvPicPr>
+                    <pic:cNvPr id="0" name="تفسير-الاحلام-غصن-شجرة-1.png"/>
+                    <pic:cNvPicPr/>
+                  </pic:nvPicPr>
+                  <pic:blipFill>
+                    <a:blip r:embed="rId11">
+                      <a:extLst>
+                        <a:ext uri="{28A0092B-C50C-407E-A947-70E740481C1C}">
+                          <a14:useLocalDpi xmlns:a14="http://schemas.microsoft.com/office/drawing/2010/main" val="0"/>
+                        </a:ext>
+                      </a:extLst>
+                    </a:blip>
+                    <a:stretch>
+                      <a:fillRect/>
+                    </a:stretch>
+                  </pic:blipFill>
+                  <pic:spPr>
+                    <a:xfrm>
+                      <a:off x="0" y="0"/>
+                      <a:ext cx="6309360" cy="2272236"/>
+                    </a:xfrm>
+                    <a:prstGeom prst="rect">
+                      <a:avLst/>
+                    </a:prstGeom>
+                  </pic:spPr>
+                </pic:pic>
+              </a:graphicData>
+            </a:graphic>
+          </wp:inline>
+        </w:drawing>
+      </w:r>
+    </w:p>
+    <w:p>
+      <w:pPr>
+        <w:ind w:left="-180" w:right="450"/>
+        <w:jc w:val="right"/>
+        <w:rPr>
+          <w:bCs/>
+          <w:color w:val="4A86E8"/>
+          <w:sz w:val="52"/>
+          <w:szCs w:val="52"/>
+          <w:rtl/>
+          <w:lang w:val="en-US" w:bidi="ar"/>
+        </w:rPr>
+      </w:pPr>
+      <w:r>
+        <w:rPr>
+          <w:bCs/>
+          <w:noProof/>
+          <w:color w:val="4A86E8"/>
+          <w:sz w:val="52"/>
+          <w:szCs w:val="52"/>
+          <w:lang w:val="en-US"/>
+        </w:rPr>
+        <w:lastRenderedPageBreak/>
+        <mc:AlternateContent>
+          <mc:Choice Requires="wps">
+            <w:drawing>
+              <wp:anchor distT="0" distB="0" distL="114300" distR="114300" simplePos="0" relativeHeight="251724800" behindDoc="0" locked="0" layoutInCell="1" allowOverlap="1" wp14:anchorId="6C1CB637" wp14:editId="57E56173">
+                <wp:simplePos x="0" y="0"/>
+                <wp:positionH relativeFrom="margin">
+                  <wp:posOffset>180975</wp:posOffset>
+                </wp:positionH>
+                <wp:positionV relativeFrom="margin">
+                  <wp:posOffset>2133600</wp:posOffset>
+                </wp:positionV>
+                <wp:extent cx="6499860" cy="3718560"/>
+                <wp:effectExtent l="0" t="0" r="0" b="0"/>
+                <wp:wrapNone/>
+                <wp:docPr id="54" name="Text Box 2"/>
+                <wp:cNvGraphicFramePr>
+                  <a:graphicFrameLocks xmlns:a="http://schemas.openxmlformats.org/drawingml/2006/main"/>
+                </wp:cNvGraphicFramePr>
+                <a:graphic xmlns:a="http://schemas.openxmlformats.org/drawingml/2006/main">
+                  <a:graphicData uri="http://schemas.microsoft.com/office/word/2010/wordprocessingShape">
+                    <wps:wsp>
+                      <wps:cNvSpPr txBox="1">
+                        <a:spLocks noChangeArrowheads="1"/>
+                      </wps:cNvSpPr>
+                      <wps:spPr bwMode="auto">
+                        <a:xfrm>
+                          <a:off x="0" y="0"/>
+                          <a:ext cx="6499860" cy="3718560"/>
+                        </a:xfrm>
+                        <a:prstGeom prst="rect">
+                          <a:avLst/>
+                        </a:prstGeom>
+                        <a:solidFill>
+                          <a:schemeClr val="bg1"/>
+                        </a:solidFill>
+                        <a:ln w="9525">
+                          <a:noFill/>
+                          <a:miter lim="800000"/>
+                          <a:headEnd/>
+                          <a:tailEnd/>
+                        </a:ln>
+                      </wps:spPr>
+                      <wps:txbx>
+                        <w:txbxContent>
+                          <w:p>
+                            <w:pPr>
+                              <w:bidi/>
+                              <w:ind w:left="-900" w:right="-324"/>
+                              <w:jc w:val="center"/>
+                              <w:rPr>
+                                <w:rFonts w:ascii="Arabic Typesetting" w:hAnsi="Arabic Typesetting" w:cs="Arabic Typesetting"/>
+                                <w:b/>
+                                <w:bCs/>
+                                <w:sz w:val="44"/>
+                                <w:szCs w:val="44"/>
+                                <w:rtl/>
+                                <w:lang w:val="en-US" w:bidi="ar-IQ"/>
+                              </w:rPr>
+                            </w:pPr>
+                            <w:r>
+                              <w:rPr>
+                                <w:rFonts w:ascii="Arabic Typesetting" w:hAnsi="Arabic Typesetting" w:cs="Arabic Typesetting"/>
+                                <w:b/>
+                                <w:bCs/>
+                                <w:sz w:val="44"/>
+                                <w:szCs w:val="44"/>
+                                <w:rtl/>
+                                <w:lang w:val="en-US" w:bidi="ar-IQ"/>
+                              </w:rPr>
+                              <w:t>الى أعز الناس الى قلبي والتي غرست في نفسي حب الغير ... أمي</w:t>
+                            </w:r>
+                          </w:p>
+                          <w:p>
+                            <w:pPr>
+                              <w:bidi/>
+                              <w:ind w:left="-900" w:right="-324"/>
+                              <w:jc w:val="center"/>
+                              <w:rPr>
+                                <w:rFonts w:ascii="Arabic Typesetting" w:hAnsi="Arabic Typesetting" w:cs="Arabic Typesetting"/>
+                                <w:b/>
+                                <w:bCs/>
+                                <w:sz w:val="44"/>
+                                <w:szCs w:val="44"/>
+                                <w:rtl/>
+                                <w:lang w:val="en-US" w:bidi="ar-IQ"/>
+                              </w:rPr>
+                            </w:pPr>
+                            <w:r>
+                              <w:rPr>
+                                <w:rFonts w:ascii="Arabic Typesetting" w:hAnsi="Arabic Typesetting" w:cs="Arabic Typesetting"/>
+                                <w:b/>
+                                <w:bCs/>
+                                <w:sz w:val="44"/>
+                                <w:szCs w:val="44"/>
+                                <w:rtl/>
+                                <w:lang w:val="en-US" w:bidi="ar-IQ"/>
+                              </w:rPr>
+                              <w:t>الى الجبين الذي غسلته حبات العرق وعلمني حب الآخرين والتعاون معهم ... أبي</w:t>
+                            </w:r>
+                          </w:p>
+                          <w:p>
+                            <w:pPr>
+                              <w:bidi/>
+                              <w:ind w:left="-900" w:right="-324"/>
+                              <w:jc w:val="center"/>
+                              <w:rPr>
+                                <w:rFonts w:ascii="Arabic Typesetting" w:hAnsi="Arabic Typesetting" w:cs="Arabic Typesetting"/>
+                                <w:b/>
+                                <w:bCs/>
+                                <w:sz w:val="44"/>
+                                <w:szCs w:val="44"/>
+                                <w:rtl/>
+                                <w:lang w:val="en-US" w:bidi="ar-IQ"/>
+                              </w:rPr>
+                            </w:pPr>
+                            <w:r>
+                              <w:rPr>
+                                <w:rFonts w:ascii="Arabic Typesetting" w:hAnsi="Arabic Typesetting" w:cs="Arabic Typesetting"/>
+                                <w:b/>
+                                <w:bCs/>
+                                <w:sz w:val="44"/>
+                                <w:szCs w:val="44"/>
+                                <w:rtl/>
+                                <w:lang w:val="en-US" w:bidi="ar-IQ"/>
+                              </w:rPr>
+                              <w:t>الى الزهرة التي لا تذبل أختي الوحيدة ورفيقة دربي ...أختي</w:t>
+                            </w:r>
+                          </w:p>
+                          <w:p>
+                            <w:pPr>
+                              <w:bidi/>
+                              <w:ind w:left="-900" w:right="-324"/>
+                              <w:jc w:val="center"/>
+                              <w:rPr>
+                                <w:rFonts w:ascii="Arabic Typesetting" w:hAnsi="Arabic Typesetting" w:cs="Arabic Typesetting"/>
+                                <w:b/>
+                                <w:bCs/>
+                                <w:sz w:val="44"/>
+                                <w:szCs w:val="44"/>
+                                <w:rtl/>
+                                <w:lang w:val="en-US" w:bidi="ar-IQ"/>
+                              </w:rPr>
+                            </w:pPr>
+                            <w:r>
+                              <w:rPr>
+                                <w:rFonts w:ascii="Arabic Typesetting" w:hAnsi="Arabic Typesetting" w:cs="Arabic Typesetting"/>
+                                <w:b/>
+                                <w:bCs/>
+                                <w:sz w:val="44"/>
+                                <w:szCs w:val="44"/>
+                                <w:rtl/>
+                                <w:lang w:val="en-US" w:bidi="ar-IQ"/>
+                              </w:rPr>
+                              <w:t>الى من عايشتهم ذكريات الطفولة والشباب ... أخي</w:t>
+                            </w:r>
+                          </w:p>
+                          <w:p>
+                            <w:pPr>
+                              <w:bidi/>
+                              <w:ind w:left="-900" w:right="-324"/>
+                              <w:jc w:val="center"/>
+                              <w:rPr>
+                                <w:rFonts w:ascii="Arabic Typesetting" w:hAnsi="Arabic Typesetting" w:cs="Arabic Typesetting"/>
+                                <w:b/>
+                                <w:bCs/>
+                                <w:sz w:val="44"/>
+                                <w:szCs w:val="44"/>
+                                <w:rtl/>
+                                <w:lang w:val="en-US" w:bidi="ar-IQ"/>
+                              </w:rPr>
+                            </w:pPr>
+                            <w:r>
+                              <w:rPr>
+                                <w:rFonts w:ascii="Arabic Typesetting" w:hAnsi="Arabic Typesetting" w:cs="Arabic Typesetting"/>
+                                <w:b/>
+                                <w:bCs/>
+                                <w:sz w:val="44"/>
+                                <w:szCs w:val="44"/>
+                                <w:rtl/>
+                                <w:lang w:val="en-US" w:bidi="ar-IQ"/>
+                              </w:rPr>
+                              <w:t>الى من شاركتني حياتي بعسرها ويسرها ... زوجتي</w:t>
+                            </w:r>
+                          </w:p>
+                          <w:p>
+                            <w:pPr>
+                              <w:bidi/>
+                              <w:ind w:left="-900" w:right="-324"/>
+                              <w:jc w:val="center"/>
+                              <w:rPr>
+                                <w:rFonts w:ascii="Arabic Typesetting" w:hAnsi="Arabic Typesetting" w:cs="Arabic Typesetting"/>
+                                <w:b/>
+                                <w:bCs/>
+                                <w:sz w:val="44"/>
+                                <w:szCs w:val="44"/>
+                                <w:rtl/>
+                                <w:lang w:val="en-US" w:bidi="ar-IQ"/>
+                              </w:rPr>
+                            </w:pPr>
+                            <w:r>
+                              <w:rPr>
+                                <w:rFonts w:ascii="Arabic Typesetting" w:hAnsi="Arabic Typesetting" w:cs="Arabic Typesetting"/>
+                                <w:b/>
+                                <w:bCs/>
+                                <w:sz w:val="44"/>
+                                <w:szCs w:val="44"/>
+                                <w:rtl/>
+                                <w:lang w:val="en-US" w:bidi="ar-IQ"/>
+                              </w:rPr>
+                              <w:t>الى من احببتهم واحبوني وأمدوني بكل ما احتجت اليه من العون ... عمومتي</w:t>
+                            </w:r>
+                          </w:p>
+                          <w:p>
+                            <w:pPr>
+                              <w:bidi/>
+                              <w:ind w:left="-900" w:right="-324"/>
+                              <w:jc w:val="center"/>
+                              <w:rPr>
+                                <w:rFonts w:ascii="Arabic Typesetting" w:hAnsi="Arabic Typesetting" w:cs="Arabic Typesetting"/>
+                                <w:b/>
+                                <w:bCs/>
+                                <w:sz w:val="44"/>
+                                <w:szCs w:val="44"/>
+                                <w:rtl/>
+                                <w:lang w:val="en-US" w:bidi="ar-IQ"/>
+                              </w:rPr>
+                            </w:pPr>
+                            <w:r>
+                              <w:rPr>
+                                <w:rFonts w:ascii="Arabic Typesetting" w:hAnsi="Arabic Typesetting" w:cs="Arabic Typesetting"/>
+                                <w:b/>
+                                <w:bCs/>
+                                <w:sz w:val="44"/>
+                                <w:szCs w:val="44"/>
+                                <w:rtl/>
+                                <w:lang w:val="en-US" w:bidi="ar-IQ"/>
+                              </w:rPr>
+                              <w:t>الى الذين علموني دروب العلم والمعرفة وكانوا شمعاَ أضاءوا الي الطريق ... أساتذتي</w:t>
+                            </w:r>
+                          </w:p>
+                          <w:p>
+                            <w:pPr>
+                              <w:bidi/>
+                              <w:ind w:left="-900" w:right="-324"/>
+                              <w:jc w:val="center"/>
+                              <w:rPr>
+                                <w:rFonts w:ascii="Arabic Typesetting" w:hAnsi="Arabic Typesetting" w:cs="Arabic Typesetting"/>
+                                <w:b/>
+                                <w:bCs/>
+                                <w:sz w:val="44"/>
+                                <w:szCs w:val="44"/>
+                                <w:rtl/>
+                                <w:lang w:val="en-US" w:bidi="ar-IQ"/>
+                              </w:rPr>
+                            </w:pPr>
+                            <w:r>
+                              <w:rPr>
+                                <w:rFonts w:ascii="Arabic Typesetting" w:hAnsi="Arabic Typesetting" w:cs="Arabic Typesetting"/>
+                                <w:b/>
+                                <w:bCs/>
+                                <w:sz w:val="44"/>
+                                <w:szCs w:val="44"/>
+                                <w:rtl/>
+                                <w:lang w:val="en-US" w:bidi="ar-IQ"/>
+                              </w:rPr>
+                              <w:t>الى كل من يتخذ من المعرفة العلمية وسيلة للبناء لا للهدم ،وطريق للتحرر  ،</w:t>
+                            </w:r>
+                          </w:p>
+                          <w:p>
+                            <w:pPr>
+                              <w:bidi/>
+                              <w:ind w:left="-900" w:right="-324"/>
+                              <w:jc w:val="center"/>
+                              <w:rPr>
+                                <w:rFonts w:ascii="Arabic Typesetting" w:hAnsi="Arabic Typesetting" w:cs="Arabic Typesetting"/>
+                                <w:b/>
+                                <w:bCs/>
+                                <w:sz w:val="44"/>
+                                <w:szCs w:val="44"/>
+                                <w:rtl/>
+                                <w:lang w:val="en-US" w:bidi="ar-IQ"/>
+                              </w:rPr>
+                            </w:pPr>
+                            <w:r>
+                              <w:rPr>
+                                <w:rFonts w:ascii="Arabic Typesetting" w:hAnsi="Arabic Typesetting" w:cs="Arabic Typesetting"/>
+                                <w:b/>
+                                <w:bCs/>
+                                <w:sz w:val="44"/>
+                                <w:szCs w:val="44"/>
+                                <w:rtl/>
+                                <w:lang w:val="en-US" w:bidi="ar-IQ"/>
+                              </w:rPr>
+                              <w:t>لا للتبعية والتقليد ، الى كل عراقي غيور ومسلم واع</w:t>
+                            </w:r>
+                          </w:p>
+                          <w:p>
+                            <w:pPr>
+                              <w:bidi/>
+                              <w:ind w:left="-900" w:right="-324"/>
+                              <w:jc w:val="center"/>
+                              <w:rPr>
+                                <w:rFonts w:ascii="Arabic Typesetting" w:hAnsi="Arabic Typesetting" w:cs="Arabic Typesetting"/>
+                                <w:b/>
+                                <w:bCs/>
+                                <w:sz w:val="44"/>
+                                <w:szCs w:val="44"/>
+                                <w:rtl/>
+                                <w:lang w:val="en-US" w:bidi="ar-IQ"/>
+                              </w:rPr>
+                            </w:pPr>
+                            <w:r>
+                              <w:rPr>
+                                <w:rFonts w:ascii="Arabic Typesetting" w:hAnsi="Arabic Typesetting" w:cs="Arabic Typesetting"/>
+                                <w:b/>
+                                <w:bCs/>
+                                <w:sz w:val="44"/>
+                                <w:szCs w:val="44"/>
+                                <w:rtl/>
+                                <w:lang w:val="en-US" w:bidi="ar-IQ"/>
+                              </w:rPr>
+                              <w:t>إيهم جميعا اهدي هذا الجهد المتواضع</w:t>
+                            </w:r>
+                          </w:p>
+                        </w:txbxContent>
+                      </wps:txbx>
+                      <wps:bodyPr rot="0" vert="horz" wrap="square" lIns="91440" tIns="45720" rIns="91440" bIns="45720" anchor="t" anchorCtr="0">
+                        <a:noAutofit/>
+                      </wps:bodyPr>
+                    </wps:wsp>
+                  </a:graphicData>
+                </a:graphic>
+                <wp14:sizeRelH relativeFrom="margin">
+                  <wp14:pctWidth>0</wp14:pctWidth>
+                </wp14:sizeRelH>
+                <wp14:sizeRelV relativeFrom="margin">
+                  <wp14:pctHeight>0</wp14:pctHeight>
+                </wp14:sizeRelV>
+              </wp:anchor>
+            </w:drawing>
+          </mc:Choice>
+          <mc:Fallback>
+            <w:pict>
+              <v:shape id="_x0000_s1030" type="#_x0000_t202" style="position:absolute;left:0;text-align:left;margin-left:14.25pt;margin-top:168pt;width:511.8pt;height:292.8pt;z-index:251724800;visibility:visible;mso-wrap-style:square;mso-width-percent:0;mso-height-percent:0;mso-wrap-distance-left:9pt;mso-wrap-distance-top:0;mso-wrap-distance-right:9pt;mso-wrap-distance-bottom:0;mso-position-horizontal:absolute;mso-position-horizontal-relative:margin;mso-position-vertical:absolute;mso-position-vertical-relative:margin;mso-width-percent:0;mso-height-percent:0;mso-width-relative:margin;mso-height-relative:margin;v-text-anchor:top" o:gfxdata="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" fillcolor="white [3212]" stroked="f">
+                <v:textbox>
+                  <w:txbxContent>
+                    <w:p>
+                      <w:pPr>
+                        <w:bidi/>
+                        <w:ind w:left="-900" w:right="-324"/>
+                        <w:jc w:val="center"/>
+                        <w:rPr>
+                          <w:rFonts w:ascii="Arabic Typesetting" w:hAnsi="Arabic Typesetting" w:cs="Arabic Typesetting"/>
+                          <w:b/>
+                          <w:bCs/>
+                          <w:sz w:val="44"/>
+                          <w:szCs w:val="44"/>
+                          <w:rtl/>
+                          <w:lang w:val="en-US" w:bidi="ar-IQ"/>
+                        </w:rPr>
+                      </w:pPr>
+                      <w:r>
+                        <w:rPr>
+                          <w:rFonts w:ascii="Arabic Typesetting" w:hAnsi="Arabic Typesetting" w:cs="Arabic Typesetting"/>
+                          <w:b/>
+                          <w:bCs/>
+                          <w:sz w:val="44"/>
+                          <w:szCs w:val="44"/>
+                          <w:rtl/>
+                          <w:lang w:val="en-US" w:bidi="ar-IQ"/>
+                        </w:rPr>
+                        <w:t>الى أعز الناس الى قلبي والتي غرست في نفسي حب الغير ... أمي</w:t>
+                      </w:r>
+                    </w:p>
+                    <w:p>
+                      <w:pPr>
+                        <w:bidi/>
+                        <w:ind w:left="-900" w:right="-324"/>
+                        <w:jc w:val="center"/>
+                        <w:rPr>
+                          <w:rFonts w:ascii="Arabic Typesetting" w:hAnsi="Arabic Typesetting" w:cs="Arabic Typesetting"/>
+                          <w:b/>
+                          <w:bCs/>
+                          <w:sz w:val="44"/>
+                          <w:szCs w:val="44"/>
+                          <w:rtl/>
+                          <w:lang w:val="en-US" w:bidi="ar-IQ"/>
+                        </w:rPr>
+                      </w:pPr>
+                      <w:r>
+                        <w:rPr>
+                          <w:rFonts w:ascii="Arabic Typesetting" w:hAnsi="Arabic Typesetting" w:cs="Arabic Typesetting"/>
+                          <w:b/>
+                          <w:bCs/>
+                          <w:sz w:val="44"/>
+                          <w:szCs w:val="44"/>
+                          <w:rtl/>
+                          <w:lang w:val="en-US" w:bidi="ar-IQ"/>
+                        </w:rPr>
+                        <w:t>الى الجبين الذي غسلته حبات العرق وعلمني حب الآخرين والتعاون معهم ... أبي</w:t>
+                      </w:r>
+                    </w:p>
+                    <w:p>
+                      <w:pPr>
+                        <w:bidi/>
+                        <w:ind w:left="-900" w:right="-324"/>
+                        <w:jc w:val="center"/>
+                        <w:rPr>
+                          <w:rFonts w:ascii="Arabic Typesetting" w:hAnsi="Arabic Typesetting" w:cs="Arabic Typesetting"/>
+                          <w:b/>
+                          <w:bCs/>
+                          <w:sz w:val="44"/>
+                          <w:szCs w:val="44"/>
+                          <w:rtl/>
+                          <w:lang w:val="en-US" w:bidi="ar-IQ"/>
+                        </w:rPr>
+                      </w:pPr>
+                      <w:r>
+                        <w:rPr>
+                          <w:rFonts w:ascii="Arabic Typesetting" w:hAnsi="Arabic Typesetting" w:cs="Arabic Typesetting"/>
+                          <w:b/>
+                          <w:bCs/>
+                          <w:sz w:val="44"/>
+                          <w:szCs w:val="44"/>
+                          <w:rtl/>
+                          <w:lang w:val="en-US" w:bidi="ar-IQ"/>
+                        </w:rPr>
+                        <w:t>الى الزهرة التي لا تذبل أختي الوحيدة ورفيقة دربي ...أختي</w:t>
+                      </w:r>
+                    </w:p>
+                    <w:p>
+                      <w:pPr>
+                        <w:bidi/>
+                        <w:ind w:left="-900" w:right="-324"/>
+                        <w:jc w:val="center"/>
+                        <w:rPr>
+                          <w:rFonts w:ascii="Arabic Typesetting" w:hAnsi="Arabic Typesetting" w:cs="Arabic Typesetting"/>
+                          <w:b/>
+                          <w:bCs/>
+                          <w:sz w:val="44"/>
+                          <w:szCs w:val="44"/>
+                          <w:rtl/>
+                          <w:lang w:val="en-US" w:bidi="ar-IQ"/>
+                        </w:rPr>
+                      </w:pPr>
+                      <w:r>
+                        <w:rPr>
+                          <w:rFonts w:ascii="Arabic Typesetting" w:hAnsi="Arabic Typesetting" w:cs="Arabic Typesetting"/>
+                          <w:b/>
+                          <w:bCs/>
+                          <w:sz w:val="44"/>
+                          <w:szCs w:val="44"/>
+                          <w:rtl/>
+                          <w:lang w:val="en-US" w:bidi="ar-IQ"/>
+                        </w:rPr>
+                        <w:t>الى من عايشتهم ذكريات الطفولة والشباب ... أخي</w:t>
+                      </w:r>
+                    </w:p>
+                    <w:p>
+                      <w:pPr>
+                        <w:bidi/>
+                        <w:ind w:left="-900" w:right="-324"/>
+                        <w:jc w:val="center"/>
+                        <w:rPr>
+                          <w:rFonts w:ascii="Arabic Typesetting" w:hAnsi="Arabic Typesetting" w:cs="Arabic Typesetting"/>
+                          <w:b/>
+                          <w:bCs/>
+                          <w:sz w:val="44"/>
+                          <w:szCs w:val="44"/>
+                          <w:rtl/>
+                          <w:lang w:val="en-US" w:bidi="ar-IQ"/>
+                        </w:rPr>
+                      </w:pPr>
+                      <w:r>
+                        <w:rPr>
+                          <w:rFonts w:ascii="Arabic Typesetting" w:hAnsi="Arabic Typesetting" w:cs="Arabic Typesetting"/>
+                          <w:b/>
+                          <w:bCs/>
+                          <w:sz w:val="44"/>
+                          <w:szCs w:val="44"/>
+                          <w:rtl/>
+                          <w:lang w:val="en-US" w:bidi="ar-IQ"/>
+                        </w:rPr>
+                        <w:t>الى من شاركتني حياتي بعسرها ويسرها ... زوجتي</w:t>
+                      </w:r>
+                    </w:p>
+                    <w:p>
+                      <w:pPr>
+                        <w:bidi/>
+                        <w:ind w:left="-900" w:right="-324"/>
+                        <w:jc w:val="center"/>
+                        <w:rPr>
+                          <w:rFonts w:ascii="Arabic Typesetting" w:hAnsi="Arabic Typesetting" w:cs="Arabic Typesetting"/>
+                          <w:b/>
+                          <w:bCs/>
+                          <w:sz w:val="44"/>
+                          <w:szCs w:val="44"/>
+                          <w:rtl/>
+                          <w:lang w:val="en-US" w:bidi="ar-IQ"/>
+                        </w:rPr>
+                      </w:pPr>
+                      <w:r>
+                        <w:rPr>
+                          <w:rFonts w:ascii="Arabic Typesetting" w:hAnsi="Arabic Typesetting" w:cs="Arabic Typesetting"/>
+                          <w:b/>
+                          <w:bCs/>
+                          <w:sz w:val="44"/>
+                          <w:szCs w:val="44"/>
+                          <w:rtl/>
+                          <w:lang w:val="en-US" w:bidi="ar-IQ"/>
+                        </w:rPr>
+                        <w:t>الى من احببتهم واحبوني وأمدوني بكل ما احتجت اليه من العون ... عمومتي</w:t>
+                      </w:r>
+                    </w:p>
+                    <w:p>
+                      <w:pPr>
+                        <w:bidi/>
+                        <w:ind w:left="-900" w:right="-324"/>
+                        <w:jc w:val="center"/>
+                        <w:rPr>
+                          <w:rFonts w:ascii="Arabic Typesetting" w:hAnsi="Arabic Typesetting" w:cs="Arabic Typesetting"/>
+                          <w:b/>
+                          <w:bCs/>
+                          <w:sz w:val="44"/>
+                          <w:szCs w:val="44"/>
+                          <w:rtl/>
+                          <w:lang w:val="en-US" w:bidi="ar-IQ"/>
+                        </w:rPr>
+                      </w:pPr>
+                      <w:r>
+                        <w:rPr>
+                          <w:rFonts w:ascii="Arabic Typesetting" w:hAnsi="Arabic Typesetting" w:cs="Arabic Typesetting"/>
+                          <w:b/>
+                          <w:bCs/>
+                          <w:sz w:val="44"/>
+                          <w:szCs w:val="44"/>
+                          <w:rtl/>
+                          <w:lang w:val="en-US" w:bidi="ar-IQ"/>
+                        </w:rPr>
+                        <w:t>الى الذين علموني دروب العلم والمعرفة وكانوا شمعاَ أضاءوا الي الطريق ... أساتذتي</w:t>
+                      </w:r>
+                    </w:p>
+                    <w:p>
+                      <w:pPr>
+                        <w:bidi/>
+                        <w:ind w:left="-900" w:right="-324"/>
+                        <w:jc w:val="center"/>
+                        <w:rPr>
+                          <w:rFonts w:ascii="Arabic Typesetting" w:hAnsi="Arabic Typesetting" w:cs="Arabic Typesetting"/>
+                          <w:b/>
+                          <w:bCs/>
+                          <w:sz w:val="44"/>
+                          <w:szCs w:val="44"/>
+                          <w:rtl/>
+                          <w:lang w:val="en-US" w:bidi="ar-IQ"/>
+                        </w:rPr>
+                      </w:pPr>
+                      <w:r>
+                        <w:rPr>
+                          <w:rFonts w:ascii="Arabic Typesetting" w:hAnsi="Arabic Typesetting" w:cs="Arabic Typesetting"/>
+                          <w:b/>
+                          <w:bCs/>
+                          <w:sz w:val="44"/>
+                          <w:szCs w:val="44"/>
+                          <w:rtl/>
+                          <w:lang w:val="en-US" w:bidi="ar-IQ"/>
+                        </w:rPr>
+                        <w:t>الى كل من يتخذ من المعرفة العلمية وسيلة للبناء لا للهدم ،وطريق للتحرر  ،</w:t>
+                      </w:r>
+                    </w:p>
+                    <w:p>
+                      <w:pPr>
+                        <w:bidi/>
+                        <w:ind w:left="-900" w:right="-324"/>
+                        <w:jc w:val="center"/>
+                        <w:rPr>
+                          <w:rFonts w:ascii="Arabic Typesetting" w:hAnsi="Arabic Typesetting" w:cs="Arabic Typesetting"/>
+                          <w:b/>
+                          <w:bCs/>
+                          <w:sz w:val="44"/>
+                          <w:szCs w:val="44"/>
+                          <w:rtl/>
+                          <w:lang w:val="en-US" w:bidi="ar-IQ"/>
+                        </w:rPr>
+                      </w:pPr>
+                      <w:r>
+                        <w:rPr>
+                          <w:rFonts w:ascii="Arabic Typesetting" w:hAnsi="Arabic Typesetting" w:cs="Arabic Typesetting"/>
+                          <w:b/>
+                          <w:bCs/>
+                          <w:sz w:val="44"/>
+                          <w:szCs w:val="44"/>
+                          <w:rtl/>
+                          <w:lang w:val="en-US" w:bidi="ar-IQ"/>
+                        </w:rPr>
+                        <w:t>لا للتبعية والتقليد ، الى كل عراقي غيور ومسلم واع</w:t>
+                      </w:r>
+                    </w:p>
+                    <w:p>
+                      <w:pPr>
+                        <w:bidi/>
+                        <w:ind w:left="-900" w:right="-324"/>
+                        <w:jc w:val="center"/>
+                        <w:rPr>
+                          <w:rFonts w:ascii="Arabic Typesetting" w:hAnsi="Arabic Typesetting" w:cs="Arabic Typesetting"/>
+                          <w:b/>
+                          <w:bCs/>
+                          <w:sz w:val="44"/>
+                          <w:szCs w:val="44"/>
+                          <w:rtl/>
+                          <w:lang w:val="en-US" w:bidi="ar-IQ"/>
+                        </w:rPr>
+                      </w:pPr>
+                      <w:r>
+                        <w:rPr>
+                          <w:rFonts w:ascii="Arabic Typesetting" w:hAnsi="Arabic Typesetting" w:cs="Arabic Typesetting"/>
+                          <w:b/>
+                          <w:bCs/>
+                          <w:sz w:val="44"/>
+                          <w:szCs w:val="44"/>
+                          <w:rtl/>
+                          <w:lang w:val="en-US" w:bidi="ar-IQ"/>
+                        </w:rPr>
+                        <w:t>إيهم جميعا اهدي هذا الجهد المتواضع</w:t>
+                      </w:r>
+                    </w:p>
+                  </w:txbxContent>
+                </v:textbox>
+                <w10:wrap anchorx="margin" anchory="margin"/>
+              </v:shape>
+            </w:pict>
+          </mc:Fallback>
+        </mc:AlternateContent>
+      </w:r>
+      <w:r>
+        <w:rPr>
+          <w:bCs/>
+          <w:noProof/>
+          <w:color w:val="4A86E8"/>
+          <w:sz w:val="52"/>
+          <w:szCs w:val="52"/>
+          <w:lang w:val="en-US"/>
+        </w:rPr>
+        <mc:AlternateContent>
+          <mc:Choice Requires="wps">
+            <w:drawing>
+              <wp:anchor distT="0" distB="0" distL="114300" distR="114300" simplePos="0" relativeHeight="251722752" behindDoc="0" locked="0" layoutInCell="1" allowOverlap="1" wp14:anchorId="7A756C9E" wp14:editId="348D6587">
+                <wp:simplePos x="0" y="0"/>
+                <wp:positionH relativeFrom="margin">
+                  <wp:align>center</wp:align>
+                </wp:positionH>
+                <wp:positionV relativeFrom="paragraph">
+                  <wp:posOffset>449580</wp:posOffset>
+                </wp:positionV>
+                <wp:extent cx="1432560" cy="490220"/>
+                <wp:effectExtent l="0" t="0" r="0" b="5080"/>
+                <wp:wrapNone/>
+                <wp:docPr id="52" name="Text Box 2"/>
+                <wp:cNvGraphicFramePr>
+                  <a:graphicFrameLocks xmlns:a="http://schemas.openxmlformats.org/drawingml/2006/main"/>
+                </wp:cNvGraphicFramePr>
+                <a:graphic xmlns:a="http://schemas.openxmlformats.org/drawingml/2006/main">
+                  <a:graphicData uri="http://schemas.microsoft.com/office/word/2010/wordprocessingShape">
+                    <wps:wsp>
+                      <wps:cNvSpPr txBox="1">
+                        <a:spLocks noChangeArrowheads="1"/>
+                      </wps:cNvSpPr>
+                      <wps:spPr bwMode="auto">
+                        <a:xfrm>
+                          <a:off x="0" y="0"/>
+                          <a:ext cx="1432560" cy="490220"/>
+                        </a:xfrm>
+                        <a:prstGeom prst="rect">
+                          <a:avLst/>
+                        </a:prstGeom>
+                        <a:solidFill>
+                          <a:schemeClr val="tx2">
+                            <a:lumMod val="60000"/>
+                            <a:lumOff val="40000"/>
+                          </a:schemeClr>
+                        </a:solidFill>
+                        <a:ln w="9525">
+                          <a:noFill/>
+                          <a:miter lim="800000"/>
+                          <a:headEnd/>
+                          <a:tailEnd/>
+                        </a:ln>
+                      </wps:spPr>
+                      <wps:txbx>
+                        <w:txbxContent>
+                          <w:p>
+                            <w:pPr>
+                              <w:jc w:val="center"/>
+                              <w:rPr>
+                                <w:rFonts w:ascii="Calibri Light" w:hAnsi="Calibri Light" w:cs="Calibri Light"/>
+                                <w:color w:val="FFFFFF" w:themeColor="background1"/>
+                                <w:sz w:val="48"/>
+                                <w:szCs w:val="48"/>
+                                <w:rtl/>
+                                <w:lang w:val="en-US" w:bidi="ar-IQ"/>
+                              </w:rPr>
+                            </w:pPr>
+                            <w:r>
+                              <w:rPr>
+                                <w:rFonts w:ascii="Calibri Light" w:hAnsi="Calibri Light" w:cs="Calibri Light"/>
+                                <w:color w:val="FFFFFF" w:themeColor="background1"/>
+                                <w:sz w:val="48"/>
+                                <w:szCs w:val="48"/>
+                                <w:rtl/>
+                                <w:lang w:val="en-US" w:bidi="ar-IQ"/>
+                              </w:rPr>
+                              <w:t>ال</w:t>
+                            </w:r>
+                            <w:r>
+                              <w:rPr>
+                                <w:rFonts w:ascii="Calibri Light" w:hAnsi="Calibri Light" w:cs="Calibri Light" w:hint="cs"/>
+                                <w:color w:val="FFFFFF" w:themeColor="background1"/>
+                                <w:sz w:val="48"/>
+                                <w:szCs w:val="48"/>
+                                <w:rtl/>
+                                <w:lang w:val="en-US" w:bidi="ar-IQ"/>
+                              </w:rPr>
+                              <w:t>إ</w:t>
+                            </w:r>
+                            <w:r>
+                              <w:rPr>
+                                <w:rFonts w:ascii="Calibri Light" w:hAnsi="Calibri Light" w:cs="Calibri Light"/>
+                                <w:color w:val="FFFFFF" w:themeColor="background1"/>
+                                <w:sz w:val="48"/>
+                                <w:szCs w:val="48"/>
+                                <w:rtl/>
+                                <w:lang w:val="en-US" w:bidi="ar-IQ"/>
+                              </w:rPr>
+                              <w:t>هداء</w:t>
+                            </w:r>
+                          </w:p>
+                        </w:txbxContent>
+                      </wps:txbx>
+                      <wps:bodyPr rot="0" vert="horz" wrap="square" lIns="91440" tIns="45720" rIns="91440" bIns="45720" anchor="t" anchorCtr="0">
+                        <a:noAutofit/>
+                      </wps:bodyPr>
+                    </wps:wsp>
+                  </a:graphicData>
+                </a:graphic>
+                <wp14:sizeRelH relativeFrom="margin">
+                  <wp14:pctWidth>0</wp14:pctWidth>
+                </wp14:sizeRelH>
+                <wp14:sizeRelV relativeFrom="margin">
+                  <wp14:pctHeight>0</wp14:pctHeight>
+                </wp14:sizeRelV>
+              </wp:anchor>
+            </w:drawing>
+          </mc:Choice>
+          <mc:Fallback>
+            <w:pict>
+              <v:shape id="_x0000_s1031" type="#_x0000_t202" style="position:absolute;left:0;text-align:left;margin-left:0;margin-top:35.4pt;width:112.8pt;height:38.6pt;z-index:251722752;visibility:visible;mso-wrap-style:square;mso-width-percent:0;mso-height-percent:0;mso-wrap-distance-left:9pt;mso-wrap-distance-top:0;mso-wrap-distance-right:9pt;mso-wrap-distance-bottom:0;mso-position-horizontal:center;mso-position-horizontal-relative:margin;mso-position-vertical:absolute;mso-position-vertical-relative:text;mso-width-percent:0;mso-height-percent:0;mso-width-relative:margin;mso-height-relative:margin;v-text-anchor:top" o:gfxdata="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" fillcolor="#548dd4 [1951]" stroked="f">
+                <v:textbox>
+                  <w:txbxContent>
+                    <w:p>
+                      <w:pPr>
+                        <w:jc w:val="center"/>
+                        <w:rPr>
+                          <w:rFonts w:ascii="Calibri Light" w:hAnsi="Calibri Light" w:cs="Calibri Light"/>
+                          <w:color w:val="FFFFFF" w:themeColor="background1"/>
+                          <w:sz w:val="48"/>
+                          <w:szCs w:val="48"/>
+                          <w:rtl/>
+                          <w:lang w:val="en-US" w:bidi="ar-IQ"/>
+                        </w:rPr>
+                      </w:pPr>
+                      <w:r>
+                        <w:rPr>
+                          <w:rFonts w:ascii="Calibri Light" w:hAnsi="Calibri Light" w:cs="Calibri Light"/>
+                          <w:color w:val="FFFFFF" w:themeColor="background1"/>
+                          <w:sz w:val="48"/>
+                          <w:szCs w:val="48"/>
+                          <w:rtl/>
+                          <w:lang w:val="en-US" w:bidi="ar-IQ"/>
+                        </w:rPr>
+                        <w:t>ال</w:t>
+                      </w:r>
+                      <w:r>
+                        <w:rPr>
+                          <w:rFonts w:ascii="Calibri Light" w:hAnsi="Calibri Light" w:cs="Calibri Light" w:hint="cs"/>
+                          <w:color w:val="FFFFFF" w:themeColor="background1"/>
+                          <w:sz w:val="48"/>
+                          <w:szCs w:val="48"/>
+                          <w:rtl/>
+                          <w:lang w:val="en-US" w:bidi="ar-IQ"/>
+                        </w:rPr>
+                        <w:t>إ</w:t>
+                      </w:r>
+                      <w:r>
+                        <w:rPr>
+                          <w:rFonts w:ascii="Calibri Light" w:hAnsi="Calibri Light" w:cs="Calibri Light"/>
+                          <w:color w:val="FFFFFF" w:themeColor="background1"/>
+                          <w:sz w:val="48"/>
+                          <w:szCs w:val="48"/>
+                          <w:rtl/>
+                          <w:lang w:val="en-US" w:bidi="ar-IQ"/>
+                        </w:rPr>
+                        <w:t>هداء</w:t>
+                      </w:r>
+                    </w:p>
+                  </w:txbxContent>
+                </v:textbox>
+                <w10:wrap anchorx="margin"/>
+              </v:shape>
+            </w:pict>
+          </mc:Fallback>
+        </mc:AlternateContent>
+      </w:r>
+      <w:r>
+        <w:rPr>
+          <w:bCs/>
+          <w:noProof/>
+          <w:color w:val="4A86E8"/>
+          <w:sz w:val="52"/>
+          <w:szCs w:val="52"/>
+          <w:rtl/>
+          <w:lang w:val="en-US"/>
+        </w:rPr>
+        <mc:AlternateContent>
+          <mc:Choice Requires="wps">
+            <w:drawing>
+              <wp:anchor distT="0" distB="0" distL="114300" distR="114300" simplePos="0" relativeHeight="251720704" behindDoc="0" locked="0" layoutInCell="1" allowOverlap="1" wp14:anchorId="1CAA18A8" wp14:editId="013F2B3E">
+                <wp:simplePos x="0" y="0"/>
+                <wp:positionH relativeFrom="margin">
+                  <wp:align>center</wp:align>
+                </wp:positionH>
+                <wp:positionV relativeFrom="paragraph">
+                  <wp:posOffset>297180</wp:posOffset>
+                </wp:positionV>
+                <wp:extent cx="4114800" cy="673100"/>
+                <wp:effectExtent l="57150" t="19050" r="76200" b="88900"/>
+                <wp:wrapNone/>
+                <wp:docPr id="51" name="Down Ribbon 51"/>
+                <wp:cNvGraphicFramePr/>
+                <a:graphic xmlns:a="http://schemas.openxmlformats.org/drawingml/2006/main">
+                  <a:graphicData uri="http://schemas.microsoft.com/office/word/2010/wordprocessingShape">
+                    <wps:wsp>
+                      <wps:cNvSpPr/>
+                      <wps:spPr>
+                        <a:xfrm>
+                          <a:off x="0" y="0"/>
+                          <a:ext cx="4114800" cy="673100"/>
+                        </a:xfrm>
+                        <a:prstGeom prst="ribbon">
+                          <a:avLst/>
+                        </a:prstGeom>
+                        <a:solidFill>
+                          <a:schemeClr val="tx2">
+                            <a:lumMod val="60000"/>
+                            <a:lumOff val="40000"/>
+                          </a:schemeClr>
+                        </a:solidFill>
+                      </wps:spPr>
+                      <wps:style>
+                        <a:lnRef idx="1">
+                          <a:schemeClr val="accent5"/>
+                        </a:lnRef>
+                        <a:fillRef idx="3">
+                          <a:schemeClr val="accent5"/>
+                        </a:fillRef>
+                        <a:effectRef idx="2">
+                          <a:schemeClr val="accent5"/>
+                        </a:effectRef>
+                        <a:fontRef idx="minor">
+                          <a:schemeClr val="lt1"/>
+                        </a:fontRef>
+                      </wps:style>
+                      <wps:bodyPr rot="0" spcFirstLastPara="0" vertOverflow="overflow" horzOverflow="overflow" vert="horz" wrap="square" lIns="91440" tIns="45720" rIns="91440" bIns="45720" numCol="1" spcCol="0" rtlCol="0" fromWordArt="0" anchor="ctr" anchorCtr="0" forceAA="0" compatLnSpc="1">
+                        <a:prstTxWarp prst="textNoShape">
+                          <a:avLst/>
+                        </a:prstTxWarp>
+                        <a:noAutofit/>
+                      </wps:bodyPr>
+                    </wps:wsp>
+                  </a:graphicData>
+                </a:graphic>
+                <wp14:sizeRelH relativeFrom="margin">
+                  <wp14:pctWidth>0</wp14:pctWidth>
+                </wp14:sizeRelH>
+                <wp14:sizeRelV relativeFrom="margin">
+                  <wp14:pctHeight>0</wp14:pctHeight>
+                </wp14:sizeRelV>
+              </wp:anchor>
+            </w:drawing>
+          </mc:Choice>
+          <mc:Fallback>
+            <w:pict>
+              <v:shapetype id="_x0000_t53" coordsize="21600,21600" o:spt="53" adj="5400,2700" path="m,l@3,qx@4@11l@4@10@5@10@5@11qy@6,l@21,0@19@15@21@16@9@16@9@17qy@8@22l@1@22qx@0@17l@0@16,0@16,2700@15xem@4@11nfqy@3@12l@1@12qx@0@13@1@10l@4@10em@5@11nfqy@6@12l@8@12qx@9@13@8@10l@5@10em@0@13nfl@0@16em@9@13nfl@9@16e">
+                <v:formulas>
+                  <v:f eqn="val #0"/>
+                  <v:f eqn="sum @0 675 0"/>
+                  <v:f eqn="sum @1 675 0"/>
+                  <v:f eqn="sum @2 675 0"/>
+                  <v:f eqn="sum @3 675 0"/>
+                  <v:f eqn="sum width 0 @4"/>
+                  <v:f eqn="sum width 0 @3"/>
+                  <v:f eqn="sum width 0 @2"/>
+                  <v:f eqn="sum width 0 @1"/>
+                  <v:f eqn="sum width 0 @0"/>
+                  <v:f eqn="val #1"/>
+                  <v:f eqn="prod @10 1 4"/>
+                  <v:f eqn="prod @11 2 1"/>
+                  <v:f eqn="prod @11 3 1"/>
+                  <v:f eqn="prod height 1 2"/>
+                  <v:f eqn="sum @14 0 @12"/>
+                  <v:f eqn="sum height 0 @10"/>
+                  <v:f eqn="sum height 0 @11"/>
+                  <v:f eqn="prod width 1 2"/>
+                  <v:f eqn="sum width 0 2700"/>
+                  <v:f eqn="sum @18 0 2700"/>
+                  <v:f eqn="val width"/>
+                  <v:f eqn="val height"/>
+                </v:formulas>
+                <v:path o:extrusionok="f" o:connecttype="custom" o:connectlocs="@18,@10;2700,@15;@18,21600;@19,@15" o:connectangles="270,180,90,0" textboxrect="@0,@10,@9,21600"/>
+                <v:handles>
+                  <v:h position="#0,bottomRight" xrange="2700,8100"/>
+                  <v:h position="center,#1" yrange="0,7200"/>
+                </v:handles>
+                <o:complex v:ext="view"/>
+              </v:shapetype>
+              <v:shape id="Down Ribbon 51" o:spid="_x0000_s1026" type="#_x0000_t53" style="position:absolute;margin-left:0;margin-top:23.4pt;width:324pt;height:53pt;z-index:251720704;visibility:visible;mso-wrap-style:square;mso-width-percent:0;mso-height-percent:0;mso-wrap-distance-left:9pt;mso-wrap-distance-top:0;mso-wrap-distance-right:9pt;mso-wrap-distance-bottom:0;mso-position-horizontal:center;mso-position-horizontal-relative:margin;mso-position-vertical:absolute;mso-position-vertical-relative:text;mso-width-percent:0;mso-height-percent:0;mso-width-relative:margin;mso-height-relative:margin;v-text-anchor:middle" o:gfxdata="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" adj=",3600" fillcolor="#548dd4 [1951]" strokecolor="#40a7c2 [3048]">
+                <v:shadow on="t" color="black" opacity="22937f" origin=",.5" offset="0,.63889mm"/>
+                <w10:wrap anchorx="margin"/>
+              </v:shape>
+            </w:pict>
+          </mc:Fallback>
+        </mc:AlternateContent>
+      </w:r>
+      <w:r>
+        <w:rPr>
+          <w:bCs/>
+          <w:color w:val="4A86E8"/>
+          <w:sz w:val="52"/>
+          <w:szCs w:val="52"/>
+          <w:rtl/>
+          <w:lang w:val="en-US" w:bidi="ar"/>
+        </w:rPr>
+        <w:br w:type="page"/>
+      </w:r>
+    </w:p>
+    <w:p>
+      <w:pPr>
+        <w:rPr>
+          <w:bCs/>
+          <w:color w:val="4A86E8"/>
+          <w:sz w:val="52"/>
+          <w:szCs w:val="52"/>
+          <w:rtl/>
+          <w:lang w:val="en-US" w:bidi="ar"/>
+        </w:rPr>
+      </w:pPr>
+      <w:r>
+        <w:rPr>
+          <w:bCs/>
+          <w:noProof/>
+          <w:color w:val="4A86E8"/>
+          <w:sz w:val="52"/>
+          <w:szCs w:val="52"/>
+          <w:lang w:val="en-US"/>
+        </w:rPr>
+        <w:lastRenderedPageBreak/>
+        <mc:AlternateContent>
+          <mc:Choice Requires="wps">
+            <w:drawing>
+              <wp:anchor distT="0" distB="0" distL="114300" distR="114300" simplePos="0" relativeHeight="251729920" behindDoc="0" locked="0" layoutInCell="1" allowOverlap="1" wp14:anchorId="48E8F2C0" wp14:editId="5AE9BA5D">
+                <wp:simplePos x="0" y="0"/>
+                <wp:positionH relativeFrom="margin">
+                  <wp:posOffset>333375</wp:posOffset>
+                </wp:positionH>
+                <wp:positionV relativeFrom="margin">
+                  <wp:posOffset>3131820</wp:posOffset>
+                </wp:positionV>
+                <wp:extent cx="6499860" cy="3718560"/>
+                <wp:effectExtent l="0" t="0" r="0" b="0"/>
+                <wp:wrapNone/>
+                <wp:docPr id="44" name="Text Box 2"/>
+                <wp:cNvGraphicFramePr>
+                  <a:graphicFrameLocks xmlns:a="http://schemas.openxmlformats.org/drawingml/2006/main"/>
+                </wp:cNvGraphicFramePr>
+                <a:graphic xmlns:a="http://schemas.openxmlformats.org/drawingml/2006/main">
+                  <a:graphicData uri="http://schemas.microsoft.com/office/word/2010/wordprocessingShape">
+                    <wps:wsp>
+                      <wps:cNvSpPr txBox="1">
+                        <a:spLocks noChangeArrowheads="1"/>
+                      </wps:cNvSpPr>
+                      <wps:spPr bwMode="auto">
+                        <a:xfrm>
+                          <a:off x="0" y="0"/>
+                          <a:ext cx="6499860" cy="3718560"/>
+                        </a:xfrm>
+                        <a:prstGeom prst="rect">
+                          <a:avLst/>
+                        </a:prstGeom>
+                        <a:solidFill>
+                          <a:schemeClr val="bg1"/>
+                        </a:solidFill>
+                        <a:ln w="9525">
+                          <a:noFill/>
+                          <a:miter lim="800000"/>
+                          <a:headEnd/>
+                          <a:tailEnd/>
+                        </a:ln>
+                      </wps:spPr>
+                      <wps:txbx>
+                        <w:txbxContent>
+                          <w:p>
+                            <w:pPr>
+                              <w:bidi/>
+                              <w:ind w:left="-414" w:right="-810"/>
+                              <w:jc w:val="center"/>
+                              <w:rPr>
+                                <w:rFonts w:ascii="Arabic Typesetting" w:hAnsi="Arabic Typesetting" w:cs="Arabic Typesetting" w:hint="cs"/>
+                                <w:b/>
+                                <w:bCs/>
+                                <w:sz w:val="44"/>
+                                <w:szCs w:val="44"/>
+                                <w:rtl/>
+                                <w:lang w:val="en-US" w:bidi="ar-IQ"/>
+                              </w:rPr>
+                            </w:pPr>
+                            <w:r>
+                              <w:rPr>
+                                <w:rFonts w:ascii="Arabic Typesetting" w:hAnsi="Arabic Typesetting" w:cs="Arabic Typesetting" w:hint="cs"/>
+                                <w:b/>
+                                <w:bCs/>
+                                <w:sz w:val="44"/>
+                                <w:szCs w:val="44"/>
+                                <w:rtl/>
+                                <w:lang w:val="en-US" w:bidi="ar-IQ"/>
+                              </w:rPr>
+                              <w:t xml:space="preserve">لا </w:t>
+                            </w:r>
+                            <w:r>
+                              <w:rPr>
+                                <w:rFonts w:ascii="Arabic Typesetting" w:hAnsi="Arabic Typesetting" w:cs="Arabic Typesetting" w:hint="cs"/>
+                                <w:b/>
+                                <w:bCs/>
+                                <w:sz w:val="44"/>
+                                <w:szCs w:val="44"/>
+                                <w:rtl/>
+                                <w:lang w:val="en-US" w:bidi="ar-IQ"/>
+                              </w:rPr>
+                              <w:t xml:space="preserve">يسعني بعد ان أتتمت بحثي هذا ألا أن أتقدم بالشكر </w:t>
+                            </w:r>
+                          </w:p>
+                          <w:p>
+                            <w:pPr>
+                              <w:bidi/>
+                              <w:ind w:left="-414" w:right="-810"/>
+                              <w:jc w:val="center"/>
+                              <w:rPr>
+                                <w:rFonts w:ascii="Arabic Typesetting" w:hAnsi="Arabic Typesetting" w:cs="Arabic Typesetting" w:hint="cs"/>
+                                <w:b/>
+                                <w:bCs/>
+                                <w:sz w:val="44"/>
+                                <w:szCs w:val="44"/>
+                                <w:rtl/>
+                                <w:lang w:val="en-US" w:bidi="ar-IQ"/>
+                              </w:rPr>
+                            </w:pPr>
+                            <w:r>
+                              <w:rPr>
+                                <w:rFonts w:ascii="Arabic Typesetting" w:hAnsi="Arabic Typesetting" w:cs="Arabic Typesetting" w:hint="cs"/>
+                                <w:b/>
+                                <w:bCs/>
+                                <w:sz w:val="44"/>
+                                <w:szCs w:val="44"/>
+                                <w:rtl/>
+                                <w:lang w:val="en-US" w:bidi="ar-IQ"/>
+                              </w:rPr>
+                              <w:t xml:space="preserve">والتقدير الى (م.م إسراء هاشم )التي كانت لتوجيهاتها السديدة الأثر البليغ </w:t>
+                            </w:r>
+                          </w:p>
+                          <w:p>
+                            <w:pPr>
+                              <w:bidi/>
+                              <w:ind w:left="-414" w:right="-810"/>
+                              <w:jc w:val="center"/>
+                              <w:rPr>
+                                <w:rFonts w:ascii="Arabic Typesetting" w:hAnsi="Arabic Typesetting" w:cs="Arabic Typesetting" w:hint="cs"/>
+                                <w:b/>
+                                <w:bCs/>
+                                <w:sz w:val="44"/>
+                                <w:szCs w:val="44"/>
+                                <w:rtl/>
+                                <w:lang w:val="en-US" w:bidi="ar-IQ"/>
+                              </w:rPr>
+                            </w:pPr>
+                            <w:r>
+                              <w:rPr>
+                                <w:rFonts w:ascii="Arabic Typesetting" w:hAnsi="Arabic Typesetting" w:cs="Arabic Typesetting" w:hint="cs"/>
+                                <w:b/>
+                                <w:bCs/>
+                                <w:sz w:val="44"/>
+                                <w:szCs w:val="44"/>
+                                <w:rtl/>
+                                <w:lang w:val="en-US" w:bidi="ar-IQ"/>
+                              </w:rPr>
+                              <w:t>في إرشادي ووضع خطة البحث وكتابته ...متمنياَ لها الصحة والعافية ودوام</w:t>
+                            </w:r>
+                          </w:p>
+                          <w:p>
+                            <w:pPr>
+                              <w:bidi/>
+                              <w:ind w:left="-414" w:right="-810"/>
+                              <w:jc w:val="center"/>
+                              <w:rPr>
+                                <w:rFonts w:ascii="Arabic Typesetting" w:hAnsi="Arabic Typesetting" w:cs="Arabic Typesetting"/>
+                                <w:b/>
+                                <w:bCs/>
+                                <w:sz w:val="44"/>
+                                <w:szCs w:val="44"/>
+                                <w:rtl/>
+                                <w:lang w:val="en-US" w:bidi="ar-IQ"/>
+                              </w:rPr>
+                            </w:pPr>
+                            <w:r>
+                              <w:rPr>
+                                <w:rFonts w:ascii="Arabic Typesetting" w:hAnsi="Arabic Typesetting" w:cs="Arabic Typesetting" w:hint="cs"/>
+                                <w:b/>
+                                <w:bCs/>
+                                <w:sz w:val="44"/>
+                                <w:szCs w:val="44"/>
+                                <w:rtl/>
+                                <w:lang w:val="en-US" w:bidi="ar-IQ"/>
+                              </w:rPr>
+                              <w:t>التوفيق والنجاح.</w:t>
+                            </w:r>
+                          </w:p>
+                        </w:txbxContent>
+                      </wps:txbx>
+                      <wps:bodyPr rot="0" vert="horz" wrap="square" lIns="91440" tIns="45720" rIns="91440" bIns="45720" anchor="t" anchorCtr="0">
+                        <a:noAutofit/>
+                      </wps:bodyPr>
+                    </wps:wsp>
+                  </a:graphicData>
+                </a:graphic>
+                <wp14:sizeRelH relativeFrom="margin">
+                  <wp14:pctWidth>0</wp14:pctWidth>
+                </wp14:sizeRelH>
+                <wp14:sizeRelV relativeFrom="margin">
+                  <wp14:pctHeight>0</wp14:pctHeight>
                 </wp14:sizeRelV>
               </wp:anchor>
             </w:drawing>
@@ -1144,57 +3534,435 @@
                 <v:stroke joinstyle="miter"/>
                 <v:path gradientshapeok="t" o:connecttype="rect"/>
               </v:shapetype>
-              <v:shape id="Text Box 2" o:spid="_x0000_s1026" type="#_x0000_t202" style="position:absolute;left:0;text-align:left;margin-left:152.4pt;margin-top:55.55pt;width:186.95pt;height:110.55pt;z-index:251661312;visibility:visible;mso-wrap-style:square;mso-width-percent:400;mso-height-percent:200;mso-wrap-distance-left:9pt;mso-wrap-distance-top:0;mso-wrap-distance-right:9pt;mso-wrap-distance-bottom:0;mso-position-horizontal:absolute;mso-position-horizontal-relative:text;mso-position-vertical:absolute;mso-position-vertical-relative:text;mso-width-percent:400;mso-height-percent:200;mso-width-relative:margin;mso-height-relative:margin;v-text-anchor:top" o:gfxdata="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" strokecolor="white [3212]">
-                <v:textbox style="mso-fit-shape-to-text:t">
+              <v:shape id="_x0000_s1032" type="#_x0000_t202" style="position:absolute;margin-left:26.25pt;margin-top:246.6pt;width:511.8pt;height:292.8pt;z-index:251729920;visibility:visible;mso-wrap-style:square;mso-width-percent:0;mso-height-percent:0;mso-wrap-distance-left:9pt;mso-wrap-distance-top:0;mso-wrap-distance-right:9pt;mso-wrap-distance-bottom:0;mso-position-horizontal:absolute;mso-position-horizontal-relative:margin;mso-position-vertical:absolute;mso-position-vertical-relative:margin;mso-width-percent:0;mso-height-percent:0;mso-width-relative:margin;mso-height-relative:margin;v-text-anchor:top" o:gfxdata="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" fillcolor="white [3212]" stroked="f">
+                <v:textbox>
+                  <w:txbxContent>
+                    <w:p>
+                      <w:pPr>
+                        <w:bidi/>
+                        <w:ind w:left="-414" w:right="-810"/>
+                        <w:jc w:val="center"/>
+                        <w:rPr>
+                          <w:rFonts w:ascii="Arabic Typesetting" w:hAnsi="Arabic Typesetting" w:cs="Arabic Typesetting" w:hint="cs"/>
+                          <w:b/>
+                          <w:bCs/>
+                          <w:sz w:val="44"/>
+                          <w:szCs w:val="44"/>
+                          <w:rtl/>
+                          <w:lang w:val="en-US" w:bidi="ar-IQ"/>
+                        </w:rPr>
+                      </w:pPr>
+                      <w:r>
+                        <w:rPr>
+                          <w:rFonts w:ascii="Arabic Typesetting" w:hAnsi="Arabic Typesetting" w:cs="Arabic Typesetting" w:hint="cs"/>
+                          <w:b/>
+                          <w:bCs/>
+                          <w:sz w:val="44"/>
+                          <w:szCs w:val="44"/>
+                          <w:rtl/>
+                          <w:lang w:val="en-US" w:bidi="ar-IQ"/>
+                        </w:rPr>
+                        <w:t xml:space="preserve">لا </w:t>
+                      </w:r>
+                      <w:r>
+                        <w:rPr>
+                          <w:rFonts w:ascii="Arabic Typesetting" w:hAnsi="Arabic Typesetting" w:cs="Arabic Typesetting" w:hint="cs"/>
+                          <w:b/>
+                          <w:bCs/>
+                          <w:sz w:val="44"/>
+                          <w:szCs w:val="44"/>
+                          <w:rtl/>
+                          <w:lang w:val="en-US" w:bidi="ar-IQ"/>
+                        </w:rPr>
+                        <w:t xml:space="preserve">يسعني بعد ان أتتمت بحثي هذا ألا أن أتقدم بالشكر </w:t>
+                      </w:r>
+                    </w:p>
+                    <w:p>
+                      <w:pPr>
+                        <w:bidi/>
+                        <w:ind w:left="-414" w:right="-810"/>
+                        <w:jc w:val="center"/>
+                        <w:rPr>
+                          <w:rFonts w:ascii="Arabic Typesetting" w:hAnsi="Arabic Typesetting" w:cs="Arabic Typesetting" w:hint="cs"/>
+                          <w:b/>
+                          <w:bCs/>
+                          <w:sz w:val="44"/>
+                          <w:szCs w:val="44"/>
+                          <w:rtl/>
+                          <w:lang w:val="en-US" w:bidi="ar-IQ"/>
+                        </w:rPr>
+                      </w:pPr>
+                      <w:r>
+                        <w:rPr>
+                          <w:rFonts w:ascii="Arabic Typesetting" w:hAnsi="Arabic Typesetting" w:cs="Arabic Typesetting" w:hint="cs"/>
+                          <w:b/>
+                          <w:bCs/>
+                          <w:sz w:val="44"/>
+                          <w:szCs w:val="44"/>
+                          <w:rtl/>
+                          <w:lang w:val="en-US" w:bidi="ar-IQ"/>
+                        </w:rPr>
+                        <w:t xml:space="preserve">والتقدير الى (م.م إسراء هاشم )التي كانت لتوجيهاتها السديدة الأثر البليغ </w:t>
+                      </w:r>
+                    </w:p>
+                    <w:p>
+                      <w:pPr>
+                        <w:bidi/>
+                        <w:ind w:left="-414" w:right="-810"/>
+                        <w:jc w:val="center"/>
+                        <w:rPr>
+                          <w:rFonts w:ascii="Arabic Typesetting" w:hAnsi="Arabic Typesetting" w:cs="Arabic Typesetting" w:hint="cs"/>
+                          <w:b/>
+                          <w:bCs/>
+                          <w:sz w:val="44"/>
+                          <w:szCs w:val="44"/>
+                          <w:rtl/>
+                          <w:lang w:val="en-US" w:bidi="ar-IQ"/>
+                        </w:rPr>
+                      </w:pPr>
+                      <w:r>
+                        <w:rPr>
+                          <w:rFonts w:ascii="Arabic Typesetting" w:hAnsi="Arabic Typesetting" w:cs="Arabic Typesetting" w:hint="cs"/>
+                          <w:b/>
+                          <w:bCs/>
+                          <w:sz w:val="44"/>
+                          <w:szCs w:val="44"/>
+                          <w:rtl/>
+                          <w:lang w:val="en-US" w:bidi="ar-IQ"/>
+                        </w:rPr>
+                        <w:t>في إرشادي ووضع خطة البحث وكتابته ...متمنياَ لها الصحة والعافية ودوام</w:t>
+                      </w:r>
+                    </w:p>
+                    <w:p>
+                      <w:pPr>
+                        <w:bidi/>
+                        <w:ind w:left="-414" w:right="-810"/>
+                        <w:jc w:val="center"/>
+                        <w:rPr>
+                          <w:rFonts w:ascii="Arabic Typesetting" w:hAnsi="Arabic Typesetting" w:cs="Arabic Typesetting"/>
+                          <w:b/>
+                          <w:bCs/>
+                          <w:sz w:val="44"/>
+                          <w:szCs w:val="44"/>
+                          <w:rtl/>
+                          <w:lang w:val="en-US" w:bidi="ar-IQ"/>
+                        </w:rPr>
+                      </w:pPr>
+                      <w:r>
+                        <w:rPr>
+                          <w:rFonts w:ascii="Arabic Typesetting" w:hAnsi="Arabic Typesetting" w:cs="Arabic Typesetting" w:hint="cs"/>
+                          <w:b/>
+                          <w:bCs/>
+                          <w:sz w:val="44"/>
+                          <w:szCs w:val="44"/>
+                          <w:rtl/>
+                          <w:lang w:val="en-US" w:bidi="ar-IQ"/>
+                        </w:rPr>
+                        <w:t>التوفيق والنجاح.</w:t>
+                      </w:r>
+                    </w:p>
+                  </w:txbxContent>
+                </v:textbox>
+                <w10:wrap anchorx="margin" anchory="margin"/>
+              </v:shape>
+            </w:pict>
+          </mc:Fallback>
+        </mc:AlternateContent>
+      </w:r>
+      <w:r>
+        <w:rPr>
+          <w:bCs/>
+          <w:color w:val="4A86E8"/>
+          <w:sz w:val="52"/>
+          <w:szCs w:val="52"/>
+          <w:lang w:val="en-US" w:bidi="ar"/>
+        </w:rPr>
+        <mc:AlternateContent>
+          <mc:Choice Requires="wps">
+            <w:drawing>
+              <wp:anchor distT="0" distB="0" distL="114300" distR="114300" simplePos="0" relativeHeight="251727872" behindDoc="0" locked="0" layoutInCell="1" allowOverlap="1" wp14:anchorId="24510ED0" wp14:editId="09399B8E">
+                <wp:simplePos x="0" y="0"/>
+                <wp:positionH relativeFrom="margin">
+                  <wp:posOffset>2781300</wp:posOffset>
+                </wp:positionH>
+                <wp:positionV relativeFrom="paragraph">
+                  <wp:posOffset>601980</wp:posOffset>
+                </wp:positionV>
+                <wp:extent cx="1706880" cy="490220"/>
+                <wp:effectExtent l="0" t="0" r="7620" b="5080"/>
+                <wp:wrapNone/>
+                <wp:docPr id="41" name="Text Box 2"/>
+                <wp:cNvGraphicFramePr>
+                  <a:graphicFrameLocks xmlns:a="http://schemas.openxmlformats.org/drawingml/2006/main"/>
+                </wp:cNvGraphicFramePr>
+                <a:graphic xmlns:a="http://schemas.openxmlformats.org/drawingml/2006/main">
+                  <a:graphicData uri="http://schemas.microsoft.com/office/word/2010/wordprocessingShape">
+                    <wps:wsp>
+                      <wps:cNvSpPr txBox="1">
+                        <a:spLocks noChangeArrowheads="1"/>
+                      </wps:cNvSpPr>
+                      <wps:spPr bwMode="auto">
+                        <a:xfrm>
+                          <a:off x="0" y="0"/>
+                          <a:ext cx="1706880" cy="490220"/>
+                        </a:xfrm>
+                        <a:prstGeom prst="rect">
+                          <a:avLst/>
+                        </a:prstGeom>
+                        <a:solidFill>
+                          <a:schemeClr val="tx2">
+                            <a:lumMod val="60000"/>
+                            <a:lumOff val="40000"/>
+                          </a:schemeClr>
+                        </a:solidFill>
+                        <a:ln w="9525">
+                          <a:noFill/>
+                          <a:miter lim="800000"/>
+                          <a:headEnd/>
+                          <a:tailEnd/>
+                        </a:ln>
+                      </wps:spPr>
+                      <wps:txbx>
+                        <w:txbxContent>
+                          <w:p>
+                            <w:pPr>
+                              <w:jc w:val="center"/>
+                              <w:rPr>
+                                <w:rFonts w:ascii="Calibri Light" w:hAnsi="Calibri Light" w:cs="Calibri Light"/>
+                                <w:color w:val="FFFFFF" w:themeColor="background1"/>
+                                <w:sz w:val="48"/>
+                                <w:szCs w:val="48"/>
+                                <w:rtl/>
+                                <w:lang w:val="en-US" w:bidi="ar-IQ"/>
+                              </w:rPr>
+                            </w:pPr>
+                            <w:r>
+                              <w:rPr>
+                                <w:rFonts w:ascii="Calibri Light" w:hAnsi="Calibri Light" w:cs="Calibri Light" w:hint="cs"/>
+                                <w:color w:val="FFFFFF" w:themeColor="background1"/>
+                                <w:sz w:val="48"/>
+                                <w:szCs w:val="48"/>
+                                <w:rtl/>
+                                <w:lang w:val="en-US" w:bidi="ar-IQ"/>
+                              </w:rPr>
+                              <w:t>الشكر والتقدير</w:t>
+                            </w:r>
+                          </w:p>
+                        </w:txbxContent>
+                      </wps:txbx>
+                      <wps:bodyPr rot="0" vert="horz" wrap="square" lIns="91440" tIns="45720" rIns="91440" bIns="45720" anchor="t" anchorCtr="0">
+                        <a:noAutofit/>
+                      </wps:bodyPr>
+                    </wps:wsp>
+                  </a:graphicData>
+                </a:graphic>
+                <wp14:sizeRelH relativeFrom="margin">
+                  <wp14:pctWidth>0</wp14:pctWidth>
+                </wp14:sizeRelH>
+                <wp14:sizeRelV relativeFrom="margin">
+                  <wp14:pctHeight>0</wp14:pctHeight>
+                </wp14:sizeRelV>
+              </wp:anchor>
+            </w:drawing>
+          </mc:Choice>
+          <mc:Fallback>
+            <w:pict>
+              <v:shape id="_x0000_s1033" type="#_x0000_t202" style="position:absolute;margin-left:219pt;margin-top:47.4pt;width:134.4pt;height:38.6pt;z-index:251727872;visibility:visible;mso-wrap-style:square;mso-width-percent:0;mso-height-percent:0;mso-wrap-distance-left:9pt;mso-wrap-distance-top:0;mso-wrap-distance-right:9pt;mso-wrap-distance-bottom:0;mso-position-horizontal:absolute;mso-position-horizontal-relative:margin;mso-position-vertical:absolute;mso-position-vertical-relative:text;mso-width-percent:0;mso-height-percent:0;mso-width-relative:margin;mso-height-relative:margin;v-text-anchor:top" o:gfxdata="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" fillcolor="#548dd4 [1951]" stroked="f">
+                <v:textbox>
                   <w:txbxContent>
                     <w:p>
                       <w:pPr>
                         <w:jc w:val="center"/>
                         <w:rPr>
-                          <w:b/>
-                          <w:bCs/>
-                          <w:i/>
-                          <w:iCs/>
-                          <w:color w:val="002060"/>
-                          <w:sz w:val="24"/>
-                          <w:szCs w:val="24"/>
-                          <w:lang w:val="en-US"/>
+                          <w:rFonts w:ascii="Calibri Light" w:hAnsi="Calibri Light" w:cs="Calibri Light"/>
+                          <w:color w:val="FFFFFF" w:themeColor="background1"/>
+                          <w:sz w:val="48"/>
+                          <w:szCs w:val="48"/>
+                          <w:rtl/>
+                          <w:lang w:val="en-US" w:bidi="ar-IQ"/>
                         </w:rPr>
                       </w:pPr>
                       <w:r>
                         <w:rPr>
-                          <w:b/>
-                          <w:bCs/>
-                          <w:i/>
-                          <w:iCs/>
-                          <w:color w:val="002060"/>
-                          <w:sz w:val="24"/>
-                          <w:szCs w:val="24"/>
-                          <w:lang w:val="en-US"/>
+                          <w:rFonts w:ascii="Calibri Light" w:hAnsi="Calibri Light" w:cs="Calibri Light" w:hint="cs"/>
+                          <w:color w:val="FFFFFF" w:themeColor="background1"/>
+                          <w:sz w:val="48"/>
+                          <w:szCs w:val="48"/>
+                          <w:rtl/>
+                          <w:lang w:val="en-US" w:bidi="ar-IQ"/>
                         </w:rPr>
-                        <w:t>2019 /2020</w:t>
+                        <w:t>الشكر والتقدير</w:t>
                       </w:r>
                     </w:p>
                   </w:txbxContent>
                 </v:textbox>
+                <w10:wrap anchorx="margin"/>
               </v:shape>
             </w:pict>
           </mc:Fallback>
         </mc:AlternateContent>
       </w:r>
-    </w:p>
-    <w:p>
-      <w:pPr>
+      <w:r>
+        <w:rPr>
+          <w:bCs/>
+          <w:color w:val="4A86E8"/>
+          <w:sz w:val="52"/>
+          <w:szCs w:val="52"/>
+          <w:rtl/>
+          <w:lang w:val="en-US" w:bidi="ar"/>
+        </w:rPr>
+        <w:br w:type="page"/>
+      </w:r>
+      <w:r>
+        <w:rPr>
+          <w:bCs/>
+          <w:color w:val="4A86E8"/>
+          <w:sz w:val="52"/>
+          <w:szCs w:val="52"/>
+          <w:lang w:val="en-US" w:bidi="ar"/>
+        </w:rPr>
+        <mc:AlternateContent>
+          <mc:Choice Requires="wps">
+            <w:drawing>
+              <wp:anchor distT="0" distB="0" distL="114300" distR="114300" simplePos="0" relativeHeight="251726848" behindDoc="0" locked="0" layoutInCell="1" allowOverlap="1" wp14:anchorId="0B1EED13" wp14:editId="619C1C52">
+                <wp:simplePos x="0" y="0"/>
+                <wp:positionH relativeFrom="margin">
+                  <wp:align>center</wp:align>
+                </wp:positionH>
+                <wp:positionV relativeFrom="paragraph">
+                  <wp:posOffset>468630</wp:posOffset>
+                </wp:positionV>
+                <wp:extent cx="4114800" cy="673100"/>
+                <wp:effectExtent l="57150" t="19050" r="76200" b="88900"/>
+                <wp:wrapNone/>
+                <wp:docPr id="39" name="Down Ribbon 39"/>
+                <wp:cNvGraphicFramePr/>
+                <a:graphic xmlns:a="http://schemas.openxmlformats.org/drawingml/2006/main">
+                  <a:graphicData uri="http://schemas.microsoft.com/office/word/2010/wordprocessingShape">
+                    <wps:wsp>
+                      <wps:cNvSpPr/>
+                      <wps:spPr>
+                        <a:xfrm>
+                          <a:off x="0" y="0"/>
+                          <a:ext cx="4114800" cy="673100"/>
+                        </a:xfrm>
+                        <a:prstGeom prst="ribbon">
+                          <a:avLst/>
+                        </a:prstGeom>
+                        <a:solidFill>
+                          <a:schemeClr val="tx2">
+                            <a:lumMod val="60000"/>
+                            <a:lumOff val="40000"/>
+                          </a:schemeClr>
+                        </a:solidFill>
+                      </wps:spPr>
+                      <wps:style>
+                        <a:lnRef idx="1">
+                          <a:schemeClr val="accent5"/>
+                        </a:lnRef>
+                        <a:fillRef idx="3">
+                          <a:schemeClr val="accent5"/>
+                        </a:fillRef>
+                        <a:effectRef idx="2">
+                          <a:schemeClr val="accent5"/>
+                        </a:effectRef>
+                        <a:fontRef idx="minor">
+                          <a:schemeClr val="lt1"/>
+                        </a:fontRef>
+                      </wps:style>
+                      <wps:bodyPr rot="0" spcFirstLastPara="0" vertOverflow="overflow" horzOverflow="overflow" vert="horz" wrap="square" lIns="91440" tIns="45720" rIns="91440" bIns="45720" numCol="1" spcCol="0" rtlCol="0" fromWordArt="0" anchor="ctr" anchorCtr="0" forceAA="0" compatLnSpc="1">
+                        <a:prstTxWarp prst="textNoShape">
+                          <a:avLst/>
+                        </a:prstTxWarp>
+                        <a:noAutofit/>
+                      </wps:bodyPr>
+                    </wps:wsp>
+                  </a:graphicData>
+                </a:graphic>
+                <wp14:sizeRelH relativeFrom="margin">
+                  <wp14:pctWidth>0</wp14:pctWidth>
+                </wp14:sizeRelH>
+                <wp14:sizeRelV relativeFrom="margin">
+                  <wp14:pctHeight>0</wp14:pctHeight>
+                </wp14:sizeRelV>
+              </wp:anchor>
+            </w:drawing>
+          </mc:Choice>
+          <mc:Fallback>
+            <w:pict>
+              <v:shapetype id="_x0000_t53" coordsize="21600,21600" o:spt="53" adj="5400,2700" path="m,l@3,qx@4@11l@4@10@5@10@5@11qy@6,l@21,0@19@15@21@16@9@16@9@17qy@8@22l@1@22qx@0@17l@0@16,0@16,2700@15xem@4@11nfqy@3@12l@1@12qx@0@13@1@10l@4@10em@5@11nfqy@6@12l@8@12qx@9@13@8@10l@5@10em@0@13nfl@0@16em@9@13nfl@9@16e">
+                <v:formulas>
+                  <v:f eqn="val #0"/>
+                  <v:f eqn="sum @0 675 0"/>
+                  <v:f eqn="sum @1 675 0"/>
+                  <v:f eqn="sum @2 675 0"/>
+                  <v:f eqn="sum @3 675 0"/>
+                  <v:f eqn="sum width 0 @4"/>
+                  <v:f eqn="sum width 0 @3"/>
+                  <v:f eqn="sum width 0 @2"/>
+                  <v:f eqn="sum width 0 @1"/>
+                  <v:f eqn="sum width 0 @0"/>
+                  <v:f eqn="val #1"/>
+                  <v:f eqn="prod @10 1 4"/>
+                  <v:f eqn="prod @11 2 1"/>
+                  <v:f eqn="prod @11 3 1"/>
+                  <v:f eqn="prod height 1 2"/>
+                  <v:f eqn="sum @14 0 @12"/>
+                  <v:f eqn="sum height 0 @10"/>
+                  <v:f eqn="sum height 0 @11"/>
+                  <v:f eqn="prod width 1 2"/>
+                  <v:f eqn="sum width 0 2700"/>
+                  <v:f eqn="sum @18 0 2700"/>
+                  <v:f eqn="val width"/>
+                  <v:f eqn="val height"/>
+                </v:formulas>
+                <v:path o:extrusionok="f" o:connecttype="custom" o:connectlocs="@18,@10;2700,@15;@18,21600;@19,@15" o:connectangles="270,180,90,0" textboxrect="@0,@10,@9,21600"/>
+                <v:handles>
+                  <v:h position="#0,bottomRight" xrange="2700,8100"/>
+                  <v:h position="center,#1" yrange="0,7200"/>
+                </v:handles>
+                <o:complex v:ext="view"/>
+              </v:shapetype>
+              <v:shape id="Down Ribbon 39" o:spid="_x0000_s1026" type="#_x0000_t53" style="position:absolute;margin-left:0;margin-top:36.9pt;width:324pt;height:53pt;z-index:251726848;visibility:visible;mso-wrap-style:square;mso-width-percent:0;mso-height-percent:0;mso-wrap-distance-left:9pt;mso-wrap-distance-top:0;mso-wrap-distance-right:9pt;mso-wrap-distance-bottom:0;mso-position-horizontal:center;mso-position-horizontal-relative:margin;mso-position-vertical:absolute;mso-position-vertical-relative:text;mso-width-percent:0;mso-height-percent:0;mso-width-relative:margin;mso-height-relative:margin;v-text-anchor:middle" o:gfxdata="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" adj=",3600" fillcolor="#548dd4 [1951]" strokecolor="#40a7c2 [3048]">
+                <v:shadow on="t" color="black" opacity="22937f" origin=",.5" offset="0,.63889mm"/>
+                <w10:wrap anchorx="margin"/>
+              </v:shape>
+            </w:pict>
+          </mc:Fallback>
+        </mc:AlternateContent>
+      </w:r>
+    </w:p>
+    <w:p>
+      <w:pPr>
+        <w:tabs>
+          <w:tab w:val="left" w:pos="10980"/>
+        </w:tabs>
         <w:bidi/>
         <w:ind w:right="450"/>
+        <w:rPr>
+          <w:bCs/>
+          <w:color w:val="4A86E8"/>
+          <w:sz w:val="52"/>
+          <w:szCs w:val="52"/>
+          <w:lang w:val="en-US" w:bidi="ar"/>
+        </w:rPr>
+      </w:pPr>
+    </w:p>
+    <w:p>
+      <w:pPr>
+        <w:tabs>
+          <w:tab w:val="left" w:pos="11610"/>
+        </w:tabs>
+        <w:bidi/>
+        <w:ind w:left="450" w:right="-180"/>
         <w:jc w:val="center"/>
         <w:rPr>
-          <w:b/>
           <w:bCs/>
-          <w:sz w:val="96"/>
-          <w:szCs w:val="96"/>
-          <w:rtl/>
-          <w:lang w:bidi="ar"/>
+          <w:color w:val="4A86E8"/>
+          <w:sz w:val="52"/>
+          <w:szCs w:val="52"/>
+          <w:rtl/>
+          <w:lang w:val="en-US" w:bidi="ar"/>
         </w:rPr>
       </w:pPr>
       <w:r>
@@ -1207,19 +3975,7 @@
           <w:rtl/>
           <w:lang w:bidi="ar"/>
         </w:rPr>
-        <w:lastRenderedPageBreak/>
         <w:t>المقدمة</w:t>
-      </w:r>
-      <w:r>
-        <w:rPr>
-          <w:b/>
-          <w:bCs/>
-          <w:sz w:val="96"/>
-          <w:szCs w:val="96"/>
-          <w:rtl/>
-          <w:lang w:bidi="ar"/>
-        </w:rPr>
-        <w:t xml:space="preserve"> </w:t>
       </w:r>
     </w:p>
     <w:p>
@@ -1238,7 +3994,7 @@
     </w:p>
     <w:p>
       <w:pPr>
-        <w:ind w:right="450"/>
+        <w:ind w:left="-180" w:right="450"/>
         <w:jc w:val="center"/>
         <w:rPr>
           <w:b/>
@@ -2479,7 +5235,6 @@
             </w14:gradFill>
           </w14:textFill>
         </w:rPr>
-        <w:lastRenderedPageBreak/>
         <w:tab/>
       </w:r>
     </w:p>
@@ -3856,6 +6611,45 @@
         <w:bidi/>
         <w:ind w:right="450"/>
         <w:rPr>
+          <w:rFonts w:hint="cs"/>
+          <w:sz w:val="28"/>
+          <w:szCs w:val="28"/>
+          <w:rtl/>
+          <w:lang w:val="en-US" w:bidi="ar"/>
+        </w:rPr>
+      </w:pPr>
+    </w:p>
+    <w:p>
+      <w:pPr>
+        <w:bidi/>
+        <w:ind w:right="450"/>
+        <w:rPr>
+          <w:rFonts w:hint="cs"/>
+          <w:sz w:val="28"/>
+          <w:szCs w:val="28"/>
+          <w:rtl/>
+          <w:lang w:val="en-US" w:bidi="ar"/>
+        </w:rPr>
+      </w:pPr>
+    </w:p>
+    <w:p>
+      <w:pPr>
+        <w:bidi/>
+        <w:ind w:right="450"/>
+        <w:rPr>
+          <w:rFonts w:hint="cs"/>
+          <w:sz w:val="28"/>
+          <w:szCs w:val="28"/>
+          <w:rtl/>
+          <w:lang w:val="en-US" w:bidi="ar"/>
+        </w:rPr>
+      </w:pPr>
+    </w:p>
+    <w:p>
+      <w:pPr>
+        <w:bidi/>
+        <w:ind w:right="450"/>
+        <w:rPr>
           <w:sz w:val="28"/>
           <w:szCs w:val="28"/>
           <w:lang w:val="en-US" w:bidi="ar"/>
@@ -4424,7 +7218,17 @@
           <w:szCs w:val="28"/>
           <w:lang w:val="en-US" w:bidi="ar-IQ"/>
         </w:rPr>
-        <w:t>220K Ohm Metal Film Resistor.</w:t>
+        <w:t>220K Ohm Met</w:t>
+      </w:r>
+      <w:bookmarkStart w:id="0" w:name="_GoBack"/>
+      <w:bookmarkEnd w:id="0"/>
+      <w:r>
+        <w:rPr>
+          <w:sz w:val="28"/>
+          <w:szCs w:val="28"/>
+          <w:lang w:val="en-US" w:bidi="ar-IQ"/>
+        </w:rPr>
+        <w:t>al Film Resistor.</w:t>
       </w:r>
     </w:p>
     <w:p>
@@ -4556,7 +7360,6 @@
           <w:szCs w:val="28"/>
           <w:lang w:val="en-US" w:bidi="ar-IQ"/>
         </w:rPr>
-        <w:lastRenderedPageBreak/>
         <w:t>Prototype Breadboard.</w:t>
       </w:r>
     </w:p>
@@ -5065,7 +7868,7 @@
           </mc:Choice>
           <mc:Fallback>
             <w:pict>
-              <v:shape id="Text Box 3" o:spid="_x0000_s1027" type="#_x0000_t202" style="position:absolute;left:0;text-align:left;margin-left:242.4pt;margin-top:.2pt;width:259.2pt;height:48.6pt;z-index:251662336;visibility:visible;mso-wrap-style:square;mso-width-percent:0;mso-height-percent:0;mso-wrap-distance-left:9pt;mso-wrap-distance-top:0;mso-wrap-distance-right:9pt;mso-wrap-distance-bottom:0;mso-position-horizontal:absolute;mso-position-horizontal-relative:text;mso-position-vertical:absolute;mso-position-vertical-relative:text;mso-width-percent:0;mso-height-percent:0;mso-width-relative:margin;mso-height-relative:margin;v-text-anchor:top" o:gfxdata="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" fillcolor="white [3201]" strokecolor="white [3212]" strokeweight=".5pt">
+              <v:shape id="Text Box 3" o:spid="_x0000_s1032" type="#_x0000_t202" style="position:absolute;left:0;text-align:left;margin-left:242.4pt;margin-top:.2pt;width:259.2pt;height:48.6pt;z-index:251662336;visibility:visible;mso-wrap-style:square;mso-width-percent:0;mso-height-percent:0;mso-wrap-distance-left:9pt;mso-wrap-distance-top:0;mso-wrap-distance-right:9pt;mso-wrap-distance-bottom:0;mso-position-horizontal:absolute;mso-position-horizontal-relative:text;mso-position-vertical:absolute;mso-position-vertical-relative:text;mso-width-percent:0;mso-height-percent:0;mso-width-relative:margin;mso-height-relative:margin;v-text-anchor:top" o:gfxdata="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" fillcolor="white [3201]" strokecolor="white [3212]" strokeweight=".5pt">
                 <v:textbox>
                   <w:txbxContent>
                     <w:p>
@@ -5143,7 +7946,7 @@
                     <pic:cNvPicPr/>
                   </pic:nvPicPr>
                   <pic:blipFill>
-                    <a:blip r:embed="rId10" cstate="print">
+                    <a:blip r:embed="rId12" cstate="print">
                       <a:extLst>
                         <a:ext uri="{28A0092B-C50C-407E-A947-70E740481C1C}">
                           <a14:useLocalDpi xmlns:a14="http://schemas.microsoft.com/office/drawing/2010/main" val="0"/>
@@ -5595,7 +8398,7 @@
           </mc:Choice>
           <mc:Fallback>
             <w:pict>
-              <v:shape id="Text Box 4" o:spid="_x0000_s1028" type="#_x0000_t202" style="position:absolute;left:0;text-align:left;margin-left:42.6pt;margin-top:.2pt;width:507.6pt;height:249.6pt;z-index:251664384;visibility:visible;mso-wrap-style:square;mso-width-percent:0;mso-height-percent:0;mso-wrap-distance-left:9pt;mso-wrap-distance-top:0;mso-wrap-distance-right:9pt;mso-wrap-distance-bottom:0;mso-position-horizontal:absolute;mso-position-horizontal-relative:text;mso-position-vertical:absolute;mso-position-vertical-relative:text;mso-width-percent:0;mso-height-percent:0;mso-width-relative:margin;mso-height-relative:margin;v-text-anchor:top" o:gfxdata="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" fillcolor="white [3201]" strokecolor="white [3212]" strokeweight=".5pt">
+              <v:shape id="Text Box 4" o:spid="_x0000_s1033" type="#_x0000_t202" style="position:absolute;left:0;text-align:left;margin-left:42.6pt;margin-top:.2pt;width:507.6pt;height:249.6pt;z-index:251664384;visibility:visible;mso-wrap-style:square;mso-width-percent:0;mso-height-percent:0;mso-wrap-distance-left:9pt;mso-wrap-distance-top:0;mso-wrap-distance-right:9pt;mso-wrap-distance-bottom:0;mso-position-horizontal:absolute;mso-position-horizontal-relative:text;mso-position-vertical:absolute;mso-position-vertical-relative:text;mso-width-percent:0;mso-height-percent:0;mso-width-relative:margin;mso-height-relative:margin;v-text-anchor:top" o:gfxdata="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" fillcolor="white [3201]" strokecolor="white [3212]" strokeweight=".5pt">
                 <v:textbox>
                   <w:txbxContent>
                     <w:p>
@@ -6284,7 +9087,7 @@
           </mc:Choice>
           <mc:Fallback>
             <w:pict>
-              <v:shape id="Text Box 6" o:spid="_x0000_s1029" type="#_x0000_t202" style="position:absolute;margin-left:198pt;margin-top:10.8pt;width:312.2pt;height:55.8pt;z-index:251666432;visibility:visible;mso-wrap-style:square;mso-width-percent:0;mso-height-percent:0;mso-wrap-distance-left:9pt;mso-wrap-distance-top:0;mso-wrap-distance-right:9pt;mso-wrap-distance-bottom:0;mso-position-horizontal:absolute;mso-position-horizontal-relative:text;mso-position-vertical:absolute;mso-position-vertical-relative:text;mso-width-percent:0;mso-height-percent:0;mso-width-relative:margin;mso-height-relative:margin;v-text-anchor:top" o:gfxdata="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" fillcolor="white [3201]" strokecolor="white [3212]" strokeweight=".5pt">
+              <v:shape id="Text Box 6" o:spid="_x0000_s1034" type="#_x0000_t202" style="position:absolute;margin-left:198pt;margin-top:10.8pt;width:312.2pt;height:55.8pt;z-index:251666432;visibility:visible;mso-wrap-style:square;mso-width-percent:0;mso-height-percent:0;mso-wrap-distance-left:9pt;mso-wrap-distance-top:0;mso-wrap-distance-right:9pt;mso-wrap-distance-bottom:0;mso-position-horizontal:absolute;mso-position-horizontal-relative:text;mso-position-vertical:absolute;mso-position-vertical-relative:text;mso-width-percent:0;mso-height-percent:0;mso-width-relative:margin;mso-height-relative:margin;v-text-anchor:top" o:gfxdata="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" fillcolor="white [3201]" strokecolor="white [3212]" strokeweight=".5pt">
                 <v:textbox>
                   <w:txbxContent>
                     <w:p>
@@ -6508,7 +9311,7 @@
                     <pic:cNvPicPr/>
                   </pic:nvPicPr>
                   <pic:blipFill>
-                    <a:blip r:embed="rId11" cstate="print">
+                    <a:blip r:embed="rId13" cstate="print">
                       <a:extLst>
                         <a:ext uri="{28A0092B-C50C-407E-A947-70E740481C1C}">
                           <a14:useLocalDpi xmlns:a14="http://schemas.microsoft.com/office/drawing/2010/main" val="0"/>
@@ -6826,7 +9629,7 @@
           </mc:Choice>
           <mc:Fallback>
             <w:pict>
-              <v:shape id="Text Box 7" o:spid="_x0000_s1030" type="#_x0000_t202" style="position:absolute;left:0;text-align:left;margin-left:1.2pt;margin-top:8pt;width:549.6pt;height:136.8pt;z-index:251668480;visibility:visible;mso-wrap-style:square;mso-width-percent:0;mso-height-percent:0;mso-wrap-distance-left:9pt;mso-wrap-distance-top:0;mso-wrap-distance-right:9pt;mso-wrap-distance-bottom:0;mso-position-horizontal:absolute;mso-position-horizontal-relative:text;mso-position-vertical:absolute;mso-position-vertical-relative:text;mso-width-percent:0;mso-height-percent:0;mso-width-relative:margin;mso-height-relative:margin;v-text-anchor:top" o:gfxdata="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" fillcolor="white [3201]" strokecolor="white [3212]" strokeweight=".5pt">
+              <v:shape id="Text Box 7" o:spid="_x0000_s1035" type="#_x0000_t202" style="position:absolute;left:0;text-align:left;margin-left:1.2pt;margin-top:8pt;width:549.6pt;height:136.8pt;z-index:251668480;visibility:visible;mso-wrap-style:square;mso-width-percent:0;mso-height-percent:0;mso-wrap-distance-left:9pt;mso-wrap-distance-top:0;mso-wrap-distance-right:9pt;mso-wrap-distance-bottom:0;mso-position-horizontal:absolute;mso-position-horizontal-relative:text;mso-position-vertical:absolute;mso-position-vertical-relative:text;mso-width-percent:0;mso-height-percent:0;mso-width-relative:margin;mso-height-relative:margin;v-text-anchor:top" o:gfxdata="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" fillcolor="white [3201]" strokecolor="white [3212]" strokeweight=".5pt">
                 <v:textbox>
                   <w:txbxContent>
                     <w:p>
@@ -7606,7 +10409,7 @@
           </mc:Choice>
           <mc:Fallback>
             <w:pict>
-              <v:shape id="Text Box 8" o:spid="_x0000_s1031" type="#_x0000_t202" style="position:absolute;left:0;text-align:left;margin-left:210pt;margin-top:5.75pt;width:304.8pt;height:65pt;z-index:251670528;visibility:visible;mso-wrap-style:square;mso-width-percent:0;mso-height-percent:0;mso-wrap-distance-left:9pt;mso-wrap-distance-top:0;mso-wrap-distance-right:9pt;mso-wrap-distance-bottom:0;mso-position-horizontal:absolute;mso-position-horizontal-relative:text;mso-position-vertical:absolute;mso-position-vertical-relative:text;mso-width-percent:0;mso-height-percent:0;mso-width-relative:margin;mso-height-relative:margin;v-text-anchor:top" o:gfxdata="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" fillcolor="white [3201]" strokecolor="white [3212]" strokeweight=".5pt">
+              <v:shape id="Text Box 8" o:spid="_x0000_s1036" type="#_x0000_t202" style="position:absolute;left:0;text-align:left;margin-left:210pt;margin-top:5.75pt;width:304.8pt;height:65pt;z-index:251670528;visibility:visible;mso-wrap-style:square;mso-width-percent:0;mso-height-percent:0;mso-wrap-distance-left:9pt;mso-wrap-distance-top:0;mso-wrap-distance-right:9pt;mso-wrap-distance-bottom:0;mso-position-horizontal:absolute;mso-position-horizontal-relative:text;mso-position-vertical:absolute;mso-position-vertical-relative:text;mso-width-percent:0;mso-height-percent:0;mso-width-relative:margin;mso-height-relative:margin;v-text-anchor:top" o:gfxdata="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" fillcolor="white [3201]" strokecolor="white [3212]" strokeweight=".5pt">
                 <v:textbox>
                   <w:txbxContent>
                     <w:p>
@@ -7885,7 +10688,7 @@
           </mc:Choice>
           <mc:Fallback>
             <w:pict>
-              <v:shape id="Text Box 10" o:spid="_x0000_s1032" type="#_x0000_t202" style="position:absolute;left:0;text-align:left;margin-left:194.4pt;margin-top:78.45pt;width:312.6pt;height:97.2pt;z-index:251672576;visibility:visible;mso-wrap-style:square;mso-width-percent:0;mso-height-percent:0;mso-wrap-distance-left:9pt;mso-wrap-distance-top:0;mso-wrap-distance-right:9pt;mso-wrap-distance-bottom:0;mso-position-horizontal:absolute;mso-position-horizontal-relative:text;mso-position-vertical:absolute;mso-position-vertical-relative:text;mso-width-percent:0;mso-height-percent:0;mso-width-relative:margin;mso-height-relative:margin;v-text-anchor:top" o:gfxdata="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" fillcolor="white [3201]" strokecolor="white [3212]" strokeweight=".5pt">
+              <v:shape id="Text Box 10" o:spid="_x0000_s1037" type="#_x0000_t202" style="position:absolute;left:0;text-align:left;margin-left:194.4pt;margin-top:78.45pt;width:312.6pt;height:97.2pt;z-index:251672576;visibility:visible;mso-wrap-style:square;mso-width-percent:0;mso-height-percent:0;mso-wrap-distance-left:9pt;mso-wrap-distance-top:0;mso-wrap-distance-right:9pt;mso-wrap-distance-bottom:0;mso-position-horizontal:absolute;mso-position-horizontal-relative:text;mso-position-vertical:absolute;mso-position-vertical-relative:text;mso-width-percent:0;mso-height-percent:0;mso-width-relative:margin;mso-height-relative:margin;v-text-anchor:top" o:gfxdata="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" fillcolor="white [3201]" strokecolor="white [3212]" strokeweight=".5pt">
                 <v:textbox>
                   <w:txbxContent>
                     <w:p>
@@ -8061,7 +10864,7 @@
                     <pic:cNvPicPr/>
                   </pic:nvPicPr>
                   <pic:blipFill>
-                    <a:blip r:embed="rId12" cstate="print">
+                    <a:blip r:embed="rId14" cstate="print">
                       <a:extLst>
                         <a:ext uri="{28A0092B-C50C-407E-A947-70E740481C1C}">
                           <a14:useLocalDpi xmlns:a14="http://schemas.microsoft.com/office/drawing/2010/main" val="0"/>
@@ -8715,7 +11518,7 @@
           </mc:Choice>
           <mc:Fallback>
             <w:pict>
-              <v:shape id="Text Box 12" o:spid="_x0000_s1033" type="#_x0000_t202" style="position:absolute;left:0;text-align:left;margin-left:76.8pt;margin-top:18pt;width:438.6pt;height:65pt;z-index:251674624;visibility:visible;mso-wrap-style:square;mso-width-percent:0;mso-height-percent:0;mso-wrap-distance-left:9pt;mso-wrap-distance-top:0;mso-wrap-distance-right:9pt;mso-wrap-distance-bottom:0;mso-position-horizontal:absolute;mso-position-horizontal-relative:text;mso-position-vertical:absolute;mso-position-vertical-relative:text;mso-width-percent:0;mso-height-percent:0;mso-width-relative:margin;mso-height-relative:margin;v-text-anchor:top" o:gfxdata="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" fillcolor="white [3201]" strokecolor="white [3212]" strokeweight=".5pt">
+              <v:shape id="Text Box 12" o:spid="_x0000_s1038" type="#_x0000_t202" style="position:absolute;left:0;text-align:left;margin-left:76.8pt;margin-top:18pt;width:438.6pt;height:65pt;z-index:251674624;visibility:visible;mso-wrap-style:square;mso-width-percent:0;mso-height-percent:0;mso-wrap-distance-left:9pt;mso-wrap-distance-top:0;mso-wrap-distance-right:9pt;mso-wrap-distance-bottom:0;mso-position-horizontal:absolute;mso-position-horizontal-relative:text;mso-position-vertical:absolute;mso-position-vertical-relative:text;mso-width-percent:0;mso-height-percent:0;mso-width-relative:margin;mso-height-relative:margin;v-text-anchor:top" o:gfxdata="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" fillcolor="white [3201]" strokecolor="white [3212]" strokeweight=".5pt">
                 <v:textbox>
                   <w:txbxContent>
                     <w:p>
@@ -9032,7 +11835,7 @@
           </mc:Choice>
           <mc:Fallback>
             <w:pict>
-              <v:shape id="Text Box 14" o:spid="_x0000_s1034" type="#_x0000_t202" style="position:absolute;margin-left:194.4pt;margin-top:66.65pt;width:312.6pt;height:97.2pt;z-index:251676672;visibility:visible;mso-wrap-style:square;mso-width-percent:0;mso-height-percent:0;mso-wrap-distance-left:9pt;mso-wrap-distance-top:0;mso-wrap-distance-right:9pt;mso-wrap-distance-bottom:0;mso-position-horizontal:absolute;mso-position-horizontal-relative:text;mso-position-vertical:absolute;mso-position-vertical-relative:text;mso-width-percent:0;mso-height-percent:0;mso-width-relative:margin;mso-height-relative:margin;v-text-anchor:top" o:gfxdata="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" fillcolor="white [3201]" strokecolor="white [3212]" strokeweight=".5pt">
+              <v:shape id="Text Box 14" o:spid="_x0000_s1039" type="#_x0000_t202" style="position:absolute;margin-left:194.4pt;margin-top:66.65pt;width:312.6pt;height:97.2pt;z-index:251676672;visibility:visible;mso-wrap-style:square;mso-width-percent:0;mso-height-percent:0;mso-wrap-distance-left:9pt;mso-wrap-distance-top:0;mso-wrap-distance-right:9pt;mso-wrap-distance-bottom:0;mso-position-horizontal:absolute;mso-position-horizontal-relative:text;mso-position-vertical:absolute;mso-position-vertical-relative:text;mso-width-percent:0;mso-height-percent:0;mso-width-relative:margin;mso-height-relative:margin;v-text-anchor:top" o:gfxdata="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" fillcolor="white [3201]" strokecolor="white [3212]" strokeweight=".5pt">
                 <v:textbox>
                   <w:txbxContent>
                     <w:p>
@@ -9149,7 +11952,7 @@
                     <pic:cNvPicPr/>
                   </pic:nvPicPr>
                   <pic:blipFill>
-                    <a:blip r:embed="rId13">
+                    <a:blip r:embed="rId15">
                       <a:extLst>
                         <a:ext uri="{28A0092B-C50C-407E-A947-70E740481C1C}">
                           <a14:useLocalDpi xmlns:a14="http://schemas.microsoft.com/office/drawing/2010/main" val="0"/>
@@ -9770,7 +12573,7 @@
           </mc:Choice>
           <mc:Fallback>
             <w:pict>
-              <v:shape id="Text Box 15" o:spid="_x0000_s1035" type="#_x0000_t202" style="position:absolute;left:0;text-align:left;margin-left:103.8pt;margin-top:5.4pt;width:411.6pt;height:65pt;z-index:251678720;visibility:visible;mso-wrap-style:square;mso-width-percent:0;mso-height-percent:0;mso-wrap-distance-left:9pt;mso-wrap-distance-top:0;mso-wrap-distance-right:9pt;mso-wrap-distance-bottom:0;mso-position-horizontal:absolute;mso-position-horizontal-relative:text;mso-position-vertical:absolute;mso-position-vertical-relative:text;mso-width-percent:0;mso-height-percent:0;mso-width-relative:margin;mso-height-relative:margin;v-text-anchor:top" o:gfxdata="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" fillcolor="white [3201]" strokecolor="white [3212]" strokeweight=".5pt">
+              <v:shape id="Text Box 15" o:spid="_x0000_s1040" type="#_x0000_t202" style="position:absolute;left:0;text-align:left;margin-left:103.8pt;margin-top:5.4pt;width:411.6pt;height:65pt;z-index:251678720;visibility:visible;mso-wrap-style:square;mso-width-percent:0;mso-height-percent:0;mso-wrap-distance-left:9pt;mso-wrap-distance-top:0;mso-wrap-distance-right:9pt;mso-wrap-distance-bottom:0;mso-position-horizontal:absolute;mso-position-horizontal-relative:text;mso-position-vertical:absolute;mso-position-vertical-relative:text;mso-width-percent:0;mso-height-percent:0;mso-width-relative:margin;mso-height-relative:margin;v-text-anchor:top" o:gfxdata="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" fillcolor="white [3201]" strokecolor="white [3212]" strokeweight=".5pt">
                 <v:textbox>
                   <w:txbxContent>
                     <w:p>
@@ -10073,7 +12876,7 @@
           </mc:Choice>
           <mc:Fallback>
             <w:pict>
-              <v:shape id="Text Box 17" o:spid="_x0000_s1036" type="#_x0000_t202" style="position:absolute;left:0;text-align:left;margin-left:240.9pt;margin-top:107.85pt;width:304.8pt;height:115.8pt;z-index:251680768;visibility:visible;mso-wrap-style:square;mso-width-percent:0;mso-height-percent:0;mso-wrap-distance-left:9pt;mso-wrap-distance-top:0;mso-wrap-distance-right:9pt;mso-wrap-distance-bottom:0;mso-position-horizontal:absolute;mso-position-horizontal-relative:text;mso-position-vertical:absolute;mso-position-vertical-relative:text;mso-width-percent:0;mso-height-percent:0;mso-width-relative:margin;mso-height-relative:margin;v-text-anchor:top" o:gfxdata="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" fillcolor="white [3201]" strokecolor="white [3212]" strokeweight=".5pt">
+              <v:shape id="Text Box 17" o:spid="_x0000_s1041" type="#_x0000_t202" style="position:absolute;left:0;text-align:left;margin-left:240.9pt;margin-top:107.85pt;width:304.8pt;height:115.8pt;z-index:251680768;visibility:visible;mso-wrap-style:square;mso-width-percent:0;mso-height-percent:0;mso-wrap-distance-left:9pt;mso-wrap-distance-top:0;mso-wrap-distance-right:9pt;mso-wrap-distance-bottom:0;mso-position-horizontal:absolute;mso-position-horizontal-relative:text;mso-position-vertical:absolute;mso-position-vertical-relative:text;mso-width-percent:0;mso-height-percent:0;mso-width-relative:margin;mso-height-relative:margin;v-text-anchor:top" o:gfxdata="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" fillcolor="white [3201]" strokecolor="white [3212]" strokeweight=".5pt">
                 <v:textbox>
                   <w:txbxContent>
                     <w:p>
@@ -10204,7 +13007,7 @@
                     <pic:cNvPicPr/>
                   </pic:nvPicPr>
                   <pic:blipFill>
-                    <a:blip r:embed="rId14" cstate="print">
+                    <a:blip r:embed="rId16" cstate="print">
                       <a:extLst>
                         <a:ext uri="{28A0092B-C50C-407E-A947-70E740481C1C}">
                           <a14:useLocalDpi xmlns:a14="http://schemas.microsoft.com/office/drawing/2010/main" val="0"/>
@@ -11418,7 +14221,7 @@
           </mc:Choice>
           <mc:Fallback>
             <w:pict>
-              <v:shape id="Text Box 18" o:spid="_x0000_s1037" type="#_x0000_t202" style="position:absolute;left:0;text-align:left;margin-left:135pt;margin-top:.6pt;width:411.6pt;height:65pt;z-index:251682816;visibility:visible;mso-wrap-style:square;mso-width-percent:0;mso-height-percent:0;mso-wrap-distance-left:9pt;mso-wrap-distance-top:0;mso-wrap-distance-right:9pt;mso-wrap-distance-bottom:0;mso-position-horizontal:absolute;mso-position-horizontal-relative:text;mso-position-vertical:absolute;mso-position-vertical-relative:text;mso-width-percent:0;mso-height-percent:0;mso-width-relative:margin;mso-height-relative:margin;v-text-anchor:top" o:gfxdata="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" fillcolor="white [3201]" strokecolor="white [3212]" strokeweight=".5pt">
+              <v:shape id="Text Box 18" o:spid="_x0000_s1042" type="#_x0000_t202" style="position:absolute;left:0;text-align:left;margin-left:135pt;margin-top:.6pt;width:411.6pt;height:65pt;z-index:251682816;visibility:visible;mso-wrap-style:square;mso-width-percent:0;mso-height-percent:0;mso-wrap-distance-left:9pt;mso-wrap-distance-top:0;mso-wrap-distance-right:9pt;mso-wrap-distance-bottom:0;mso-position-horizontal:absolute;mso-position-horizontal-relative:text;mso-position-vertical:absolute;mso-position-vertical-relative:text;mso-width-percent:0;mso-height-percent:0;mso-width-relative:margin;mso-height-relative:margin;v-text-anchor:top" o:gfxdata="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" fillcolor="white [3201]" strokecolor="white [3212]" strokeweight=".5pt">
                 <v:textbox>
                   <w:txbxContent>
                     <w:p>
@@ -11700,7 +14503,7 @@
           </mc:Choice>
           <mc:Fallback>
             <w:pict>
-              <v:shape id="Text Box 20" o:spid="_x0000_s1038" type="#_x0000_t202" style="position:absolute;margin-left:259.5pt;margin-top:128.35pt;width:286.2pt;height:115.8pt;z-index:251684864;visibility:visible;mso-wrap-style:square;mso-width-percent:0;mso-height-percent:0;mso-wrap-distance-left:9pt;mso-wrap-distance-top:0;mso-wrap-distance-right:9pt;mso-wrap-distance-bottom:0;mso-position-horizontal:absolute;mso-position-horizontal-relative:text;mso-position-vertical:absolute;mso-position-vertical-relative:text;mso-width-percent:0;mso-height-percent:0;mso-width-relative:margin;mso-height-relative:margin;v-text-anchor:top" o:gfxdata="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" fillcolor="white [3201]" strokecolor="white [3212]" strokeweight=".5pt">
+              <v:shape id="Text Box 20" o:spid="_x0000_s1043" type="#_x0000_t202" style="position:absolute;margin-left:259.5pt;margin-top:128.35pt;width:286.2pt;height:115.8pt;z-index:251684864;visibility:visible;mso-wrap-style:square;mso-width-percent:0;mso-height-percent:0;mso-wrap-distance-left:9pt;mso-wrap-distance-top:0;mso-wrap-distance-right:9pt;mso-wrap-distance-bottom:0;mso-position-horizontal:absolute;mso-position-horizontal-relative:text;mso-position-vertical:absolute;mso-position-vertical-relative:text;mso-width-percent:0;mso-height-percent:0;mso-width-relative:margin;mso-height-relative:margin;v-text-anchor:top" o:gfxdata="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" fillcolor="white [3201]" strokecolor="white [3212]" strokeweight=".5pt">
                 <v:textbox>
                   <w:txbxContent>
                     <w:p>
@@ -11793,7 +14596,7 @@
                     <pic:cNvPicPr/>
                   </pic:nvPicPr>
                   <pic:blipFill>
-                    <a:blip r:embed="rId15">
+                    <a:blip r:embed="rId17">
                       <a:extLst>
                         <a:ext uri="{28A0092B-C50C-407E-A947-70E740481C1C}">
                           <a14:useLocalDpi xmlns:a14="http://schemas.microsoft.com/office/drawing/2010/main" val="0"/>
@@ -12499,7 +15302,7 @@
           </mc:Choice>
           <mc:Fallback>
             <w:pict>
-              <v:shape id="Text Box 21" o:spid="_x0000_s1039" type="#_x0000_t202" style="position:absolute;left:0;text-align:left;margin-left:135pt;margin-top:3.6pt;width:411.6pt;height:65pt;z-index:251686912;visibility:visible;mso-wrap-style:square;mso-width-percent:0;mso-height-percent:0;mso-wrap-distance-left:9pt;mso-wrap-distance-top:0;mso-wrap-distance-right:9pt;mso-wrap-distance-bottom:0;mso-position-horizontal:absolute;mso-position-horizontal-relative:text;mso-position-vertical:absolute;mso-position-vertical-relative:text;mso-width-percent:0;mso-height-percent:0;mso-width-relative:margin;mso-height-relative:margin;v-text-anchor:top" o:gfxdata="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" fillcolor="white [3201]" strokecolor="white [3212]" strokeweight=".5pt">
+              <v:shape id="Text Box 21" o:spid="_x0000_s1044" type="#_x0000_t202" style="position:absolute;left:0;text-align:left;margin-left:135pt;margin-top:3.6pt;width:411.6pt;height:65pt;z-index:251686912;visibility:visible;mso-wrap-style:square;mso-width-percent:0;mso-height-percent:0;mso-wrap-distance-left:9pt;mso-wrap-distance-top:0;mso-wrap-distance-right:9pt;mso-wrap-distance-bottom:0;mso-position-horizontal:absolute;mso-position-horizontal-relative:text;mso-position-vertical:absolute;mso-position-vertical-relative:text;mso-width-percent:0;mso-height-percent:0;mso-width-relative:margin;mso-height-relative:margin;v-text-anchor:top" o:gfxdata="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" fillcolor="white [3201]" strokecolor="white [3212]" strokeweight=".5pt">
                 <v:textbox>
                   <w:txbxContent>
                     <w:p>
@@ -12613,7 +15416,7 @@
                     <pic:cNvPicPr/>
                   </pic:nvPicPr>
                   <pic:blipFill>
-                    <a:blip r:embed="rId16">
+                    <a:blip r:embed="rId18">
                       <a:extLst>
                         <a:ext uri="{28A0092B-C50C-407E-A947-70E740481C1C}">
                           <a14:useLocalDpi xmlns:a14="http://schemas.microsoft.com/office/drawing/2010/main" val="0"/>
@@ -12811,7 +15614,7 @@
           </mc:Choice>
           <mc:Fallback>
             <w:pict>
-              <v:shape id="Text Box 23" o:spid="_x0000_s1040" type="#_x0000_t202" style="position:absolute;margin-left:24.3pt;margin-top:8.9pt;width:522pt;height:115.8pt;z-index:251688960;visibility:visible;mso-wrap-style:square;mso-width-percent:0;mso-height-percent:0;mso-wrap-distance-left:9pt;mso-wrap-distance-top:0;mso-wrap-distance-right:9pt;mso-wrap-distance-bottom:0;mso-position-horizontal:absolute;mso-position-horizontal-relative:text;mso-position-vertical:absolute;mso-position-vertical-relative:text;mso-width-percent:0;mso-height-percent:0;mso-width-relative:margin;mso-height-relative:margin;v-text-anchor:top" o:gfxdata="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" fillcolor="white [3201]" strokecolor="white [3212]" strokeweight=".5pt">
+              <v:shape id="Text Box 23" o:spid="_x0000_s1045" type="#_x0000_t202" style="position:absolute;margin-left:24.3pt;margin-top:8.9pt;width:522pt;height:115.8pt;z-index:251688960;visibility:visible;mso-wrap-style:square;mso-width-percent:0;mso-height-percent:0;mso-wrap-distance-left:9pt;mso-wrap-distance-top:0;mso-wrap-distance-right:9pt;mso-wrap-distance-bottom:0;mso-position-horizontal:absolute;mso-position-horizontal-relative:text;mso-position-vertical:absolute;mso-position-vertical-relative:text;mso-width-percent:0;mso-height-percent:0;mso-width-relative:margin;mso-height-relative:margin;v-text-anchor:top" o:gfxdata="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" fillcolor="white [3201]" strokecolor="white [3212]" strokeweight=".5pt">
                 <v:textbox>
                   <w:txbxContent>
                     <w:p>
@@ -13441,7 +16244,7 @@
           </mc:Choice>
           <mc:Fallback>
             <w:pict>
-              <v:shape id="Text Box 24" o:spid="_x0000_s1041" type="#_x0000_t202" style="position:absolute;margin-left:11.1pt;margin-top:-16.2pt;width:535.8pt;height:65pt;z-index:251691008;visibility:visible;mso-wrap-style:square;mso-width-percent:0;mso-height-percent:0;mso-wrap-distance-left:9pt;mso-wrap-distance-top:0;mso-wrap-distance-right:9pt;mso-wrap-distance-bottom:0;mso-position-horizontal:absolute;mso-position-horizontal-relative:text;mso-position-vertical:absolute;mso-position-vertical-relative:text;mso-width-percent:0;mso-height-percent:0;mso-width-relative:margin;mso-height-relative:margin;v-text-anchor:top" o:gfxdata="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" fillcolor="white [3201]" strokecolor="white [3212]" strokeweight=".5pt">
+              <v:shape id="Text Box 24" o:spid="_x0000_s1046" type="#_x0000_t202" style="position:absolute;margin-left:11.1pt;margin-top:-16.2pt;width:535.8pt;height:65pt;z-index:251691008;visibility:visible;mso-wrap-style:square;mso-width-percent:0;mso-height-percent:0;mso-wrap-distance-left:9pt;mso-wrap-distance-top:0;mso-wrap-distance-right:9pt;mso-wrap-distance-bottom:0;mso-position-horizontal:absolute;mso-position-horizontal-relative:text;mso-position-vertical:absolute;mso-position-vertical-relative:text;mso-width-percent:0;mso-height-percent:0;mso-width-relative:margin;mso-height-relative:margin;v-text-anchor:top" o:gfxdata="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" fillcolor="white [3201]" strokecolor="white [3212]" strokeweight=".5pt">
                 <v:textbox>
                   <w:txbxContent>
                     <w:p>
@@ -13675,7 +16478,7 @@
           </mc:Choice>
           <mc:Fallback>
             <w:pict>
-              <v:shape id="Text Box 27" o:spid="_x0000_s1042" type="#_x0000_t202" style="position:absolute;left:0;text-align:left;margin-left:-268.2pt;margin-top:210.75pt;width:522pt;height:115.8pt;z-index:251694080;visibility:visible;mso-wrap-style:square;mso-width-percent:0;mso-height-percent:0;mso-wrap-distance-left:9pt;mso-wrap-distance-top:0;mso-wrap-distance-right:9pt;mso-wrap-distance-bottom:0;mso-position-horizontal:absolute;mso-position-horizontal-relative:text;mso-position-vertical:absolute;mso-position-vertical-relative:text;mso-width-percent:0;mso-height-percent:0;mso-width-relative:margin;mso-height-relative:margin;v-text-anchor:top" o:gfxdata="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" fillcolor="white [3201]" strokecolor="white [3212]" strokeweight=".5pt">
+              <v:shape id="Text Box 27" o:spid="_x0000_s1047" type="#_x0000_t202" style="position:absolute;left:0;text-align:left;margin-left:-268.2pt;margin-top:210.75pt;width:522pt;height:115.8pt;z-index:251694080;visibility:visible;mso-wrap-style:square;mso-width-percent:0;mso-height-percent:0;mso-wrap-distance-left:9pt;mso-wrap-distance-top:0;mso-wrap-distance-right:9pt;mso-wrap-distance-bottom:0;mso-position-horizontal:absolute;mso-position-horizontal-relative:text;mso-position-vertical:absolute;mso-position-vertical-relative:text;mso-width-percent:0;mso-height-percent:0;mso-width-relative:margin;mso-height-relative:margin;v-text-anchor:top" o:gfxdata="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" fillcolor="white [3201]" strokecolor="white [3212]" strokeweight=".5pt">
                 <v:textbox>
                   <w:txbxContent>
                     <w:p>
@@ -13767,7 +16570,7 @@
                     <pic:cNvPicPr/>
                   </pic:nvPicPr>
                   <pic:blipFill>
-                    <a:blip r:embed="rId17" cstate="print">
+                    <a:blip r:embed="rId19" cstate="print">
                       <a:extLst>
                         <a:ext uri="{28A0092B-C50C-407E-A947-70E740481C1C}">
                           <a14:useLocalDpi xmlns:a14="http://schemas.microsoft.com/office/drawing/2010/main" val="0"/>
@@ -14333,7 +17136,7 @@
           </mc:Choice>
           <mc:Fallback>
             <w:pict>
-              <v:shape id="Text Box 28" o:spid="_x0000_s1043" type="#_x0000_t202" style="position:absolute;left:0;text-align:left;margin-left:11.1pt;margin-top:-13.2pt;width:535.8pt;height:65pt;z-index:251696128;visibility:visible;mso-wrap-style:square;mso-width-percent:0;mso-height-percent:0;mso-wrap-distance-left:9pt;mso-wrap-distance-top:0;mso-wrap-distance-right:9pt;mso-wrap-distance-bottom:0;mso-position-horizontal:absolute;mso-position-horizontal-relative:text;mso-position-vertical:absolute;mso-position-vertical-relative:text;mso-width-percent:0;mso-height-percent:0;mso-width-relative:margin;mso-height-relative:margin;v-text-anchor:top" o:gfxdata="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" fillcolor="white [3201]" strokecolor="white [3212]" strokeweight=".5pt">
+              <v:shape id="Text Box 28" o:spid="_x0000_s1048" type="#_x0000_t202" style="position:absolute;left:0;text-align:left;margin-left:11.1pt;margin-top:-13.2pt;width:535.8pt;height:65pt;z-index:251696128;visibility:visible;mso-wrap-style:square;mso-width-percent:0;mso-height-percent:0;mso-wrap-distance-left:9pt;mso-wrap-distance-top:0;mso-wrap-distance-right:9pt;mso-wrap-distance-bottom:0;mso-position-horizontal:absolute;mso-position-horizontal-relative:text;mso-position-vertical:absolute;mso-position-vertical-relative:text;mso-width-percent:0;mso-height-percent:0;mso-width-relative:margin;mso-height-relative:margin;v-text-anchor:top" o:gfxdata="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" fillcolor="white [3201]" strokecolor="white [3212]" strokeweight=".5pt">
                 <v:textbox>
                   <w:txbxContent>
                     <w:p>
@@ -14598,7 +17401,7 @@
           </mc:Choice>
           <mc:Fallback>
             <w:pict>
-              <v:shape id="Text Box 30" o:spid="_x0000_s1044" type="#_x0000_t202" style="position:absolute;margin-left:11.1pt;margin-top:228pt;width:535.2pt;height:115.8pt;z-index:251698176;visibility:visible;mso-wrap-style:square;mso-width-percent:0;mso-height-percent:0;mso-wrap-distance-left:9pt;mso-wrap-distance-top:0;mso-wrap-distance-right:9pt;mso-wrap-distance-bottom:0;mso-position-horizontal:absolute;mso-position-horizontal-relative:text;mso-position-vertical:absolute;mso-position-vertical-relative:text;mso-width-percent:0;mso-height-percent:0;mso-width-relative:margin;mso-height-relative:margin;v-text-anchor:top" o:gfxdata="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" fillcolor="white [3201]" strokecolor="white [3212]" strokeweight=".5pt">
+              <v:shape id="Text Box 30" o:spid="_x0000_s1049" type="#_x0000_t202" style="position:absolute;margin-left:11.1pt;margin-top:228pt;width:535.2pt;height:115.8pt;z-index:251698176;visibility:visible;mso-wrap-style:square;mso-width-percent:0;mso-height-percent:0;mso-wrap-distance-left:9pt;mso-wrap-distance-top:0;mso-wrap-distance-right:9pt;mso-wrap-distance-bottom:0;mso-position-horizontal:absolute;mso-position-horizontal-relative:text;mso-position-vertical:absolute;mso-position-vertical-relative:text;mso-width-percent:0;mso-height-percent:0;mso-width-relative:margin;mso-height-relative:margin;v-text-anchor:top" o:gfxdata="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" fillcolor="white [3201]" strokecolor="white [3212]" strokeweight=".5pt">
                 <v:textbox>
                   <w:txbxContent>
                     <w:p>
@@ -14713,7 +17516,7 @@
                     <pic:cNvPicPr/>
                   </pic:nvPicPr>
                   <pic:blipFill>
-                    <a:blip r:embed="rId18">
+                    <a:blip r:embed="rId20">
                       <a:extLst>
                         <a:ext uri="{28A0092B-C50C-407E-A947-70E740481C1C}">
                           <a14:useLocalDpi xmlns:a14="http://schemas.microsoft.com/office/drawing/2010/main" val="0"/>
@@ -15149,7 +17952,6 @@
           <w:szCs w:val="24"/>
           <w:lang w:val="en-US"/>
         </w:rPr>
-        <w:lastRenderedPageBreak/>
         <mc:AlternateContent>
           <mc:Choice Requires="wps">
             <w:drawing>
@@ -15291,7 +18093,7 @@
           </mc:Choice>
           <mc:Fallback>
             <w:pict>
-              <v:shape id="Text Box 31" o:spid="_x0000_s1045" type="#_x0000_t202" style="position:absolute;margin-left:-3.3pt;margin-top:-19.65pt;width:550.2pt;height:65pt;z-index:251700224;visibility:visible;mso-wrap-style:square;mso-width-percent:0;mso-height-percent:0;mso-wrap-distance-left:9pt;mso-wrap-distance-top:0;mso-wrap-distance-right:9pt;mso-wrap-distance-bottom:0;mso-position-horizontal:absolute;mso-position-horizontal-relative:text;mso-position-vertical:absolute;mso-position-vertical-relative:text;mso-width-percent:0;mso-height-percent:0;mso-width-relative:margin;mso-height-relative:margin;v-text-anchor:top" o:gfxdata="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" fillcolor="white [3201]" strokecolor="white [3212]" strokeweight=".5pt">
+              <v:shape id="Text Box 31" o:spid="_x0000_s1050" type="#_x0000_t202" style="position:absolute;margin-left:-3.3pt;margin-top:-19.65pt;width:550.2pt;height:65pt;z-index:251700224;visibility:visible;mso-wrap-style:square;mso-width-percent:0;mso-height-percent:0;mso-wrap-distance-left:9pt;mso-wrap-distance-top:0;mso-wrap-distance-right:9pt;mso-wrap-distance-bottom:0;mso-position-horizontal:absolute;mso-position-horizontal-relative:text;mso-position-vertical:absolute;mso-position-vertical-relative:text;mso-width-percent:0;mso-height-percent:0;mso-width-relative:margin;mso-height-relative:margin;v-text-anchor:top" o:gfxdata="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" fillcolor="white [3201]" strokecolor="white [3212]" strokeweight=".5pt">
                 <v:textbox>
                   <w:txbxContent>
                     <w:p>
@@ -15428,6 +18230,7 @@
           <w:rtl/>
           <w:lang w:val="en-US"/>
         </w:rPr>
+        <w:lastRenderedPageBreak/>
         <w:drawing>
           <wp:inline distT="0" distB="0" distL="0" distR="0" wp14:anchorId="5761001C" wp14:editId="3E329DBE">
             <wp:extent cx="2468880" cy="2468880"/>
@@ -15444,7 +18247,7 @@
                     <pic:cNvPicPr/>
                   </pic:nvPicPr>
                   <pic:blipFill>
-                    <a:blip r:embed="rId19" cstate="print">
+                    <a:blip r:embed="rId21" cstate="print">
                       <a:extLst>
                         <a:ext uri="{28A0092B-C50C-407E-A947-70E740481C1C}">
                           <a14:useLocalDpi xmlns:a14="http://schemas.microsoft.com/office/drawing/2010/main" val="0"/>
@@ -15673,7 +18476,7 @@
           </mc:Choice>
           <mc:Fallback>
             <w:pict>
-              <v:shape id="Text Box 25" o:spid="_x0000_s1046" type="#_x0000_t202" style="position:absolute;left:0;text-align:left;margin-left:12.3pt;margin-top:14pt;width:535.2pt;height:115.8pt;z-index:251702272;visibility:visible;mso-wrap-style:square;mso-width-percent:0;mso-height-percent:0;mso-wrap-distance-left:9pt;mso-wrap-distance-top:0;mso-wrap-distance-right:9pt;mso-wrap-distance-bottom:0;mso-position-horizontal:absolute;mso-position-horizontal-relative:text;mso-position-vertical:absolute;mso-position-vertical-relative:text;mso-width-percent:0;mso-height-percent:0;mso-width-relative:margin;mso-height-relative:margin;v-text-anchor:top" o:gfxdata="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" fillcolor="white [3201]" strokecolor="white [3212]" strokeweight=".5pt">
+              <v:shape id="Text Box 25" o:spid="_x0000_s1051" type="#_x0000_t202" style="position:absolute;left:0;text-align:left;margin-left:12.3pt;margin-top:14pt;width:535.2pt;height:115.8pt;z-index:251702272;visibility:visible;mso-wrap-style:square;mso-width-percent:0;mso-height-percent:0;mso-wrap-distance-left:9pt;mso-wrap-distance-top:0;mso-wrap-distance-right:9pt;mso-wrap-distance-bottom:0;mso-position-horizontal:absolute;mso-position-horizontal-relative:text;mso-position-vertical:absolute;mso-position-vertical-relative:text;mso-width-percent:0;mso-height-percent:0;mso-width-relative:margin;mso-height-relative:margin;v-text-anchor:top" o:gfxdata="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" fillcolor="white [3201]" strokecolor="white [3212]" strokeweight=".5pt">
                 <v:textbox>
                   <w:txbxContent>
                     <w:p>
@@ -16012,7 +18815,7 @@
         <w:bidi/>
         <w:ind w:right="450"/>
         <w:rPr>
-          <w:rFonts w:asciiTheme="majorBidi" w:hAnsiTheme="majorBidi" w:cstheme="majorBidi" w:hint="cs"/>
+          <w:rFonts w:asciiTheme="majorBidi" w:hAnsiTheme="majorBidi" w:cstheme="majorBidi"/>
           <w:sz w:val="32"/>
           <w:szCs w:val="32"/>
           <w:lang w:val="en-US" w:bidi="ar-IQ"/>
@@ -16121,7 +18924,6 @@
         </w:tabs>
         <w:ind w:right="450"/>
         <w:rPr>
-          <w:rFonts w:hint="cs"/>
           <w:rtl/>
           <w:lang w:val="en-US" w:bidi="ar-IQ"/>
         </w:rPr>
@@ -16141,7 +18943,6 @@
         </w:tabs>
         <w:ind w:right="450"/>
         <w:rPr>
-          <w:rFonts w:hint="cs"/>
           <w:rtl/>
           <w:lang w:val="en-US" w:bidi="ar-IQ"/>
         </w:rPr>
@@ -16154,13 +18955,10 @@
         </w:tabs>
         <w:ind w:right="450"/>
         <w:rPr>
-          <w:rFonts w:hint="cs"/>
-          <w:rtl/>
-          <w:lang w:val="en-US" w:bidi="ar-IQ"/>
-        </w:rPr>
-      </w:pPr>
-      <w:bookmarkStart w:id="0" w:name="_GoBack"/>
-      <w:bookmarkEnd w:id="0"/>
+          <w:rtl/>
+          <w:lang w:val="en-US" w:bidi="ar-IQ"/>
+        </w:rPr>
+      </w:pPr>
       <w:r>
         <w:rPr>
           <w:rFonts w:ascii="Times New Roman" w:hAnsi="Times New Roman" w:cs="Times New Roman"/>
@@ -16169,7 +18967,6 @@
           <w:szCs w:val="24"/>
           <w:lang w:val="en-US"/>
         </w:rPr>
-        <w:lastRenderedPageBreak/>
         <mc:AlternateContent>
           <mc:Choice Requires="wps">
             <w:drawing>
@@ -16284,7 +19081,7 @@
           </mc:Choice>
           <mc:Fallback>
             <w:pict>
-              <v:shape id="Text Box 33" o:spid="_x0000_s1047" type="#_x0000_t202" style="position:absolute;margin-left:-3.3pt;margin-top:-16.65pt;width:550.2pt;height:65pt;z-index:251705344;visibility:visible;mso-wrap-style:square;mso-width-percent:0;mso-height-percent:0;mso-wrap-distance-left:9pt;mso-wrap-distance-top:0;mso-wrap-distance-right:9pt;mso-wrap-distance-bottom:0;mso-position-horizontal:absolute;mso-position-horizontal-relative:text;mso-position-vertical:absolute;mso-position-vertical-relative:text;mso-width-percent:0;mso-height-percent:0;mso-width-relative:margin;mso-height-relative:margin;v-text-anchor:top" o:gfxdata="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" fillcolor="window" strokecolor="window" strokeweight=".5pt">
+              <v:shape id="Text Box 33" o:spid="_x0000_s1052" type="#_x0000_t202" style="position:absolute;margin-left:-3.3pt;margin-top:-16.65pt;width:550.2pt;height:65pt;z-index:251705344;visibility:visible;mso-wrap-style:square;mso-width-percent:0;mso-height-percent:0;mso-wrap-distance-left:9pt;mso-wrap-distance-top:0;mso-wrap-distance-right:9pt;mso-wrap-distance-bottom:0;mso-position-horizontal:absolute;mso-position-horizontal-relative:text;mso-position-vertical:absolute;mso-position-vertical-relative:text;mso-width-percent:0;mso-height-percent:0;mso-width-relative:margin;mso-height-relative:margin;v-text-anchor:top" o:gfxdata="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" fillcolor="window" strokecolor="window" strokeweight=".5pt">
                 <v:textbox>
                   <w:txbxContent>
                     <w:p>
@@ -16358,7 +19155,6 @@
       <w:pPr>
         <w:ind w:right="450"/>
         <w:rPr>
-          <w:rFonts w:hint="cs"/>
           <w:noProof/>
           <w:rtl/>
           <w:lang w:val="en-US"/>
@@ -16369,7 +19165,6 @@
       <w:pPr>
         <w:ind w:right="450"/>
         <w:rPr>
-          <w:rFonts w:hint="cs"/>
           <w:noProof/>
           <w:rtl/>
           <w:lang w:val="en-US"/>
@@ -16380,7 +19175,6 @@
       <w:pPr>
         <w:ind w:right="450"/>
         <w:rPr>
-          <w:rFonts w:hint="cs"/>
           <w:noProof/>
           <w:rtl/>
           <w:lang w:val="en-US"/>
@@ -16391,6 +19185,7 @@
           <w:noProof/>
           <w:lang w:val="en-US"/>
         </w:rPr>
+        <w:lastRenderedPageBreak/>
         <w:drawing>
           <wp:anchor distT="0" distB="0" distL="114300" distR="114300" simplePos="0" relativeHeight="251703296" behindDoc="0" locked="0" layoutInCell="1" allowOverlap="1" wp14:anchorId="60B09938" wp14:editId="0E048472">
             <wp:simplePos x="0" y="0"/>
@@ -16415,7 +19210,7 @@
                     <pic:cNvPicPr/>
                   </pic:nvPicPr>
                   <pic:blipFill>
-                    <a:blip r:embed="rId20" cstate="print">
+                    <a:blip r:embed="rId22" cstate="print">
                       <a:extLst>
                         <a:ext uri="{28A0092B-C50C-407E-A947-70E740481C1C}">
                           <a14:useLocalDpi xmlns:a14="http://schemas.microsoft.com/office/drawing/2010/main" val="0"/>
@@ -16446,7 +19241,6 @@
       <w:pPr>
         <w:ind w:right="450"/>
         <w:rPr>
-          <w:rFonts w:hint="cs"/>
           <w:noProof/>
           <w:rtl/>
           <w:lang w:val="en-US"/>
@@ -16457,7 +19251,6 @@
       <w:pPr>
         <w:ind w:right="450"/>
         <w:rPr>
-          <w:rFonts w:hint="cs"/>
           <w:noProof/>
           <w:rtl/>
           <w:lang w:val="en-US"/>
@@ -16468,7 +19261,6 @@
       <w:pPr>
         <w:ind w:right="450"/>
         <w:rPr>
-          <w:rFonts w:hint="cs"/>
           <w:noProof/>
           <w:rtl/>
           <w:lang w:val="en-US"/>
@@ -16479,7 +19271,6 @@
       <w:pPr>
         <w:ind w:right="450"/>
         <w:rPr>
-          <w:rFonts w:hint="cs"/>
           <w:noProof/>
           <w:rtl/>
           <w:lang w:val="en-US"/>
@@ -16675,7 +19466,7 @@
                             <w:pPr>
                               <w:bidi/>
                               <w:rPr>
-                                <w:rFonts w:asciiTheme="majorBidi" w:hAnsiTheme="majorBidi" w:cs="Times New Roman" w:hint="cs"/>
+                                <w:rFonts w:asciiTheme="majorBidi" w:hAnsiTheme="majorBidi" w:cs="Times New Roman"/>
                                 <w:sz w:val="32"/>
                                 <w:szCs w:val="32"/>
                                 <w:rtl/>
@@ -16726,7 +19517,7 @@
                             <w:pPr>
                               <w:bidi/>
                               <w:rPr>
-                                <w:rFonts w:asciiTheme="majorBidi" w:hAnsiTheme="majorBidi" w:cstheme="majorBidi" w:hint="cs"/>
+                                <w:rFonts w:asciiTheme="majorBidi" w:hAnsiTheme="majorBidi" w:cstheme="majorBidi"/>
                                 <w:sz w:val="32"/>
                                 <w:szCs w:val="32"/>
                                 <w:rtl/>
@@ -16786,7 +19577,7 @@
                             <w:pPr>
                               <w:bidi/>
                               <w:rPr>
-                                <w:rFonts w:asciiTheme="majorBidi" w:hAnsiTheme="majorBidi" w:cstheme="majorBidi" w:hint="cs"/>
+                                <w:rFonts w:asciiTheme="majorBidi" w:hAnsiTheme="majorBidi" w:cstheme="majorBidi"/>
                                 <w:sz w:val="32"/>
                                 <w:szCs w:val="32"/>
                                 <w:rtl/>
@@ -16826,14 +19617,14 @@
           </mc:Choice>
           <mc:Fallback>
             <w:pict>
-              <v:shape id="Text Box 34" o:spid="_x0000_s1048" type="#_x0000_t202" style="position:absolute;margin-left:10.5pt;margin-top:.25pt;width:535.2pt;height:108.6pt;z-index:251707392;visibility:visible;mso-wrap-style:square;mso-width-percent:0;mso-height-percent:0;mso-wrap-distance-left:9pt;mso-wrap-distance-top:0;mso-wrap-distance-right:9pt;mso-wrap-distance-bottom:0;mso-position-horizontal:absolute;mso-position-horizontal-relative:text;mso-position-vertical:absolute;mso-position-vertical-relative:text;mso-width-percent:0;mso-height-percent:0;mso-width-relative:margin;mso-height-relative:margin;v-text-anchor:top" o:gfxdata="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" fillcolor="window" strokecolor="window" strokeweight=".5pt">
+              <v:shape id="Text Box 34" o:spid="_x0000_s1053" type="#_x0000_t202" style="position:absolute;margin-left:10.5pt;margin-top:.25pt;width:535.2pt;height:108.6pt;z-index:251707392;visibility:visible;mso-wrap-style:square;mso-width-percent:0;mso-height-percent:0;mso-wrap-distance-left:9pt;mso-wrap-distance-top:0;mso-wrap-distance-right:9pt;mso-wrap-distance-bottom:0;mso-position-horizontal:absolute;mso-position-horizontal-relative:text;mso-position-vertical:absolute;mso-position-vertical-relative:text;mso-width-percent:0;mso-height-percent:0;mso-width-relative:margin;mso-height-relative:margin;v-text-anchor:top" o:gfxdata="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" fillcolor="window" strokecolor="window" strokeweight=".5pt">
                 <v:textbox>
                   <w:txbxContent>
                     <w:p>
                       <w:pPr>
                         <w:bidi/>
                         <w:rPr>
-                          <w:rFonts w:asciiTheme="majorBidi" w:hAnsiTheme="majorBidi" w:cs="Times New Roman" w:hint="cs"/>
+                          <w:rFonts w:asciiTheme="majorBidi" w:hAnsiTheme="majorBidi" w:cs="Times New Roman"/>
                           <w:sz w:val="32"/>
                           <w:szCs w:val="32"/>
                           <w:rtl/>
@@ -16884,7 +19675,7 @@
                       <w:pPr>
                         <w:bidi/>
                         <w:rPr>
-                          <w:rFonts w:asciiTheme="majorBidi" w:hAnsiTheme="majorBidi" w:cstheme="majorBidi" w:hint="cs"/>
+                          <w:rFonts w:asciiTheme="majorBidi" w:hAnsiTheme="majorBidi" w:cstheme="majorBidi"/>
                           <w:sz w:val="32"/>
                           <w:szCs w:val="32"/>
                           <w:rtl/>
@@ -16944,7 +19735,7 @@
                       <w:pPr>
                         <w:bidi/>
                         <w:rPr>
-                          <w:rFonts w:asciiTheme="majorBidi" w:hAnsiTheme="majorBidi" w:cstheme="majorBidi" w:hint="cs"/>
+                          <w:rFonts w:asciiTheme="majorBidi" w:hAnsiTheme="majorBidi" w:cstheme="majorBidi"/>
                           <w:sz w:val="32"/>
                           <w:szCs w:val="32"/>
                           <w:rtl/>
@@ -17130,7 +19921,6 @@
         <w:ind w:right="450"/>
         <w:jc w:val="right"/>
         <w:rPr>
-          <w:rFonts w:hint="cs"/>
           <w:rtl/>
           <w:lang w:val="en-US" w:bidi="ar-IQ"/>
         </w:rPr>
@@ -17146,7 +19936,7 @@
         <w:bidi/>
         <w:ind w:right="450"/>
         <w:rPr>
-          <w:rFonts w:asciiTheme="majorBidi" w:hAnsiTheme="majorBidi" w:cstheme="majorBidi" w:hint="cs"/>
+          <w:rFonts w:asciiTheme="majorBidi" w:hAnsiTheme="majorBidi" w:cstheme="majorBidi"/>
           <w:sz w:val="32"/>
           <w:szCs w:val="32"/>
           <w:lang w:val="en-US" w:bidi="ar-IQ"/>
@@ -17192,7 +19982,7 @@
         <w:bidi/>
         <w:ind w:right="450"/>
         <w:rPr>
-          <w:rFonts w:asciiTheme="majorBidi" w:hAnsiTheme="majorBidi" w:cstheme="majorBidi" w:hint="cs"/>
+          <w:rFonts w:asciiTheme="majorBidi" w:hAnsiTheme="majorBidi" w:cstheme="majorBidi"/>
           <w:sz w:val="32"/>
           <w:szCs w:val="32"/>
           <w:lang w:val="en-US" w:bidi="ar-IQ"/>
@@ -17456,7 +20246,7 @@
           </mc:Choice>
           <mc:Fallback>
             <w:pict>
-              <v:shape id="Text Box 36" o:spid="_x0000_s1049" type="#_x0000_t202" style="position:absolute;left:0;text-align:left;margin-left:-3.3pt;margin-top:-13.05pt;width:550.2pt;height:65pt;z-index:251709440;visibility:visible;mso-wrap-style:square;mso-width-percent:0;mso-height-percent:0;mso-wrap-distance-left:9pt;mso-wrap-distance-top:0;mso-wrap-distance-right:9pt;mso-wrap-distance-bottom:0;mso-position-horizontal:absolute;mso-position-horizontal-relative:text;mso-position-vertical:absolute;mso-position-vertical-relative:text;mso-width-percent:0;mso-height-percent:0;mso-width-relative:margin;mso-height-relative:margin;v-text-anchor:top" o:gfxdata="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" fillcolor="window" strokecolor="window" strokeweight=".5pt">
+              <v:shape id="Text Box 36" o:spid="_x0000_s1054" type="#_x0000_t202" style="position:absolute;left:0;text-align:left;margin-left:-3.3pt;margin-top:-13.05pt;width:550.2pt;height:65pt;z-index:251709440;visibility:visible;mso-wrap-style:square;mso-width-percent:0;mso-height-percent:0;mso-wrap-distance-left:9pt;mso-wrap-distance-top:0;mso-wrap-distance-right:9pt;mso-wrap-distance-bottom:0;mso-position-horizontal:absolute;mso-position-horizontal-relative:text;mso-position-vertical:absolute;mso-position-vertical-relative:text;mso-width-percent:0;mso-height-percent:0;mso-width-relative:margin;mso-height-relative:margin;v-text-anchor:top" o:gfxdata="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" fillcolor="window" strokecolor="window" strokeweight=".5pt">
                 <v:textbox>
                   <w:txbxContent>
                     <w:p>
@@ -17577,7 +20367,7 @@
                     <pic:cNvPicPr/>
                   </pic:nvPicPr>
                   <pic:blipFill>
-                    <a:blip r:embed="rId21">
+                    <a:blip r:embed="rId23">
                       <a:extLst>
                         <a:ext uri="{28A0092B-C50C-407E-A947-70E740481C1C}">
                           <a14:useLocalDpi xmlns:a14="http://schemas.microsoft.com/office/drawing/2010/main" val="0"/>
@@ -17683,7 +20473,7 @@
                             <w:pPr>
                               <w:bidi/>
                               <w:rPr>
-                                <w:rFonts w:asciiTheme="majorBidi" w:hAnsiTheme="majorBidi" w:cstheme="majorBidi" w:hint="cs"/>
+                                <w:rFonts w:asciiTheme="majorBidi" w:hAnsiTheme="majorBidi" w:cstheme="majorBidi"/>
                                 <w:sz w:val="32"/>
                                 <w:szCs w:val="32"/>
                                 <w:rtl/>
@@ -17752,14 +20542,14 @@
           </mc:Choice>
           <mc:Fallback>
             <w:pict>
-              <v:shape id="Text Box 37" o:spid="_x0000_s1050" type="#_x0000_t202" style="position:absolute;margin-left:11.1pt;margin-top:7.85pt;width:535.2pt;height:108.6pt;z-index:251711488;visibility:visible;mso-wrap-style:square;mso-width-percent:0;mso-height-percent:0;mso-wrap-distance-left:9pt;mso-wrap-distance-top:0;mso-wrap-distance-right:9pt;mso-wrap-distance-bottom:0;mso-position-horizontal:absolute;mso-position-horizontal-relative:text;mso-position-vertical:absolute;mso-position-vertical-relative:text;mso-width-percent:0;mso-height-percent:0;mso-width-relative:margin;mso-height-relative:margin;v-text-anchor:top" o:gfxdata="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" fillcolor="window" strokecolor="window" strokeweight=".5pt">
+              <v:shape id="Text Box 37" o:spid="_x0000_s1055" type="#_x0000_t202" style="position:absolute;margin-left:11.1pt;margin-top:7.85pt;width:535.2pt;height:108.6pt;z-index:251711488;visibility:visible;mso-wrap-style:square;mso-width-percent:0;mso-height-percent:0;mso-wrap-distance-left:9pt;mso-wrap-distance-top:0;mso-wrap-distance-right:9pt;mso-wrap-distance-bottom:0;mso-position-horizontal:absolute;mso-position-horizontal-relative:text;mso-position-vertical:absolute;mso-position-vertical-relative:text;mso-width-percent:0;mso-height-percent:0;mso-width-relative:margin;mso-height-relative:margin;v-text-anchor:top" o:gfxdata="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" fillcolor="window" strokecolor="window" strokeweight=".5pt">
                 <v:textbox>
                   <w:txbxContent>
                     <w:p>
                       <w:pPr>
                         <w:bidi/>
                         <w:rPr>
-                          <w:rFonts w:asciiTheme="majorBidi" w:hAnsiTheme="majorBidi" w:cstheme="majorBidi" w:hint="cs"/>
+                          <w:rFonts w:asciiTheme="majorBidi" w:hAnsiTheme="majorBidi" w:cstheme="majorBidi"/>
                           <w:sz w:val="32"/>
                           <w:szCs w:val="32"/>
                           <w:rtl/>
@@ -17944,19 +20734,7 @@
           <w:rtl/>
           <w:lang w:val="en-US" w:bidi="ar-IQ"/>
         </w:rPr>
-        <w:t>المصباح</w:t>
-      </w:r>
-      <w:r>
-        <w:rPr>
-          <w:rFonts w:asciiTheme="majorBidi" w:hAnsiTheme="majorBidi" w:cstheme="majorBidi" w:hint="cs"/>
-          <w:b/>
-          <w:bCs/>
-          <w:sz w:val="32"/>
-          <w:szCs w:val="32"/>
-          <w:rtl/>
-          <w:lang w:val="en-US" w:bidi="ar-IQ"/>
-        </w:rPr>
-        <w:t xml:space="preserve"> مع </w:t>
+        <w:t xml:space="preserve">المصباح مع </w:t>
       </w:r>
       <w:r>
         <w:rPr>
@@ -18002,7 +20780,7 @@
         <w:bidi/>
         <w:ind w:right="450"/>
         <w:rPr>
-          <w:rFonts w:asciiTheme="majorBidi" w:hAnsiTheme="majorBidi" w:cstheme="majorBidi" w:hint="cs"/>
+          <w:rFonts w:asciiTheme="majorBidi" w:hAnsiTheme="majorBidi" w:cstheme="majorBidi"/>
           <w:sz w:val="32"/>
           <w:szCs w:val="32"/>
           <w:lang w:val="en-US" w:bidi="ar-IQ"/>
@@ -18077,7 +20855,7 @@
         <w:bidi/>
         <w:ind w:right="450"/>
         <w:rPr>
-          <w:rFonts w:asciiTheme="majorBidi" w:hAnsiTheme="majorBidi" w:cstheme="majorBidi" w:hint="cs"/>
+          <w:rFonts w:asciiTheme="majorBidi" w:hAnsiTheme="majorBidi" w:cstheme="majorBidi"/>
           <w:sz w:val="32"/>
           <w:szCs w:val="32"/>
           <w:rtl/>
@@ -18119,7 +20897,7 @@
         <w:bidi/>
         <w:ind w:left="876" w:right="450"/>
         <w:rPr>
-          <w:rFonts w:asciiTheme="majorBidi" w:hAnsiTheme="majorBidi" w:cstheme="majorBidi" w:hint="cs"/>
+          <w:rFonts w:asciiTheme="majorBidi" w:hAnsiTheme="majorBidi" w:cstheme="majorBidi"/>
           <w:sz w:val="32"/>
           <w:szCs w:val="32"/>
           <w:rtl/>
@@ -18136,7 +20914,6 @@
         <w:ind w:right="450"/>
         <w:jc w:val="both"/>
         <w:rPr>
-          <w:rFonts w:hint="cs"/>
           <w:rtl/>
           <w:lang w:val="en-US" w:bidi="ar-IQ"/>
         </w:rPr>
@@ -18149,9 +20926,9 @@
       </w:r>
     </w:p>
     <w:sectPr>
-      <w:footerReference w:type="first" r:id="rId22"/>
+      <w:footerReference w:type="first" r:id="rId24"/>
       <w:pgSz w:w="12240" w:h="15840" w:code="1"/>
-      <w:pgMar w:top="1080" w:right="90" w:bottom="990" w:left="720" w:header="720" w:footer="720" w:gutter="0"/>
+      <w:pgMar w:top="540" w:right="90" w:bottom="540" w:left="720" w:header="720" w:footer="720" w:gutter="0"/>
       <w:pgBorders w:offsetFrom="page">
         <w:top w:val="double" w:sz="4" w:space="24" w:color="auto"/>
         <w:left w:val="double" w:sz="4" w:space="24" w:color="auto"/>
@@ -21608,15 +24385,6 @@
   </w:num>
   <w:num w:numId="31">
     <w:abstractNumId w:val="22"/>
-    <w:lvlOverride w:ilvl="0"/>
-    <w:lvlOverride w:ilvl="1"/>
-    <w:lvlOverride w:ilvl="2"/>
-    <w:lvlOverride w:ilvl="3"/>
-    <w:lvlOverride w:ilvl="4"/>
-    <w:lvlOverride w:ilvl="5"/>
-    <w:lvlOverride w:ilvl="6"/>
-    <w:lvlOverride w:ilvl="7"/>
-    <w:lvlOverride w:ilvl="8"/>
   </w:num>
   <w:num w:numId="32">
     <w:abstractNumId w:val="32"/>
@@ -21887,6 +24655,7 @@
   <w:style w:type="character" w:default="1" w:styleId="DefaultParagraphFont">
     <w:name w:val="Default Paragraph Font"/>
     <w:uiPriority w:val="1"/>
+    <w:semiHidden/>
     <w:unhideWhenUsed/>
   </w:style>
   <w:style w:type="table" w:default="1" w:styleId="TableNormal">
@@ -22373,6 +25142,7 @@
   <w:style w:type="character" w:default="1" w:styleId="DefaultParagraphFont">
     <w:name w:val="Default Paragraph Font"/>
     <w:uiPriority w:val="1"/>
+    <w:semiHidden/>
     <w:unhideWhenUsed/>
   </w:style>
   <w:style w:type="table" w:default="1" w:styleId="TableNormal">
@@ -22930,7 +25700,7 @@
 </file>
 
 <file path=customXml/itemProps1.xml><?xml version="1.0" encoding="utf-8"?>
-<ds:datastoreItem xmlns:ds="http://schemas.openxmlformats.org/officeDocument/2006/customXml" ds:itemID="{B6884FC2-86EA-4524-B89E-0464C8D33A95}">
+<ds:datastoreItem xmlns:ds="http://schemas.openxmlformats.org/officeDocument/2006/customXml" ds:itemID="{11198F19-245D-43D6-B11D-74B12CBDA89D}">
   <ds:schemaRefs>
     <ds:schemaRef ds:uri="http://schemas.openxmlformats.org/officeDocument/2006/bibliography"/>
   </ds:schemaRefs>

</xml_diff>

<commit_message>
edit error in page 0
</commit_message>
<xml_diff>
--- a/The Search.docx
+++ b/The Search.docx
@@ -51,7 +51,7 @@
             <mc:AlternateContent>
               <mc:Choice Requires="wps">
                 <w:drawing>
-                  <wp:anchor distT="0" distB="0" distL="114300" distR="114300" simplePos="0" relativeHeight="251712512" behindDoc="0" locked="0" layoutInCell="1" allowOverlap="1" wp14:anchorId="2F64A080" wp14:editId="0D8FF75C">
+                  <wp:anchor distT="0" distB="0" distL="114300" distR="114300" simplePos="0" relativeHeight="251712512" behindDoc="0" locked="0" layoutInCell="1" allowOverlap="1" wp14:anchorId="2F64A080" wp14:editId="7F8E621D">
                     <wp:simplePos x="0" y="0"/>
                     <wp:positionH relativeFrom="column">
                       <wp:posOffset>-152400</wp:posOffset>
@@ -59,8 +59,8 @@
                     <wp:positionV relativeFrom="paragraph">
                       <wp:posOffset>144780</wp:posOffset>
                     </wp:positionV>
-                    <wp:extent cx="4343400" cy="1333500"/>
-                    <wp:effectExtent l="0" t="0" r="19050" b="19050"/>
+                    <wp:extent cx="3398520" cy="1440180"/>
+                    <wp:effectExtent l="0" t="0" r="11430" b="26670"/>
                     <wp:wrapNone/>
                     <wp:docPr id="38" name="Text Box 38"/>
                     <wp:cNvGraphicFramePr/>
@@ -71,7 +71,7 @@
                           <wps:spPr>
                             <a:xfrm>
                               <a:off x="0" y="0"/>
-                              <a:ext cx="4343400" cy="1333500"/>
+                              <a:ext cx="3398520" cy="1440180"/>
                             </a:xfrm>
                             <a:prstGeom prst="rect">
                               <a:avLst/>
@@ -104,13 +104,41 @@
                             <w:txbxContent>
                               <w:p>
                                 <w:pPr>
+                                  <w:jc w:val="center"/>
                                   <w:rPr>
                                     <w:rFonts w:asciiTheme="majorBidi" w:hAnsiTheme="majorBidi" w:cstheme="majorBidi"/>
                                     <w:b/>
                                     <w:bCs/>
                                     <w:color w:val="17365D" w:themeColor="text2" w:themeShade="BF"/>
-                                    <w:sz w:val="36"/>
-                                    <w:szCs w:val="36"/>
+                                    <w:sz w:val="28"/>
+                                    <w:szCs w:val="28"/>
+                                    <w:lang w:val="en-US"/>
+                                  </w:rPr>
+                                </w:pPr>
+                                <w:bookmarkStart w:id="0" w:name="_GoBack"/>
+                                <w:r>
+                                  <w:rPr>
+                                    <w:rFonts w:asciiTheme="majorBidi" w:hAnsiTheme="majorBidi" w:cstheme="majorBidi"/>
+                                    <w:b/>
+                                    <w:bCs/>
+                                    <w:color w:val="17365D" w:themeColor="text2" w:themeShade="BF"/>
+                                    <w:sz w:val="28"/>
+                                    <w:szCs w:val="28"/>
+                                    <w:lang w:val="en-US"/>
+                                  </w:rPr>
+                                  <w:t>MINISTRY OF HIGHER EDUCATION</w:t>
+                                </w:r>
+                              </w:p>
+                              <w:p>
+                                <w:pPr>
+                                  <w:jc w:val="center"/>
+                                  <w:rPr>
+                                    <w:rFonts w:asciiTheme="majorBidi" w:hAnsiTheme="majorBidi" w:cstheme="majorBidi"/>
+                                    <w:b/>
+                                    <w:bCs/>
+                                    <w:color w:val="17365D" w:themeColor="text2" w:themeShade="BF"/>
+                                    <w:sz w:val="28"/>
+                                    <w:szCs w:val="28"/>
                                     <w:lang w:val="en-US"/>
                                   </w:rPr>
                                 </w:pPr>
@@ -120,22 +148,23 @@
                                     <w:b/>
                                     <w:bCs/>
                                     <w:color w:val="17365D" w:themeColor="text2" w:themeShade="BF"/>
-                                    <w:sz w:val="36"/>
-                                    <w:szCs w:val="36"/>
+                                    <w:sz w:val="28"/>
+                                    <w:szCs w:val="28"/>
                                     <w:lang w:val="en-US"/>
                                   </w:rPr>
-                                  <w:t xml:space="preserve">MINISTRY OF HIGHER EDUCATION                    </w:t>
+                                  <w:t>AND SCIENTIFIC RESEARCH</w:t>
                                 </w:r>
                               </w:p>
                               <w:p>
                                 <w:pPr>
+                                  <w:jc w:val="center"/>
                                   <w:rPr>
                                     <w:rFonts w:asciiTheme="majorBidi" w:hAnsiTheme="majorBidi" w:cstheme="majorBidi"/>
                                     <w:b/>
                                     <w:bCs/>
                                     <w:color w:val="17365D" w:themeColor="text2" w:themeShade="BF"/>
-                                    <w:sz w:val="36"/>
-                                    <w:szCs w:val="36"/>
+                                    <w:sz w:val="28"/>
+                                    <w:szCs w:val="28"/>
                                     <w:lang w:val="en-US"/>
                                   </w:rPr>
                                 </w:pPr>
@@ -145,22 +174,23 @@
                                     <w:b/>
                                     <w:bCs/>
                                     <w:color w:val="17365D" w:themeColor="text2" w:themeShade="BF"/>
-                                    <w:sz w:val="36"/>
-                                    <w:szCs w:val="36"/>
+                                    <w:sz w:val="28"/>
+                                    <w:szCs w:val="28"/>
                                     <w:lang w:val="en-US"/>
                                   </w:rPr>
-                                  <w:t xml:space="preserve">   AND SCIENTIFIC RESEARCH </w:t>
+                                  <w:t>WASSIT UNIVERSITY</w:t>
                                 </w:r>
                               </w:p>
                               <w:p>
                                 <w:pPr>
+                                  <w:jc w:val="center"/>
                                   <w:rPr>
                                     <w:rFonts w:asciiTheme="majorBidi" w:hAnsiTheme="majorBidi" w:cstheme="majorBidi"/>
                                     <w:b/>
                                     <w:bCs/>
                                     <w:color w:val="17365D" w:themeColor="text2" w:themeShade="BF"/>
-                                    <w:sz w:val="36"/>
-                                    <w:szCs w:val="36"/>
+                                    <w:sz w:val="28"/>
+                                    <w:szCs w:val="28"/>
                                     <w:lang w:val="en-US"/>
                                   </w:rPr>
                                 </w:pPr>
@@ -170,47 +200,23 @@
                                     <w:b/>
                                     <w:bCs/>
                                     <w:color w:val="17365D" w:themeColor="text2" w:themeShade="BF"/>
-                                    <w:sz w:val="36"/>
-                                    <w:szCs w:val="36"/>
+                                    <w:sz w:val="28"/>
+                                    <w:szCs w:val="28"/>
                                     <w:lang w:val="en-US"/>
                                   </w:rPr>
-                                  <w:t xml:space="preserve">         WASSIT UNIVERSITY </w:t>
+                                  <w:t>COLLEGE OF COMPUTER SCIENCE</w:t>
                                 </w:r>
                               </w:p>
                               <w:p>
                                 <w:pPr>
-                                  <w:rPr>
-                                    <w:rFonts w:asciiTheme="majorBidi" w:hAnsiTheme="majorBidi" w:cstheme="majorBidi"/>
-                                    <w:b/>
-                                    <w:bCs/>
-                                    <w:color w:val="17365D" w:themeColor="text2" w:themeShade="BF"/>
-                                    <w:sz w:val="36"/>
-                                    <w:szCs w:val="36"/>
-                                    <w:lang w:val="en-US"/>
-                                  </w:rPr>
-                                </w:pPr>
-                                <w:r>
-                                  <w:rPr>
-                                    <w:rFonts w:asciiTheme="majorBidi" w:hAnsiTheme="majorBidi" w:cstheme="majorBidi"/>
-                                    <w:b/>
-                                    <w:bCs/>
-                                    <w:color w:val="17365D" w:themeColor="text2" w:themeShade="BF"/>
-                                    <w:sz w:val="36"/>
-                                    <w:szCs w:val="36"/>
-                                    <w:lang w:val="en-US"/>
-                                  </w:rPr>
-                                  <w:t xml:space="preserve"> COLLEGE OF COMPUTER SCIENCE</w:t>
-                                </w:r>
-                              </w:p>
-                              <w:p>
-                                <w:pPr>
+                                  <w:jc w:val="center"/>
                                   <w:rPr>
                                     <w:rFonts w:asciiTheme="majorBidi" w:hAnsiTheme="majorBidi" w:cs="Times New Roman"/>
                                     <w:b/>
                                     <w:bCs/>
                                     <w:color w:val="17365D" w:themeColor="text2" w:themeShade="BF"/>
-                                    <w:sz w:val="36"/>
-                                    <w:szCs w:val="36"/>
+                                    <w:sz w:val="28"/>
+                                    <w:szCs w:val="28"/>
                                     <w:rtl/>
                                     <w:lang w:bidi="ar"/>
                                   </w:rPr>
@@ -221,13 +227,14 @@
                                     <w:b/>
                                     <w:bCs/>
                                     <w:color w:val="17365D" w:themeColor="text2" w:themeShade="BF"/>
-                                    <w:sz w:val="36"/>
-                                    <w:szCs w:val="36"/>
+                                    <w:sz w:val="28"/>
+                                    <w:szCs w:val="28"/>
                                     <w:rtl/>
                                     <w:lang w:bidi="ar"/>
                                   </w:rPr>
                                   <w:t>AND INFORMATION TECHNOLOGY</w:t>
                                 </w:r>
+                                <w:bookmarkEnd w:id="0"/>
                               </w:p>
                             </w:txbxContent>
                           </wps:txbx>
@@ -255,18 +262,46 @@
                     <v:stroke joinstyle="miter"/>
                     <v:path gradientshapeok="t" o:connecttype="rect"/>
                   </v:shapetype>
-                  <v:shape id="Text Box 38" o:spid="_x0000_s1026" type="#_x0000_t202" style="position:absolute;margin-left:-12pt;margin-top:11.4pt;width:342pt;height:105pt;z-index:251712512;visibility:visible;mso-wrap-style:square;mso-width-percent:0;mso-height-percent:0;mso-wrap-distance-left:9pt;mso-wrap-distance-top:0;mso-wrap-distance-right:9pt;mso-wrap-distance-bottom:0;mso-position-horizontal:absolute;mso-position-horizontal-relative:text;mso-position-vertical:absolute;mso-position-vertical-relative:text;mso-width-percent:0;mso-height-percent:0;mso-width-relative:margin;mso-height-relative:margin;v-text-anchor:top" o:gfxdata="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" fillcolor="white [3201]" strokeweight=".5pt">
+                  <v:shape id="Text Box 38" o:spid="_x0000_s1026" type="#_x0000_t202" style="position:absolute;margin-left:-12pt;margin-top:11.4pt;width:267.6pt;height:113.4pt;z-index:251712512;visibility:visible;mso-wrap-style:square;mso-width-percent:0;mso-height-percent:0;mso-wrap-distance-left:9pt;mso-wrap-distance-top:0;mso-wrap-distance-right:9pt;mso-wrap-distance-bottom:0;mso-position-horizontal:absolute;mso-position-horizontal-relative:text;mso-position-vertical:absolute;mso-position-vertical-relative:text;mso-width-percent:0;mso-height-percent:0;mso-width-relative:margin;mso-height-relative:margin;v-text-anchor:top" o:gfxdata="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" fillcolor="white [3201]" strokeweight=".5pt">
                     <v:textbox>
                       <w:txbxContent>
                         <w:p>
                           <w:pPr>
+                            <w:jc w:val="center"/>
                             <w:rPr>
                               <w:rFonts w:asciiTheme="majorBidi" w:hAnsiTheme="majorBidi" w:cstheme="majorBidi"/>
                               <w:b/>
                               <w:bCs/>
                               <w:color w:val="17365D" w:themeColor="text2" w:themeShade="BF"/>
-                              <w:sz w:val="36"/>
-                              <w:szCs w:val="36"/>
+                              <w:sz w:val="28"/>
+                              <w:szCs w:val="28"/>
+                              <w:lang w:val="en-US"/>
+                            </w:rPr>
+                          </w:pPr>
+                          <w:bookmarkStart w:id="1" w:name="_GoBack"/>
+                          <w:r>
+                            <w:rPr>
+                              <w:rFonts w:asciiTheme="majorBidi" w:hAnsiTheme="majorBidi" w:cstheme="majorBidi"/>
+                              <w:b/>
+                              <w:bCs/>
+                              <w:color w:val="17365D" w:themeColor="text2" w:themeShade="BF"/>
+                              <w:sz w:val="28"/>
+                              <w:szCs w:val="28"/>
+                              <w:lang w:val="en-US"/>
+                            </w:rPr>
+                            <w:t>MINISTRY OF HIGHER EDUCATION</w:t>
+                          </w:r>
+                        </w:p>
+                        <w:p>
+                          <w:pPr>
+                            <w:jc w:val="center"/>
+                            <w:rPr>
+                              <w:rFonts w:asciiTheme="majorBidi" w:hAnsiTheme="majorBidi" w:cstheme="majorBidi"/>
+                              <w:b/>
+                              <w:bCs/>
+                              <w:color w:val="17365D" w:themeColor="text2" w:themeShade="BF"/>
+                              <w:sz w:val="28"/>
+                              <w:szCs w:val="28"/>
                               <w:lang w:val="en-US"/>
                             </w:rPr>
                           </w:pPr>
@@ -276,22 +311,23 @@
                               <w:b/>
                               <w:bCs/>
                               <w:color w:val="17365D" w:themeColor="text2" w:themeShade="BF"/>
-                              <w:sz w:val="36"/>
-                              <w:szCs w:val="36"/>
+                              <w:sz w:val="28"/>
+                              <w:szCs w:val="28"/>
                               <w:lang w:val="en-US"/>
                             </w:rPr>
-                            <w:t xml:space="preserve">MINISTRY OF HIGHER EDUCATION                    </w:t>
+                            <w:t>AND SCIENTIFIC RESEARCH</w:t>
                           </w:r>
                         </w:p>
                         <w:p>
                           <w:pPr>
+                            <w:jc w:val="center"/>
                             <w:rPr>
                               <w:rFonts w:asciiTheme="majorBidi" w:hAnsiTheme="majorBidi" w:cstheme="majorBidi"/>
                               <w:b/>
                               <w:bCs/>
                               <w:color w:val="17365D" w:themeColor="text2" w:themeShade="BF"/>
-                              <w:sz w:val="36"/>
-                              <w:szCs w:val="36"/>
+                              <w:sz w:val="28"/>
+                              <w:szCs w:val="28"/>
                               <w:lang w:val="en-US"/>
                             </w:rPr>
                           </w:pPr>
@@ -301,22 +337,23 @@
                               <w:b/>
                               <w:bCs/>
                               <w:color w:val="17365D" w:themeColor="text2" w:themeShade="BF"/>
-                              <w:sz w:val="36"/>
-                              <w:szCs w:val="36"/>
+                              <w:sz w:val="28"/>
+                              <w:szCs w:val="28"/>
                               <w:lang w:val="en-US"/>
                             </w:rPr>
-                            <w:t xml:space="preserve">   AND SCIENTIFIC RESEARCH </w:t>
+                            <w:t>WASSIT UNIVERSITY</w:t>
                           </w:r>
                         </w:p>
                         <w:p>
                           <w:pPr>
+                            <w:jc w:val="center"/>
                             <w:rPr>
                               <w:rFonts w:asciiTheme="majorBidi" w:hAnsiTheme="majorBidi" w:cstheme="majorBidi"/>
                               <w:b/>
                               <w:bCs/>
                               <w:color w:val="17365D" w:themeColor="text2" w:themeShade="BF"/>
-                              <w:sz w:val="36"/>
-                              <w:szCs w:val="36"/>
+                              <w:sz w:val="28"/>
+                              <w:szCs w:val="28"/>
                               <w:lang w:val="en-US"/>
                             </w:rPr>
                           </w:pPr>
@@ -326,47 +363,23 @@
                               <w:b/>
                               <w:bCs/>
                               <w:color w:val="17365D" w:themeColor="text2" w:themeShade="BF"/>
-                              <w:sz w:val="36"/>
-                              <w:szCs w:val="36"/>
+                              <w:sz w:val="28"/>
+                              <w:szCs w:val="28"/>
                               <w:lang w:val="en-US"/>
                             </w:rPr>
-                            <w:t xml:space="preserve">         WASSIT UNIVERSITY </w:t>
+                            <w:t>COLLEGE OF COMPUTER SCIENCE</w:t>
                           </w:r>
                         </w:p>
                         <w:p>
                           <w:pPr>
-                            <w:rPr>
-                              <w:rFonts w:asciiTheme="majorBidi" w:hAnsiTheme="majorBidi" w:cstheme="majorBidi"/>
-                              <w:b/>
-                              <w:bCs/>
-                              <w:color w:val="17365D" w:themeColor="text2" w:themeShade="BF"/>
-                              <w:sz w:val="36"/>
-                              <w:szCs w:val="36"/>
-                              <w:lang w:val="en-US"/>
-                            </w:rPr>
-                          </w:pPr>
-                          <w:r>
-                            <w:rPr>
-                              <w:rFonts w:asciiTheme="majorBidi" w:hAnsiTheme="majorBidi" w:cstheme="majorBidi"/>
-                              <w:b/>
-                              <w:bCs/>
-                              <w:color w:val="17365D" w:themeColor="text2" w:themeShade="BF"/>
-                              <w:sz w:val="36"/>
-                              <w:szCs w:val="36"/>
-                              <w:lang w:val="en-US"/>
-                            </w:rPr>
-                            <w:t xml:space="preserve"> COLLEGE OF COMPUTER SCIENCE</w:t>
-                          </w:r>
-                        </w:p>
-                        <w:p>
-                          <w:pPr>
+                            <w:jc w:val="center"/>
                             <w:rPr>
                               <w:rFonts w:asciiTheme="majorBidi" w:hAnsiTheme="majorBidi" w:cs="Times New Roman"/>
                               <w:b/>
                               <w:bCs/>
                               <w:color w:val="17365D" w:themeColor="text2" w:themeShade="BF"/>
-                              <w:sz w:val="36"/>
-                              <w:szCs w:val="36"/>
+                              <w:sz w:val="28"/>
+                              <w:szCs w:val="28"/>
                               <w:rtl/>
                               <w:lang w:bidi="ar"/>
                             </w:rPr>
@@ -377,13 +390,14 @@
                               <w:b/>
                               <w:bCs/>
                               <w:color w:val="17365D" w:themeColor="text2" w:themeShade="BF"/>
-                              <w:sz w:val="36"/>
-                              <w:szCs w:val="36"/>
+                              <w:sz w:val="28"/>
+                              <w:szCs w:val="28"/>
                               <w:rtl/>
                               <w:lang w:bidi="ar"/>
                             </w:rPr>
                             <w:t>AND INFORMATION TECHNOLOGY</w:t>
                           </w:r>
+                          <w:bookmarkEnd w:id="1"/>
                         </w:p>
                       </w:txbxContent>
                     </v:textbox>
@@ -3393,7 +3407,7 @@
                               <w:ind w:left="-414" w:right="-810"/>
                               <w:jc w:val="center"/>
                               <w:rPr>
-                                <w:rFonts w:ascii="Arabic Typesetting" w:hAnsi="Arabic Typesetting" w:cs="Arabic Typesetting" w:hint="cs"/>
+                                <w:rFonts w:ascii="Arabic Typesetting" w:hAnsi="Arabic Typesetting" w:cs="Arabic Typesetting"/>
                                 <w:b/>
                                 <w:bCs/>
                                 <w:sz w:val="44"/>
@@ -3412,19 +3426,7 @@
                                 <w:rtl/>
                                 <w:lang w:val="en-US" w:bidi="ar-IQ"/>
                               </w:rPr>
-                              <w:t xml:space="preserve">لا </w:t>
-                            </w:r>
-                            <w:r>
-                              <w:rPr>
-                                <w:rFonts w:ascii="Arabic Typesetting" w:hAnsi="Arabic Typesetting" w:cs="Arabic Typesetting" w:hint="cs"/>
-                                <w:b/>
-                                <w:bCs/>
-                                <w:sz w:val="44"/>
-                                <w:szCs w:val="44"/>
-                                <w:rtl/>
-                                <w:lang w:val="en-US" w:bidi="ar-IQ"/>
-                              </w:rPr>
-                              <w:t xml:space="preserve">يسعني بعد ان أتتمت بحثي هذا ألا أن أتقدم بالشكر </w:t>
+                              <w:t xml:space="preserve">لا يسعني بعد ان أتتمت بحثي هذا ألا أن أتقدم بالشكر </w:t>
                             </w:r>
                           </w:p>
                           <w:p>
@@ -3433,7 +3435,7 @@
                               <w:ind w:left="-414" w:right="-810"/>
                               <w:jc w:val="center"/>
                               <w:rPr>
-                                <w:rFonts w:ascii="Arabic Typesetting" w:hAnsi="Arabic Typesetting" w:cs="Arabic Typesetting" w:hint="cs"/>
+                                <w:rFonts w:ascii="Arabic Typesetting" w:hAnsi="Arabic Typesetting" w:cs="Arabic Typesetting"/>
                                 <w:b/>
                                 <w:bCs/>
                                 <w:sz w:val="44"/>
@@ -3461,7 +3463,7 @@
                               <w:ind w:left="-414" w:right="-810"/>
                               <w:jc w:val="center"/>
                               <w:rPr>
-                                <w:rFonts w:ascii="Arabic Typesetting" w:hAnsi="Arabic Typesetting" w:cs="Arabic Typesetting" w:hint="cs"/>
+                                <w:rFonts w:ascii="Arabic Typesetting" w:hAnsi="Arabic Typesetting" w:cs="Arabic Typesetting"/>
                                 <w:b/>
                                 <w:bCs/>
                                 <w:sz w:val="44"/>
@@ -3672,10 +3674,11 @@
       <w:r>
         <w:rPr>
           <w:bCs/>
+          <w:noProof/>
           <w:color w:val="4A86E8"/>
           <w:sz w:val="52"/>
           <w:szCs w:val="52"/>
-          <w:lang w:val="en-US" w:bidi="ar"/>
+          <w:lang w:val="en-US"/>
         </w:rPr>
         <mc:AlternateContent>
           <mc:Choice Requires="wps">
@@ -3816,10 +3819,11 @@
       <w:r>
         <w:rPr>
           <w:bCs/>
+          <w:noProof/>
           <w:color w:val="4A86E8"/>
           <w:sz w:val="52"/>
           <w:szCs w:val="52"/>
-          <w:lang w:val="en-US" w:bidi="ar"/>
+          <w:lang w:val="en-US"/>
         </w:rPr>
         <mc:AlternateContent>
           <mc:Choice Requires="wps">
@@ -6611,7 +6615,6 @@
         <w:bidi/>
         <w:ind w:right="450"/>
         <w:rPr>
-          <w:rFonts w:hint="cs"/>
           <w:sz w:val="28"/>
           <w:szCs w:val="28"/>
           <w:rtl/>
@@ -6624,7 +6627,6 @@
         <w:bidi/>
         <w:ind w:right="450"/>
         <w:rPr>
-          <w:rFonts w:hint="cs"/>
           <w:sz w:val="28"/>
           <w:szCs w:val="28"/>
           <w:rtl/>
@@ -6637,7 +6639,6 @@
         <w:bidi/>
         <w:ind w:right="450"/>
         <w:rPr>
-          <w:rFonts w:hint="cs"/>
           <w:sz w:val="28"/>
           <w:szCs w:val="28"/>
           <w:rtl/>
@@ -7218,17 +7219,7 @@
           <w:szCs w:val="28"/>
           <w:lang w:val="en-US" w:bidi="ar-IQ"/>
         </w:rPr>
-        <w:t>220K Ohm Met</w:t>
-      </w:r>
-      <w:bookmarkStart w:id="0" w:name="_GoBack"/>
-      <w:bookmarkEnd w:id="0"/>
-      <w:r>
-        <w:rPr>
-          <w:sz w:val="28"/>
-          <w:szCs w:val="28"/>
-          <w:lang w:val="en-US" w:bidi="ar-IQ"/>
-        </w:rPr>
-        <w:t>al Film Resistor.</w:t>
+        <w:t>220K Ohm Metal Film Resistor.</w:t>
       </w:r>
     </w:p>
     <w:p>
@@ -25700,7 +25691,7 @@
 </file>
 
 <file path=customXml/itemProps1.xml><?xml version="1.0" encoding="utf-8"?>
-<ds:datastoreItem xmlns:ds="http://schemas.openxmlformats.org/officeDocument/2006/customXml" ds:itemID="{11198F19-245D-43D6-B11D-74B12CBDA89D}">
+<ds:datastoreItem xmlns:ds="http://schemas.openxmlformats.org/officeDocument/2006/customXml" ds:itemID="{64F3CFB8-D1C5-4E2D-B636-93C7949BAEB1}">
   <ds:schemaRefs>
     <ds:schemaRef ds:uri="http://schemas.openxmlformats.org/officeDocument/2006/bibliography"/>
   </ds:schemaRefs>

</xml_diff>

<commit_message>
del boder in page 0
</commit_message>
<xml_diff>
--- a/The Search.docx
+++ b/The Search.docx
@@ -51,7 +51,7 @@
             <mc:AlternateContent>
               <mc:Choice Requires="wps">
                 <w:drawing>
-                  <wp:anchor distT="0" distB="0" distL="114300" distR="114300" simplePos="0" relativeHeight="251712512" behindDoc="0" locked="0" layoutInCell="1" allowOverlap="1" wp14:anchorId="2F64A080" wp14:editId="7F8E621D">
+                  <wp:anchor distT="0" distB="0" distL="114300" distR="114300" simplePos="0" relativeHeight="251712512" behindDoc="0" locked="0" layoutInCell="1" allowOverlap="1" wp14:anchorId="2F64A080" wp14:editId="6236400B">
                     <wp:simplePos x="0" y="0"/>
                     <wp:positionH relativeFrom="column">
                       <wp:posOffset>-152400</wp:posOffset>
@@ -60,7 +60,7 @@
                       <wp:posOffset>144780</wp:posOffset>
                     </wp:positionV>
                     <wp:extent cx="3398520" cy="1440180"/>
-                    <wp:effectExtent l="0" t="0" r="11430" b="26670"/>
+                    <wp:effectExtent l="0" t="0" r="0" b="7620"/>
                     <wp:wrapNone/>
                     <wp:docPr id="38" name="Text Box 38"/>
                     <wp:cNvGraphicFramePr/>
@@ -80,9 +80,7 @@
                               <a:schemeClr val="lt1"/>
                             </a:solidFill>
                             <a:ln w="6350">
-                              <a:solidFill>
-                                <a:prstClr val="black"/>
-                              </a:solidFill>
+                              <a:noFill/>
                             </a:ln>
                             <a:effectLst/>
                           </wps:spPr>
@@ -115,7 +113,6 @@
                                     <w:lang w:val="en-US"/>
                                   </w:rPr>
                                 </w:pPr>
-                                <w:bookmarkStart w:id="0" w:name="_GoBack"/>
                                 <w:r>
                                   <w:rPr>
                                     <w:rFonts w:asciiTheme="majorBidi" w:hAnsiTheme="majorBidi" w:cstheme="majorBidi"/>
@@ -234,7 +231,6 @@
                                   </w:rPr>
                                   <w:t>AND INFORMATION TECHNOLOGY</w:t>
                                 </w:r>
-                                <w:bookmarkEnd w:id="0"/>
                               </w:p>
                             </w:txbxContent>
                           </wps:txbx>
@@ -262,7 +258,7 @@
                     <v:stroke joinstyle="miter"/>
                     <v:path gradientshapeok="t" o:connecttype="rect"/>
                   </v:shapetype>
-                  <v:shape id="Text Box 38" o:spid="_x0000_s1026" type="#_x0000_t202" style="position:absolute;margin-left:-12pt;margin-top:11.4pt;width:267.6pt;height:113.4pt;z-index:251712512;visibility:visible;mso-wrap-style:square;mso-width-percent:0;mso-height-percent:0;mso-wrap-distance-left:9pt;mso-wrap-distance-top:0;mso-wrap-distance-right:9pt;mso-wrap-distance-bottom:0;mso-position-horizontal:absolute;mso-position-horizontal-relative:text;mso-position-vertical:absolute;mso-position-vertical-relative:text;mso-width-percent:0;mso-height-percent:0;mso-width-relative:margin;mso-height-relative:margin;v-text-anchor:top" o:gfxdata="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" fillcolor="white [3201]" strokeweight=".5pt">
+                  <v:shape id="Text Box 38" o:spid="_x0000_s1026" type="#_x0000_t202" style="position:absolute;margin-left:-12pt;margin-top:11.4pt;width:267.6pt;height:113.4pt;z-index:251712512;visibility:visible;mso-wrap-style:square;mso-width-percent:0;mso-height-percent:0;mso-wrap-distance-left:9pt;mso-wrap-distance-top:0;mso-wrap-distance-right:9pt;mso-wrap-distance-bottom:0;mso-position-horizontal:absolute;mso-position-horizontal-relative:text;mso-position-vertical:absolute;mso-position-vertical-relative:text;mso-width-percent:0;mso-height-percent:0;mso-width-relative:margin;mso-height-relative:margin;v-text-anchor:top" o:gfxdata="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" fillcolor="white [3201]" stroked="f" strokeweight=".5pt">
                     <v:textbox>
                       <w:txbxContent>
                         <w:p>
@@ -278,7 +274,6 @@
                               <w:lang w:val="en-US"/>
                             </w:rPr>
                           </w:pPr>
-                          <w:bookmarkStart w:id="1" w:name="_GoBack"/>
                           <w:r>
                             <w:rPr>
                               <w:rFonts w:asciiTheme="majorBidi" w:hAnsiTheme="majorBidi" w:cstheme="majorBidi"/>
@@ -397,7 +392,6 @@
                             </w:rPr>
                             <w:t>AND INFORMATION TECHNOLOGY</w:t>
                           </w:r>
-                          <w:bookmarkEnd w:id="1"/>
                         </w:p>
                       </w:txbxContent>
                     </v:textbox>
@@ -711,7 +705,22 @@
               <w:sz w:val="28"/>
               <w:szCs w:val="28"/>
             </w:rPr>
-            <w:t xml:space="preserve"> University College </w:t>
+            <w:t xml:space="preserve"> University Col</w:t>
+          </w:r>
+          <w:bookmarkStart w:id="0" w:name="_GoBack"/>
+          <w:bookmarkEnd w:id="0"/>
+          <w:r>
+            <w:rPr>
+              <w:rFonts w:ascii="Palatino Linotype" w:eastAsia="Calibri" w:hAnsi="Palatino Linotype" w:cs="Times New Roman"/>
+              <w:b/>
+              <w:bCs/>
+              <w:i/>
+              <w:iCs/>
+              <w:color w:val="000066"/>
+              <w:sz w:val="28"/>
+              <w:szCs w:val="28"/>
+            </w:rPr>
+            <w:t xml:space="preserve">lege </w:t>
           </w:r>
           <w:r>
             <w:rPr>
@@ -25691,7 +25700,7 @@
 </file>
 
 <file path=customXml/itemProps1.xml><?xml version="1.0" encoding="utf-8"?>
-<ds:datastoreItem xmlns:ds="http://schemas.openxmlformats.org/officeDocument/2006/customXml" ds:itemID="{64F3CFB8-D1C5-4E2D-B636-93C7949BAEB1}">
+<ds:datastoreItem xmlns:ds="http://schemas.openxmlformats.org/officeDocument/2006/customXml" ds:itemID="{96EC5E25-CC0D-4742-A611-2FCB202A7A9D}">
   <ds:schemaRefs>
     <ds:schemaRef ds:uri="http://schemas.openxmlformats.org/officeDocument/2006/bibliography"/>
   </ds:schemaRefs>

</xml_diff>

<commit_message>
Some edit in this file
</commit_message>
<xml_diff>
--- a/The Search.docx
+++ b/The Search.docx
@@ -705,22 +705,7 @@
               <w:sz w:val="28"/>
               <w:szCs w:val="28"/>
             </w:rPr>
-            <w:t xml:space="preserve"> University Col</w:t>
-          </w:r>
-          <w:bookmarkStart w:id="0" w:name="_GoBack"/>
-          <w:bookmarkEnd w:id="0"/>
-          <w:r>
-            <w:rPr>
-              <w:rFonts w:ascii="Palatino Linotype" w:eastAsia="Calibri" w:hAnsi="Palatino Linotype" w:cs="Times New Roman"/>
-              <w:b/>
-              <w:bCs/>
-              <w:i/>
-              <w:iCs/>
-              <w:color w:val="000066"/>
-              <w:sz w:val="28"/>
-              <w:szCs w:val="28"/>
-            </w:rPr>
-            <w:t xml:space="preserve">lege </w:t>
+            <w:t xml:space="preserve"> University College </w:t>
           </w:r>
           <w:r>
             <w:rPr>
@@ -1879,7 +1864,7 @@
                       <w:pPr>
                         <w:jc w:val="right"/>
                         <w:rPr>
-                          <w:rFonts w:ascii="Arabic Typesetting" w:hAnsi="Arabic Typesetting" w:cs="Arabic Typesetting" w:hint="cs"/>
+                          <w:rFonts w:ascii="Arabic Typesetting" w:hAnsi="Arabic Typesetting" w:cs="Arabic Typesetting"/>
                           <w:b/>
                           <w:bCs/>
                           <w:sz w:val="56"/>
@@ -3541,10 +3526,6 @@
           </mc:Choice>
           <mc:Fallback>
             <w:pict>
-              <v:shapetype id="_x0000_t202" coordsize="21600,21600" o:spt="202" path="m,l,21600r21600,l21600,xe">
-                <v:stroke joinstyle="miter"/>
-                <v:path gradientshapeok="t" o:connecttype="rect"/>
-              </v:shapetype>
               <v:shape id="_x0000_s1032" type="#_x0000_t202" style="position:absolute;margin-left:26.25pt;margin-top:246.6pt;width:511.8pt;height:292.8pt;z-index:251729920;visibility:visible;mso-wrap-style:square;mso-width-percent:0;mso-height-percent:0;mso-wrap-distance-left:9pt;mso-wrap-distance-top:0;mso-wrap-distance-right:9pt;mso-wrap-distance-bottom:0;mso-position-horizontal:absolute;mso-position-horizontal-relative:margin;mso-position-vertical:absolute;mso-position-vertical-relative:margin;mso-width-percent:0;mso-height-percent:0;mso-width-relative:margin;mso-height-relative:margin;v-text-anchor:top" o:gfxdata="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" fillcolor="white [3212]" stroked="f">
                 <v:textbox>
                   <w:txbxContent>
@@ -3554,7 +3535,7 @@
                         <w:ind w:left="-414" w:right="-810"/>
                         <w:jc w:val="center"/>
                         <w:rPr>
-                          <w:rFonts w:ascii="Arabic Typesetting" w:hAnsi="Arabic Typesetting" w:cs="Arabic Typesetting" w:hint="cs"/>
+                          <w:rFonts w:ascii="Arabic Typesetting" w:hAnsi="Arabic Typesetting" w:cs="Arabic Typesetting"/>
                           <w:b/>
                           <w:bCs/>
                           <w:sz w:val="44"/>
@@ -3573,19 +3554,7 @@
                           <w:rtl/>
                           <w:lang w:val="en-US" w:bidi="ar-IQ"/>
                         </w:rPr>
-                        <w:t xml:space="preserve">لا </w:t>
-                      </w:r>
-                      <w:r>
-                        <w:rPr>
-                          <w:rFonts w:ascii="Arabic Typesetting" w:hAnsi="Arabic Typesetting" w:cs="Arabic Typesetting" w:hint="cs"/>
-                          <w:b/>
-                          <w:bCs/>
-                          <w:sz w:val="44"/>
-                          <w:szCs w:val="44"/>
-                          <w:rtl/>
-                          <w:lang w:val="en-US" w:bidi="ar-IQ"/>
-                        </w:rPr>
-                        <w:t xml:space="preserve">يسعني بعد ان أتتمت بحثي هذا ألا أن أتقدم بالشكر </w:t>
+                        <w:t xml:space="preserve">لا يسعني بعد ان أتتمت بحثي هذا ألا أن أتقدم بالشكر </w:t>
                       </w:r>
                     </w:p>
                     <w:p>
@@ -3594,7 +3563,7 @@
                         <w:ind w:left="-414" w:right="-810"/>
                         <w:jc w:val="center"/>
                         <w:rPr>
-                          <w:rFonts w:ascii="Arabic Typesetting" w:hAnsi="Arabic Typesetting" w:cs="Arabic Typesetting" w:hint="cs"/>
+                          <w:rFonts w:ascii="Arabic Typesetting" w:hAnsi="Arabic Typesetting" w:cs="Arabic Typesetting"/>
                           <w:b/>
                           <w:bCs/>
                           <w:sz w:val="44"/>
@@ -3622,7 +3591,7 @@
                         <w:ind w:left="-414" w:right="-810"/>
                         <w:jc w:val="center"/>
                         <w:rPr>
-                          <w:rFonts w:ascii="Arabic Typesetting" w:hAnsi="Arabic Typesetting" w:cs="Arabic Typesetting" w:hint="cs"/>
+                          <w:rFonts w:ascii="Arabic Typesetting" w:hAnsi="Arabic Typesetting" w:cs="Arabic Typesetting"/>
                           <w:b/>
                           <w:bCs/>
                           <w:sz w:val="44"/>
@@ -3903,39 +3872,6 @@
           </mc:Choice>
           <mc:Fallback>
             <w:pict>
-              <v:shapetype id="_x0000_t53" coordsize="21600,21600" o:spt="53" adj="5400,2700" path="m,l@3,qx@4@11l@4@10@5@10@5@11qy@6,l@21,0@19@15@21@16@9@16@9@17qy@8@22l@1@22qx@0@17l@0@16,0@16,2700@15xem@4@11nfqy@3@12l@1@12qx@0@13@1@10l@4@10em@5@11nfqy@6@12l@8@12qx@9@13@8@10l@5@10em@0@13nfl@0@16em@9@13nfl@9@16e">
-                <v:formulas>
-                  <v:f eqn="val #0"/>
-                  <v:f eqn="sum @0 675 0"/>
-                  <v:f eqn="sum @1 675 0"/>
-                  <v:f eqn="sum @2 675 0"/>
-                  <v:f eqn="sum @3 675 0"/>
-                  <v:f eqn="sum width 0 @4"/>
-                  <v:f eqn="sum width 0 @3"/>
-                  <v:f eqn="sum width 0 @2"/>
-                  <v:f eqn="sum width 0 @1"/>
-                  <v:f eqn="sum width 0 @0"/>
-                  <v:f eqn="val #1"/>
-                  <v:f eqn="prod @10 1 4"/>
-                  <v:f eqn="prod @11 2 1"/>
-                  <v:f eqn="prod @11 3 1"/>
-                  <v:f eqn="prod height 1 2"/>
-                  <v:f eqn="sum @14 0 @12"/>
-                  <v:f eqn="sum height 0 @10"/>
-                  <v:f eqn="sum height 0 @11"/>
-                  <v:f eqn="prod width 1 2"/>
-                  <v:f eqn="sum width 0 2700"/>
-                  <v:f eqn="sum @18 0 2700"/>
-                  <v:f eqn="val width"/>
-                  <v:f eqn="val height"/>
-                </v:formulas>
-                <v:path o:extrusionok="f" o:connecttype="custom" o:connectlocs="@18,@10;2700,@15;@18,21600;@19,@15" o:connectangles="270,180,90,0" textboxrect="@0,@10,@9,21600"/>
-                <v:handles>
-                  <v:h position="#0,bottomRight" xrange="2700,8100"/>
-                  <v:h position="center,#1" yrange="0,7200"/>
-                </v:handles>
-                <o:complex v:ext="view"/>
-              </v:shapetype>
               <v:shape id="Down Ribbon 39" o:spid="_x0000_s1026" type="#_x0000_t53" style="position:absolute;margin-left:0;margin-top:36.9pt;width:324pt;height:53pt;z-index:251726848;visibility:visible;mso-wrap-style:square;mso-width-percent:0;mso-height-percent:0;mso-wrap-distance-left:9pt;mso-wrap-distance-top:0;mso-wrap-distance-right:9pt;mso-wrap-distance-bottom:0;mso-position-horizontal:center;mso-position-horizontal-relative:margin;mso-position-vertical:absolute;mso-position-vertical-relative:text;mso-width-percent:0;mso-height-percent:0;mso-width-relative:margin;mso-height-relative:margin;v-text-anchor:middle" o:gfxdata="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" adj=",3600" fillcolor="#548dd4 [1951]" strokecolor="#40a7c2 [3048]">
                 <v:shadow on="t" color="black" opacity="22937f" origin=",.5" offset="0,.63889mm"/>
                 <w10:wrap anchorx="margin"/>
@@ -4066,6 +4002,19 @@
           <w:lang w:val="en-US" w:bidi="ar"/>
         </w:rPr>
         <w:t xml:space="preserve"> </w:t>
+      </w:r>
+      <w:r>
+        <w:rPr>
+          <w:rFonts w:hint="cs"/>
+          <w:b/>
+          <w:bCs/>
+          <w:color w:val="A61C00"/>
+          <w:sz w:val="32"/>
+          <w:szCs w:val="32"/>
+          <w:rtl/>
+          <w:lang w:val="en-US" w:bidi="ar"/>
+        </w:rPr>
+        <w:tab/>
       </w:r>
       <w:r>
         <w:rPr>
@@ -5384,7 +5333,6 @@
           <w:color w:val="FF0000"/>
           <w:sz w:val="36"/>
           <w:szCs w:val="36"/>
-          <w:rtl/>
           <w:lang w:val="en-US" w:bidi="ar-IQ"/>
           <w14:textFill>
             <w14:gradFill>
@@ -5453,13 +5401,12 @@
     <w:p>
       <w:pPr>
         <w:bidi/>
-        <w:ind w:left="360" w:right="450"/>
+        <w:ind w:left="540" w:right="450"/>
         <w:jc w:val="both"/>
         <w:rPr>
           <w:color w:val="FF0000"/>
           <w:sz w:val="36"/>
           <w:szCs w:val="36"/>
-          <w:rtl/>
           <w:lang w:val="en-US" w:bidi="ar-IQ"/>
           <w14:textFill>
             <w14:gradFill>
@@ -5491,18 +5438,14 @@
     </w:p>
     <w:p>
       <w:pPr>
-        <w:pStyle w:val="ListParagraph"/>
-        <w:numPr>
-          <w:ilvl w:val="0"/>
-          <w:numId w:val="1"/>
-        </w:numPr>
         <w:bidi/>
-        <w:ind w:right="450" w:firstLine="0"/>
-        <w:rPr>
-          <w:rFonts w:asciiTheme="majorBidi" w:hAnsiTheme="majorBidi" w:cstheme="majorBidi"/>
+        <w:ind w:left="540" w:right="450"/>
+        <w:jc w:val="both"/>
+        <w:rPr>
           <w:color w:val="FF0000"/>
-          <w:sz w:val="32"/>
-          <w:szCs w:val="32"/>
+          <w:sz w:val="36"/>
+          <w:szCs w:val="36"/>
+          <w:rtl/>
           <w:lang w:val="en-US" w:bidi="ar-IQ"/>
           <w14:textFill>
             <w14:gradFill>
@@ -5531,74 +5474,19 @@
           </w14:textFill>
         </w:rPr>
       </w:pPr>
-      <w:r>
-        <w:rPr>
-          <w:rFonts w:asciiTheme="majorBidi" w:hAnsiTheme="majorBidi" w:cstheme="majorBidi"/>
-          <w:b/>
-          <w:bCs/>
-          <w:color w:val="0070C0"/>
-          <w:sz w:val="32"/>
-          <w:szCs w:val="32"/>
-          <w:rtl/>
-          <w:lang w:val="en-US" w:bidi="ar-IQ"/>
-        </w:rPr>
-        <w:t>البساطة :</w:t>
-      </w:r>
-      <w:r>
-        <w:rPr>
-          <w:rFonts w:asciiTheme="majorBidi" w:hAnsiTheme="majorBidi" w:cstheme="majorBidi"/>
-          <w:color w:val="0070C0"/>
-          <w:sz w:val="32"/>
-          <w:szCs w:val="32"/>
-          <w:rtl/>
-          <w:lang w:val="en-US" w:bidi="ar-IQ"/>
-        </w:rPr>
-        <w:t xml:space="preserve"> </w:t>
-      </w:r>
-      <w:r>
-        <w:rPr>
-          <w:rFonts w:asciiTheme="majorBidi" w:hAnsiTheme="majorBidi" w:cstheme="majorBidi"/>
-          <w:sz w:val="32"/>
-          <w:szCs w:val="32"/>
-          <w:rtl/>
-          <w:lang w:val="en-US" w:bidi="ar-IQ"/>
-        </w:rPr>
-        <w:t xml:space="preserve">قطعة الاردوينو </w:t>
-      </w:r>
-      <w:r>
-        <w:rPr>
-          <w:rFonts w:asciiTheme="majorBidi" w:hAnsiTheme="majorBidi" w:cstheme="majorBidi"/>
-          <w:sz w:val="32"/>
-          <w:szCs w:val="32"/>
-          <w:lang w:val="en-US" w:bidi="ar-IQ"/>
-        </w:rPr>
-        <w:t xml:space="preserve">Arduino </w:t>
-      </w:r>
-      <w:r>
-        <w:rPr>
-          <w:rFonts w:asciiTheme="majorBidi" w:hAnsiTheme="majorBidi" w:cstheme="majorBidi"/>
-          <w:sz w:val="32"/>
-          <w:szCs w:val="32"/>
-          <w:rtl/>
-          <w:lang w:val="en-US" w:bidi="ar-IQ"/>
-        </w:rPr>
-        <w:t xml:space="preserve">  مصممة لتناسب احتياجات الجميع ، محترفين ، أساتذة ، طلاب وهواة الالكترونيات التفاعلية .</w:t>
-      </w:r>
-    </w:p>
-    <w:p>
-      <w:pPr>
-        <w:pStyle w:val="ListParagraph"/>
-        <w:numPr>
-          <w:ilvl w:val="0"/>
-          <w:numId w:val="1"/>
-        </w:numPr>
+      <w:bookmarkStart w:id="0" w:name="_GoBack"/>
+      <w:bookmarkEnd w:id="0"/>
+    </w:p>
+    <w:p>
+      <w:pPr>
         <w:bidi/>
-        <w:ind w:right="450" w:firstLine="0"/>
-        <w:rPr>
-          <w:rFonts w:asciiTheme="majorBidi" w:hAnsiTheme="majorBidi" w:cstheme="majorBidi"/>
+        <w:ind w:left="360" w:right="450"/>
+        <w:jc w:val="both"/>
+        <w:rPr>
           <w:color w:val="FF0000"/>
-          <w:sz w:val="32"/>
-          <w:szCs w:val="32"/>
+          <w:sz w:val="36"/>
+          <w:szCs w:val="36"/>
+          <w:rtl/>
           <w:lang w:val="en-US" w:bidi="ar-IQ"/>
           <w14:textFill>
             <w14:gradFill>
@@ -5627,107 +5515,6 @@
           </w14:textFill>
         </w:rPr>
       </w:pPr>
-      <w:r>
-        <w:rPr>
-          <w:rFonts w:asciiTheme="majorBidi" w:hAnsiTheme="majorBidi" w:cstheme="majorBidi"/>
-          <w:b/>
-          <w:bCs/>
-          <w:color w:val="0070C0"/>
-          <w:sz w:val="32"/>
-          <w:szCs w:val="32"/>
-          <w:rtl/>
-          <w:lang w:val="en-US" w:bidi="ar-IQ"/>
-        </w:rPr>
-        <w:t>الثمن :</w:t>
-      </w:r>
-      <w:r>
-        <w:rPr>
-          <w:rFonts w:asciiTheme="majorBidi" w:hAnsiTheme="majorBidi" w:cstheme="majorBidi"/>
-          <w:color w:val="0070C0"/>
-          <w:sz w:val="32"/>
-          <w:szCs w:val="32"/>
-          <w:rtl/>
-          <w:lang w:val="en-US" w:bidi="ar-IQ"/>
-        </w:rPr>
-        <w:t xml:space="preserve"> </w:t>
-      </w:r>
-      <w:r>
-        <w:rPr>
-          <w:rFonts w:asciiTheme="majorBidi" w:hAnsiTheme="majorBidi" w:cstheme="majorBidi"/>
-          <w:sz w:val="32"/>
-          <w:szCs w:val="32"/>
-          <w:rtl/>
-          <w:lang w:val="en-US" w:bidi="ar-IQ"/>
-        </w:rPr>
-        <w:t xml:space="preserve">لوح الاردوينو </w:t>
-      </w:r>
-      <w:r>
-        <w:rPr>
-          <w:rFonts w:asciiTheme="majorBidi" w:hAnsiTheme="majorBidi" w:cstheme="majorBidi"/>
-          <w:sz w:val="32"/>
-          <w:szCs w:val="32"/>
-          <w:lang w:val="en-US" w:bidi="ar-IQ"/>
-        </w:rPr>
-        <w:t xml:space="preserve">Arduino </w:t>
-      </w:r>
-      <w:r>
-        <w:rPr>
-          <w:rFonts w:asciiTheme="majorBidi" w:hAnsiTheme="majorBidi" w:cstheme="majorBidi"/>
-          <w:sz w:val="32"/>
-          <w:szCs w:val="32"/>
-          <w:rtl/>
-          <w:lang w:val="en-US" w:bidi="ar-IQ"/>
-        </w:rPr>
-        <w:t xml:space="preserve">  أقل ثمنا مقارنة مع الألواح الأخرى</w:t>
-      </w:r>
-      <w:r>
-        <w:rPr>
-          <w:rFonts w:asciiTheme="majorBidi" w:hAnsiTheme="majorBidi" w:cstheme="majorBidi"/>
-          <w:sz w:val="32"/>
-          <w:szCs w:val="32"/>
-          <w:rtl/>
-          <w:lang w:val="en-US" w:bidi="ar-IQ"/>
-        </w:rPr>
-        <w:t xml:space="preserve"> من نفس النوع فثمن اغلى </w:t>
-      </w:r>
-      <w:r>
-        <w:rPr>
-          <w:rFonts w:asciiTheme="majorBidi" w:hAnsiTheme="majorBidi" w:cstheme="majorBidi"/>
-          <w:sz w:val="32"/>
-          <w:szCs w:val="32"/>
-          <w:lang w:val="en-US" w:bidi="ar-IQ"/>
-        </w:rPr>
-        <w:t>Arduino</w:t>
-      </w:r>
-      <w:r>
-        <w:rPr>
-          <w:rFonts w:asciiTheme="majorBidi" w:hAnsiTheme="majorBidi" w:cstheme="majorBidi"/>
-          <w:sz w:val="32"/>
-          <w:szCs w:val="32"/>
-          <w:rtl/>
-          <w:lang w:val="en-US" w:bidi="ar-IQ"/>
-        </w:rPr>
-        <w:t xml:space="preserve"> لا يتجاوز </w:t>
-      </w:r>
-      <w:r>
-        <w:rPr>
-          <w:rFonts w:asciiTheme="majorBidi" w:hAnsiTheme="majorBidi" w:cstheme="majorBidi"/>
-          <w:sz w:val="32"/>
-          <w:szCs w:val="32"/>
-          <w:lang w:val="en-US" w:bidi="ar-IQ"/>
-        </w:rPr>
-        <w:t>50$</w:t>
-      </w:r>
-      <w:r>
-        <w:rPr>
-          <w:rFonts w:asciiTheme="majorBidi" w:hAnsiTheme="majorBidi" w:cstheme="majorBidi"/>
-          <w:sz w:val="32"/>
-          <w:szCs w:val="32"/>
-          <w:rtl/>
-          <w:lang w:val="en-US" w:bidi="ar-IQ"/>
-        </w:rPr>
-        <w:t xml:space="preserve"> .</w:t>
-      </w:r>
     </w:p>
     <w:p>
       <w:pPr>
@@ -5782,41 +5569,15 @@
           <w:rtl/>
           <w:lang w:val="en-US" w:bidi="ar-IQ"/>
         </w:rPr>
-        <w:t>التركيب الذاتي (ٍ</w:t>
-      </w:r>
-      <w:r>
-        <w:rPr>
-          <w:rFonts w:asciiTheme="majorBidi" w:hAnsiTheme="majorBidi" w:cstheme="majorBidi"/>
-          <w:b/>
-          <w:bCs/>
+        <w:t>البساطة :</w:t>
+      </w:r>
+      <w:r>
+        <w:rPr>
+          <w:rFonts w:asciiTheme="majorBidi" w:hAnsiTheme="majorBidi" w:cstheme="majorBidi"/>
           <w:color w:val="0070C0"/>
           <w:sz w:val="32"/>
           <w:szCs w:val="32"/>
-          <w:lang w:val="en-US" w:bidi="ar-IQ"/>
-        </w:rPr>
-        <w:t>Self-Assembly</w:t>
-      </w:r>
-      <w:r>
-        <w:rPr>
-          <w:rFonts w:asciiTheme="majorBidi" w:hAnsiTheme="majorBidi" w:cstheme="majorBidi"/>
-          <w:b/>
-          <w:bCs/>
-          <w:color w:val="0070C0"/>
-          <w:sz w:val="32"/>
-          <w:szCs w:val="32"/>
-          <w:rtl/>
-          <w:lang w:val="en-US" w:bidi="ar-IQ"/>
-        </w:rPr>
-        <w:t>)</w:t>
-      </w:r>
-      <w:r>
-        <w:rPr>
-          <w:rFonts w:asciiTheme="majorBidi" w:hAnsiTheme="majorBidi" w:cstheme="majorBidi"/>
-          <w:b/>
-          <w:bCs/>
-          <w:color w:val="0070C0"/>
-          <w:sz w:val="32"/>
-          <w:szCs w:val="32"/>
+          <w:rtl/>
           <w:lang w:val="en-US" w:bidi="ar-IQ"/>
         </w:rPr>
         <w:t xml:space="preserve"> </w:t>
@@ -5824,55 +5585,12 @@
       <w:r>
         <w:rPr>
           <w:rFonts w:asciiTheme="majorBidi" w:hAnsiTheme="majorBidi" w:cstheme="majorBidi"/>
-          <w:b/>
-          <w:bCs/>
-          <w:color w:val="0070C0"/>
-          <w:sz w:val="32"/>
-          <w:szCs w:val="32"/>
-          <w:rtl/>
-          <w:lang w:val="en-US" w:bidi="ar-IQ"/>
-        </w:rPr>
-        <w:t>:</w:t>
-      </w:r>
-      <w:r>
-        <w:rPr>
-          <w:rFonts w:asciiTheme="majorBidi" w:hAnsiTheme="majorBidi" w:cstheme="majorBidi"/>
-          <w:color w:val="0070C0"/>
-          <w:sz w:val="32"/>
-          <w:szCs w:val="32"/>
-          <w:rtl/>
-          <w:lang w:val="en-US" w:bidi="ar-IQ"/>
-        </w:rPr>
-        <w:t xml:space="preserve"> </w:t>
-      </w:r>
-      <w:r>
-        <w:rPr>
-          <w:rFonts w:asciiTheme="majorBidi" w:hAnsiTheme="majorBidi" w:cstheme="majorBidi"/>
-          <w:sz w:val="32"/>
-          <w:szCs w:val="32"/>
-          <w:rtl/>
-          <w:lang w:val="en-US" w:bidi="ar-IQ"/>
-        </w:rPr>
-        <w:t xml:space="preserve">يمكنك تحميل ورقة البيانات </w:t>
-      </w:r>
-      <w:r>
-        <w:rPr>
-          <w:rFonts w:asciiTheme="majorBidi" w:hAnsiTheme="majorBidi" w:cstheme="majorBidi"/>
-          <w:sz w:val="32"/>
-          <w:szCs w:val="32"/>
-          <w:lang w:val="en-US" w:bidi="ar-IQ"/>
-        </w:rPr>
-        <w:t>Datasheet</w:t>
-      </w:r>
-      <w:r>
-        <w:rPr>
-          <w:rFonts w:asciiTheme="majorBidi" w:hAnsiTheme="majorBidi" w:cstheme="majorBidi"/>
-          <w:sz w:val="32"/>
-          <w:szCs w:val="32"/>
-          <w:rtl/>
-          <w:lang w:val="en-US" w:bidi="ar-IQ"/>
-        </w:rPr>
-        <w:t xml:space="preserve"> الخاصة بالاردوينو </w:t>
+          <w:sz w:val="32"/>
+          <w:szCs w:val="32"/>
+          <w:rtl/>
+          <w:lang w:val="en-US" w:bidi="ar-IQ"/>
+        </w:rPr>
+        <w:t xml:space="preserve">قطعة الاردوينو </w:t>
       </w:r>
       <w:r>
         <w:rPr>
@@ -5891,17 +5609,7 @@
           <w:rtl/>
           <w:lang w:val="en-US" w:bidi="ar-IQ"/>
         </w:rPr>
-        <w:t xml:space="preserve">  مجانا من الموقع الرسمي وشراء القطع والتركيبه بنفسك </w:t>
-      </w:r>
-      <w:r>
-        <w:rPr>
-          <w:rFonts w:asciiTheme="majorBidi" w:hAnsiTheme="majorBidi" w:cstheme="majorBidi"/>
-          <w:sz w:val="32"/>
-          <w:szCs w:val="32"/>
-          <w:rtl/>
-          <w:lang w:val="en-US" w:bidi="ar-IQ"/>
-        </w:rPr>
-        <w:t>.</w:t>
+        <w:t xml:space="preserve">  مصممة لتناسب احتياجات الجميع ، محترفين ، أساتذة ، طلاب وهواة الالكترونيات التفاعلية .</w:t>
       </w:r>
     </w:p>
     <w:p>
@@ -5957,7 +5665,7 @@
           <w:rtl/>
           <w:lang w:val="en-US" w:bidi="ar-IQ"/>
         </w:rPr>
-        <w:t>تعدد المنصات :</w:t>
+        <w:t>الثمن :</w:t>
       </w:r>
       <w:r>
         <w:rPr>
@@ -5978,83 +5686,74 @@
           <w:rtl/>
           <w:lang w:val="en-US" w:bidi="ar-IQ"/>
         </w:rPr>
-        <w:t xml:space="preserve">برنامج الاردوينو له القدرة على الاشتغال على الوندوز </w:t>
-      </w:r>
-      <w:r>
-        <w:rPr>
-          <w:rFonts w:asciiTheme="majorBidi" w:hAnsiTheme="majorBidi" w:cstheme="majorBidi"/>
-          <w:sz w:val="32"/>
-          <w:szCs w:val="32"/>
-          <w:lang w:val="en-US" w:bidi="ar-IQ"/>
-        </w:rPr>
-        <w:t>Windows</w:t>
-      </w:r>
-      <w:r>
-        <w:rPr>
-          <w:rFonts w:asciiTheme="majorBidi" w:hAnsiTheme="majorBidi" w:cstheme="majorBidi"/>
-          <w:sz w:val="32"/>
-          <w:szCs w:val="32"/>
-          <w:rtl/>
-          <w:lang w:val="en-US" w:bidi="ar-IQ"/>
-        </w:rPr>
-        <w:t xml:space="preserve"> ,</w:t>
-      </w:r>
-      <w:r>
-        <w:rPr>
-          <w:rFonts w:asciiTheme="majorBidi" w:hAnsiTheme="majorBidi" w:cstheme="majorBidi"/>
-          <w:sz w:val="32"/>
-          <w:szCs w:val="32"/>
-          <w:lang w:val="en-US" w:bidi="ar-IQ"/>
-        </w:rPr>
-        <w:t xml:space="preserve"> </w:t>
-      </w:r>
-      <w:r>
-        <w:rPr>
-          <w:rFonts w:asciiTheme="majorBidi" w:hAnsiTheme="majorBidi" w:cstheme="majorBidi"/>
-          <w:sz w:val="32"/>
-          <w:szCs w:val="32"/>
-          <w:rtl/>
-          <w:lang w:val="en-US" w:bidi="ar-IQ"/>
-        </w:rPr>
-        <w:t xml:space="preserve">  الماك </w:t>
-      </w:r>
-      <w:r>
-        <w:rPr>
-          <w:rFonts w:asciiTheme="majorBidi" w:hAnsiTheme="majorBidi" w:cstheme="majorBidi"/>
-          <w:sz w:val="32"/>
-          <w:szCs w:val="32"/>
-          <w:lang w:val="en-US" w:bidi="ar-IQ"/>
-        </w:rPr>
-        <w:t xml:space="preserve">  Mac OS</w:t>
-      </w:r>
-      <w:r>
-        <w:rPr>
-          <w:rFonts w:asciiTheme="majorBidi" w:hAnsiTheme="majorBidi" w:cstheme="majorBidi"/>
-          <w:sz w:val="32"/>
-          <w:szCs w:val="32"/>
-          <w:rtl/>
-          <w:lang w:val="en-US" w:bidi="ar-IQ"/>
-        </w:rPr>
-        <w:t xml:space="preserve"> والينكس </w:t>
-      </w:r>
-      <w:r>
-        <w:rPr>
-          <w:rFonts w:asciiTheme="majorBidi" w:hAnsiTheme="majorBidi" w:cstheme="majorBidi"/>
-          <w:sz w:val="32"/>
-          <w:szCs w:val="32"/>
-          <w:lang w:val="en-US" w:bidi="ar-IQ"/>
-        </w:rPr>
-        <w:t>Linux</w:t>
-      </w:r>
-      <w:r>
-        <w:rPr>
-          <w:rFonts w:asciiTheme="majorBidi" w:hAnsiTheme="majorBidi" w:cstheme="majorBidi"/>
-          <w:sz w:val="32"/>
-          <w:szCs w:val="32"/>
-          <w:rtl/>
-          <w:lang w:val="en-US" w:bidi="ar-IQ"/>
-        </w:rPr>
-        <w:t xml:space="preserve"> واغلب المتحكمات الالكترونية الاخرى تشغل فقط على الوندوز فقط .</w:t>
+        <w:t xml:space="preserve">لوح الاردوينو </w:t>
+      </w:r>
+      <w:r>
+        <w:rPr>
+          <w:rFonts w:asciiTheme="majorBidi" w:hAnsiTheme="majorBidi" w:cstheme="majorBidi"/>
+          <w:sz w:val="32"/>
+          <w:szCs w:val="32"/>
+          <w:lang w:val="en-US" w:bidi="ar-IQ"/>
+        </w:rPr>
+        <w:t xml:space="preserve">Arduino </w:t>
+      </w:r>
+      <w:r>
+        <w:rPr>
+          <w:rFonts w:asciiTheme="majorBidi" w:hAnsiTheme="majorBidi" w:cstheme="majorBidi"/>
+          <w:sz w:val="32"/>
+          <w:szCs w:val="32"/>
+          <w:rtl/>
+          <w:lang w:val="en-US" w:bidi="ar-IQ"/>
+        </w:rPr>
+        <w:t xml:space="preserve">  أقل ثمنا مقارنة مع الألواح الأخرى</w:t>
+      </w:r>
+      <w:r>
+        <w:rPr>
+          <w:rFonts w:asciiTheme="majorBidi" w:hAnsiTheme="majorBidi" w:cstheme="majorBidi"/>
+          <w:sz w:val="32"/>
+          <w:szCs w:val="32"/>
+          <w:rtl/>
+          <w:lang w:val="en-US" w:bidi="ar-IQ"/>
+        </w:rPr>
+        <w:t xml:space="preserve"> من نفس النوع فثمن اغلى </w:t>
+      </w:r>
+      <w:r>
+        <w:rPr>
+          <w:rFonts w:asciiTheme="majorBidi" w:hAnsiTheme="majorBidi" w:cstheme="majorBidi"/>
+          <w:sz w:val="32"/>
+          <w:szCs w:val="32"/>
+          <w:lang w:val="en-US" w:bidi="ar-IQ"/>
+        </w:rPr>
+        <w:t>Arduino</w:t>
+      </w:r>
+      <w:r>
+        <w:rPr>
+          <w:rFonts w:asciiTheme="majorBidi" w:hAnsiTheme="majorBidi" w:cstheme="majorBidi"/>
+          <w:sz w:val="32"/>
+          <w:szCs w:val="32"/>
+          <w:rtl/>
+          <w:lang w:val="en-US" w:bidi="ar-IQ"/>
+        </w:rPr>
+        <w:t xml:space="preserve"> لا يتجاوز </w:t>
+      </w:r>
+      <w:r>
+        <w:rPr>
+          <w:rFonts w:asciiTheme="majorBidi" w:hAnsiTheme="majorBidi" w:cstheme="majorBidi"/>
+          <w:sz w:val="32"/>
+          <w:szCs w:val="32"/>
+          <w:lang w:val="en-US" w:bidi="ar-IQ"/>
+        </w:rPr>
+        <w:t>50$</w:t>
+      </w:r>
+      <w:r>
+        <w:rPr>
+          <w:rFonts w:asciiTheme="majorBidi" w:hAnsiTheme="majorBidi" w:cstheme="majorBidi"/>
+          <w:sz w:val="32"/>
+          <w:szCs w:val="32"/>
+          <w:rtl/>
+          <w:lang w:val="en-US" w:bidi="ar-IQ"/>
+        </w:rPr>
+        <w:t xml:space="preserve"> .</w:t>
       </w:r>
     </w:p>
     <w:p>
@@ -6110,15 +5809,41 @@
           <w:rtl/>
           <w:lang w:val="en-US" w:bidi="ar-IQ"/>
         </w:rPr>
-        <w:t>بيئة برمجية سهلة وبسيطة :</w:t>
-      </w:r>
-      <w:r>
-        <w:rPr>
-          <w:rFonts w:asciiTheme="majorBidi" w:hAnsiTheme="majorBidi" w:cstheme="majorBidi"/>
+        <w:t>التركيب الذاتي (ٍ</w:t>
+      </w:r>
+      <w:r>
+        <w:rPr>
+          <w:rFonts w:asciiTheme="majorBidi" w:hAnsiTheme="majorBidi" w:cstheme="majorBidi"/>
+          <w:b/>
+          <w:bCs/>
           <w:color w:val="0070C0"/>
           <w:sz w:val="32"/>
           <w:szCs w:val="32"/>
-          <w:rtl/>
+          <w:lang w:val="en-US" w:bidi="ar-IQ"/>
+        </w:rPr>
+        <w:t>Self-Assembly</w:t>
+      </w:r>
+      <w:r>
+        <w:rPr>
+          <w:rFonts w:asciiTheme="majorBidi" w:hAnsiTheme="majorBidi" w:cstheme="majorBidi"/>
+          <w:b/>
+          <w:bCs/>
+          <w:color w:val="0070C0"/>
+          <w:sz w:val="32"/>
+          <w:szCs w:val="32"/>
+          <w:rtl/>
+          <w:lang w:val="en-US" w:bidi="ar-IQ"/>
+        </w:rPr>
+        <w:t>)</w:t>
+      </w:r>
+      <w:r>
+        <w:rPr>
+          <w:rFonts w:asciiTheme="majorBidi" w:hAnsiTheme="majorBidi" w:cstheme="majorBidi"/>
+          <w:b/>
+          <w:bCs/>
+          <w:color w:val="0070C0"/>
+          <w:sz w:val="32"/>
+          <w:szCs w:val="32"/>
           <w:lang w:val="en-US" w:bidi="ar-IQ"/>
         </w:rPr>
         <w:t xml:space="preserve"> </w:t>
@@ -6126,31 +5851,84 @@
       <w:r>
         <w:rPr>
           <w:rFonts w:asciiTheme="majorBidi" w:hAnsiTheme="majorBidi" w:cstheme="majorBidi"/>
-          <w:sz w:val="32"/>
-          <w:szCs w:val="32"/>
-          <w:rtl/>
-          <w:lang w:val="en-US" w:bidi="ar-IQ"/>
-        </w:rPr>
-        <w:t>البيئة البرمجية (</w:t>
-      </w:r>
-      <w:r>
-        <w:rPr>
-          <w:rFonts w:asciiTheme="majorBidi" w:hAnsiTheme="majorBidi" w:cstheme="majorBidi"/>
-          <w:sz w:val="32"/>
-          <w:szCs w:val="32"/>
-          <w:lang w:val="en-US" w:bidi="ar-IQ"/>
-        </w:rPr>
-        <w:t>Programming Environment</w:t>
-      </w:r>
-      <w:r>
-        <w:rPr>
-          <w:rFonts w:asciiTheme="majorBidi" w:hAnsiTheme="majorBidi" w:cstheme="majorBidi"/>
-          <w:sz w:val="32"/>
-          <w:szCs w:val="32"/>
-          <w:rtl/>
-          <w:lang w:val="en-US" w:bidi="ar-IQ"/>
-        </w:rPr>
-        <w:t>) مصممة لتكون سهلة للمبتدئين وثابتة وقوية للمحترفين .</w:t>
+          <w:b/>
+          <w:bCs/>
+          <w:color w:val="0070C0"/>
+          <w:sz w:val="32"/>
+          <w:szCs w:val="32"/>
+          <w:rtl/>
+          <w:lang w:val="en-US" w:bidi="ar-IQ"/>
+        </w:rPr>
+        <w:t>:</w:t>
+      </w:r>
+      <w:r>
+        <w:rPr>
+          <w:rFonts w:asciiTheme="majorBidi" w:hAnsiTheme="majorBidi" w:cstheme="majorBidi"/>
+          <w:color w:val="0070C0"/>
+          <w:sz w:val="32"/>
+          <w:szCs w:val="32"/>
+          <w:rtl/>
+          <w:lang w:val="en-US" w:bidi="ar-IQ"/>
+        </w:rPr>
+        <w:t xml:space="preserve"> </w:t>
+      </w:r>
+      <w:r>
+        <w:rPr>
+          <w:rFonts w:asciiTheme="majorBidi" w:hAnsiTheme="majorBidi" w:cstheme="majorBidi"/>
+          <w:sz w:val="32"/>
+          <w:szCs w:val="32"/>
+          <w:rtl/>
+          <w:lang w:val="en-US" w:bidi="ar-IQ"/>
+        </w:rPr>
+        <w:t xml:space="preserve">يمكنك تحميل ورقة البيانات </w:t>
+      </w:r>
+      <w:r>
+        <w:rPr>
+          <w:rFonts w:asciiTheme="majorBidi" w:hAnsiTheme="majorBidi" w:cstheme="majorBidi"/>
+          <w:sz w:val="32"/>
+          <w:szCs w:val="32"/>
+          <w:lang w:val="en-US" w:bidi="ar-IQ"/>
+        </w:rPr>
+        <w:t>Datasheet</w:t>
+      </w:r>
+      <w:r>
+        <w:rPr>
+          <w:rFonts w:asciiTheme="majorBidi" w:hAnsiTheme="majorBidi" w:cstheme="majorBidi"/>
+          <w:sz w:val="32"/>
+          <w:szCs w:val="32"/>
+          <w:rtl/>
+          <w:lang w:val="en-US" w:bidi="ar-IQ"/>
+        </w:rPr>
+        <w:t xml:space="preserve"> الخاصة بالاردوينو </w:t>
+      </w:r>
+      <w:r>
+        <w:rPr>
+          <w:rFonts w:asciiTheme="majorBidi" w:hAnsiTheme="majorBidi" w:cstheme="majorBidi"/>
+          <w:sz w:val="32"/>
+          <w:szCs w:val="32"/>
+          <w:lang w:val="en-US" w:bidi="ar-IQ"/>
+        </w:rPr>
+        <w:t xml:space="preserve">Arduino </w:t>
+      </w:r>
+      <w:r>
+        <w:rPr>
+          <w:rFonts w:asciiTheme="majorBidi" w:hAnsiTheme="majorBidi" w:cstheme="majorBidi"/>
+          <w:sz w:val="32"/>
+          <w:szCs w:val="32"/>
+          <w:rtl/>
+          <w:lang w:val="en-US" w:bidi="ar-IQ"/>
+        </w:rPr>
+        <w:t xml:space="preserve">  مجانا من الموقع الرسمي وشراء القطع والتركيبه بنفسك </w:t>
+      </w:r>
+      <w:r>
+        <w:rPr>
+          <w:rFonts w:asciiTheme="majorBidi" w:hAnsiTheme="majorBidi" w:cstheme="majorBidi"/>
+          <w:sz w:val="32"/>
+          <w:szCs w:val="32"/>
+          <w:rtl/>
+          <w:lang w:val="en-US" w:bidi="ar-IQ"/>
+        </w:rPr>
+        <w:t>.</w:t>
       </w:r>
     </w:p>
     <w:p>
@@ -6203,40 +5981,17 @@
           <w:color w:val="0070C0"/>
           <w:sz w:val="32"/>
           <w:szCs w:val="32"/>
-          <w:lang w:val="en-US" w:bidi="ar-IQ"/>
-        </w:rPr>
-        <w:t xml:space="preserve">Open Source </w:t>
-      </w:r>
-      <w:r>
-        <w:rPr>
-          <w:rFonts w:asciiTheme="majorBidi" w:hAnsiTheme="majorBidi" w:cstheme="majorBidi"/>
-          <w:b/>
-          <w:bCs/>
+          <w:rtl/>
+          <w:lang w:val="en-US" w:bidi="ar-IQ"/>
+        </w:rPr>
+        <w:t>تعدد المنصات :</w:t>
+      </w:r>
+      <w:r>
+        <w:rPr>
+          <w:rFonts w:asciiTheme="majorBidi" w:hAnsiTheme="majorBidi" w:cstheme="majorBidi"/>
           <w:color w:val="0070C0"/>
           <w:sz w:val="32"/>
           <w:szCs w:val="32"/>
-          <w:lang w:val="en-US" w:bidi="ar-IQ"/>
-        </w:rPr>
-        <w:t>Software</w:t>
-      </w:r>
-      <w:r>
-        <w:rPr>
-          <w:rFonts w:asciiTheme="majorBidi" w:hAnsiTheme="majorBidi" w:cstheme="majorBidi"/>
-          <w:b/>
-          <w:bCs/>
-          <w:color w:val="0070C0"/>
-          <w:sz w:val="32"/>
-          <w:szCs w:val="32"/>
-          <w:rtl/>
-          <w:lang w:val="en-US" w:bidi="ar-IQ"/>
-        </w:rPr>
-        <w:t>:</w:t>
-      </w:r>
-      <w:r>
-        <w:rPr>
-          <w:rFonts w:asciiTheme="majorBidi" w:hAnsiTheme="majorBidi" w:cstheme="majorBidi"/>
-          <w:sz w:val="32"/>
-          <w:szCs w:val="32"/>
           <w:rtl/>
           <w:lang w:val="en-US" w:bidi="ar-IQ"/>
         </w:rPr>
@@ -6250,36 +6005,83 @@
           <w:rtl/>
           <w:lang w:val="en-US" w:bidi="ar-IQ"/>
         </w:rPr>
-        <w:t xml:space="preserve">مكتوب بلغة السي </w:t>
-      </w:r>
-      <w:r>
-        <w:rPr>
-          <w:rFonts w:asciiTheme="majorBidi" w:hAnsiTheme="majorBidi" w:cstheme="majorBidi"/>
-          <w:sz w:val="32"/>
-          <w:szCs w:val="32"/>
-          <w:lang w:val="en-US" w:bidi="ar-IQ"/>
-        </w:rPr>
-        <w:t>C++</w:t>
-      </w:r>
-      <w:r>
-        <w:rPr>
-          <w:rFonts w:asciiTheme="majorBidi" w:hAnsiTheme="majorBidi" w:cstheme="majorBidi"/>
-          <w:sz w:val="32"/>
-          <w:szCs w:val="32"/>
-          <w:rtl/>
-          <w:lang w:val="en-US" w:bidi="ar-IQ"/>
-        </w:rPr>
-        <w:t xml:space="preserve"> ومتاحه للجميع لتحميله وبأمكان المبرمجين التعديل عليه وفق </w:t>
-      </w:r>
-      <w:r>
-        <w:rPr>
-          <w:rFonts w:asciiTheme="majorBidi" w:hAnsiTheme="majorBidi" w:cstheme="majorBidi"/>
-          <w:sz w:val="32"/>
-          <w:szCs w:val="32"/>
-          <w:rtl/>
-          <w:lang w:val="en-US" w:bidi="ar-IQ"/>
-        </w:rPr>
-        <w:t>احتياجاتهم.</w:t>
+        <w:t xml:space="preserve">برنامج الاردوينو له القدرة على الاشتغال على الوندوز </w:t>
+      </w:r>
+      <w:r>
+        <w:rPr>
+          <w:rFonts w:asciiTheme="majorBidi" w:hAnsiTheme="majorBidi" w:cstheme="majorBidi"/>
+          <w:sz w:val="32"/>
+          <w:szCs w:val="32"/>
+          <w:lang w:val="en-US" w:bidi="ar-IQ"/>
+        </w:rPr>
+        <w:t>Windows</w:t>
+      </w:r>
+      <w:r>
+        <w:rPr>
+          <w:rFonts w:asciiTheme="majorBidi" w:hAnsiTheme="majorBidi" w:cstheme="majorBidi"/>
+          <w:sz w:val="32"/>
+          <w:szCs w:val="32"/>
+          <w:rtl/>
+          <w:lang w:val="en-US" w:bidi="ar-IQ"/>
+        </w:rPr>
+        <w:t xml:space="preserve"> ,</w:t>
+      </w:r>
+      <w:r>
+        <w:rPr>
+          <w:rFonts w:asciiTheme="majorBidi" w:hAnsiTheme="majorBidi" w:cstheme="majorBidi"/>
+          <w:sz w:val="32"/>
+          <w:szCs w:val="32"/>
+          <w:lang w:val="en-US" w:bidi="ar-IQ"/>
+        </w:rPr>
+        <w:t xml:space="preserve"> </w:t>
+      </w:r>
+      <w:r>
+        <w:rPr>
+          <w:rFonts w:asciiTheme="majorBidi" w:hAnsiTheme="majorBidi" w:cstheme="majorBidi"/>
+          <w:sz w:val="32"/>
+          <w:szCs w:val="32"/>
+          <w:rtl/>
+          <w:lang w:val="en-US" w:bidi="ar-IQ"/>
+        </w:rPr>
+        <w:t xml:space="preserve">  الماك </w:t>
+      </w:r>
+      <w:r>
+        <w:rPr>
+          <w:rFonts w:asciiTheme="majorBidi" w:hAnsiTheme="majorBidi" w:cstheme="majorBidi"/>
+          <w:sz w:val="32"/>
+          <w:szCs w:val="32"/>
+          <w:lang w:val="en-US" w:bidi="ar-IQ"/>
+        </w:rPr>
+        <w:t xml:space="preserve">  Mac OS</w:t>
+      </w:r>
+      <w:r>
+        <w:rPr>
+          <w:rFonts w:asciiTheme="majorBidi" w:hAnsiTheme="majorBidi" w:cstheme="majorBidi"/>
+          <w:sz w:val="32"/>
+          <w:szCs w:val="32"/>
+          <w:rtl/>
+          <w:lang w:val="en-US" w:bidi="ar-IQ"/>
+        </w:rPr>
+        <w:t xml:space="preserve"> والينكس </w:t>
+      </w:r>
+      <w:r>
+        <w:rPr>
+          <w:rFonts w:asciiTheme="majorBidi" w:hAnsiTheme="majorBidi" w:cstheme="majorBidi"/>
+          <w:sz w:val="32"/>
+          <w:szCs w:val="32"/>
+          <w:lang w:val="en-US" w:bidi="ar-IQ"/>
+        </w:rPr>
+        <w:t>Linux</w:t>
+      </w:r>
+      <w:r>
+        <w:rPr>
+          <w:rFonts w:asciiTheme="majorBidi" w:hAnsiTheme="majorBidi" w:cstheme="majorBidi"/>
+          <w:sz w:val="32"/>
+          <w:szCs w:val="32"/>
+          <w:rtl/>
+          <w:lang w:val="en-US" w:bidi="ar-IQ"/>
+        </w:rPr>
+        <w:t xml:space="preserve"> واغلب المتحكمات الالكترونية الاخرى تشغل فقط على الوندوز فقط .</w:t>
       </w:r>
     </w:p>
     <w:p>
@@ -6327,21 +6129,23 @@
       <w:r>
         <w:rPr>
           <w:rFonts w:asciiTheme="majorBidi" w:hAnsiTheme="majorBidi" w:cstheme="majorBidi"/>
-          <w:sz w:val="32"/>
-          <w:szCs w:val="32"/>
-          <w:rtl/>
-          <w:lang w:val="en-US" w:bidi="ar-IQ"/>
-        </w:rPr>
-        <w:t xml:space="preserve"> </w:t>
-      </w:r>
-      <w:r>
-        <w:rPr>
-          <w:rFonts w:asciiTheme="majorBidi" w:hAnsiTheme="majorBidi" w:cstheme="majorBidi"/>
           <w:b/>
           <w:bCs/>
           <w:color w:val="0070C0"/>
           <w:sz w:val="32"/>
           <w:szCs w:val="32"/>
+          <w:rtl/>
+          <w:lang w:val="en-US" w:bidi="ar-IQ"/>
+        </w:rPr>
+        <w:t>بيئة برمجية سهلة وبسيطة :</w:t>
+      </w:r>
+      <w:r>
+        <w:rPr>
+          <w:rFonts w:asciiTheme="majorBidi" w:hAnsiTheme="majorBidi" w:cstheme="majorBidi"/>
+          <w:color w:val="0070C0"/>
+          <w:sz w:val="32"/>
+          <w:szCs w:val="32"/>
+          <w:rtl/>
           <w:lang w:val="en-US" w:bidi="ar-IQ"/>
         </w:rPr>
         <w:t xml:space="preserve"> </w:t>
@@ -6349,106 +6153,47 @@
       <w:r>
         <w:rPr>
           <w:rFonts w:asciiTheme="majorBidi" w:hAnsiTheme="majorBidi" w:cstheme="majorBidi"/>
-          <w:b/>
-          <w:bCs/>
-          <w:color w:val="0070C0"/>
-          <w:sz w:val="32"/>
-          <w:szCs w:val="32"/>
-          <w:lang w:val="en-US" w:bidi="ar-IQ"/>
-        </w:rPr>
-        <w:t>Open Source Hardware</w:t>
-      </w:r>
-      <w:r>
-        <w:rPr>
-          <w:rFonts w:asciiTheme="majorBidi" w:hAnsiTheme="majorBidi" w:cstheme="majorBidi"/>
-          <w:b/>
-          <w:bCs/>
-          <w:color w:val="0070C0"/>
-          <w:sz w:val="32"/>
-          <w:szCs w:val="32"/>
-          <w:rtl/>
-          <w:lang w:val="en-US" w:bidi="ar-IQ"/>
-        </w:rPr>
-        <w:t>:</w:t>
-      </w:r>
-      <w:r>
-        <w:rPr>
-          <w:rFonts w:asciiTheme="majorBidi" w:hAnsiTheme="majorBidi" w:cstheme="majorBidi"/>
-          <w:sz w:val="32"/>
-          <w:szCs w:val="32"/>
-          <w:rtl/>
-          <w:lang w:val="en-US" w:bidi="ar-IQ"/>
-        </w:rPr>
-        <w:t xml:space="preserve"> الاردوينو </w:t>
-      </w:r>
-      <w:r>
-        <w:rPr>
-          <w:rFonts w:asciiTheme="majorBidi" w:hAnsiTheme="majorBidi" w:cstheme="majorBidi"/>
-          <w:sz w:val="32"/>
-          <w:szCs w:val="32"/>
-          <w:lang w:val="en-US" w:bidi="ar-IQ"/>
-        </w:rPr>
-        <w:t xml:space="preserve">Arduino </w:t>
-      </w:r>
-      <w:r>
-        <w:rPr>
-          <w:rFonts w:asciiTheme="majorBidi" w:hAnsiTheme="majorBidi" w:cstheme="majorBidi"/>
-          <w:sz w:val="32"/>
-          <w:szCs w:val="32"/>
-          <w:rtl/>
-          <w:lang w:val="en-US" w:bidi="ar-IQ"/>
-        </w:rPr>
-        <w:t xml:space="preserve">  مصنوع اساساً من متحكمات </w:t>
-      </w:r>
-      <w:r>
-        <w:rPr>
-          <w:rFonts w:asciiTheme="majorBidi" w:hAnsiTheme="majorBidi" w:cstheme="majorBidi"/>
-          <w:sz w:val="32"/>
-          <w:szCs w:val="32"/>
-          <w:lang w:val="en-US" w:bidi="ar-IQ"/>
-        </w:rPr>
-        <w:t>ATMEGE8</w:t>
-      </w:r>
-      <w:r>
-        <w:rPr>
-          <w:rFonts w:asciiTheme="majorBidi" w:hAnsiTheme="majorBidi" w:cstheme="majorBidi"/>
-          <w:sz w:val="32"/>
-          <w:szCs w:val="32"/>
-          <w:rtl/>
-          <w:lang w:val="en-US" w:bidi="ar-IQ"/>
-        </w:rPr>
-        <w:t xml:space="preserve"> و </w:t>
-      </w:r>
-      <w:r>
-        <w:rPr>
-          <w:rFonts w:asciiTheme="majorBidi" w:hAnsiTheme="majorBidi" w:cstheme="majorBidi"/>
-          <w:sz w:val="32"/>
-          <w:szCs w:val="32"/>
-          <w:lang w:val="en-US" w:bidi="ar-IQ"/>
-        </w:rPr>
-        <w:t>ATMEGE168</w:t>
-      </w:r>
-      <w:r>
-        <w:rPr>
-          <w:rFonts w:asciiTheme="majorBidi" w:hAnsiTheme="majorBidi" w:cstheme="majorBidi"/>
-          <w:sz w:val="32"/>
-          <w:szCs w:val="32"/>
-          <w:rtl/>
-          <w:lang w:val="en-US" w:bidi="ar-IQ"/>
-        </w:rPr>
-        <w:t>.</w:t>
+          <w:sz w:val="32"/>
+          <w:szCs w:val="32"/>
+          <w:rtl/>
+          <w:lang w:val="en-US" w:bidi="ar-IQ"/>
+        </w:rPr>
+        <w:t>البيئة البرمجية (</w:t>
+      </w:r>
+      <w:r>
+        <w:rPr>
+          <w:rFonts w:asciiTheme="majorBidi" w:hAnsiTheme="majorBidi" w:cstheme="majorBidi"/>
+          <w:sz w:val="32"/>
+          <w:szCs w:val="32"/>
+          <w:lang w:val="en-US" w:bidi="ar-IQ"/>
+        </w:rPr>
+        <w:t>Programming Environment</w:t>
+      </w:r>
+      <w:r>
+        <w:rPr>
+          <w:rFonts w:asciiTheme="majorBidi" w:hAnsiTheme="majorBidi" w:cstheme="majorBidi"/>
+          <w:sz w:val="32"/>
+          <w:szCs w:val="32"/>
+          <w:rtl/>
+          <w:lang w:val="en-US" w:bidi="ar-IQ"/>
+        </w:rPr>
+        <w:t>) مصممة لتكون سهلة للمبتدئين وثابتة وقوية للمحترفين .</w:t>
       </w:r>
     </w:p>
     <w:p>
       <w:pPr>
         <w:pStyle w:val="ListParagraph"/>
+        <w:numPr>
+          <w:ilvl w:val="0"/>
+          <w:numId w:val="1"/>
+        </w:numPr>
         <w:bidi/>
-        <w:ind w:right="450"/>
-        <w:jc w:val="both"/>
-        <w:rPr>
+        <w:ind w:right="450" w:firstLine="0"/>
+        <w:rPr>
+          <w:rFonts w:asciiTheme="majorBidi" w:hAnsiTheme="majorBidi" w:cstheme="majorBidi"/>
           <w:color w:val="FF0000"/>
-          <w:sz w:val="28"/>
-          <w:szCs w:val="28"/>
+          <w:sz w:val="32"/>
+          <w:szCs w:val="32"/>
           <w:lang w:val="en-US" w:bidi="ar-IQ"/>
           <w14:textFill>
             <w14:gradFill>
@@ -6477,17 +6222,107 @@
           </w14:textFill>
         </w:rPr>
       </w:pPr>
-    </w:p>
-    <w:p>
-      <w:pPr>
+      <w:r>
+        <w:rPr>
+          <w:rFonts w:asciiTheme="majorBidi" w:hAnsiTheme="majorBidi" w:cstheme="majorBidi"/>
+          <w:b/>
+          <w:bCs/>
+          <w:color w:val="0070C0"/>
+          <w:sz w:val="32"/>
+          <w:szCs w:val="32"/>
+          <w:lang w:val="en-US" w:bidi="ar-IQ"/>
+        </w:rPr>
+        <w:t xml:space="preserve">Open Source </w:t>
+      </w:r>
+      <w:r>
+        <w:rPr>
+          <w:rFonts w:asciiTheme="majorBidi" w:hAnsiTheme="majorBidi" w:cstheme="majorBidi"/>
+          <w:b/>
+          <w:bCs/>
+          <w:color w:val="0070C0"/>
+          <w:sz w:val="32"/>
+          <w:szCs w:val="32"/>
+          <w:lang w:val="en-US" w:bidi="ar-IQ"/>
+        </w:rPr>
+        <w:t>Software</w:t>
+      </w:r>
+      <w:r>
+        <w:rPr>
+          <w:rFonts w:asciiTheme="majorBidi" w:hAnsiTheme="majorBidi" w:cstheme="majorBidi"/>
+          <w:b/>
+          <w:bCs/>
+          <w:color w:val="0070C0"/>
+          <w:sz w:val="32"/>
+          <w:szCs w:val="32"/>
+          <w:rtl/>
+          <w:lang w:val="en-US" w:bidi="ar-IQ"/>
+        </w:rPr>
+        <w:t>:</w:t>
+      </w:r>
+      <w:r>
+        <w:rPr>
+          <w:rFonts w:asciiTheme="majorBidi" w:hAnsiTheme="majorBidi" w:cstheme="majorBidi"/>
+          <w:sz w:val="32"/>
+          <w:szCs w:val="32"/>
+          <w:rtl/>
+          <w:lang w:val="en-US" w:bidi="ar-IQ"/>
+        </w:rPr>
+        <w:t xml:space="preserve"> </w:t>
+      </w:r>
+      <w:r>
+        <w:rPr>
+          <w:rFonts w:asciiTheme="majorBidi" w:hAnsiTheme="majorBidi" w:cstheme="majorBidi"/>
+          <w:sz w:val="32"/>
+          <w:szCs w:val="32"/>
+          <w:rtl/>
+          <w:lang w:val="en-US" w:bidi="ar-IQ"/>
+        </w:rPr>
+        <w:t xml:space="preserve">مكتوب بلغة السي </w:t>
+      </w:r>
+      <w:r>
+        <w:rPr>
+          <w:rFonts w:asciiTheme="majorBidi" w:hAnsiTheme="majorBidi" w:cstheme="majorBidi"/>
+          <w:sz w:val="32"/>
+          <w:szCs w:val="32"/>
+          <w:lang w:val="en-US" w:bidi="ar-IQ"/>
+        </w:rPr>
+        <w:t>C++</w:t>
+      </w:r>
+      <w:r>
+        <w:rPr>
+          <w:rFonts w:asciiTheme="majorBidi" w:hAnsiTheme="majorBidi" w:cstheme="majorBidi"/>
+          <w:sz w:val="32"/>
+          <w:szCs w:val="32"/>
+          <w:rtl/>
+          <w:lang w:val="en-US" w:bidi="ar-IQ"/>
+        </w:rPr>
+        <w:t xml:space="preserve"> ومتاحه للجميع لتحميله وبأمكان المبرمجين التعديل عليه وفق </w:t>
+      </w:r>
+      <w:r>
+        <w:rPr>
+          <w:rFonts w:asciiTheme="majorBidi" w:hAnsiTheme="majorBidi" w:cstheme="majorBidi"/>
+          <w:sz w:val="32"/>
+          <w:szCs w:val="32"/>
+          <w:rtl/>
+          <w:lang w:val="en-US" w:bidi="ar-IQ"/>
+        </w:rPr>
+        <w:t>احتياجاتهم.</w:t>
+      </w:r>
+    </w:p>
+    <w:p>
+      <w:pPr>
+        <w:pStyle w:val="ListParagraph"/>
+        <w:numPr>
+          <w:ilvl w:val="0"/>
+          <w:numId w:val="1"/>
+        </w:numPr>
         <w:bidi/>
-        <w:ind w:left="360" w:right="450"/>
-        <w:jc w:val="both"/>
-        <w:rPr>
+        <w:ind w:right="450" w:firstLine="0"/>
+        <w:rPr>
+          <w:rFonts w:asciiTheme="majorBidi" w:hAnsiTheme="majorBidi" w:cstheme="majorBidi"/>
           <w:color w:val="FF0000"/>
-          <w:sz w:val="28"/>
-          <w:szCs w:val="28"/>
-          <w:rtl/>
+          <w:sz w:val="32"/>
+          <w:szCs w:val="32"/>
           <w:lang w:val="en-US" w:bidi="ar-IQ"/>
           <w14:textFill>
             <w14:gradFill>
@@ -6516,6 +6351,198 @@
           </w14:textFill>
         </w:rPr>
       </w:pPr>
+      <w:r>
+        <w:rPr>
+          <w:rFonts w:asciiTheme="majorBidi" w:hAnsiTheme="majorBidi" w:cstheme="majorBidi"/>
+          <w:sz w:val="32"/>
+          <w:szCs w:val="32"/>
+          <w:rtl/>
+          <w:lang w:val="en-US" w:bidi="ar-IQ"/>
+        </w:rPr>
+        <w:t xml:space="preserve"> </w:t>
+      </w:r>
+      <w:r>
+        <w:rPr>
+          <w:rFonts w:asciiTheme="majorBidi" w:hAnsiTheme="majorBidi" w:cstheme="majorBidi"/>
+          <w:b/>
+          <w:bCs/>
+          <w:color w:val="0070C0"/>
+          <w:sz w:val="32"/>
+          <w:szCs w:val="32"/>
+          <w:lang w:val="en-US" w:bidi="ar-IQ"/>
+        </w:rPr>
+        <w:t xml:space="preserve"> </w:t>
+      </w:r>
+      <w:r>
+        <w:rPr>
+          <w:rFonts w:asciiTheme="majorBidi" w:hAnsiTheme="majorBidi" w:cstheme="majorBidi"/>
+          <w:b/>
+          <w:bCs/>
+          <w:color w:val="0070C0"/>
+          <w:sz w:val="32"/>
+          <w:szCs w:val="32"/>
+          <w:lang w:val="en-US" w:bidi="ar-IQ"/>
+        </w:rPr>
+        <w:t>Open Source Hardware</w:t>
+      </w:r>
+      <w:r>
+        <w:rPr>
+          <w:rFonts w:asciiTheme="majorBidi" w:hAnsiTheme="majorBidi" w:cstheme="majorBidi"/>
+          <w:b/>
+          <w:bCs/>
+          <w:color w:val="0070C0"/>
+          <w:sz w:val="32"/>
+          <w:szCs w:val="32"/>
+          <w:rtl/>
+          <w:lang w:val="en-US" w:bidi="ar-IQ"/>
+        </w:rPr>
+        <w:t>:</w:t>
+      </w:r>
+      <w:r>
+        <w:rPr>
+          <w:rFonts w:asciiTheme="majorBidi" w:hAnsiTheme="majorBidi" w:cstheme="majorBidi"/>
+          <w:sz w:val="32"/>
+          <w:szCs w:val="32"/>
+          <w:rtl/>
+          <w:lang w:val="en-US" w:bidi="ar-IQ"/>
+        </w:rPr>
+        <w:t xml:space="preserve"> الاردوينو </w:t>
+      </w:r>
+      <w:r>
+        <w:rPr>
+          <w:rFonts w:asciiTheme="majorBidi" w:hAnsiTheme="majorBidi" w:cstheme="majorBidi"/>
+          <w:sz w:val="32"/>
+          <w:szCs w:val="32"/>
+          <w:lang w:val="en-US" w:bidi="ar-IQ"/>
+        </w:rPr>
+        <w:t xml:space="preserve">Arduino </w:t>
+      </w:r>
+      <w:r>
+        <w:rPr>
+          <w:rFonts w:asciiTheme="majorBidi" w:hAnsiTheme="majorBidi" w:cstheme="majorBidi"/>
+          <w:sz w:val="32"/>
+          <w:szCs w:val="32"/>
+          <w:rtl/>
+          <w:lang w:val="en-US" w:bidi="ar-IQ"/>
+        </w:rPr>
+        <w:t xml:space="preserve">  مصنوع اساساً من متحكمات </w:t>
+      </w:r>
+      <w:r>
+        <w:rPr>
+          <w:rFonts w:asciiTheme="majorBidi" w:hAnsiTheme="majorBidi" w:cstheme="majorBidi"/>
+          <w:sz w:val="32"/>
+          <w:szCs w:val="32"/>
+          <w:lang w:val="en-US" w:bidi="ar-IQ"/>
+        </w:rPr>
+        <w:t>ATMEGE8</w:t>
+      </w:r>
+      <w:r>
+        <w:rPr>
+          <w:rFonts w:asciiTheme="majorBidi" w:hAnsiTheme="majorBidi" w:cstheme="majorBidi"/>
+          <w:sz w:val="32"/>
+          <w:szCs w:val="32"/>
+          <w:rtl/>
+          <w:lang w:val="en-US" w:bidi="ar-IQ"/>
+        </w:rPr>
+        <w:t xml:space="preserve"> و </w:t>
+      </w:r>
+      <w:r>
+        <w:rPr>
+          <w:rFonts w:asciiTheme="majorBidi" w:hAnsiTheme="majorBidi" w:cstheme="majorBidi"/>
+          <w:sz w:val="32"/>
+          <w:szCs w:val="32"/>
+          <w:lang w:val="en-US" w:bidi="ar-IQ"/>
+        </w:rPr>
+        <w:t>ATMEGE168</w:t>
+      </w:r>
+      <w:r>
+        <w:rPr>
+          <w:rFonts w:asciiTheme="majorBidi" w:hAnsiTheme="majorBidi" w:cstheme="majorBidi"/>
+          <w:sz w:val="32"/>
+          <w:szCs w:val="32"/>
+          <w:rtl/>
+          <w:lang w:val="en-US" w:bidi="ar-IQ"/>
+        </w:rPr>
+        <w:t>.</w:t>
+      </w:r>
+    </w:p>
+    <w:p>
+      <w:pPr>
+        <w:pStyle w:val="ListParagraph"/>
+        <w:bidi/>
+        <w:ind w:right="450"/>
+        <w:jc w:val="both"/>
+        <w:rPr>
+          <w:color w:val="FF0000"/>
+          <w:sz w:val="28"/>
+          <w:szCs w:val="28"/>
+          <w:lang w:val="en-US" w:bidi="ar-IQ"/>
+          <w14:textFill>
+            <w14:gradFill>
+              <w14:gsLst>
+                <w14:gs w14:pos="0">
+                  <w14:srgbClr w14:val="FF0000">
+                    <w14:shade w14:val="30000"/>
+                    <w14:satMod w14:val="115000"/>
+                  </w14:srgbClr>
+                </w14:gs>
+                <w14:gs w14:pos="50000">
+                  <w14:srgbClr w14:val="FF0000">
+                    <w14:shade w14:val="67500"/>
+                    <w14:satMod w14:val="115000"/>
+                  </w14:srgbClr>
+                </w14:gs>
+                <w14:gs w14:pos="100000">
+                  <w14:srgbClr w14:val="FF0000">
+                    <w14:shade w14:val="100000"/>
+                    <w14:satMod w14:val="115000"/>
+                  </w14:srgbClr>
+                </w14:gs>
+              </w14:gsLst>
+              <w14:lin w14:ang="8100000" w14:scaled="0"/>
+            </w14:gradFill>
+          </w14:textFill>
+        </w:rPr>
+      </w:pPr>
+    </w:p>
+    <w:p>
+      <w:pPr>
+        <w:bidi/>
+        <w:ind w:left="360" w:right="450"/>
+        <w:jc w:val="both"/>
+        <w:rPr>
+          <w:color w:val="FF0000"/>
+          <w:sz w:val="28"/>
+          <w:szCs w:val="28"/>
+          <w:rtl/>
+          <w:lang w:val="en-US" w:bidi="ar-IQ"/>
+          <w14:textFill>
+            <w14:gradFill>
+              <w14:gsLst>
+                <w14:gs w14:pos="0">
+                  <w14:srgbClr w14:val="FF0000">
+                    <w14:shade w14:val="30000"/>
+                    <w14:satMod w14:val="115000"/>
+                  </w14:srgbClr>
+                </w14:gs>
+                <w14:gs w14:pos="50000">
+                  <w14:srgbClr w14:val="FF0000">
+                    <w14:shade w14:val="67500"/>
+                    <w14:satMod w14:val="115000"/>
+                  </w14:srgbClr>
+                </w14:gs>
+                <w14:gs w14:pos="100000">
+                  <w14:srgbClr w14:val="FF0000">
+                    <w14:shade w14:val="100000"/>
+                    <w14:satMod w14:val="115000"/>
+                  </w14:srgbClr>
+                </w14:gs>
+              </w14:gsLst>
+              <w14:lin w14:ang="8100000" w14:scaled="0"/>
+            </w14:gradFill>
+          </w14:textFill>
+        </w:rPr>
+      </w:pPr>
     </w:p>
     <w:p>
       <w:pPr>
@@ -6704,23 +6731,8 @@
           <w:rtl/>
           <w:lang w:val="en-US" w:bidi="ar-IQ"/>
         </w:rPr>
-        <w:lastRenderedPageBreak/>
         <w:t>الفصل الثاني</w:t>
       </w:r>
-    </w:p>
-    <w:p>
-      <w:pPr>
-        <w:bidi/>
-        <w:ind w:left="180" w:right="450"/>
-        <w:rPr>
-          <w:color w:val="365F91" w:themeColor="accent1" w:themeShade="BF"/>
-          <w:sz w:val="28"/>
-          <w:szCs w:val="28"/>
-          <w:u w:val="double"/>
-          <w:rtl/>
-          <w:lang w:val="en-US" w:bidi="ar-IQ"/>
-        </w:rPr>
-      </w:pPr>
     </w:p>
     <w:p>
       <w:pPr>
@@ -6751,22 +6763,6 @@
         </w:rPr>
         <w:t>جهاز التعقيم الذكي</w:t>
       </w:r>
-    </w:p>
-    <w:p>
-      <w:pPr>
-        <w:bidi/>
-        <w:ind w:right="450"/>
-        <w:rPr>
-          <w:rFonts w:ascii="Calibri" w:hAnsi="Calibri" w:cs="Calibri"/>
-          <w:b/>
-          <w:bCs/>
-          <w:sz w:val="44"/>
-          <w:szCs w:val="44"/>
-          <w:u w:val="single"/>
-          <w:rtl/>
-          <w:lang w:val="en-US" w:bidi="ar"/>
-        </w:rPr>
-      </w:pPr>
     </w:p>
     <w:p>
       <w:pPr>
@@ -6806,6 +6802,9 @@
     <w:p>
       <w:pPr>
         <w:pStyle w:val="ListParagraph"/>
+        <w:tabs>
+          <w:tab w:val="left" w:pos="10260"/>
+        </w:tabs>
         <w:bidi/>
         <w:ind w:left="-90" w:right="450"/>
         <w:rPr>
@@ -6817,18 +6816,6 @@
           <w:lang w:val="en-US" w:bidi="ar"/>
         </w:rPr>
       </w:pPr>
-      <w:r>
-        <w:rPr>
-          <w:rFonts w:ascii="Calibri" w:hAnsi="Calibri" w:cs="Calibri" w:hint="cs"/>
-          <w:b/>
-          <w:bCs/>
-          <w:sz w:val="36"/>
-          <w:szCs w:val="36"/>
-          <w:rtl/>
-          <w:lang w:val="en-US" w:bidi="ar"/>
-        </w:rPr>
-        <w:t xml:space="preserve"> </w:t>
-      </w:r>
     </w:p>
     <w:p>
       <w:pPr>
@@ -7501,151 +7488,13 @@
     </w:p>
     <w:p>
       <w:pPr>
-        <w:ind w:left="270" w:right="450"/>
+        <w:ind w:right="450"/>
         <w:rPr>
           <w:sz w:val="28"/>
           <w:szCs w:val="28"/>
           <w:lang w:val="en-US" w:bidi="ar-IQ"/>
         </w:rPr>
       </w:pPr>
-    </w:p>
-    <w:p>
-      <w:pPr>
-        <w:ind w:left="270" w:right="450"/>
-        <w:rPr>
-          <w:sz w:val="28"/>
-          <w:szCs w:val="28"/>
-          <w:lang w:val="en-US" w:bidi="ar-IQ"/>
-        </w:rPr>
-      </w:pPr>
-    </w:p>
-    <w:p>
-      <w:pPr>
-        <w:ind w:left="270" w:right="450"/>
-        <w:rPr>
-          <w:sz w:val="28"/>
-          <w:szCs w:val="28"/>
-          <w:rtl/>
-          <w:lang w:val="en-US" w:bidi="ar-IQ"/>
-        </w:rPr>
-      </w:pPr>
-    </w:p>
-    <w:p>
-      <w:pPr>
-        <w:ind w:left="270" w:right="450"/>
-        <w:rPr>
-          <w:sz w:val="28"/>
-          <w:szCs w:val="28"/>
-          <w:rtl/>
-          <w:lang w:val="en-US" w:bidi="ar-IQ"/>
-        </w:rPr>
-      </w:pPr>
-    </w:p>
-    <w:p>
-      <w:pPr>
-        <w:bidi/>
-        <w:ind w:left="270" w:right="450"/>
-        <w:rPr>
-          <w:sz w:val="28"/>
-          <w:szCs w:val="28"/>
-          <w:lang w:val="en-US" w:bidi="ar"/>
-        </w:rPr>
-      </w:pPr>
-    </w:p>
-    <w:p>
-      <w:pPr>
-        <w:bidi/>
-        <w:ind w:left="270" w:right="450"/>
-        <w:rPr>
-          <w:sz w:val="28"/>
-          <w:szCs w:val="28"/>
-          <w:lang w:val="en-US" w:bidi="ar-IQ"/>
-        </w:rPr>
-      </w:pPr>
-    </w:p>
-    <w:p>
-      <w:pPr>
-        <w:bidi/>
-        <w:ind w:left="270" w:right="450"/>
-        <w:rPr>
-          <w:sz w:val="28"/>
-          <w:szCs w:val="28"/>
-          <w:lang w:val="en-US" w:bidi="ar-IQ"/>
-        </w:rPr>
-      </w:pPr>
-    </w:p>
-    <w:p>
-      <w:pPr>
-        <w:bidi/>
-        <w:ind w:left="270" w:right="450"/>
-        <w:rPr>
-          <w:sz w:val="28"/>
-          <w:szCs w:val="28"/>
-          <w:lang w:val="en-US" w:bidi="ar-IQ"/>
-        </w:rPr>
-      </w:pPr>
-    </w:p>
-    <w:p>
-      <w:pPr>
-        <w:bidi/>
-        <w:ind w:left="270" w:right="450"/>
-        <w:rPr>
-          <w:sz w:val="28"/>
-          <w:szCs w:val="28"/>
-          <w:lang w:val="en-US" w:bidi="ar-IQ"/>
-        </w:rPr>
-      </w:pPr>
-    </w:p>
-    <w:p>
-      <w:pPr>
-        <w:bidi/>
-        <w:ind w:left="270" w:right="450"/>
-        <w:rPr>
-          <w:sz w:val="28"/>
-          <w:szCs w:val="28"/>
-          <w:lang w:val="en-US" w:bidi="ar-IQ"/>
-        </w:rPr>
-      </w:pPr>
-    </w:p>
-    <w:p>
-      <w:pPr>
-        <w:bidi/>
-        <w:ind w:left="270" w:right="450"/>
-        <w:rPr>
-          <w:sz w:val="28"/>
-          <w:szCs w:val="28"/>
-          <w:lang w:val="en-US" w:bidi="ar-IQ"/>
-        </w:rPr>
-      </w:pPr>
-    </w:p>
-    <w:p>
-      <w:pPr>
-        <w:bidi/>
-        <w:ind w:left="270" w:right="450"/>
-        <w:rPr>
-          <w:sz w:val="28"/>
-          <w:szCs w:val="28"/>
-          <w:lang w:val="en-US" w:bidi="ar-IQ"/>
-        </w:rPr>
-      </w:pPr>
-    </w:p>
-    <w:p>
-      <w:pPr>
-        <w:ind w:right="450"/>
-        <w:rPr>
-          <w:sz w:val="28"/>
-          <w:szCs w:val="28"/>
-          <w:lang w:val="en-US" w:bidi="ar-IQ"/>
-        </w:rPr>
-      </w:pPr>
-      <w:r>
-        <w:rPr>
-          <w:sz w:val="28"/>
-          <w:szCs w:val="28"/>
-          <w:lang w:val="en-US" w:bidi="ar-IQ"/>
-        </w:rPr>
-        <w:br w:type="page"/>
-      </w:r>
     </w:p>
     <w:p>
       <w:pPr>
@@ -7679,7 +7528,6 @@
           <w:rtl/>
           <w:lang w:val="en-US" w:bidi="ar-IQ"/>
         </w:rPr>
-        <w:lastRenderedPageBreak/>
         <w:t xml:space="preserve">الأداة وطريقة ربطها </w:t>
       </w:r>
       <w:r>
@@ -7868,7 +7716,7 @@
           </mc:Choice>
           <mc:Fallback>
             <w:pict>
-              <v:shape id="Text Box 3" o:spid="_x0000_s1032" type="#_x0000_t202" style="position:absolute;left:0;text-align:left;margin-left:242.4pt;margin-top:.2pt;width:259.2pt;height:48.6pt;z-index:251662336;visibility:visible;mso-wrap-style:square;mso-width-percent:0;mso-height-percent:0;mso-wrap-distance-left:9pt;mso-wrap-distance-top:0;mso-wrap-distance-right:9pt;mso-wrap-distance-bottom:0;mso-position-horizontal:absolute;mso-position-horizontal-relative:text;mso-position-vertical:absolute;mso-position-vertical-relative:text;mso-width-percent:0;mso-height-percent:0;mso-width-relative:margin;mso-height-relative:margin;v-text-anchor:top" o:gfxdata="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" fillcolor="white [3201]" strokecolor="white [3212]" strokeweight=".5pt">
+              <v:shape id="Text Box 3" o:spid="_x0000_s1034" type="#_x0000_t202" style="position:absolute;left:0;text-align:left;margin-left:242.4pt;margin-top:.2pt;width:259.2pt;height:48.6pt;z-index:251662336;visibility:visible;mso-wrap-style:square;mso-width-percent:0;mso-height-percent:0;mso-wrap-distance-left:9pt;mso-wrap-distance-top:0;mso-wrap-distance-right:9pt;mso-wrap-distance-bottom:0;mso-position-horizontal:absolute;mso-position-horizontal-relative:text;mso-position-vertical:absolute;mso-position-vertical-relative:text;mso-width-percent:0;mso-height-percent:0;mso-width-relative:margin;mso-height-relative:margin;v-text-anchor:top" o:gfxdata="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" fillcolor="white [3201]" strokecolor="white [3212]" strokeweight=".5pt">
                 <v:textbox>
                   <w:txbxContent>
                     <w:p>
@@ -8398,7 +8246,7 @@
           </mc:Choice>
           <mc:Fallback>
             <w:pict>
-              <v:shape id="Text Box 4" o:spid="_x0000_s1033" type="#_x0000_t202" style="position:absolute;left:0;text-align:left;margin-left:42.6pt;margin-top:.2pt;width:507.6pt;height:249.6pt;z-index:251664384;visibility:visible;mso-wrap-style:square;mso-width-percent:0;mso-height-percent:0;mso-wrap-distance-left:9pt;mso-wrap-distance-top:0;mso-wrap-distance-right:9pt;mso-wrap-distance-bottom:0;mso-position-horizontal:absolute;mso-position-horizontal-relative:text;mso-position-vertical:absolute;mso-position-vertical-relative:text;mso-width-percent:0;mso-height-percent:0;mso-width-relative:margin;mso-height-relative:margin;v-text-anchor:top" o:gfxdata="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" fillcolor="white [3201]" strokecolor="white [3212]" strokeweight=".5pt">
+              <v:shape id="Text Box 4" o:spid="_x0000_s1035" type="#_x0000_t202" style="position:absolute;left:0;text-align:left;margin-left:42.6pt;margin-top:.2pt;width:507.6pt;height:249.6pt;z-index:251664384;visibility:visible;mso-wrap-style:square;mso-width-percent:0;mso-height-percent:0;mso-wrap-distance-left:9pt;mso-wrap-distance-top:0;mso-wrap-distance-right:9pt;mso-wrap-distance-bottom:0;mso-position-horizontal:absolute;mso-position-horizontal-relative:text;mso-position-vertical:absolute;mso-position-vertical-relative:text;mso-width-percent:0;mso-height-percent:0;mso-width-relative:margin;mso-height-relative:margin;v-text-anchor:top" o:gfxdata="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" fillcolor="white [3201]" strokecolor="white [3212]" strokeweight=".5pt">
                 <v:textbox>
                   <w:txbxContent>
                     <w:p>
@@ -9087,7 +8935,7 @@
           </mc:Choice>
           <mc:Fallback>
             <w:pict>
-              <v:shape id="Text Box 6" o:spid="_x0000_s1034" type="#_x0000_t202" style="position:absolute;margin-left:198pt;margin-top:10.8pt;width:312.2pt;height:55.8pt;z-index:251666432;visibility:visible;mso-wrap-style:square;mso-width-percent:0;mso-height-percent:0;mso-wrap-distance-left:9pt;mso-wrap-distance-top:0;mso-wrap-distance-right:9pt;mso-wrap-distance-bottom:0;mso-position-horizontal:absolute;mso-position-horizontal-relative:text;mso-position-vertical:absolute;mso-position-vertical-relative:text;mso-width-percent:0;mso-height-percent:0;mso-width-relative:margin;mso-height-relative:margin;v-text-anchor:top" o:gfxdata="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" fillcolor="white [3201]" strokecolor="white [3212]" strokeweight=".5pt">
+              <v:shape id="Text Box 6" o:spid="_x0000_s1036" type="#_x0000_t202" style="position:absolute;margin-left:198pt;margin-top:10.8pt;width:312.2pt;height:55.8pt;z-index:251666432;visibility:visible;mso-wrap-style:square;mso-width-percent:0;mso-height-percent:0;mso-wrap-distance-left:9pt;mso-wrap-distance-top:0;mso-wrap-distance-right:9pt;mso-wrap-distance-bottom:0;mso-position-horizontal:absolute;mso-position-horizontal-relative:text;mso-position-vertical:absolute;mso-position-vertical-relative:text;mso-width-percent:0;mso-height-percent:0;mso-width-relative:margin;mso-height-relative:margin;v-text-anchor:top" o:gfxdata="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" fillcolor="white [3201]" strokecolor="white [3212]" strokeweight=".5pt">
                 <v:textbox>
                   <w:txbxContent>
                     <w:p>
@@ -9629,7 +9477,7 @@
           </mc:Choice>
           <mc:Fallback>
             <w:pict>
-              <v:shape id="Text Box 7" o:spid="_x0000_s1035" type="#_x0000_t202" style="position:absolute;left:0;text-align:left;margin-left:1.2pt;margin-top:8pt;width:549.6pt;height:136.8pt;z-index:251668480;visibility:visible;mso-wrap-style:square;mso-width-percent:0;mso-height-percent:0;mso-wrap-distance-left:9pt;mso-wrap-distance-top:0;mso-wrap-distance-right:9pt;mso-wrap-distance-bottom:0;mso-position-horizontal:absolute;mso-position-horizontal-relative:text;mso-position-vertical:absolute;mso-position-vertical-relative:text;mso-width-percent:0;mso-height-percent:0;mso-width-relative:margin;mso-height-relative:margin;v-text-anchor:top" o:gfxdata="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" fillcolor="white [3201]" strokecolor="white [3212]" strokeweight=".5pt">
+              <v:shape id="Text Box 7" o:spid="_x0000_s1037" type="#_x0000_t202" style="position:absolute;left:0;text-align:left;margin-left:1.2pt;margin-top:8pt;width:549.6pt;height:136.8pt;z-index:251668480;visibility:visible;mso-wrap-style:square;mso-width-percent:0;mso-height-percent:0;mso-wrap-distance-left:9pt;mso-wrap-distance-top:0;mso-wrap-distance-right:9pt;mso-wrap-distance-bottom:0;mso-position-horizontal:absolute;mso-position-horizontal-relative:text;mso-position-vertical:absolute;mso-position-vertical-relative:text;mso-width-percent:0;mso-height-percent:0;mso-width-relative:margin;mso-height-relative:margin;v-text-anchor:top" o:gfxdata="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" fillcolor="white [3201]" strokecolor="white [3212]" strokeweight=".5pt">
                 <v:textbox>
                   <w:txbxContent>
                     <w:p>
@@ -10409,7 +10257,7 @@
           </mc:Choice>
           <mc:Fallback>
             <w:pict>
-              <v:shape id="Text Box 8" o:spid="_x0000_s1036" type="#_x0000_t202" style="position:absolute;left:0;text-align:left;margin-left:210pt;margin-top:5.75pt;width:304.8pt;height:65pt;z-index:251670528;visibility:visible;mso-wrap-style:square;mso-width-percent:0;mso-height-percent:0;mso-wrap-distance-left:9pt;mso-wrap-distance-top:0;mso-wrap-distance-right:9pt;mso-wrap-distance-bottom:0;mso-position-horizontal:absolute;mso-position-horizontal-relative:text;mso-position-vertical:absolute;mso-position-vertical-relative:text;mso-width-percent:0;mso-height-percent:0;mso-width-relative:margin;mso-height-relative:margin;v-text-anchor:top" o:gfxdata="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" fillcolor="white [3201]" strokecolor="white [3212]" strokeweight=".5pt">
+              <v:shape id="Text Box 8" o:spid="_x0000_s1038" type="#_x0000_t202" style="position:absolute;left:0;text-align:left;margin-left:210pt;margin-top:5.75pt;width:304.8pt;height:65pt;z-index:251670528;visibility:visible;mso-wrap-style:square;mso-width-percent:0;mso-height-percent:0;mso-wrap-distance-left:9pt;mso-wrap-distance-top:0;mso-wrap-distance-right:9pt;mso-wrap-distance-bottom:0;mso-position-horizontal:absolute;mso-position-horizontal-relative:text;mso-position-vertical:absolute;mso-position-vertical-relative:text;mso-width-percent:0;mso-height-percent:0;mso-width-relative:margin;mso-height-relative:margin;v-text-anchor:top" o:gfxdata="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" fillcolor="white [3201]" strokecolor="white [3212]" strokeweight=".5pt">
                 <v:textbox>
                   <w:txbxContent>
                     <w:p>
@@ -10688,7 +10536,7 @@
           </mc:Choice>
           <mc:Fallback>
             <w:pict>
-              <v:shape id="Text Box 10" o:spid="_x0000_s1037" type="#_x0000_t202" style="position:absolute;left:0;text-align:left;margin-left:194.4pt;margin-top:78.45pt;width:312.6pt;height:97.2pt;z-index:251672576;visibility:visible;mso-wrap-style:square;mso-width-percent:0;mso-height-percent:0;mso-wrap-distance-left:9pt;mso-wrap-distance-top:0;mso-wrap-distance-right:9pt;mso-wrap-distance-bottom:0;mso-position-horizontal:absolute;mso-position-horizontal-relative:text;mso-position-vertical:absolute;mso-position-vertical-relative:text;mso-width-percent:0;mso-height-percent:0;mso-width-relative:margin;mso-height-relative:margin;v-text-anchor:top" o:gfxdata="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" fillcolor="white [3201]" strokecolor="white [3212]" strokeweight=".5pt">
+              <v:shape id="Text Box 10" o:spid="_x0000_s1039" type="#_x0000_t202" style="position:absolute;left:0;text-align:left;margin-left:194.4pt;margin-top:78.45pt;width:312.6pt;height:97.2pt;z-index:251672576;visibility:visible;mso-wrap-style:square;mso-width-percent:0;mso-height-percent:0;mso-wrap-distance-left:9pt;mso-wrap-distance-top:0;mso-wrap-distance-right:9pt;mso-wrap-distance-bottom:0;mso-position-horizontal:absolute;mso-position-horizontal-relative:text;mso-position-vertical:absolute;mso-position-vertical-relative:text;mso-width-percent:0;mso-height-percent:0;mso-width-relative:margin;mso-height-relative:margin;v-text-anchor:top" o:gfxdata="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" fillcolor="white [3201]" strokecolor="white [3212]" strokeweight=".5pt">
                 <v:textbox>
                   <w:txbxContent>
                     <w:p>
@@ -11518,7 +11366,7 @@
           </mc:Choice>
           <mc:Fallback>
             <w:pict>
-              <v:shape id="Text Box 12" o:spid="_x0000_s1038" type="#_x0000_t202" style="position:absolute;left:0;text-align:left;margin-left:76.8pt;margin-top:18pt;width:438.6pt;height:65pt;z-index:251674624;visibility:visible;mso-wrap-style:square;mso-width-percent:0;mso-height-percent:0;mso-wrap-distance-left:9pt;mso-wrap-distance-top:0;mso-wrap-distance-right:9pt;mso-wrap-distance-bottom:0;mso-position-horizontal:absolute;mso-position-horizontal-relative:text;mso-position-vertical:absolute;mso-position-vertical-relative:text;mso-width-percent:0;mso-height-percent:0;mso-width-relative:margin;mso-height-relative:margin;v-text-anchor:top" o:gfxdata="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" fillcolor="white [3201]" strokecolor="white [3212]" strokeweight=".5pt">
+              <v:shape id="Text Box 12" o:spid="_x0000_s1040" type="#_x0000_t202" style="position:absolute;left:0;text-align:left;margin-left:76.8pt;margin-top:18pt;width:438.6pt;height:65pt;z-index:251674624;visibility:visible;mso-wrap-style:square;mso-width-percent:0;mso-height-percent:0;mso-wrap-distance-left:9pt;mso-wrap-distance-top:0;mso-wrap-distance-right:9pt;mso-wrap-distance-bottom:0;mso-position-horizontal:absolute;mso-position-horizontal-relative:text;mso-position-vertical:absolute;mso-position-vertical-relative:text;mso-width-percent:0;mso-height-percent:0;mso-width-relative:margin;mso-height-relative:margin;v-text-anchor:top" o:gfxdata="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" fillcolor="white [3201]" strokecolor="white [3212]" strokeweight=".5pt">
                 <v:textbox>
                   <w:txbxContent>
                     <w:p>
@@ -11835,7 +11683,7 @@
           </mc:Choice>
           <mc:Fallback>
             <w:pict>
-              <v:shape id="Text Box 14" o:spid="_x0000_s1039" type="#_x0000_t202" style="position:absolute;margin-left:194.4pt;margin-top:66.65pt;width:312.6pt;height:97.2pt;z-index:251676672;visibility:visible;mso-wrap-style:square;mso-width-percent:0;mso-height-percent:0;mso-wrap-distance-left:9pt;mso-wrap-distance-top:0;mso-wrap-distance-right:9pt;mso-wrap-distance-bottom:0;mso-position-horizontal:absolute;mso-position-horizontal-relative:text;mso-position-vertical:absolute;mso-position-vertical-relative:text;mso-width-percent:0;mso-height-percent:0;mso-width-relative:margin;mso-height-relative:margin;v-text-anchor:top" o:gfxdata="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" fillcolor="white [3201]" strokecolor="white [3212]" strokeweight=".5pt">
+              <v:shape id="Text Box 14" o:spid="_x0000_s1041" type="#_x0000_t202" style="position:absolute;margin-left:194.4pt;margin-top:66.65pt;width:312.6pt;height:97.2pt;z-index:251676672;visibility:visible;mso-wrap-style:square;mso-width-percent:0;mso-height-percent:0;mso-wrap-distance-left:9pt;mso-wrap-distance-top:0;mso-wrap-distance-right:9pt;mso-wrap-distance-bottom:0;mso-position-horizontal:absolute;mso-position-horizontal-relative:text;mso-position-vertical:absolute;mso-position-vertical-relative:text;mso-width-percent:0;mso-height-percent:0;mso-width-relative:margin;mso-height-relative:margin;v-text-anchor:top" o:gfxdata="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" fillcolor="white [3201]" strokecolor="white [3212]" strokeweight=".5pt">
                 <v:textbox>
                   <w:txbxContent>
                     <w:p>
@@ -12573,7 +12421,7 @@
           </mc:Choice>
           <mc:Fallback>
             <w:pict>
-              <v:shape id="Text Box 15" o:spid="_x0000_s1040" type="#_x0000_t202" style="position:absolute;left:0;text-align:left;margin-left:103.8pt;margin-top:5.4pt;width:411.6pt;height:65pt;z-index:251678720;visibility:visible;mso-wrap-style:square;mso-width-percent:0;mso-height-percent:0;mso-wrap-distance-left:9pt;mso-wrap-distance-top:0;mso-wrap-distance-right:9pt;mso-wrap-distance-bottom:0;mso-position-horizontal:absolute;mso-position-horizontal-relative:text;mso-position-vertical:absolute;mso-position-vertical-relative:text;mso-width-percent:0;mso-height-percent:0;mso-width-relative:margin;mso-height-relative:margin;v-text-anchor:top" o:gfxdata="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" fillcolor="white [3201]" strokecolor="white [3212]" strokeweight=".5pt">
+              <v:shape id="Text Box 15" o:spid="_x0000_s1042" type="#_x0000_t202" style="position:absolute;left:0;text-align:left;margin-left:103.8pt;margin-top:5.4pt;width:411.6pt;height:65pt;z-index:251678720;visibility:visible;mso-wrap-style:square;mso-width-percent:0;mso-height-percent:0;mso-wrap-distance-left:9pt;mso-wrap-distance-top:0;mso-wrap-distance-right:9pt;mso-wrap-distance-bottom:0;mso-position-horizontal:absolute;mso-position-horizontal-relative:text;mso-position-vertical:absolute;mso-position-vertical-relative:text;mso-width-percent:0;mso-height-percent:0;mso-width-relative:margin;mso-height-relative:margin;v-text-anchor:top" o:gfxdata="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" fillcolor="white [3201]" strokecolor="white [3212]" strokeweight=".5pt">
                 <v:textbox>
                   <w:txbxContent>
                     <w:p>
@@ -12876,7 +12724,7 @@
           </mc:Choice>
           <mc:Fallback>
             <w:pict>
-              <v:shape id="Text Box 17" o:spid="_x0000_s1041" type="#_x0000_t202" style="position:absolute;left:0;text-align:left;margin-left:240.9pt;margin-top:107.85pt;width:304.8pt;height:115.8pt;z-index:251680768;visibility:visible;mso-wrap-style:square;mso-width-percent:0;mso-height-percent:0;mso-wrap-distance-left:9pt;mso-wrap-distance-top:0;mso-wrap-distance-right:9pt;mso-wrap-distance-bottom:0;mso-position-horizontal:absolute;mso-position-horizontal-relative:text;mso-position-vertical:absolute;mso-position-vertical-relative:text;mso-width-percent:0;mso-height-percent:0;mso-width-relative:margin;mso-height-relative:margin;v-text-anchor:top" o:gfxdata="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" fillcolor="white [3201]" strokecolor="white [3212]" strokeweight=".5pt">
+              <v:shape id="Text Box 17" o:spid="_x0000_s1043" type="#_x0000_t202" style="position:absolute;left:0;text-align:left;margin-left:240.9pt;margin-top:107.85pt;width:304.8pt;height:115.8pt;z-index:251680768;visibility:visible;mso-wrap-style:square;mso-width-percent:0;mso-height-percent:0;mso-wrap-distance-left:9pt;mso-wrap-distance-top:0;mso-wrap-distance-right:9pt;mso-wrap-distance-bottom:0;mso-position-horizontal:absolute;mso-position-horizontal-relative:text;mso-position-vertical:absolute;mso-position-vertical-relative:text;mso-width-percent:0;mso-height-percent:0;mso-width-relative:margin;mso-height-relative:margin;v-text-anchor:top" o:gfxdata="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" fillcolor="white [3201]" strokecolor="white [3212]" strokeweight=".5pt">
                 <v:textbox>
                   <w:txbxContent>
                     <w:p>
@@ -14221,7 +14069,7 @@
           </mc:Choice>
           <mc:Fallback>
             <w:pict>
-              <v:shape id="Text Box 18" o:spid="_x0000_s1042" type="#_x0000_t202" style="position:absolute;left:0;text-align:left;margin-left:135pt;margin-top:.6pt;width:411.6pt;height:65pt;z-index:251682816;visibility:visible;mso-wrap-style:square;mso-width-percent:0;mso-height-percent:0;mso-wrap-distance-left:9pt;mso-wrap-distance-top:0;mso-wrap-distance-right:9pt;mso-wrap-distance-bottom:0;mso-position-horizontal:absolute;mso-position-horizontal-relative:text;mso-position-vertical:absolute;mso-position-vertical-relative:text;mso-width-percent:0;mso-height-percent:0;mso-width-relative:margin;mso-height-relative:margin;v-text-anchor:top" o:gfxdata="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" fillcolor="white [3201]" strokecolor="white [3212]" strokeweight=".5pt">
+              <v:shape id="Text Box 18" o:spid="_x0000_s1044" type="#_x0000_t202" style="position:absolute;left:0;text-align:left;margin-left:135pt;margin-top:.6pt;width:411.6pt;height:65pt;z-index:251682816;visibility:visible;mso-wrap-style:square;mso-width-percent:0;mso-height-percent:0;mso-wrap-distance-left:9pt;mso-wrap-distance-top:0;mso-wrap-distance-right:9pt;mso-wrap-distance-bottom:0;mso-position-horizontal:absolute;mso-position-horizontal-relative:text;mso-position-vertical:absolute;mso-position-vertical-relative:text;mso-width-percent:0;mso-height-percent:0;mso-width-relative:margin;mso-height-relative:margin;v-text-anchor:top" o:gfxdata="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" fillcolor="white [3201]" strokecolor="white [3212]" strokeweight=".5pt">
                 <v:textbox>
                   <w:txbxContent>
                     <w:p>
@@ -14503,7 +14351,7 @@
           </mc:Choice>
           <mc:Fallback>
             <w:pict>
-              <v:shape id="Text Box 20" o:spid="_x0000_s1043" type="#_x0000_t202" style="position:absolute;margin-left:259.5pt;margin-top:128.35pt;width:286.2pt;height:115.8pt;z-index:251684864;visibility:visible;mso-wrap-style:square;mso-width-percent:0;mso-height-percent:0;mso-wrap-distance-left:9pt;mso-wrap-distance-top:0;mso-wrap-distance-right:9pt;mso-wrap-distance-bottom:0;mso-position-horizontal:absolute;mso-position-horizontal-relative:text;mso-position-vertical:absolute;mso-position-vertical-relative:text;mso-width-percent:0;mso-height-percent:0;mso-width-relative:margin;mso-height-relative:margin;v-text-anchor:top" o:gfxdata="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" fillcolor="white [3201]" strokecolor="white [3212]" strokeweight=".5pt">
+              <v:shape id="Text Box 20" o:spid="_x0000_s1045" type="#_x0000_t202" style="position:absolute;margin-left:259.5pt;margin-top:128.35pt;width:286.2pt;height:115.8pt;z-index:251684864;visibility:visible;mso-wrap-style:square;mso-width-percent:0;mso-height-percent:0;mso-wrap-distance-left:9pt;mso-wrap-distance-top:0;mso-wrap-distance-right:9pt;mso-wrap-distance-bottom:0;mso-position-horizontal:absolute;mso-position-horizontal-relative:text;mso-position-vertical:absolute;mso-position-vertical-relative:text;mso-width-percent:0;mso-height-percent:0;mso-width-relative:margin;mso-height-relative:margin;v-text-anchor:top" o:gfxdata="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" fillcolor="white [3201]" strokecolor="white [3212]" strokeweight=".5pt">
                 <v:textbox>
                   <w:txbxContent>
                     <w:p>
@@ -15302,7 +15150,7 @@
           </mc:Choice>
           <mc:Fallback>
             <w:pict>
-              <v:shape id="Text Box 21" o:spid="_x0000_s1044" type="#_x0000_t202" style="position:absolute;left:0;text-align:left;margin-left:135pt;margin-top:3.6pt;width:411.6pt;height:65pt;z-index:251686912;visibility:visible;mso-wrap-style:square;mso-width-percent:0;mso-height-percent:0;mso-wrap-distance-left:9pt;mso-wrap-distance-top:0;mso-wrap-distance-right:9pt;mso-wrap-distance-bottom:0;mso-position-horizontal:absolute;mso-position-horizontal-relative:text;mso-position-vertical:absolute;mso-position-vertical-relative:text;mso-width-percent:0;mso-height-percent:0;mso-width-relative:margin;mso-height-relative:margin;v-text-anchor:top" o:gfxdata="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" fillcolor="white [3201]" strokecolor="white [3212]" strokeweight=".5pt">
+              <v:shape id="Text Box 21" o:spid="_x0000_s1046" type="#_x0000_t202" style="position:absolute;left:0;text-align:left;margin-left:135pt;margin-top:3.6pt;width:411.6pt;height:65pt;z-index:251686912;visibility:visible;mso-wrap-style:square;mso-width-percent:0;mso-height-percent:0;mso-wrap-distance-left:9pt;mso-wrap-distance-top:0;mso-wrap-distance-right:9pt;mso-wrap-distance-bottom:0;mso-position-horizontal:absolute;mso-position-horizontal-relative:text;mso-position-vertical:absolute;mso-position-vertical-relative:text;mso-width-percent:0;mso-height-percent:0;mso-width-relative:margin;mso-height-relative:margin;v-text-anchor:top" o:gfxdata="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" fillcolor="white [3201]" strokecolor="white [3212]" strokeweight=".5pt">
                 <v:textbox>
                   <w:txbxContent>
                     <w:p>
@@ -15614,7 +15462,7 @@
           </mc:Choice>
           <mc:Fallback>
             <w:pict>
-              <v:shape id="Text Box 23" o:spid="_x0000_s1045" type="#_x0000_t202" style="position:absolute;margin-left:24.3pt;margin-top:8.9pt;width:522pt;height:115.8pt;z-index:251688960;visibility:visible;mso-wrap-style:square;mso-width-percent:0;mso-height-percent:0;mso-wrap-distance-left:9pt;mso-wrap-distance-top:0;mso-wrap-distance-right:9pt;mso-wrap-distance-bottom:0;mso-position-horizontal:absolute;mso-position-horizontal-relative:text;mso-position-vertical:absolute;mso-position-vertical-relative:text;mso-width-percent:0;mso-height-percent:0;mso-width-relative:margin;mso-height-relative:margin;v-text-anchor:top" o:gfxdata="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" fillcolor="white [3201]" strokecolor="white [3212]" strokeweight=".5pt">
+              <v:shape id="Text Box 23" o:spid="_x0000_s1047" type="#_x0000_t202" style="position:absolute;margin-left:24.3pt;margin-top:8.9pt;width:522pt;height:115.8pt;z-index:251688960;visibility:visible;mso-wrap-style:square;mso-width-percent:0;mso-height-percent:0;mso-wrap-distance-left:9pt;mso-wrap-distance-top:0;mso-wrap-distance-right:9pt;mso-wrap-distance-bottom:0;mso-position-horizontal:absolute;mso-position-horizontal-relative:text;mso-position-vertical:absolute;mso-position-vertical-relative:text;mso-width-percent:0;mso-height-percent:0;mso-width-relative:margin;mso-height-relative:margin;v-text-anchor:top" o:gfxdata="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" fillcolor="white [3201]" strokecolor="white [3212]" strokeweight=".5pt">
                 <v:textbox>
                   <w:txbxContent>
                     <w:p>
@@ -16119,13 +15967,13 @@
         <mc:AlternateContent>
           <mc:Choice Requires="wps">
             <w:drawing>
-              <wp:anchor distT="0" distB="0" distL="114300" distR="114300" simplePos="0" relativeHeight="251691008" behindDoc="0" locked="0" layoutInCell="1" allowOverlap="1" wp14:anchorId="579D13C5" wp14:editId="1258C976">
+              <wp:anchor distT="0" distB="0" distL="114300" distR="114300" simplePos="0" relativeHeight="251691008" behindDoc="0" locked="0" layoutInCell="1" allowOverlap="1" wp14:anchorId="579D13C5" wp14:editId="29BCDE54">
                 <wp:simplePos x="0" y="0"/>
                 <wp:positionH relativeFrom="column">
-                  <wp:posOffset>140970</wp:posOffset>
+                  <wp:posOffset>133350</wp:posOffset>
                 </wp:positionH>
                 <wp:positionV relativeFrom="paragraph">
-                  <wp:posOffset>-205740</wp:posOffset>
+                  <wp:posOffset>68580</wp:posOffset>
                 </wp:positionV>
                 <wp:extent cx="6804660" cy="825500"/>
                 <wp:effectExtent l="0" t="0" r="15240" b="12700"/>
@@ -16244,7 +16092,7 @@
           </mc:Choice>
           <mc:Fallback>
             <w:pict>
-              <v:shape id="Text Box 24" o:spid="_x0000_s1046" type="#_x0000_t202" style="position:absolute;margin-left:11.1pt;margin-top:-16.2pt;width:535.8pt;height:65pt;z-index:251691008;visibility:visible;mso-wrap-style:square;mso-width-percent:0;mso-height-percent:0;mso-wrap-distance-left:9pt;mso-wrap-distance-top:0;mso-wrap-distance-right:9pt;mso-wrap-distance-bottom:0;mso-position-horizontal:absolute;mso-position-horizontal-relative:text;mso-position-vertical:absolute;mso-position-vertical-relative:text;mso-width-percent:0;mso-height-percent:0;mso-width-relative:margin;mso-height-relative:margin;v-text-anchor:top" o:gfxdata="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" fillcolor="white [3201]" strokecolor="white [3212]" strokeweight=".5pt">
+              <v:shape id="Text Box 24" o:spid="_x0000_s1048" type="#_x0000_t202" style="position:absolute;margin-left:10.5pt;margin-top:5.4pt;width:535.8pt;height:65pt;z-index:251691008;visibility:visible;mso-wrap-style:square;mso-width-percent:0;mso-height-percent:0;mso-wrap-distance-left:9pt;mso-wrap-distance-top:0;mso-wrap-distance-right:9pt;mso-wrap-distance-bottom:0;mso-position-horizontal:absolute;mso-position-horizontal-relative:text;mso-position-vertical:absolute;mso-position-vertical-relative:text;mso-width-percent:0;mso-height-percent:0;mso-width-relative:margin;mso-height-relative:margin;v-text-anchor:top" o:gfxdata="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" fillcolor="white [3201]" strokecolor="white [3212]" strokeweight=".5pt">
                 <v:textbox>
                   <w:txbxContent>
                     <w:p>
@@ -16478,7 +16326,7 @@
           </mc:Choice>
           <mc:Fallback>
             <w:pict>
-              <v:shape id="Text Box 27" o:spid="_x0000_s1047" type="#_x0000_t202" style="position:absolute;left:0;text-align:left;margin-left:-268.2pt;margin-top:210.75pt;width:522pt;height:115.8pt;z-index:251694080;visibility:visible;mso-wrap-style:square;mso-width-percent:0;mso-height-percent:0;mso-wrap-distance-left:9pt;mso-wrap-distance-top:0;mso-wrap-distance-right:9pt;mso-wrap-distance-bottom:0;mso-position-horizontal:absolute;mso-position-horizontal-relative:text;mso-position-vertical:absolute;mso-position-vertical-relative:text;mso-width-percent:0;mso-height-percent:0;mso-width-relative:margin;mso-height-relative:margin;v-text-anchor:top" o:gfxdata="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" fillcolor="white [3201]" strokecolor="white [3212]" strokeweight=".5pt">
+              <v:shape id="Text Box 27" o:spid="_x0000_s1049" type="#_x0000_t202" style="position:absolute;left:0;text-align:left;margin-left:-268.2pt;margin-top:210.75pt;width:522pt;height:115.8pt;z-index:251694080;visibility:visible;mso-wrap-style:square;mso-width-percent:0;mso-height-percent:0;mso-wrap-distance-left:9pt;mso-wrap-distance-top:0;mso-wrap-distance-right:9pt;mso-wrap-distance-bottom:0;mso-position-horizontal:absolute;mso-position-horizontal-relative:text;mso-position-vertical:absolute;mso-position-vertical-relative:text;mso-width-percent:0;mso-height-percent:0;mso-width-relative:margin;mso-height-relative:margin;v-text-anchor:top" o:gfxdata="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" fillcolor="white [3201]" strokecolor="white [3212]" strokeweight=".5pt">
                 <v:textbox>
                   <w:txbxContent>
                     <w:p>
@@ -17011,13 +16859,13 @@
         <mc:AlternateContent>
           <mc:Choice Requires="wps">
             <w:drawing>
-              <wp:anchor distT="0" distB="0" distL="114300" distR="114300" simplePos="0" relativeHeight="251696128" behindDoc="0" locked="0" layoutInCell="1" allowOverlap="1" wp14:anchorId="6F01B730" wp14:editId="3D47BB5B">
+              <wp:anchor distT="0" distB="0" distL="114300" distR="114300" simplePos="0" relativeHeight="251696128" behindDoc="0" locked="0" layoutInCell="1" allowOverlap="1" wp14:anchorId="6F01B730" wp14:editId="7BE0A758">
                 <wp:simplePos x="0" y="0"/>
                 <wp:positionH relativeFrom="column">
-                  <wp:posOffset>140970</wp:posOffset>
+                  <wp:posOffset>186690</wp:posOffset>
                 </wp:positionH>
                 <wp:positionV relativeFrom="paragraph">
-                  <wp:posOffset>-167640</wp:posOffset>
+                  <wp:posOffset>0</wp:posOffset>
                 </wp:positionV>
                 <wp:extent cx="6804660" cy="825500"/>
                 <wp:effectExtent l="0" t="0" r="15240" b="12700"/>
@@ -17136,7 +16984,7 @@
           </mc:Choice>
           <mc:Fallback>
             <w:pict>
-              <v:shape id="Text Box 28" o:spid="_x0000_s1048" type="#_x0000_t202" style="position:absolute;left:0;text-align:left;margin-left:11.1pt;margin-top:-13.2pt;width:535.8pt;height:65pt;z-index:251696128;visibility:visible;mso-wrap-style:square;mso-width-percent:0;mso-height-percent:0;mso-wrap-distance-left:9pt;mso-wrap-distance-top:0;mso-wrap-distance-right:9pt;mso-wrap-distance-bottom:0;mso-position-horizontal:absolute;mso-position-horizontal-relative:text;mso-position-vertical:absolute;mso-position-vertical-relative:text;mso-width-percent:0;mso-height-percent:0;mso-width-relative:margin;mso-height-relative:margin;v-text-anchor:top" o:gfxdata="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" fillcolor="white [3201]" strokecolor="white [3212]" strokeweight=".5pt">
+              <v:shape id="Text Box 28" o:spid="_x0000_s1050" type="#_x0000_t202" style="position:absolute;left:0;text-align:left;margin-left:14.7pt;margin-top:0;width:535.8pt;height:65pt;z-index:251696128;visibility:visible;mso-wrap-style:square;mso-width-percent:0;mso-height-percent:0;mso-wrap-distance-left:9pt;mso-wrap-distance-top:0;mso-wrap-distance-right:9pt;mso-wrap-distance-bottom:0;mso-position-horizontal:absolute;mso-position-horizontal-relative:text;mso-position-vertical:absolute;mso-position-vertical-relative:text;mso-width-percent:0;mso-height-percent:0;mso-width-relative:margin;mso-height-relative:margin;v-text-anchor:top" o:gfxdata="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" fillcolor="white [3201]" strokecolor="white [3212]" strokeweight=".5pt">
                 <v:textbox>
                   <w:txbxContent>
                     <w:p>
@@ -17401,7 +17249,7 @@
           </mc:Choice>
           <mc:Fallback>
             <w:pict>
-              <v:shape id="Text Box 30" o:spid="_x0000_s1049" type="#_x0000_t202" style="position:absolute;margin-left:11.1pt;margin-top:228pt;width:535.2pt;height:115.8pt;z-index:251698176;visibility:visible;mso-wrap-style:square;mso-width-percent:0;mso-height-percent:0;mso-wrap-distance-left:9pt;mso-wrap-distance-top:0;mso-wrap-distance-right:9pt;mso-wrap-distance-bottom:0;mso-position-horizontal:absolute;mso-position-horizontal-relative:text;mso-position-vertical:absolute;mso-position-vertical-relative:text;mso-width-percent:0;mso-height-percent:0;mso-width-relative:margin;mso-height-relative:margin;v-text-anchor:top" o:gfxdata="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" fillcolor="white [3201]" strokecolor="white [3212]" strokeweight=".5pt">
+              <v:shape id="Text Box 30" o:spid="_x0000_s1051" type="#_x0000_t202" style="position:absolute;margin-left:11.1pt;margin-top:228pt;width:535.2pt;height:115.8pt;z-index:251698176;visibility:visible;mso-wrap-style:square;mso-width-percent:0;mso-height-percent:0;mso-wrap-distance-left:9pt;mso-wrap-distance-top:0;mso-wrap-distance-right:9pt;mso-wrap-distance-bottom:0;mso-position-horizontal:absolute;mso-position-horizontal-relative:text;mso-position-vertical:absolute;mso-position-vertical-relative:text;mso-width-percent:0;mso-height-percent:0;mso-width-relative:margin;mso-height-relative:margin;v-text-anchor:top" o:gfxdata="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" fillcolor="white [3201]" strokecolor="white [3212]" strokeweight=".5pt">
                 <v:textbox>
                   <w:txbxContent>
                     <w:p>
@@ -17944,6 +17792,75 @@
           <w:lang w:val="en-US"/>
         </w:rPr>
       </w:pPr>
+    </w:p>
+    <w:p>
+      <w:pPr>
+        <w:tabs>
+          <w:tab w:val="left" w:pos="9504"/>
+        </w:tabs>
+        <w:bidi/>
+        <w:ind w:right="450"/>
+        <w:jc w:val="right"/>
+        <w:rPr>
+          <w:noProof/>
+          <w:lang w:val="en-US"/>
+        </w:rPr>
+      </w:pPr>
+    </w:p>
+    <w:p>
+      <w:pPr>
+        <w:tabs>
+          <w:tab w:val="left" w:pos="9504"/>
+        </w:tabs>
+        <w:bidi/>
+        <w:ind w:right="450"/>
+        <w:jc w:val="right"/>
+        <w:rPr>
+          <w:noProof/>
+          <w:lang w:val="en-US"/>
+        </w:rPr>
+      </w:pPr>
+    </w:p>
+    <w:p>
+      <w:pPr>
+        <w:tabs>
+          <w:tab w:val="left" w:pos="9504"/>
+        </w:tabs>
+        <w:bidi/>
+        <w:ind w:right="450"/>
+        <w:jc w:val="right"/>
+        <w:rPr>
+          <w:noProof/>
+          <w:lang w:val="en-US"/>
+        </w:rPr>
+      </w:pPr>
+    </w:p>
+    <w:p>
+      <w:pPr>
+        <w:tabs>
+          <w:tab w:val="left" w:pos="9504"/>
+        </w:tabs>
+        <w:bidi/>
+        <w:ind w:right="450"/>
+        <w:jc w:val="right"/>
+        <w:rPr>
+          <w:lang w:val="en-US" w:bidi="ar-IQ"/>
+        </w:rPr>
+      </w:pPr>
+    </w:p>
+    <w:p>
+      <w:pPr>
+        <w:tabs>
+          <w:tab w:val="left" w:pos="9504"/>
+        </w:tabs>
+        <w:bidi/>
+        <w:ind w:right="450"/>
+        <w:jc w:val="right"/>
+        <w:rPr>
+          <w:noProof/>
+          <w:lang w:val="en-US"/>
+        </w:rPr>
+      </w:pPr>
       <w:r>
         <w:rPr>
           <w:rFonts w:ascii="Times New Roman" w:hAnsi="Times New Roman" w:cs="Times New Roman"/>
@@ -17955,13 +17872,13 @@
         <mc:AlternateContent>
           <mc:Choice Requires="wps">
             <w:drawing>
-              <wp:anchor distT="0" distB="0" distL="114300" distR="114300" simplePos="0" relativeHeight="251700224" behindDoc="0" locked="0" layoutInCell="1" allowOverlap="1" wp14:anchorId="6A00EEC4" wp14:editId="66600E5A">
+              <wp:anchor distT="0" distB="0" distL="114300" distR="114300" simplePos="0" relativeHeight="251700224" behindDoc="0" locked="0" layoutInCell="1" allowOverlap="1" wp14:anchorId="6A00EEC4" wp14:editId="5B435172">
                 <wp:simplePos x="0" y="0"/>
                 <wp:positionH relativeFrom="column">
-                  <wp:posOffset>-41910</wp:posOffset>
+                  <wp:posOffset>-19050</wp:posOffset>
                 </wp:positionH>
                 <wp:positionV relativeFrom="paragraph">
-                  <wp:posOffset>-249555</wp:posOffset>
+                  <wp:posOffset>-70485</wp:posOffset>
                 </wp:positionV>
                 <wp:extent cx="6987540" cy="825500"/>
                 <wp:effectExtent l="0" t="0" r="22860" b="12700"/>
@@ -18093,7 +18010,7 @@
           </mc:Choice>
           <mc:Fallback>
             <w:pict>
-              <v:shape id="Text Box 31" o:spid="_x0000_s1050" type="#_x0000_t202" style="position:absolute;margin-left:-3.3pt;margin-top:-19.65pt;width:550.2pt;height:65pt;z-index:251700224;visibility:visible;mso-wrap-style:square;mso-width-percent:0;mso-height-percent:0;mso-wrap-distance-left:9pt;mso-wrap-distance-top:0;mso-wrap-distance-right:9pt;mso-wrap-distance-bottom:0;mso-position-horizontal:absolute;mso-position-horizontal-relative:text;mso-position-vertical:absolute;mso-position-vertical-relative:text;mso-width-percent:0;mso-height-percent:0;mso-width-relative:margin;mso-height-relative:margin;v-text-anchor:top" o:gfxdata="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" fillcolor="white [3201]" strokecolor="white [3212]" strokeweight=".5pt">
+              <v:shape id="Text Box 31" o:spid="_x0000_s1052" type="#_x0000_t202" style="position:absolute;margin-left:-1.5pt;margin-top:-5.55pt;width:550.2pt;height:65pt;z-index:251700224;visibility:visible;mso-wrap-style:square;mso-width-percent:0;mso-height-percent:0;mso-wrap-distance-left:9pt;mso-wrap-distance-top:0;mso-wrap-distance-right:9pt;mso-wrap-distance-bottom:0;mso-position-horizontal:absolute;mso-position-horizontal-relative:text;mso-position-vertical:absolute;mso-position-vertical-relative:text;mso-width-percent:0;mso-height-percent:0;mso-width-relative:margin;mso-height-relative:margin;v-text-anchor:top" o:gfxdata="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" fillcolor="white [3201]" strokecolor="white [3212]" strokeweight=".5pt">
                 <v:textbox>
                   <w:txbxContent>
                     <w:p>
@@ -18220,17 +18137,58 @@
         <w:ind w:right="450"/>
         <w:jc w:val="right"/>
         <w:rPr>
-          <w:rtl/>
-          <w:lang w:val="en-US" w:bidi="ar-IQ"/>
-        </w:rPr>
-      </w:pPr>
-      <w:r>
-        <w:rPr>
           <w:noProof/>
-          <w:rtl/>
           <w:lang w:val="en-US"/>
         </w:rPr>
-        <w:lastRenderedPageBreak/>
+      </w:pPr>
+    </w:p>
+    <w:p>
+      <w:pPr>
+        <w:tabs>
+          <w:tab w:val="left" w:pos="9504"/>
+        </w:tabs>
+        <w:bidi/>
+        <w:ind w:right="450"/>
+        <w:jc w:val="right"/>
+        <w:rPr>
+          <w:noProof/>
+          <w:lang w:val="en-US"/>
+        </w:rPr>
+      </w:pPr>
+    </w:p>
+    <w:p>
+      <w:pPr>
+        <w:tabs>
+          <w:tab w:val="left" w:pos="9504"/>
+        </w:tabs>
+        <w:bidi/>
+        <w:ind w:right="450"/>
+        <w:jc w:val="right"/>
+        <w:rPr>
+          <w:noProof/>
+          <w:lang w:val="en-US"/>
+        </w:rPr>
+      </w:pPr>
+    </w:p>
+    <w:p>
+      <w:pPr>
+        <w:tabs>
+          <w:tab w:val="left" w:pos="9504"/>
+        </w:tabs>
+        <w:bidi/>
+        <w:ind w:right="450"/>
+        <w:jc w:val="right"/>
+        <w:rPr>
+          <w:rtl/>
+          <w:lang w:val="en-US" w:bidi="ar-IQ"/>
+        </w:rPr>
+      </w:pPr>
+      <w:r>
+        <w:rPr>
+          <w:noProof/>
+          <w:rtl/>
+          <w:lang w:val="en-US"/>
+        </w:rPr>
         <w:drawing>
           <wp:inline distT="0" distB="0" distL="0" distR="0" wp14:anchorId="5761001C" wp14:editId="3E329DBE">
             <wp:extent cx="2468880" cy="2468880"/>
@@ -18476,7 +18434,7 @@
           </mc:Choice>
           <mc:Fallback>
             <w:pict>
-              <v:shape id="Text Box 25" o:spid="_x0000_s1051" type="#_x0000_t202" style="position:absolute;left:0;text-align:left;margin-left:12.3pt;margin-top:14pt;width:535.2pt;height:115.8pt;z-index:251702272;visibility:visible;mso-wrap-style:square;mso-width-percent:0;mso-height-percent:0;mso-wrap-distance-left:9pt;mso-wrap-distance-top:0;mso-wrap-distance-right:9pt;mso-wrap-distance-bottom:0;mso-position-horizontal:absolute;mso-position-horizontal-relative:text;mso-position-vertical:absolute;mso-position-vertical-relative:text;mso-width-percent:0;mso-height-percent:0;mso-width-relative:margin;mso-height-relative:margin;v-text-anchor:top" o:gfxdata="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" fillcolor="white [3201]" strokecolor="white [3212]" strokeweight=".5pt">
+              <v:shape id="Text Box 25" o:spid="_x0000_s1053" type="#_x0000_t202" style="position:absolute;left:0;text-align:left;margin-left:12.3pt;margin-top:14pt;width:535.2pt;height:115.8pt;z-index:251702272;visibility:visible;mso-wrap-style:square;mso-width-percent:0;mso-height-percent:0;mso-wrap-distance-left:9pt;mso-wrap-distance-top:0;mso-wrap-distance-right:9pt;mso-wrap-distance-bottom:0;mso-position-horizontal:absolute;mso-position-horizontal-relative:text;mso-position-vertical:absolute;mso-position-vertical-relative:text;mso-width-percent:0;mso-height-percent:0;mso-width-relative:margin;mso-height-relative:margin;v-text-anchor:top" o:gfxdata="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" fillcolor="white [3201]" strokecolor="white [3212]" strokeweight=".5pt">
                 <v:textbox>
                   <w:txbxContent>
                     <w:p>
@@ -19081,7 +19039,7 @@
           </mc:Choice>
           <mc:Fallback>
             <w:pict>
-              <v:shape id="Text Box 33" o:spid="_x0000_s1052" type="#_x0000_t202" style="position:absolute;margin-left:-3.3pt;margin-top:-16.65pt;width:550.2pt;height:65pt;z-index:251705344;visibility:visible;mso-wrap-style:square;mso-width-percent:0;mso-height-percent:0;mso-wrap-distance-left:9pt;mso-wrap-distance-top:0;mso-wrap-distance-right:9pt;mso-wrap-distance-bottom:0;mso-position-horizontal:absolute;mso-position-horizontal-relative:text;mso-position-vertical:absolute;mso-position-vertical-relative:text;mso-width-percent:0;mso-height-percent:0;mso-width-relative:margin;mso-height-relative:margin;v-text-anchor:top" o:gfxdata="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" fillcolor="window" strokecolor="window" strokeweight=".5pt">
+              <v:shape id="Text Box 33" o:spid="_x0000_s1054" type="#_x0000_t202" style="position:absolute;margin-left:-3.3pt;margin-top:-16.65pt;width:550.2pt;height:65pt;z-index:251705344;visibility:visible;mso-wrap-style:square;mso-width-percent:0;mso-height-percent:0;mso-wrap-distance-left:9pt;mso-wrap-distance-top:0;mso-wrap-distance-right:9pt;mso-wrap-distance-bottom:0;mso-position-horizontal:absolute;mso-position-horizontal-relative:text;mso-position-vertical:absolute;mso-position-vertical-relative:text;mso-width-percent:0;mso-height-percent:0;mso-width-relative:margin;mso-height-relative:margin;v-text-anchor:top" o:gfxdata="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" fillcolor="window" strokecolor="window" strokeweight=".5pt">
                 <v:textbox>
                   <w:txbxContent>
                     <w:p>
@@ -19185,7 +19143,6 @@
           <w:noProof/>
           <w:lang w:val="en-US"/>
         </w:rPr>
-        <w:lastRenderedPageBreak/>
         <w:drawing>
           <wp:anchor distT="0" distB="0" distL="114300" distR="114300" simplePos="0" relativeHeight="251703296" behindDoc="0" locked="0" layoutInCell="1" allowOverlap="1" wp14:anchorId="60B09938" wp14:editId="0E048472">
             <wp:simplePos x="0" y="0"/>
@@ -19617,7 +19574,7 @@
           </mc:Choice>
           <mc:Fallback>
             <w:pict>
-              <v:shape id="Text Box 34" o:spid="_x0000_s1053" type="#_x0000_t202" style="position:absolute;margin-left:10.5pt;margin-top:.25pt;width:535.2pt;height:108.6pt;z-index:251707392;visibility:visible;mso-wrap-style:square;mso-width-percent:0;mso-height-percent:0;mso-wrap-distance-left:9pt;mso-wrap-distance-top:0;mso-wrap-distance-right:9pt;mso-wrap-distance-bottom:0;mso-position-horizontal:absolute;mso-position-horizontal-relative:text;mso-position-vertical:absolute;mso-position-vertical-relative:text;mso-width-percent:0;mso-height-percent:0;mso-width-relative:margin;mso-height-relative:margin;v-text-anchor:top" o:gfxdata="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" fillcolor="window" strokecolor="window" strokeweight=".5pt">
+              <v:shape id="Text Box 34" o:spid="_x0000_s1055" type="#_x0000_t202" style="position:absolute;margin-left:10.5pt;margin-top:.25pt;width:535.2pt;height:108.6pt;z-index:251707392;visibility:visible;mso-wrap-style:square;mso-width-percent:0;mso-height-percent:0;mso-wrap-distance-left:9pt;mso-wrap-distance-top:0;mso-wrap-distance-right:9pt;mso-wrap-distance-bottom:0;mso-position-horizontal:absolute;mso-position-horizontal-relative:text;mso-position-vertical:absolute;mso-position-vertical-relative:text;mso-width-percent:0;mso-height-percent:0;mso-width-relative:margin;mso-height-relative:margin;v-text-anchor:top" o:gfxdata="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" fillcolor="window" strokecolor="window" strokeweight=".5pt">
                 <v:textbox>
                   <w:txbxContent>
                     <w:p>
@@ -20146,13 +20103,13 @@
         <mc:AlternateContent>
           <mc:Choice Requires="wps">
             <w:drawing>
-              <wp:anchor distT="0" distB="0" distL="114300" distR="114300" simplePos="0" relativeHeight="251709440" behindDoc="0" locked="0" layoutInCell="1" allowOverlap="1" wp14:anchorId="579AC70D" wp14:editId="0DB42E77">
+              <wp:anchor distT="0" distB="0" distL="114300" distR="114300" simplePos="0" relativeHeight="251709440" behindDoc="0" locked="0" layoutInCell="1" allowOverlap="1" wp14:anchorId="579AC70D" wp14:editId="13CD4505">
                 <wp:simplePos x="0" y="0"/>
                 <wp:positionH relativeFrom="column">
-                  <wp:posOffset>-41910</wp:posOffset>
+                  <wp:posOffset>-11430</wp:posOffset>
                 </wp:positionH>
                 <wp:positionV relativeFrom="paragraph">
-                  <wp:posOffset>-165735</wp:posOffset>
+                  <wp:posOffset>17145</wp:posOffset>
                 </wp:positionV>
                 <wp:extent cx="6987540" cy="825500"/>
                 <wp:effectExtent l="0" t="0" r="22860" b="12700"/>
@@ -20246,7 +20203,7 @@
           </mc:Choice>
           <mc:Fallback>
             <w:pict>
-              <v:shape id="Text Box 36" o:spid="_x0000_s1054" type="#_x0000_t202" style="position:absolute;left:0;text-align:left;margin-left:-3.3pt;margin-top:-13.05pt;width:550.2pt;height:65pt;z-index:251709440;visibility:visible;mso-wrap-style:square;mso-width-percent:0;mso-height-percent:0;mso-wrap-distance-left:9pt;mso-wrap-distance-top:0;mso-wrap-distance-right:9pt;mso-wrap-distance-bottom:0;mso-position-horizontal:absolute;mso-position-horizontal-relative:text;mso-position-vertical:absolute;mso-position-vertical-relative:text;mso-width-percent:0;mso-height-percent:0;mso-width-relative:margin;mso-height-relative:margin;v-text-anchor:top" o:gfxdata="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" fillcolor="window" strokecolor="window" strokeweight=".5pt">
+              <v:shape id="Text Box 36" o:spid="_x0000_s1056" type="#_x0000_t202" style="position:absolute;left:0;text-align:left;margin-left:-.9pt;margin-top:1.35pt;width:550.2pt;height:65pt;z-index:251709440;visibility:visible;mso-wrap-style:square;mso-width-percent:0;mso-height-percent:0;mso-wrap-distance-left:9pt;mso-wrap-distance-top:0;mso-wrap-distance-right:9pt;mso-wrap-distance-bottom:0;mso-position-horizontal:absolute;mso-position-horizontal-relative:text;mso-position-vertical:absolute;mso-position-vertical-relative:text;mso-width-percent:0;mso-height-percent:0;mso-width-relative:margin;mso-height-relative:margin;v-text-anchor:top" o:gfxdata="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" fillcolor="window" strokecolor="window" strokeweight=".5pt">
                 <v:textbox>
                   <w:txbxContent>
                     <w:p>
@@ -20542,7 +20499,7 @@
           </mc:Choice>
           <mc:Fallback>
             <w:pict>
-              <v:shape id="Text Box 37" o:spid="_x0000_s1055" type="#_x0000_t202" style="position:absolute;margin-left:11.1pt;margin-top:7.85pt;width:535.2pt;height:108.6pt;z-index:251711488;visibility:visible;mso-wrap-style:square;mso-width-percent:0;mso-height-percent:0;mso-wrap-distance-left:9pt;mso-wrap-distance-top:0;mso-wrap-distance-right:9pt;mso-wrap-distance-bottom:0;mso-position-horizontal:absolute;mso-position-horizontal-relative:text;mso-position-vertical:absolute;mso-position-vertical-relative:text;mso-width-percent:0;mso-height-percent:0;mso-width-relative:margin;mso-height-relative:margin;v-text-anchor:top" o:gfxdata="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" fillcolor="window" strokecolor="window" strokeweight=".5pt">
+              <v:shape id="Text Box 37" o:spid="_x0000_s1057" type="#_x0000_t202" style="position:absolute;margin-left:11.1pt;margin-top:7.85pt;width:535.2pt;height:108.6pt;z-index:251711488;visibility:visible;mso-wrap-style:square;mso-width-percent:0;mso-height-percent:0;mso-wrap-distance-left:9pt;mso-wrap-distance-top:0;mso-wrap-distance-right:9pt;mso-wrap-distance-bottom:0;mso-position-horizontal:absolute;mso-position-horizontal-relative:text;mso-position-vertical:absolute;mso-position-vertical-relative:text;mso-width-percent:0;mso-height-percent:0;mso-width-relative:margin;mso-height-relative:margin;v-text-anchor:top" o:gfxdata="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" fillcolor="window" strokecolor="window" strokeweight=".5pt">
                 <v:textbox>
                   <w:txbxContent>
                     <w:p>
@@ -25700,7 +25657,7 @@
 </file>
 
 <file path=customXml/itemProps1.xml><?xml version="1.0" encoding="utf-8"?>
-<ds:datastoreItem xmlns:ds="http://schemas.openxmlformats.org/officeDocument/2006/customXml" ds:itemID="{96EC5E25-CC0D-4742-A611-2FCB202A7A9D}">
+<ds:datastoreItem xmlns:ds="http://schemas.openxmlformats.org/officeDocument/2006/customXml" ds:itemID="{0DE21D1A-4D9F-4E96-9F95-62C4C59E6CBB}">
   <ds:schemaRefs>
     <ds:schemaRef ds:uri="http://schemas.openxmlformats.org/officeDocument/2006/bibliography"/>
   </ds:schemaRefs>

</xml_diff>

<commit_message>
ADD the battey charger tech.
</commit_message>
<xml_diff>
--- a/The Search.docx
+++ b/The Search.docx
@@ -5474,8 +5474,6 @@
           </w14:textFill>
         </w:rPr>
       </w:pPr>
-      <w:bookmarkStart w:id="0" w:name="_GoBack"/>
-      <w:bookmarkEnd w:id="0"/>
     </w:p>
     <w:p>
       <w:pPr>
@@ -6713,8 +6711,8 @@
         <w:ind w:right="450"/>
         <w:jc w:val="center"/>
         <w:rPr>
-          <w:sz w:val="28"/>
-          <w:szCs w:val="28"/>
+          <w:sz w:val="24"/>
+          <w:szCs w:val="24"/>
           <w:rtl/>
           <w:lang w:val="en-US" w:bidi="ar"/>
         </w:rPr>
@@ -6725,8 +6723,8 @@
           <w:b/>
           <w:bCs/>
           <w:color w:val="365F91" w:themeColor="accent1" w:themeShade="BF"/>
-          <w:sz w:val="96"/>
-          <w:szCs w:val="96"/>
+          <w:sz w:val="72"/>
+          <w:szCs w:val="72"/>
           <w:u w:val="double"/>
           <w:rtl/>
           <w:lang w:val="en-US" w:bidi="ar-IQ"/>
@@ -20871,7 +20869,6 @@
         <w:ind w:right="450"/>
         <w:jc w:val="both"/>
         <w:rPr>
-          <w:rtl/>
           <w:lang w:val="en-US" w:bidi="ar-IQ"/>
         </w:rPr>
       </w:pPr>
@@ -20882,8 +20879,1477 @@
         <w:tab/>
       </w:r>
     </w:p>
+    <w:p>
+      <w:pPr>
+        <w:rPr>
+          <w:lang w:val="en-US" w:bidi="ar-IQ"/>
+        </w:rPr>
+      </w:pPr>
+      <w:r>
+        <w:rPr>
+          <w:lang w:val="en-US" w:bidi="ar-IQ"/>
+        </w:rPr>
+        <w:br w:type="page"/>
+      </w:r>
+    </w:p>
+    <w:p>
+      <w:pPr>
+        <w:tabs>
+          <w:tab w:val="left" w:pos="9804"/>
+        </w:tabs>
+        <w:bidi/>
+        <w:ind w:right="450"/>
+        <w:jc w:val="both"/>
+        <w:rPr>
+          <w:rtl/>
+          <w:lang w:val="en-US" w:bidi="ar-IQ"/>
+        </w:rPr>
+      </w:pPr>
+    </w:p>
+    <w:p>
+      <w:pPr>
+        <w:tabs>
+          <w:tab w:val="left" w:pos="966"/>
+        </w:tabs>
+        <w:bidi/>
+        <w:jc w:val="center"/>
+        <w:rPr>
+          <w:rFonts w:ascii="Calibri" w:hAnsi="Calibri" w:cs="Calibri" w:hint="cs"/>
+          <w:b/>
+          <w:bCs/>
+          <w:color w:val="17365D" w:themeColor="text2" w:themeShade="BF"/>
+          <w:sz w:val="44"/>
+          <w:szCs w:val="44"/>
+          <w:rtl/>
+          <w:lang w:val="en-US" w:bidi="ar-IQ"/>
+        </w:rPr>
+      </w:pPr>
+    </w:p>
+    <w:p>
+      <w:pPr>
+        <w:tabs>
+          <w:tab w:val="left" w:pos="966"/>
+        </w:tabs>
+        <w:bidi/>
+        <w:jc w:val="center"/>
+        <w:rPr>
+          <w:rFonts w:ascii="Calibri" w:hAnsi="Calibri" w:cs="Calibri" w:hint="cs"/>
+          <w:b/>
+          <w:bCs/>
+          <w:color w:val="17365D" w:themeColor="text2" w:themeShade="BF"/>
+          <w:sz w:val="44"/>
+          <w:szCs w:val="44"/>
+          <w:u w:val="double"/>
+          <w:rtl/>
+          <w:lang w:val="en-US" w:bidi="ar-IQ"/>
+        </w:rPr>
+      </w:pPr>
+      <w:r>
+        <w:rPr>
+          <w:rFonts w:ascii="Calibri" w:hAnsi="Calibri" w:cs="Calibri"/>
+          <w:b/>
+          <w:bCs/>
+          <w:color w:val="17365D" w:themeColor="text2" w:themeShade="BF"/>
+          <w:sz w:val="44"/>
+          <w:szCs w:val="44"/>
+          <w:u w:val="double"/>
+          <w:rtl/>
+          <w:lang w:val="en-US" w:bidi="ar-IQ"/>
+        </w:rPr>
+        <w:t>تقنية الشحن في المشروع</w:t>
+      </w:r>
+    </w:p>
+    <w:p>
+      <w:pPr>
+        <w:tabs>
+          <w:tab w:val="left" w:pos="966"/>
+        </w:tabs>
+        <w:bidi/>
+        <w:jc w:val="center"/>
+        <w:rPr>
+          <w:rFonts w:ascii="Calibri" w:hAnsi="Calibri" w:cs="Calibri" w:hint="cs"/>
+          <w:b/>
+          <w:bCs/>
+          <w:color w:val="17365D" w:themeColor="text2" w:themeShade="BF"/>
+          <w:sz w:val="44"/>
+          <w:szCs w:val="44"/>
+          <w:u w:val="single"/>
+          <w:rtl/>
+          <w:lang w:val="en-US" w:bidi="ar-IQ"/>
+        </w:rPr>
+      </w:pPr>
+      <w:r>
+        <w:rPr>
+          <w:rFonts w:ascii="Calibri" w:hAnsi="Calibri" w:cs="Calibri" w:hint="cs"/>
+          <w:b/>
+          <w:bCs/>
+          <w:color w:val="17365D" w:themeColor="text2" w:themeShade="BF"/>
+          <w:sz w:val="44"/>
+          <w:szCs w:val="44"/>
+          <w:u w:val="single"/>
+          <w:rtl/>
+          <w:lang w:val="en-US" w:bidi="ar-IQ"/>
+        </w:rPr>
+        <w:t xml:space="preserve">    </w:t>
+      </w:r>
+    </w:p>
+    <w:p>
+      <w:pPr>
+        <w:tabs>
+          <w:tab w:val="left" w:pos="966"/>
+        </w:tabs>
+        <w:bidi/>
+        <w:jc w:val="center"/>
+        <w:rPr>
+          <w:rFonts w:ascii="Calibri" w:hAnsi="Calibri" w:cs="Calibri" w:hint="cs"/>
+          <w:b/>
+          <w:bCs/>
+          <w:color w:val="17365D" w:themeColor="text2" w:themeShade="BF"/>
+          <w:sz w:val="44"/>
+          <w:szCs w:val="44"/>
+          <w:u w:val="single"/>
+          <w:rtl/>
+          <w:lang w:val="en-US" w:bidi="ar-IQ"/>
+        </w:rPr>
+      </w:pPr>
+      <w:r>
+        <w:rPr>
+          <w:rFonts w:ascii="Calibri" w:hAnsi="Calibri" w:cs="Calibri"/>
+          <w:b/>
+          <w:bCs/>
+          <w:noProof/>
+          <w:sz w:val="32"/>
+          <w:szCs w:val="32"/>
+          <w:u w:val="single"/>
+          <w:rtl/>
+          <w:lang w:val="en-US"/>
+        </w:rPr>
+        <w:drawing>
+          <wp:anchor distT="0" distB="0" distL="114300" distR="114300" simplePos="0" relativeHeight="251730944" behindDoc="1" locked="0" layoutInCell="1" allowOverlap="1" wp14:anchorId="15434AB9" wp14:editId="6524697D">
+            <wp:simplePos x="0" y="0"/>
+            <wp:positionH relativeFrom="column">
+              <wp:posOffset>0</wp:posOffset>
+            </wp:positionH>
+            <wp:positionV relativeFrom="paragraph">
+              <wp:posOffset>147320</wp:posOffset>
+            </wp:positionV>
+            <wp:extent cx="6923547" cy="4229100"/>
+            <wp:effectExtent l="19050" t="0" r="10795" b="1333500"/>
+            <wp:wrapNone/>
+            <wp:docPr id="47" name="Picture 47"/>
+            <wp:cNvGraphicFramePr>
+              <a:graphicFrameLocks xmlns:a="http://schemas.openxmlformats.org/drawingml/2006/main" noChangeAspect="1"/>
+            </wp:cNvGraphicFramePr>
+            <a:graphic xmlns:a="http://schemas.openxmlformats.org/drawingml/2006/main">
+              <a:graphicData uri="http://schemas.openxmlformats.org/drawingml/2006/picture">
+                <pic:pic xmlns:pic="http://schemas.openxmlformats.org/drawingml/2006/picture">
+                  <pic:nvPicPr>
+                    <pic:cNvPr id="0" name="Charge_circle.png"/>
+                    <pic:cNvPicPr/>
+                  </pic:nvPicPr>
+                  <pic:blipFill>
+                    <a:blip r:embed="rId24">
+                      <a:extLst>
+                        <a:ext uri="{28A0092B-C50C-407E-A947-70E740481C1C}">
+                          <a14:useLocalDpi xmlns:a14="http://schemas.microsoft.com/office/drawing/2010/main" val="0"/>
+                        </a:ext>
+                      </a:extLst>
+                    </a:blip>
+                    <a:stretch>
+                      <a:fillRect/>
+                    </a:stretch>
+                  </pic:blipFill>
+                  <pic:spPr>
+                    <a:xfrm>
+                      <a:off x="0" y="0"/>
+                      <a:ext cx="6926666" cy="4231005"/>
+                    </a:xfrm>
+                    <a:prstGeom prst="roundRect">
+                      <a:avLst>
+                        <a:gd name="adj" fmla="val 8594"/>
+                      </a:avLst>
+                    </a:prstGeom>
+                    <a:solidFill>
+                      <a:srgbClr val="FFFFFF">
+                        <a:shade val="85000"/>
+                      </a:srgbClr>
+                    </a:solidFill>
+                    <a:ln>
+                      <a:noFill/>
+                    </a:ln>
+                    <a:effectLst>
+                      <a:reflection blurRad="12700" stA="38000" endPos="28000" dist="5000" dir="5400000" sy="-100000" algn="bl" rotWithShape="0"/>
+                    </a:effectLst>
+                  </pic:spPr>
+                </pic:pic>
+              </a:graphicData>
+            </a:graphic>
+            <wp14:sizeRelH relativeFrom="page">
+              <wp14:pctWidth>0</wp14:pctWidth>
+            </wp14:sizeRelH>
+            <wp14:sizeRelV relativeFrom="page">
+              <wp14:pctHeight>0</wp14:pctHeight>
+            </wp14:sizeRelV>
+          </wp:anchor>
+        </w:drawing>
+      </w:r>
+    </w:p>
+    <w:p>
+      <w:pPr>
+        <w:tabs>
+          <w:tab w:val="left" w:pos="966"/>
+        </w:tabs>
+        <w:bidi/>
+        <w:jc w:val="center"/>
+        <w:rPr>
+          <w:rFonts w:ascii="Calibri" w:hAnsi="Calibri" w:cs="Calibri" w:hint="cs"/>
+          <w:b/>
+          <w:bCs/>
+          <w:color w:val="17365D" w:themeColor="text2" w:themeShade="BF"/>
+          <w:sz w:val="44"/>
+          <w:szCs w:val="44"/>
+          <w:u w:val="single"/>
+          <w:rtl/>
+          <w:lang w:val="en-US" w:bidi="ar-IQ"/>
+        </w:rPr>
+      </w:pPr>
+    </w:p>
+    <w:p>
+      <w:pPr>
+        <w:tabs>
+          <w:tab w:val="left" w:pos="966"/>
+        </w:tabs>
+        <w:bidi/>
+        <w:jc w:val="center"/>
+        <w:rPr>
+          <w:rFonts w:ascii="Calibri" w:hAnsi="Calibri" w:cs="Calibri" w:hint="cs"/>
+          <w:b/>
+          <w:bCs/>
+          <w:color w:val="17365D" w:themeColor="text2" w:themeShade="BF"/>
+          <w:sz w:val="44"/>
+          <w:szCs w:val="44"/>
+          <w:u w:val="single"/>
+          <w:rtl/>
+          <w:lang w:val="en-US" w:bidi="ar-IQ"/>
+        </w:rPr>
+      </w:pPr>
+    </w:p>
+    <w:p>
+      <w:pPr>
+        <w:tabs>
+          <w:tab w:val="left" w:pos="966"/>
+        </w:tabs>
+        <w:bidi/>
+        <w:jc w:val="center"/>
+        <w:rPr>
+          <w:rFonts w:ascii="Calibri" w:hAnsi="Calibri" w:cs="Calibri" w:hint="cs"/>
+          <w:b/>
+          <w:bCs/>
+          <w:color w:val="17365D" w:themeColor="text2" w:themeShade="BF"/>
+          <w:sz w:val="44"/>
+          <w:szCs w:val="44"/>
+          <w:u w:val="single"/>
+          <w:rtl/>
+          <w:lang w:val="en-US" w:bidi="ar-IQ"/>
+        </w:rPr>
+      </w:pPr>
+    </w:p>
+    <w:p>
+      <w:pPr>
+        <w:tabs>
+          <w:tab w:val="left" w:pos="966"/>
+        </w:tabs>
+        <w:bidi/>
+        <w:jc w:val="center"/>
+        <w:rPr>
+          <w:rFonts w:ascii="Calibri" w:hAnsi="Calibri" w:cs="Calibri" w:hint="cs"/>
+          <w:b/>
+          <w:bCs/>
+          <w:color w:val="17365D" w:themeColor="text2" w:themeShade="BF"/>
+          <w:sz w:val="44"/>
+          <w:szCs w:val="44"/>
+          <w:u w:val="single"/>
+          <w:rtl/>
+          <w:lang w:val="en-US" w:bidi="ar-IQ"/>
+        </w:rPr>
+      </w:pPr>
+    </w:p>
+    <w:p>
+      <w:pPr>
+        <w:tabs>
+          <w:tab w:val="left" w:pos="966"/>
+        </w:tabs>
+        <w:bidi/>
+        <w:jc w:val="center"/>
+        <w:rPr>
+          <w:rFonts w:ascii="Calibri" w:hAnsi="Calibri" w:cs="Calibri" w:hint="cs"/>
+          <w:b/>
+          <w:bCs/>
+          <w:color w:val="17365D" w:themeColor="text2" w:themeShade="BF"/>
+          <w:sz w:val="44"/>
+          <w:szCs w:val="44"/>
+          <w:u w:val="single"/>
+          <w:rtl/>
+          <w:lang w:val="en-US" w:bidi="ar-IQ"/>
+        </w:rPr>
+      </w:pPr>
+    </w:p>
+    <w:p>
+      <w:pPr>
+        <w:tabs>
+          <w:tab w:val="left" w:pos="966"/>
+        </w:tabs>
+        <w:bidi/>
+        <w:jc w:val="center"/>
+        <w:rPr>
+          <w:rFonts w:ascii="Calibri" w:hAnsi="Calibri" w:cs="Calibri" w:hint="cs"/>
+          <w:b/>
+          <w:bCs/>
+          <w:color w:val="17365D" w:themeColor="text2" w:themeShade="BF"/>
+          <w:sz w:val="44"/>
+          <w:szCs w:val="44"/>
+          <w:u w:val="single"/>
+          <w:rtl/>
+          <w:lang w:val="en-US" w:bidi="ar-IQ"/>
+        </w:rPr>
+      </w:pPr>
+    </w:p>
+    <w:p>
+      <w:pPr>
+        <w:tabs>
+          <w:tab w:val="left" w:pos="966"/>
+        </w:tabs>
+        <w:bidi/>
+        <w:jc w:val="center"/>
+        <w:rPr>
+          <w:rFonts w:ascii="Calibri" w:hAnsi="Calibri" w:cs="Calibri" w:hint="cs"/>
+          <w:b/>
+          <w:bCs/>
+          <w:color w:val="17365D" w:themeColor="text2" w:themeShade="BF"/>
+          <w:sz w:val="44"/>
+          <w:szCs w:val="44"/>
+          <w:u w:val="single"/>
+          <w:rtl/>
+          <w:lang w:val="en-US" w:bidi="ar-IQ"/>
+        </w:rPr>
+      </w:pPr>
+    </w:p>
+    <w:p>
+      <w:pPr>
+        <w:tabs>
+          <w:tab w:val="left" w:pos="966"/>
+        </w:tabs>
+        <w:bidi/>
+        <w:jc w:val="center"/>
+        <w:rPr>
+          <w:rFonts w:ascii="Calibri" w:hAnsi="Calibri" w:cs="Calibri"/>
+          <w:b/>
+          <w:bCs/>
+          <w:sz w:val="32"/>
+          <w:szCs w:val="32"/>
+          <w:u w:val="single"/>
+          <w:rtl/>
+          <w:lang w:val="en-US" w:bidi="ar-IQ"/>
+        </w:rPr>
+      </w:pPr>
+    </w:p>
+    <w:p>
+      <w:pPr>
+        <w:tabs>
+          <w:tab w:val="left" w:pos="966"/>
+        </w:tabs>
+        <w:bidi/>
+        <w:jc w:val="center"/>
+        <w:rPr>
+          <w:rFonts w:ascii="Calibri" w:hAnsi="Calibri" w:cs="Calibri"/>
+          <w:b/>
+          <w:bCs/>
+          <w:sz w:val="32"/>
+          <w:szCs w:val="32"/>
+          <w:u w:val="single"/>
+          <w:lang w:val="en-US" w:bidi="ar-IQ"/>
+        </w:rPr>
+      </w:pPr>
+      <w:r>
+        <w:rPr>
+          <w:rFonts w:ascii="Calibri" w:hAnsi="Calibri" w:cs="Calibri"/>
+          <w:b/>
+          <w:bCs/>
+          <w:noProof/>
+          <w:sz w:val="32"/>
+          <w:szCs w:val="32"/>
+          <w:u w:val="single"/>
+          <w:lang w:val="en-US"/>
+        </w:rPr>
+        <mc:AlternateContent>
+          <mc:Choice Requires="wps">
+            <w:drawing>
+              <wp:anchor distT="0" distB="0" distL="114300" distR="114300" simplePos="0" relativeHeight="251731968" behindDoc="0" locked="0" layoutInCell="1" allowOverlap="1" wp14:anchorId="4F2DE9E2" wp14:editId="0685C250">
+                <wp:simplePos x="0" y="0"/>
+                <wp:positionH relativeFrom="column">
+                  <wp:posOffset>167640</wp:posOffset>
+                </wp:positionH>
+                <wp:positionV relativeFrom="paragraph">
+                  <wp:posOffset>1006475</wp:posOffset>
+                </wp:positionV>
+                <wp:extent cx="6499860" cy="1729740"/>
+                <wp:effectExtent l="0" t="0" r="0" b="41910"/>
+                <wp:wrapNone/>
+                <wp:docPr id="49" name="Rectangle 49"/>
+                <wp:cNvGraphicFramePr/>
+                <a:graphic xmlns:a="http://schemas.openxmlformats.org/drawingml/2006/main">
+                  <a:graphicData uri="http://schemas.microsoft.com/office/word/2010/wordprocessingShape">
+                    <wps:wsp>
+                      <wps:cNvSpPr/>
+                      <wps:spPr>
+                        <a:xfrm>
+                          <a:off x="0" y="0"/>
+                          <a:ext cx="6499860" cy="1729740"/>
+                        </a:xfrm>
+                        <a:prstGeom prst="rect">
+                          <a:avLst/>
+                        </a:prstGeom>
+                        <a:noFill/>
+                        <a:ln>
+                          <a:noFill/>
+                        </a:ln>
+                      </wps:spPr>
+                      <wps:style>
+                        <a:lnRef idx="1">
+                          <a:schemeClr val="accent1"/>
+                        </a:lnRef>
+                        <a:fillRef idx="3">
+                          <a:schemeClr val="accent1"/>
+                        </a:fillRef>
+                        <a:effectRef idx="2">
+                          <a:schemeClr val="accent1"/>
+                        </a:effectRef>
+                        <a:fontRef idx="minor">
+                          <a:schemeClr val="lt1"/>
+                        </a:fontRef>
+                      </wps:style>
+                      <wps:bodyPr rot="0" spcFirstLastPara="0" vertOverflow="overflow" horzOverflow="overflow" vert="horz" wrap="square" lIns="91440" tIns="45720" rIns="91440" bIns="45720" numCol="1" spcCol="0" rtlCol="0" fromWordArt="0" anchor="ctr" anchorCtr="0" forceAA="0" compatLnSpc="1">
+                        <a:prstTxWarp prst="textNoShape">
+                          <a:avLst/>
+                        </a:prstTxWarp>
+                        <a:noAutofit/>
+                      </wps:bodyPr>
+                    </wps:wsp>
+                  </a:graphicData>
+                </a:graphic>
+              </wp:anchor>
+            </w:drawing>
+          </mc:Choice>
+          <mc:Fallback>
+            <w:pict>
+              <v:rect id="Rectangle 49" o:spid="_x0000_s1026" style="position:absolute;margin-left:13.2pt;margin-top:79.25pt;width:511.8pt;height:136.2pt;z-index:251731968;visibility:visible;mso-wrap-style:square;mso-wrap-distance-left:9pt;mso-wrap-distance-top:0;mso-wrap-distance-right:9pt;mso-wrap-distance-bottom:0;mso-position-horizontal:absolute;mso-position-horizontal-relative:text;mso-position-vertical:absolute;mso-position-vertical-relative:text;v-text-anchor:middle" o:gfxdata="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" filled="f" stroked="f">
+                <v:shadow on="t" color="black" opacity="22937f" origin=",.5" offset="0,.63889mm"/>
+              </v:rect>
+            </w:pict>
+          </mc:Fallback>
+        </mc:AlternateContent>
+      </w:r>
+    </w:p>
+    <w:p>
+      <w:pPr>
+        <w:bidi/>
+        <w:rPr>
+          <w:rFonts w:ascii="Calibri" w:hAnsi="Calibri" w:cs="Calibri"/>
+          <w:sz w:val="32"/>
+          <w:szCs w:val="32"/>
+          <w:lang w:val="en-US" w:bidi="ar-IQ"/>
+        </w:rPr>
+      </w:pPr>
+    </w:p>
+    <w:p>
+      <w:pPr>
+        <w:bidi/>
+        <w:rPr>
+          <w:rFonts w:ascii="Calibri" w:hAnsi="Calibri" w:cs="Calibri"/>
+          <w:sz w:val="32"/>
+          <w:szCs w:val="32"/>
+          <w:lang w:val="en-US" w:bidi="ar-IQ"/>
+        </w:rPr>
+      </w:pPr>
+    </w:p>
+    <w:p>
+      <w:pPr>
+        <w:bidi/>
+        <w:rPr>
+          <w:rFonts w:ascii="Calibri" w:hAnsi="Calibri" w:cs="Calibri"/>
+          <w:sz w:val="32"/>
+          <w:szCs w:val="32"/>
+          <w:lang w:val="en-US" w:bidi="ar-IQ"/>
+        </w:rPr>
+      </w:pPr>
+      <w:r>
+        <w:rPr>
+          <w:rFonts w:ascii="Calibri" w:hAnsi="Calibri" w:cs="Calibri"/>
+          <w:noProof/>
+          <w:sz w:val="32"/>
+          <w:szCs w:val="32"/>
+          <w:lang w:val="en-US"/>
+        </w:rPr>
+        <mc:AlternateContent>
+          <mc:Choice Requires="wps">
+            <w:drawing>
+              <wp:anchor distT="0" distB="0" distL="114300" distR="114300" simplePos="0" relativeHeight="251732992" behindDoc="1" locked="0" layoutInCell="1" allowOverlap="1" wp14:anchorId="1ABBBB15" wp14:editId="0087F159">
+                <wp:simplePos x="0" y="0"/>
+                <wp:positionH relativeFrom="column">
+                  <wp:posOffset>7620</wp:posOffset>
+                </wp:positionH>
+                <wp:positionV relativeFrom="paragraph">
+                  <wp:posOffset>151130</wp:posOffset>
+                </wp:positionV>
+                <wp:extent cx="6827520" cy="1752600"/>
+                <wp:effectExtent l="0" t="0" r="0" b="0"/>
+                <wp:wrapNone/>
+                <wp:docPr id="50" name="Rectangle 50"/>
+                <wp:cNvGraphicFramePr/>
+                <a:graphic xmlns:a="http://schemas.openxmlformats.org/drawingml/2006/main">
+                  <a:graphicData uri="http://schemas.microsoft.com/office/word/2010/wordprocessingShape">
+                    <wps:wsp>
+                      <wps:cNvSpPr/>
+                      <wps:spPr>
+                        <a:xfrm>
+                          <a:off x="0" y="0"/>
+                          <a:ext cx="6827520" cy="1752600"/>
+                        </a:xfrm>
+                        <a:prstGeom prst="rect">
+                          <a:avLst/>
+                        </a:prstGeom>
+                        <a:solidFill>
+                          <a:schemeClr val="bg1"/>
+                        </a:solidFill>
+                        <a:ln>
+                          <a:noFill/>
+                        </a:ln>
+                      </wps:spPr>
+                      <wps:style>
+                        <a:lnRef idx="2">
+                          <a:schemeClr val="dk1"/>
+                        </a:lnRef>
+                        <a:fillRef idx="1">
+                          <a:schemeClr val="lt1"/>
+                        </a:fillRef>
+                        <a:effectRef idx="0">
+                          <a:schemeClr val="dk1"/>
+                        </a:effectRef>
+                        <a:fontRef idx="minor">
+                          <a:schemeClr val="dk1"/>
+                        </a:fontRef>
+                      </wps:style>
+                      <wps:bodyPr rot="0" spcFirstLastPara="0" vertOverflow="overflow" horzOverflow="overflow" vert="horz" wrap="square" lIns="91440" tIns="45720" rIns="91440" bIns="45720" numCol="1" spcCol="0" rtlCol="0" fromWordArt="0" anchor="ctr" anchorCtr="0" forceAA="0" compatLnSpc="1">
+                        <a:prstTxWarp prst="textNoShape">
+                          <a:avLst/>
+                        </a:prstTxWarp>
+                        <a:noAutofit/>
+                      </wps:bodyPr>
+                    </wps:wsp>
+                  </a:graphicData>
+                </a:graphic>
+                <wp14:sizeRelH relativeFrom="margin">
+                  <wp14:pctWidth>0</wp14:pctWidth>
+                </wp14:sizeRelH>
+                <wp14:sizeRelV relativeFrom="margin">
+                  <wp14:pctHeight>0</wp14:pctHeight>
+                </wp14:sizeRelV>
+              </wp:anchor>
+            </w:drawing>
+          </mc:Choice>
+          <mc:Fallback>
+            <w:pict>
+              <v:rect id="Rectangle 50" o:spid="_x0000_s1026" style="position:absolute;margin-left:.6pt;margin-top:11.9pt;width:537.6pt;height:138pt;z-index:-251583488;visibility:visible;mso-wrap-style:square;mso-width-percent:0;mso-height-percent:0;mso-wrap-distance-left:9pt;mso-wrap-distance-top:0;mso-wrap-distance-right:9pt;mso-wrap-distance-bottom:0;mso-position-horizontal:absolute;mso-position-horizontal-relative:text;mso-position-vertical:absolute;mso-position-vertical-relative:text;mso-width-percent:0;mso-height-percent:0;mso-width-relative:margin;mso-height-relative:margin;v-text-anchor:middle" o:gfxdata="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" fillcolor="white [3212]" stroked="f" strokeweight="2pt"/>
+            </w:pict>
+          </mc:Fallback>
+        </mc:AlternateContent>
+      </w:r>
+    </w:p>
+    <w:p>
+      <w:pPr>
+        <w:bidi/>
+        <w:rPr>
+          <w:rFonts w:ascii="Calibri" w:hAnsi="Calibri" w:cs="Calibri"/>
+          <w:sz w:val="32"/>
+          <w:szCs w:val="32"/>
+          <w:lang w:val="en-US" w:bidi="ar-IQ"/>
+        </w:rPr>
+      </w:pPr>
+      <w:r>
+        <w:rPr>
+          <w:rFonts w:ascii="Calibri" w:hAnsi="Calibri" w:cs="Calibri"/>
+          <w:noProof/>
+          <w:sz w:val="32"/>
+          <w:szCs w:val="32"/>
+          <w:lang w:val="en-US"/>
+        </w:rPr>
+        <mc:AlternateContent>
+          <mc:Choice Requires="wps">
+            <w:drawing>
+              <wp:anchor distT="0" distB="0" distL="114300" distR="114300" simplePos="0" relativeHeight="251735040" behindDoc="0" locked="0" layoutInCell="1" allowOverlap="1" wp14:anchorId="150A1AE1" wp14:editId="658FBA1C">
+                <wp:simplePos x="0" y="0"/>
+                <wp:positionH relativeFrom="column">
+                  <wp:posOffset>914400</wp:posOffset>
+                </wp:positionH>
+                <wp:positionV relativeFrom="paragraph">
+                  <wp:posOffset>273050</wp:posOffset>
+                </wp:positionV>
+                <wp:extent cx="5227955" cy="2185035"/>
+                <wp:effectExtent l="0" t="0" r="0" b="5715"/>
+                <wp:wrapNone/>
+                <wp:docPr id="55" name="Text Box 55"/>
+                <wp:cNvGraphicFramePr/>
+                <a:graphic xmlns:a="http://schemas.openxmlformats.org/drawingml/2006/main">
+                  <a:graphicData uri="http://schemas.microsoft.com/office/word/2010/wordprocessingShape">
+                    <wps:wsp>
+                      <wps:cNvSpPr txBox="1"/>
+                      <wps:spPr>
+                        <a:xfrm>
+                          <a:off x="0" y="0"/>
+                          <a:ext cx="5227955" cy="2185035"/>
+                        </a:xfrm>
+                        <a:prstGeom prst="rect">
+                          <a:avLst/>
+                        </a:prstGeom>
+                        <a:solidFill>
+                          <a:schemeClr val="bg1">
+                            <a:lumMod val="95000"/>
+                          </a:schemeClr>
+                        </a:solidFill>
+                        <a:ln w="6350">
+                          <a:noFill/>
+                        </a:ln>
+                        <a:effectLst/>
+                      </wps:spPr>
+                      <wps:style>
+                        <a:lnRef idx="0">
+                          <a:schemeClr val="accent1"/>
+                        </a:lnRef>
+                        <a:fillRef idx="0">
+                          <a:schemeClr val="accent1"/>
+                        </a:fillRef>
+                        <a:effectRef idx="0">
+                          <a:schemeClr val="accent1"/>
+                        </a:effectRef>
+                        <a:fontRef idx="minor">
+                          <a:schemeClr val="dk1"/>
+                        </a:fontRef>
+                      </wps:style>
+                      <wps:txbx>
+                        <w:txbxContent>
+                          <w:p>
+                            <w:pPr>
+                              <w:bidi/>
+                              <w:jc w:val="both"/>
+                              <w:rPr>
+                                <w:rFonts w:asciiTheme="majorBidi" w:hAnsiTheme="majorBidi" w:cstheme="majorBidi"/>
+                                <w:sz w:val="32"/>
+                                <w:szCs w:val="32"/>
+                                <w:lang w:bidi="ar-IQ"/>
+                              </w:rPr>
+                            </w:pPr>
+                            <w:r>
+                              <w:rPr>
+                                <w:rFonts w:asciiTheme="majorBidi" w:hAnsiTheme="majorBidi" w:cstheme="majorBidi"/>
+                                <w:sz w:val="32"/>
+                                <w:szCs w:val="32"/>
+                                <w:rtl/>
+                                <w:lang w:bidi="ar-IQ"/>
+                              </w:rPr>
+                              <w:t>في هذا المشروع تم الاعتماد على الطاقة الكهربائية بشكل اساسي  لتشغيل الجهاز</w:t>
+                            </w:r>
+                            <w:r>
+                              <w:rPr>
+                                <w:rFonts w:asciiTheme="majorBidi" w:hAnsiTheme="majorBidi" w:cstheme="majorBidi"/>
+                                <w:sz w:val="32"/>
+                                <w:szCs w:val="32"/>
+                                <w:rtl/>
+                                <w:lang w:bidi="ar-IQ"/>
+                              </w:rPr>
+                              <w:t xml:space="preserve"> وهذا الشيء هو المتعارف عليه في اكثر الاجهزة الكهربائية . لكن وعند بداية التفكير بهذا المشروع راعينا عدم استمرار الطاقة الكهربائية في اغلب مناطق بلدنا الحبيب . لذ</w:t>
+                            </w:r>
+                            <w:r>
+                              <w:rPr>
+                                <w:rFonts w:asciiTheme="majorBidi" w:hAnsiTheme="majorBidi" w:cstheme="majorBidi"/>
+                                <w:sz w:val="32"/>
+                                <w:szCs w:val="32"/>
+                                <w:rtl/>
+                                <w:lang w:bidi="ar-IQ"/>
+                              </w:rPr>
+                              <w:t>ا</w:t>
+                            </w:r>
+                            <w:r>
+                              <w:rPr>
+                                <w:rFonts w:asciiTheme="majorBidi" w:hAnsiTheme="majorBidi" w:cstheme="majorBidi"/>
+                                <w:sz w:val="32"/>
+                                <w:szCs w:val="32"/>
+                                <w:rtl/>
+                                <w:lang w:bidi="ar-IQ"/>
+                              </w:rPr>
+                              <w:t xml:space="preserve"> تم اضافة بطاريات ايون الليثيوم القابلة لأعادة الشحن داخل هذا الجهاز</w:t>
+                            </w:r>
+                            <w:r>
+                              <w:rPr>
+                                <w:rFonts w:asciiTheme="majorBidi" w:hAnsiTheme="majorBidi" w:cstheme="majorBidi"/>
+                                <w:sz w:val="32"/>
+                                <w:szCs w:val="32"/>
+                                <w:rtl/>
+                                <w:lang w:bidi="ar-IQ"/>
+                              </w:rPr>
+                              <w:t xml:space="preserve"> ففي وضع وجود الطاقة الكهربائية فأن الجهاز يعمل بدون مشاكل وفي نفس الوقت يقوم بشحن البطاريات وفي حالة انقطاع التيار الكهربائي فأن الجهاز لن يتأثر بذالك لانه سوف تتغير طريقة تجهيزه بالطاقة الى البطاريات بصورة تلقائية ليقدم هذا الجهاز اداء افظل الى المستهلك .</w:t>
+                            </w:r>
+                          </w:p>
+                        </w:txbxContent>
+                      </wps:txbx>
+                      <wps:bodyPr rot="0" spcFirstLastPara="0" vertOverflow="overflow" horzOverflow="overflow" vert="horz" wrap="square" lIns="91440" tIns="45720" rIns="91440" bIns="45720" numCol="1" spcCol="0" rtlCol="0" fromWordArt="0" anchor="t" anchorCtr="0" forceAA="0" compatLnSpc="1">
+                        <a:prstTxWarp prst="textNoShape">
+                          <a:avLst/>
+                        </a:prstTxWarp>
+                        <a:noAutofit/>
+                      </wps:bodyPr>
+                    </wps:wsp>
+                  </a:graphicData>
+                </a:graphic>
+                <wp14:sizeRelH relativeFrom="margin">
+                  <wp14:pctWidth>0</wp14:pctWidth>
+                </wp14:sizeRelH>
+                <wp14:sizeRelV relativeFrom="margin">
+                  <wp14:pctHeight>0</wp14:pctHeight>
+                </wp14:sizeRelV>
+              </wp:anchor>
+            </w:drawing>
+          </mc:Choice>
+          <mc:Fallback>
+            <w:pict>
+              <v:shapetype id="_x0000_t202" coordsize="21600,21600" o:spt="202" path="m,l,21600r21600,l21600,xe">
+                <v:stroke joinstyle="miter"/>
+                <v:path gradientshapeok="t" o:connecttype="rect"/>
+              </v:shapetype>
+              <v:shape id="Text Box 55" o:spid="_x0000_s1058" type="#_x0000_t202" style="position:absolute;left:0;text-align:left;margin-left:1in;margin-top:21.5pt;width:411.65pt;height:172.05pt;z-index:251735040;visibility:visible;mso-wrap-style:square;mso-width-percent:0;mso-height-percent:0;mso-wrap-distance-left:9pt;mso-wrap-distance-top:0;mso-wrap-distance-right:9pt;mso-wrap-distance-bottom:0;mso-position-horizontal:absolute;mso-position-horizontal-relative:text;mso-position-vertical:absolute;mso-position-vertical-relative:text;mso-width-percent:0;mso-height-percent:0;mso-width-relative:margin;mso-height-relative:margin;v-text-anchor:top" o:gfxdata="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" fillcolor="#f2f2f2 [3052]" stroked="f" strokeweight=".5pt">
+                <v:textbox>
+                  <w:txbxContent>
+                    <w:p>
+                      <w:pPr>
+                        <w:bidi/>
+                        <w:jc w:val="both"/>
+                        <w:rPr>
+                          <w:rFonts w:asciiTheme="majorBidi" w:hAnsiTheme="majorBidi" w:cstheme="majorBidi"/>
+                          <w:sz w:val="32"/>
+                          <w:szCs w:val="32"/>
+                          <w:lang w:bidi="ar-IQ"/>
+                        </w:rPr>
+                      </w:pPr>
+                      <w:r>
+                        <w:rPr>
+                          <w:rFonts w:asciiTheme="majorBidi" w:hAnsiTheme="majorBidi" w:cstheme="majorBidi"/>
+                          <w:sz w:val="32"/>
+                          <w:szCs w:val="32"/>
+                          <w:rtl/>
+                          <w:lang w:bidi="ar-IQ"/>
+                        </w:rPr>
+                        <w:t>في هذا المشروع تم الاعتماد على الطاقة الكهربائية بشكل اساسي  لتشغيل الجهاز</w:t>
+                      </w:r>
+                      <w:r>
+                        <w:rPr>
+                          <w:rFonts w:asciiTheme="majorBidi" w:hAnsiTheme="majorBidi" w:cstheme="majorBidi"/>
+                          <w:sz w:val="32"/>
+                          <w:szCs w:val="32"/>
+                          <w:rtl/>
+                          <w:lang w:bidi="ar-IQ"/>
+                        </w:rPr>
+                        <w:t xml:space="preserve"> وهذا الشيء هو المتعارف عليه في اكثر الاجهزة الكهربائية . لكن وعند بداية التفكير بهذا المشروع راعينا عدم استمرار الطاقة الكهربائية في اغلب مناطق بلدنا الحبيب . لذ</w:t>
+                      </w:r>
+                      <w:r>
+                        <w:rPr>
+                          <w:rFonts w:asciiTheme="majorBidi" w:hAnsiTheme="majorBidi" w:cstheme="majorBidi"/>
+                          <w:sz w:val="32"/>
+                          <w:szCs w:val="32"/>
+                          <w:rtl/>
+                          <w:lang w:bidi="ar-IQ"/>
+                        </w:rPr>
+                        <w:t>ا</w:t>
+                      </w:r>
+                      <w:r>
+                        <w:rPr>
+                          <w:rFonts w:asciiTheme="majorBidi" w:hAnsiTheme="majorBidi" w:cstheme="majorBidi"/>
+                          <w:sz w:val="32"/>
+                          <w:szCs w:val="32"/>
+                          <w:rtl/>
+                          <w:lang w:bidi="ar-IQ"/>
+                        </w:rPr>
+                        <w:t xml:space="preserve"> تم اضافة بطاريات ايون الليثيوم القابلة لأعادة الشحن داخل هذا الجهاز</w:t>
+                      </w:r>
+                      <w:r>
+                        <w:rPr>
+                          <w:rFonts w:asciiTheme="majorBidi" w:hAnsiTheme="majorBidi" w:cstheme="majorBidi"/>
+                          <w:sz w:val="32"/>
+                          <w:szCs w:val="32"/>
+                          <w:rtl/>
+                          <w:lang w:bidi="ar-IQ"/>
+                        </w:rPr>
+                        <w:t xml:space="preserve"> ففي وضع وجود الطاقة الكهربائية فأن الجهاز يعمل بدون مشاكل وفي نفس الوقت يقوم بشحن البطاريات وفي حالة انقطاع التيار الكهربائي فأن الجهاز لن يتأثر بذالك لانه سوف تتغير طريقة تجهيزه بالطاقة الى البطاريات بصورة تلقائية ليقدم هذا الجهاز اداء افظل الى المستهلك .</w:t>
+                      </w:r>
+                    </w:p>
+                  </w:txbxContent>
+                </v:textbox>
+              </v:shape>
+            </w:pict>
+          </mc:Fallback>
+        </mc:AlternateContent>
+      </w:r>
+      <w:r>
+        <w:rPr>
+          <w:rFonts w:ascii="Calibri" w:hAnsi="Calibri" w:cs="Calibri"/>
+          <w:noProof/>
+          <w:sz w:val="32"/>
+          <w:szCs w:val="32"/>
+          <w:lang w:val="en-US"/>
+        </w:rPr>
+        <mc:AlternateContent>
+          <mc:Choice Requires="wps">
+            <w:drawing>
+              <wp:anchor distT="0" distB="0" distL="114300" distR="114300" simplePos="0" relativeHeight="251734016" behindDoc="0" locked="0" layoutInCell="1" allowOverlap="1" wp14:anchorId="0C438785" wp14:editId="52E2207F">
+                <wp:simplePos x="0" y="0"/>
+                <wp:positionH relativeFrom="column">
+                  <wp:posOffset>640080</wp:posOffset>
+                </wp:positionH>
+                <wp:positionV relativeFrom="paragraph">
+                  <wp:posOffset>216535</wp:posOffset>
+                </wp:positionV>
+                <wp:extent cx="5783580" cy="2301240"/>
+                <wp:effectExtent l="57150" t="38100" r="83820" b="99060"/>
+                <wp:wrapNone/>
+                <wp:docPr id="53" name="Rounded Rectangle 53"/>
+                <wp:cNvGraphicFramePr/>
+                <a:graphic xmlns:a="http://schemas.openxmlformats.org/drawingml/2006/main">
+                  <a:graphicData uri="http://schemas.microsoft.com/office/word/2010/wordprocessingShape">
+                    <wps:wsp>
+                      <wps:cNvSpPr/>
+                      <wps:spPr>
+                        <a:xfrm>
+                          <a:off x="0" y="0"/>
+                          <a:ext cx="5783580" cy="2301240"/>
+                        </a:xfrm>
+                        <a:prstGeom prst="roundRect">
+                          <a:avLst/>
+                        </a:prstGeom>
+                        <a:solidFill>
+                          <a:schemeClr val="bg1">
+                            <a:lumMod val="95000"/>
+                          </a:schemeClr>
+                        </a:solidFill>
+                      </wps:spPr>
+                      <wps:style>
+                        <a:lnRef idx="1">
+                          <a:schemeClr val="accent5"/>
+                        </a:lnRef>
+                        <a:fillRef idx="2">
+                          <a:schemeClr val="accent5"/>
+                        </a:fillRef>
+                        <a:effectRef idx="1">
+                          <a:schemeClr val="accent5"/>
+                        </a:effectRef>
+                        <a:fontRef idx="minor">
+                          <a:schemeClr val="dk1"/>
+                        </a:fontRef>
+                      </wps:style>
+                      <wps:bodyPr rot="0" spcFirstLastPara="0" vertOverflow="overflow" horzOverflow="overflow" vert="horz" wrap="square" lIns="91440" tIns="45720" rIns="91440" bIns="45720" numCol="1" spcCol="0" rtlCol="0" fromWordArt="0" anchor="ctr" anchorCtr="0" forceAA="0" compatLnSpc="1">
+                        <a:prstTxWarp prst="textNoShape">
+                          <a:avLst/>
+                        </a:prstTxWarp>
+                        <a:noAutofit/>
+                      </wps:bodyPr>
+                    </wps:wsp>
+                  </a:graphicData>
+                </a:graphic>
+                <wp14:sizeRelV relativeFrom="margin">
+                  <wp14:pctHeight>0</wp14:pctHeight>
+                </wp14:sizeRelV>
+              </wp:anchor>
+            </w:drawing>
+          </mc:Choice>
+          <mc:Fallback>
+            <w:pict>
+              <v:roundrect id="Rounded Rectangle 53" o:spid="_x0000_s1026" style="position:absolute;margin-left:50.4pt;margin-top:17.05pt;width:455.4pt;height:181.2pt;z-index:251734016;visibility:visible;mso-wrap-style:square;mso-height-percent:0;mso-wrap-distance-left:9pt;mso-wrap-distance-top:0;mso-wrap-distance-right:9pt;mso-wrap-distance-bottom:0;mso-position-horizontal:absolute;mso-position-horizontal-relative:text;mso-position-vertical:absolute;mso-position-vertical-relative:text;mso-height-percent:0;mso-height-relative:margin;v-text-anchor:middle" arcsize="10923f" o:gfxdata="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" fillcolor="#f2f2f2 [3052]" strokecolor="#40a7c2 [3048]">
+                <v:shadow on="t" color="black" opacity="24903f" origin=",.5" offset="0,.55556mm"/>
+              </v:roundrect>
+            </w:pict>
+          </mc:Fallback>
+        </mc:AlternateContent>
+      </w:r>
+    </w:p>
+    <w:p>
+      <w:pPr>
+        <w:bidi/>
+        <w:rPr>
+          <w:rFonts w:ascii="Calibri" w:hAnsi="Calibri" w:cs="Calibri"/>
+          <w:sz w:val="32"/>
+          <w:szCs w:val="32"/>
+          <w:lang w:val="en-US" w:bidi="ar-IQ"/>
+        </w:rPr>
+      </w:pPr>
+    </w:p>
+    <w:p>
+      <w:pPr>
+        <w:bidi/>
+        <w:rPr>
+          <w:rFonts w:ascii="Calibri" w:hAnsi="Calibri" w:cs="Calibri"/>
+          <w:sz w:val="32"/>
+          <w:szCs w:val="32"/>
+          <w:lang w:val="en-US" w:bidi="ar-IQ"/>
+        </w:rPr>
+      </w:pPr>
+    </w:p>
+    <w:p>
+      <w:pPr>
+        <w:bidi/>
+        <w:rPr>
+          <w:rFonts w:ascii="Calibri" w:hAnsi="Calibri" w:cs="Calibri"/>
+          <w:sz w:val="32"/>
+          <w:szCs w:val="32"/>
+          <w:lang w:val="en-US" w:bidi="ar-IQ"/>
+        </w:rPr>
+      </w:pPr>
+    </w:p>
+    <w:p>
+      <w:pPr>
+        <w:bidi/>
+        <w:rPr>
+          <w:rFonts w:ascii="Calibri" w:hAnsi="Calibri" w:cs="Calibri"/>
+          <w:sz w:val="32"/>
+          <w:szCs w:val="32"/>
+          <w:lang w:val="en-US" w:bidi="ar-IQ"/>
+        </w:rPr>
+      </w:pPr>
+    </w:p>
+    <w:p>
+      <w:pPr>
+        <w:bidi/>
+        <w:rPr>
+          <w:rFonts w:ascii="Calibri" w:hAnsi="Calibri" w:cs="Calibri"/>
+          <w:sz w:val="32"/>
+          <w:szCs w:val="32"/>
+          <w:lang w:val="en-US" w:bidi="ar-IQ"/>
+        </w:rPr>
+      </w:pPr>
+    </w:p>
+    <w:p>
+      <w:pPr>
+        <w:bidi/>
+        <w:rPr>
+          <w:rFonts w:ascii="Calibri" w:hAnsi="Calibri" w:cs="Calibri"/>
+          <w:sz w:val="32"/>
+          <w:szCs w:val="32"/>
+          <w:lang w:val="en-US" w:bidi="ar-IQ"/>
+        </w:rPr>
+      </w:pPr>
+    </w:p>
+    <w:p>
+      <w:pPr>
+        <w:bidi/>
+        <w:rPr>
+          <w:rFonts w:ascii="Calibri" w:hAnsi="Calibri" w:cs="Calibri"/>
+          <w:sz w:val="32"/>
+          <w:szCs w:val="32"/>
+          <w:lang w:val="en-US" w:bidi="ar-IQ"/>
+        </w:rPr>
+      </w:pPr>
+    </w:p>
+    <w:p>
+      <w:pPr>
+        <w:bidi/>
+        <w:rPr>
+          <w:rFonts w:ascii="Calibri" w:hAnsi="Calibri" w:cs="Calibri"/>
+          <w:sz w:val="32"/>
+          <w:szCs w:val="32"/>
+          <w:lang w:val="en-US" w:bidi="ar-IQ"/>
+        </w:rPr>
+      </w:pPr>
+    </w:p>
+    <w:p>
+      <w:pPr>
+        <w:bidi/>
+        <w:rPr>
+          <w:rFonts w:ascii="Calibri" w:hAnsi="Calibri" w:cs="Calibri"/>
+          <w:sz w:val="32"/>
+          <w:szCs w:val="32"/>
+          <w:lang w:val="en-US" w:bidi="ar-IQ"/>
+        </w:rPr>
+      </w:pPr>
+    </w:p>
+    <w:p>
+      <w:pPr>
+        <w:tabs>
+          <w:tab w:val="left" w:pos="8382"/>
+        </w:tabs>
+        <w:bidi/>
+        <w:rPr>
+          <w:rFonts w:ascii="Calibri" w:hAnsi="Calibri" w:cs="Calibri"/>
+          <w:sz w:val="32"/>
+          <w:szCs w:val="32"/>
+          <w:rtl/>
+          <w:lang w:val="en-US" w:bidi="ar-IQ"/>
+        </w:rPr>
+      </w:pPr>
+      <w:r>
+        <w:rPr>
+          <w:rFonts w:ascii="Calibri" w:hAnsi="Calibri" w:cs="Calibri"/>
+          <w:sz w:val="32"/>
+          <w:szCs w:val="32"/>
+          <w:rtl/>
+          <w:lang w:val="en-US" w:bidi="ar-IQ"/>
+        </w:rPr>
+        <w:tab/>
+      </w:r>
+    </w:p>
+    <w:p>
+      <w:pPr>
+        <w:rPr>
+          <w:rFonts w:ascii="Calibri" w:hAnsi="Calibri" w:cs="Calibri"/>
+          <w:sz w:val="32"/>
+          <w:szCs w:val="32"/>
+          <w:rtl/>
+          <w:lang w:val="en-US" w:bidi="ar-IQ"/>
+        </w:rPr>
+      </w:pPr>
+      <w:r>
+        <w:rPr>
+          <w:rFonts w:ascii="Calibri" w:hAnsi="Calibri" w:cs="Calibri"/>
+          <w:sz w:val="32"/>
+          <w:szCs w:val="32"/>
+          <w:rtl/>
+          <w:lang w:val="en-US" w:bidi="ar-IQ"/>
+        </w:rPr>
+        <w:br w:type="page"/>
+      </w:r>
+    </w:p>
+    <w:p>
+      <w:pPr>
+        <w:tabs>
+          <w:tab w:val="left" w:pos="4517"/>
+        </w:tabs>
+        <w:bidi/>
+        <w:ind w:left="450" w:right="-180"/>
+        <w:jc w:val="center"/>
+        <w:rPr>
+          <w:sz w:val="24"/>
+          <w:szCs w:val="24"/>
+          <w:rtl/>
+          <w:lang w:val="en-US" w:bidi="ar"/>
+        </w:rPr>
+      </w:pPr>
+      <w:r>
+        <w:rPr>
+          <w:rFonts w:hint="cs"/>
+          <w:b/>
+          <w:bCs/>
+          <w:color w:val="365F91" w:themeColor="accent1" w:themeShade="BF"/>
+          <w:sz w:val="72"/>
+          <w:szCs w:val="72"/>
+          <w:u w:val="double"/>
+          <w:rtl/>
+          <w:lang w:val="en-US" w:bidi="ar-IQ"/>
+        </w:rPr>
+        <w:lastRenderedPageBreak/>
+        <w:t>الفصل الثالث</w:t>
+      </w:r>
+    </w:p>
+    <w:p>
+      <w:pPr>
+        <w:tabs>
+          <w:tab w:val="left" w:pos="8382"/>
+        </w:tabs>
+        <w:bidi/>
+        <w:rPr>
+          <w:rFonts w:ascii="Calibri" w:hAnsi="Calibri" w:cs="Calibri" w:hint="cs"/>
+          <w:sz w:val="32"/>
+          <w:szCs w:val="32"/>
+          <w:rtl/>
+          <w:lang w:val="en-US" w:bidi="ar-IQ"/>
+        </w:rPr>
+      </w:pPr>
+    </w:p>
+    <w:p>
+      <w:pPr>
+        <w:tabs>
+          <w:tab w:val="left" w:pos="8382"/>
+        </w:tabs>
+        <w:bidi/>
+        <w:ind w:left="450" w:right="-180"/>
+        <w:jc w:val="center"/>
+        <w:rPr>
+          <w:rFonts w:asciiTheme="minorBidi" w:hAnsiTheme="minorBidi" w:cstheme="minorBidi" w:hint="cs"/>
+          <w:b/>
+          <w:bCs/>
+          <w:color w:val="0D0D0D" w:themeColor="text1" w:themeTint="F2"/>
+          <w:sz w:val="44"/>
+          <w:szCs w:val="44"/>
+          <w:u w:val="single"/>
+          <w:rtl/>
+          <w:lang w:val="en-US" w:bidi="ar-IQ"/>
+        </w:rPr>
+      </w:pPr>
+      <w:r>
+        <w:rPr>
+          <w:rFonts w:asciiTheme="minorBidi" w:hAnsiTheme="minorBidi" w:cstheme="minorBidi"/>
+          <w:b/>
+          <w:bCs/>
+          <w:color w:val="0D0D0D" w:themeColor="text1" w:themeTint="F2"/>
+          <w:sz w:val="44"/>
+          <w:szCs w:val="44"/>
+          <w:u w:val="single"/>
+          <w:rtl/>
+          <w:lang w:val="en-US" w:bidi="ar-IQ"/>
+        </w:rPr>
+        <w:t>آلية عمل الجهاز</w:t>
+      </w:r>
+    </w:p>
+    <w:p>
+      <w:pPr>
+        <w:tabs>
+          <w:tab w:val="left" w:pos="8382"/>
+        </w:tabs>
+        <w:bidi/>
+        <w:ind w:left="450" w:right="-180"/>
+        <w:jc w:val="center"/>
+        <w:rPr>
+          <w:rFonts w:asciiTheme="minorBidi" w:hAnsiTheme="minorBidi" w:cstheme="minorBidi" w:hint="cs"/>
+          <w:b/>
+          <w:bCs/>
+          <w:color w:val="0D0D0D" w:themeColor="text1" w:themeTint="F2"/>
+          <w:sz w:val="44"/>
+          <w:szCs w:val="44"/>
+          <w:u w:val="single"/>
+          <w:rtl/>
+          <w:lang w:val="en-US" w:bidi="ar-IQ"/>
+        </w:rPr>
+      </w:pPr>
+    </w:p>
+    <w:p>
+      <w:pPr>
+        <w:tabs>
+          <w:tab w:val="left" w:pos="8382"/>
+        </w:tabs>
+        <w:bidi/>
+        <w:ind w:left="450" w:right="-180"/>
+        <w:jc w:val="center"/>
+        <w:rPr>
+          <w:rFonts w:asciiTheme="minorBidi" w:hAnsiTheme="minorBidi" w:cstheme="minorBidi" w:hint="cs"/>
+          <w:b/>
+          <w:bCs/>
+          <w:color w:val="0D0D0D" w:themeColor="text1" w:themeTint="F2"/>
+          <w:sz w:val="44"/>
+          <w:szCs w:val="44"/>
+          <w:u w:val="single"/>
+          <w:rtl/>
+          <w:lang w:val="en-US" w:bidi="ar-IQ"/>
+        </w:rPr>
+      </w:pPr>
+    </w:p>
+    <w:p>
+      <w:pPr>
+        <w:tabs>
+          <w:tab w:val="left" w:pos="8382"/>
+        </w:tabs>
+        <w:bidi/>
+        <w:ind w:left="450" w:right="-180"/>
+        <w:jc w:val="center"/>
+        <w:rPr>
+          <w:rFonts w:asciiTheme="minorBidi" w:hAnsiTheme="minorBidi" w:cstheme="minorBidi" w:hint="cs"/>
+          <w:b/>
+          <w:bCs/>
+          <w:color w:val="0D0D0D" w:themeColor="text1" w:themeTint="F2"/>
+          <w:sz w:val="44"/>
+          <w:szCs w:val="44"/>
+          <w:u w:val="single"/>
+          <w:rtl/>
+          <w:lang w:val="en-US" w:bidi="ar-IQ"/>
+        </w:rPr>
+      </w:pPr>
+    </w:p>
+    <w:p>
+      <w:pPr>
+        <w:tabs>
+          <w:tab w:val="right" w:pos="540"/>
+          <w:tab w:val="left" w:pos="8382"/>
+        </w:tabs>
+        <w:bidi/>
+        <w:ind w:left="540" w:right="-180"/>
+        <w:rPr>
+          <w:rFonts w:asciiTheme="majorBidi" w:hAnsiTheme="majorBidi" w:cstheme="majorBidi" w:hint="cs"/>
+          <w:sz w:val="36"/>
+          <w:szCs w:val="36"/>
+          <w:rtl/>
+          <w:lang w:val="en-US" w:bidi="ar-IQ"/>
+        </w:rPr>
+      </w:pPr>
+      <w:r>
+        <w:rPr>
+          <w:rFonts w:asciiTheme="majorBidi" w:hAnsiTheme="majorBidi" w:cstheme="majorBidi" w:hint="cs"/>
+          <w:sz w:val="36"/>
+          <w:szCs w:val="36"/>
+          <w:rtl/>
+          <w:lang w:val="en-US" w:bidi="ar-IQ"/>
+        </w:rPr>
+        <w:t xml:space="preserve">كما ذكر في المقدمة عن هدف هذا المشروع ، فأن هذا الجهاز صمم لهدفين الاول وهو التعقيم في هذا الظرف و الهدف الثاني هو الابتعاد قدر المستطاع عن اللمس </w:t>
+      </w:r>
+      <w:r>
+        <w:rPr>
+          <w:rFonts w:asciiTheme="majorBidi" w:hAnsiTheme="majorBidi" w:cstheme="majorBidi" w:hint="cs"/>
+          <w:sz w:val="36"/>
+          <w:szCs w:val="36"/>
+          <w:rtl/>
+          <w:lang w:val="en-US" w:bidi="ar-IQ"/>
+        </w:rPr>
+        <w:t xml:space="preserve">فهو يعمل بدون ان تلمسه حماية لك ولغيرك . </w:t>
+      </w:r>
+    </w:p>
+    <w:p>
+      <w:pPr>
+        <w:tabs>
+          <w:tab w:val="right" w:pos="540"/>
+          <w:tab w:val="left" w:pos="8382"/>
+        </w:tabs>
+        <w:bidi/>
+        <w:ind w:left="540" w:right="-180"/>
+        <w:rPr>
+          <w:rFonts w:asciiTheme="majorBidi" w:hAnsiTheme="majorBidi" w:cstheme="majorBidi" w:hint="cs"/>
+          <w:sz w:val="36"/>
+          <w:szCs w:val="36"/>
+          <w:rtl/>
+          <w:lang w:val="en-US" w:bidi="ar-IQ"/>
+        </w:rPr>
+      </w:pPr>
+    </w:p>
+    <w:p>
+      <w:pPr>
+        <w:tabs>
+          <w:tab w:val="right" w:pos="540"/>
+          <w:tab w:val="left" w:pos="8382"/>
+        </w:tabs>
+        <w:bidi/>
+        <w:ind w:left="540" w:right="-180"/>
+        <w:rPr>
+          <w:rFonts w:asciiTheme="majorBidi" w:hAnsiTheme="majorBidi" w:cstheme="majorBidi" w:hint="cs"/>
+          <w:sz w:val="36"/>
+          <w:szCs w:val="36"/>
+          <w:rtl/>
+          <w:lang w:val="en-US" w:bidi="ar-IQ"/>
+        </w:rPr>
+      </w:pPr>
+      <w:r>
+        <w:rPr>
+          <w:rFonts w:asciiTheme="majorBidi" w:hAnsiTheme="majorBidi" w:cstheme="majorBidi" w:hint="cs"/>
+          <w:sz w:val="36"/>
+          <w:szCs w:val="36"/>
+          <w:rtl/>
+          <w:lang w:val="en-US" w:bidi="ar-IQ"/>
+        </w:rPr>
+        <w:t>في هذا الجهاز هناك مكان خاص لوضع اليد</w:t>
+      </w:r>
+      <w:r>
+        <w:rPr>
+          <w:rFonts w:asciiTheme="majorBidi" w:hAnsiTheme="majorBidi" w:cstheme="majorBidi" w:hint="cs"/>
+          <w:sz w:val="36"/>
+          <w:szCs w:val="36"/>
+          <w:rtl/>
+          <w:lang w:val="en-US" w:bidi="ar-IQ"/>
+        </w:rPr>
+        <w:t xml:space="preserve"> داخل الجهاز حيث يوجد حساس الاشعة ت</w:t>
+      </w:r>
+      <w:r>
+        <w:rPr>
+          <w:rFonts w:asciiTheme="majorBidi" w:hAnsiTheme="majorBidi" w:cstheme="majorBidi" w:hint="cs"/>
+          <w:sz w:val="36"/>
+          <w:szCs w:val="36"/>
+          <w:rtl/>
+          <w:lang w:val="en-US" w:bidi="ar-IQ"/>
+        </w:rPr>
+        <w:t>حت الحمراء</w:t>
+      </w:r>
+      <w:r>
+        <w:rPr>
+          <w:rFonts w:asciiTheme="majorBidi" w:hAnsiTheme="majorBidi" w:cstheme="majorBidi" w:hint="cs"/>
+          <w:sz w:val="36"/>
+          <w:szCs w:val="36"/>
+          <w:rtl/>
+          <w:lang w:val="en-US" w:bidi="ar-IQ"/>
+        </w:rPr>
+        <w:t xml:space="preserve">.فعند التحسس بوجود شيء </w:t>
+      </w:r>
+      <w:r>
+        <w:rPr>
+          <w:rFonts w:asciiTheme="majorBidi" w:hAnsiTheme="majorBidi" w:cstheme="majorBidi" w:hint="cs"/>
+          <w:sz w:val="36"/>
+          <w:szCs w:val="36"/>
+          <w:rtl/>
+          <w:lang w:val="en-US" w:bidi="ar-IQ"/>
+        </w:rPr>
+        <w:t xml:space="preserve">في هذا المكان فأنه يعطي ايعاز لضخ السائل الى المكان المطلوب . </w:t>
+      </w:r>
+    </w:p>
+    <w:p>
+      <w:pPr>
+        <w:tabs>
+          <w:tab w:val="right" w:pos="540"/>
+          <w:tab w:val="left" w:pos="8382"/>
+        </w:tabs>
+        <w:bidi/>
+        <w:ind w:left="540" w:right="-180"/>
+        <w:rPr>
+          <w:rFonts w:asciiTheme="majorBidi" w:hAnsiTheme="majorBidi" w:cstheme="majorBidi" w:hint="cs"/>
+          <w:sz w:val="36"/>
+          <w:szCs w:val="36"/>
+          <w:rtl/>
+          <w:lang w:val="en-US" w:bidi="ar-IQ"/>
+        </w:rPr>
+      </w:pPr>
+    </w:p>
+    <w:p>
+      <w:pPr>
+        <w:tabs>
+          <w:tab w:val="right" w:pos="540"/>
+          <w:tab w:val="left" w:pos="8382"/>
+        </w:tabs>
+        <w:bidi/>
+        <w:ind w:left="540" w:right="-180"/>
+        <w:rPr>
+          <w:rFonts w:asciiTheme="majorBidi" w:hAnsiTheme="majorBidi" w:cstheme="majorBidi" w:hint="cs"/>
+          <w:sz w:val="36"/>
+          <w:szCs w:val="36"/>
+          <w:rtl/>
+          <w:lang w:val="en-US" w:bidi="ar-IQ"/>
+        </w:rPr>
+      </w:pPr>
+      <w:r>
+        <w:rPr>
+          <w:rFonts w:asciiTheme="majorBidi" w:hAnsiTheme="majorBidi" w:cstheme="majorBidi" w:hint="cs"/>
+          <w:sz w:val="36"/>
+          <w:szCs w:val="36"/>
+          <w:rtl/>
+          <w:lang w:val="en-US" w:bidi="ar-IQ"/>
+        </w:rPr>
+        <w:t xml:space="preserve">تم وضع خزان داخل الجهاز لتعبئته بالسائل المعقم </w:t>
+      </w:r>
+      <w:r>
+        <w:rPr>
+          <w:rFonts w:asciiTheme="majorBidi" w:hAnsiTheme="majorBidi" w:cstheme="majorBidi" w:hint="cs"/>
+          <w:sz w:val="36"/>
+          <w:szCs w:val="36"/>
+          <w:rtl/>
+          <w:lang w:val="en-US" w:bidi="ar-IQ"/>
+        </w:rPr>
+        <w:t xml:space="preserve"> وامكانية معرفة كمية السائل داخل الخزان من قبل المستهلك عن طريقة حساس (حساس المسافة) يرسل معلومات الخزان الى شاشة خارجية لكي يعرف المستهلك كمية السائل الموجود في الخزان .</w:t>
+      </w:r>
+    </w:p>
+    <w:p>
+      <w:pPr>
+        <w:tabs>
+          <w:tab w:val="right" w:pos="540"/>
+          <w:tab w:val="left" w:pos="8382"/>
+        </w:tabs>
+        <w:bidi/>
+        <w:ind w:left="540" w:right="-180"/>
+        <w:rPr>
+          <w:rFonts w:asciiTheme="majorBidi" w:hAnsiTheme="majorBidi" w:cstheme="majorBidi" w:hint="cs"/>
+          <w:sz w:val="36"/>
+          <w:szCs w:val="36"/>
+          <w:rtl/>
+          <w:lang w:val="en-US" w:bidi="ar-IQ"/>
+        </w:rPr>
+      </w:pPr>
+    </w:p>
+    <w:p>
+      <w:pPr>
+        <w:tabs>
+          <w:tab w:val="right" w:pos="540"/>
+          <w:tab w:val="left" w:pos="8382"/>
+        </w:tabs>
+        <w:bidi/>
+        <w:ind w:left="540" w:right="-180"/>
+        <w:rPr>
+          <w:rFonts w:asciiTheme="majorBidi" w:hAnsiTheme="majorBidi" w:cstheme="majorBidi" w:hint="cs"/>
+          <w:sz w:val="36"/>
+          <w:szCs w:val="36"/>
+          <w:rtl/>
+          <w:lang w:val="en-US" w:bidi="ar-IQ"/>
+        </w:rPr>
+      </w:pPr>
+      <w:r>
+        <w:rPr>
+          <w:rFonts w:asciiTheme="majorBidi" w:hAnsiTheme="majorBidi" w:cstheme="majorBidi" w:hint="cs"/>
+          <w:sz w:val="36"/>
+          <w:szCs w:val="36"/>
+          <w:rtl/>
+          <w:lang w:val="en-US" w:bidi="ar-IQ"/>
+        </w:rPr>
+        <w:t xml:space="preserve">تكون الشاشة ظاهرة للمستهلك مع اعطاء امكانية للمستهللك بتغيير شدة اضائتها </w:t>
+      </w:r>
+      <w:r>
+        <w:rPr>
+          <w:rFonts w:asciiTheme="majorBidi" w:hAnsiTheme="majorBidi" w:cstheme="majorBidi" w:hint="cs"/>
+          <w:sz w:val="36"/>
+          <w:szCs w:val="36"/>
+          <w:rtl/>
+          <w:lang w:val="en-US" w:bidi="ar-IQ"/>
+        </w:rPr>
+        <w:t>حسب الدرجة المناسبة له .</w:t>
+      </w:r>
+      <w:bookmarkStart w:id="0" w:name="_GoBack"/>
+      <w:bookmarkEnd w:id="0"/>
+    </w:p>
+    <w:p>
+      <w:pPr>
+        <w:tabs>
+          <w:tab w:val="right" w:pos="540"/>
+          <w:tab w:val="left" w:pos="8382"/>
+        </w:tabs>
+        <w:bidi/>
+        <w:ind w:left="540" w:right="-180"/>
+        <w:rPr>
+          <w:rFonts w:asciiTheme="majorBidi" w:hAnsiTheme="majorBidi" w:cstheme="majorBidi" w:hint="cs"/>
+          <w:sz w:val="36"/>
+          <w:szCs w:val="36"/>
+          <w:rtl/>
+          <w:lang w:val="en-US" w:bidi="ar-IQ"/>
+        </w:rPr>
+      </w:pPr>
+    </w:p>
+    <w:p>
+      <w:pPr>
+        <w:tabs>
+          <w:tab w:val="right" w:pos="540"/>
+          <w:tab w:val="left" w:pos="8382"/>
+        </w:tabs>
+        <w:bidi/>
+        <w:ind w:left="540" w:right="-180"/>
+        <w:rPr>
+          <w:rFonts w:asciiTheme="majorBidi" w:hAnsiTheme="majorBidi" w:cstheme="majorBidi" w:hint="cs"/>
+          <w:sz w:val="36"/>
+          <w:szCs w:val="36"/>
+          <w:rtl/>
+          <w:lang w:val="en-US" w:bidi="ar-IQ"/>
+        </w:rPr>
+      </w:pPr>
+    </w:p>
+    <w:p>
+      <w:pPr>
+        <w:tabs>
+          <w:tab w:val="right" w:pos="540"/>
+          <w:tab w:val="left" w:pos="8382"/>
+        </w:tabs>
+        <w:bidi/>
+        <w:ind w:left="540" w:right="-180"/>
+        <w:rPr>
+          <w:rFonts w:asciiTheme="majorBidi" w:hAnsiTheme="majorBidi" w:cstheme="majorBidi"/>
+          <w:sz w:val="36"/>
+          <w:szCs w:val="36"/>
+          <w:lang w:val="en-US" w:bidi="ar-IQ"/>
+        </w:rPr>
+      </w:pPr>
+    </w:p>
     <w:sectPr>
-      <w:footerReference w:type="first" r:id="rId24"/>
+      <w:footerReference w:type="first" r:id="rId25"/>
       <w:pgSz w:w="12240" w:h="15840" w:code="1"/>
       <w:pgMar w:top="540" w:right="90" w:bottom="540" w:left="720" w:header="720" w:footer="720" w:gutter="0"/>
       <w:pgBorders w:offsetFrom="page">
@@ -25657,7 +27123,7 @@
 </file>
 
 <file path=customXml/itemProps1.xml><?xml version="1.0" encoding="utf-8"?>
-<ds:datastoreItem xmlns:ds="http://schemas.openxmlformats.org/officeDocument/2006/customXml" ds:itemID="{0DE21D1A-4D9F-4E96-9F95-62C4C59E6CBB}">
+<ds:datastoreItem xmlns:ds="http://schemas.openxmlformats.org/officeDocument/2006/customXml" ds:itemID="{CF366DE4-2E52-4D3A-87EF-77E2D5592099}">
   <ds:schemaRefs>
     <ds:schemaRef ds:uri="http://schemas.openxmlformats.org/officeDocument/2006/bibliography"/>
   </ds:schemaRefs>

</xml_diff>

<commit_message>
edit some error in sentance
</commit_message>
<xml_diff>
--- a/The Search.docx
+++ b/The Search.docx
@@ -3992,17 +3992,8 @@
         </w:rPr>
         <w:t>*</w:t>
       </w:r>
-      <w:r>
-        <w:rPr>
-          <w:b/>
-          <w:bCs/>
-          <w:color w:val="A61C00"/>
-          <w:sz w:val="32"/>
-          <w:szCs w:val="32"/>
-          <w:lang w:val="en-US" w:bidi="ar"/>
-        </w:rPr>
-        <w:t xml:space="preserve"> </w:t>
-      </w:r>
+      <w:bookmarkStart w:id="0" w:name="_GoBack"/>
+      <w:bookmarkEnd w:id="0"/>
       <w:r>
         <w:rPr>
           <w:rFonts w:hint="cs"/>
@@ -7030,23 +7021,13 @@
           <w:lang w:val="en-US" w:bidi="ar-IQ"/>
         </w:rPr>
       </w:pPr>
-      <w:proofErr w:type="spellStart"/>
       <w:r>
         <w:rPr>
           <w:sz w:val="28"/>
           <w:szCs w:val="28"/>
           <w:lang w:val="en-US" w:bidi="ar-IQ"/>
         </w:rPr>
-        <w:t>Ultra Quiet</w:t>
-      </w:r>
-      <w:proofErr w:type="spellEnd"/>
-      <w:r>
-        <w:rPr>
-          <w:sz w:val="28"/>
-          <w:szCs w:val="28"/>
-          <w:lang w:val="en-US" w:bidi="ar-IQ"/>
-        </w:rPr>
-        <w:t xml:space="preserve"> Submarine Water Pump DC12V</w:t>
+        <w:t>Ultra Quiet Submarine Water Pump DC12V</w:t>
       </w:r>
       <w:r>
         <w:rPr>
@@ -20914,7 +20895,7 @@
         <w:bidi/>
         <w:jc w:val="center"/>
         <w:rPr>
-          <w:rFonts w:ascii="Calibri" w:hAnsi="Calibri" w:cs="Calibri" w:hint="cs"/>
+          <w:rFonts w:ascii="Calibri" w:hAnsi="Calibri" w:cs="Calibri"/>
           <w:b/>
           <w:bCs/>
           <w:color w:val="17365D" w:themeColor="text2" w:themeShade="BF"/>
@@ -20932,19 +20913,6 @@
         </w:tabs>
         <w:bidi/>
         <w:jc w:val="center"/>
-        <w:rPr>
-          <w:rFonts w:ascii="Calibri" w:hAnsi="Calibri" w:cs="Calibri" w:hint="cs"/>
-          <w:b/>
-          <w:bCs/>
-          <w:color w:val="17365D" w:themeColor="text2" w:themeShade="BF"/>
-          <w:sz w:val="44"/>
-          <w:szCs w:val="44"/>
-          <w:u w:val="double"/>
-          <w:rtl/>
-          <w:lang w:val="en-US" w:bidi="ar-IQ"/>
-        </w:rPr>
-      </w:pPr>
-      <w:r>
         <w:rPr>
           <w:rFonts w:ascii="Calibri" w:hAnsi="Calibri" w:cs="Calibri"/>
           <w:b/>
@@ -20956,6 +20924,19 @@
           <w:rtl/>
           <w:lang w:val="en-US" w:bidi="ar-IQ"/>
         </w:rPr>
+      </w:pPr>
+      <w:r>
+        <w:rPr>
+          <w:rFonts w:ascii="Calibri" w:hAnsi="Calibri" w:cs="Calibri"/>
+          <w:b/>
+          <w:bCs/>
+          <w:color w:val="17365D" w:themeColor="text2" w:themeShade="BF"/>
+          <w:sz w:val="44"/>
+          <w:szCs w:val="44"/>
+          <w:u w:val="double"/>
+          <w:rtl/>
+          <w:lang w:val="en-US" w:bidi="ar-IQ"/>
+        </w:rPr>
         <w:t>تقنية الشحن في المشروع</w:t>
       </w:r>
     </w:p>
@@ -20966,6 +20947,19 @@
         </w:tabs>
         <w:bidi/>
         <w:jc w:val="center"/>
+        <w:rPr>
+          <w:rFonts w:ascii="Calibri" w:hAnsi="Calibri" w:cs="Calibri"/>
+          <w:b/>
+          <w:bCs/>
+          <w:color w:val="17365D" w:themeColor="text2" w:themeShade="BF"/>
+          <w:sz w:val="44"/>
+          <w:szCs w:val="44"/>
+          <w:u w:val="single"/>
+          <w:rtl/>
+          <w:lang w:val="en-US" w:bidi="ar-IQ"/>
+        </w:rPr>
+      </w:pPr>
+      <w:r>
         <w:rPr>
           <w:rFonts w:ascii="Calibri" w:hAnsi="Calibri" w:cs="Calibri" w:hint="cs"/>
           <w:b/>
@@ -20977,19 +20971,6 @@
           <w:rtl/>
           <w:lang w:val="en-US" w:bidi="ar-IQ"/>
         </w:rPr>
-      </w:pPr>
-      <w:r>
-        <w:rPr>
-          <w:rFonts w:ascii="Calibri" w:hAnsi="Calibri" w:cs="Calibri" w:hint="cs"/>
-          <w:b/>
-          <w:bCs/>
-          <w:color w:val="17365D" w:themeColor="text2" w:themeShade="BF"/>
-          <w:sz w:val="44"/>
-          <w:szCs w:val="44"/>
-          <w:u w:val="single"/>
-          <w:rtl/>
-          <w:lang w:val="en-US" w:bidi="ar-IQ"/>
-        </w:rPr>
         <w:t xml:space="preserve">    </w:t>
       </w:r>
     </w:p>
@@ -21001,7 +20982,7 @@
         <w:bidi/>
         <w:jc w:val="center"/>
         <w:rPr>
-          <w:rFonts w:ascii="Calibri" w:hAnsi="Calibri" w:cs="Calibri" w:hint="cs"/>
+          <w:rFonts w:ascii="Calibri" w:hAnsi="Calibri" w:cs="Calibri"/>
           <w:b/>
           <w:bCs/>
           <w:color w:val="17365D" w:themeColor="text2" w:themeShade="BF"/>
@@ -21102,7 +21083,7 @@
         <w:bidi/>
         <w:jc w:val="center"/>
         <w:rPr>
-          <w:rFonts w:ascii="Calibri" w:hAnsi="Calibri" w:cs="Calibri" w:hint="cs"/>
+          <w:rFonts w:ascii="Calibri" w:hAnsi="Calibri" w:cs="Calibri"/>
           <w:b/>
           <w:bCs/>
           <w:color w:val="17365D" w:themeColor="text2" w:themeShade="BF"/>
@@ -21122,7 +21103,7 @@
         <w:bidi/>
         <w:jc w:val="center"/>
         <w:rPr>
-          <w:rFonts w:ascii="Calibri" w:hAnsi="Calibri" w:cs="Calibri" w:hint="cs"/>
+          <w:rFonts w:ascii="Calibri" w:hAnsi="Calibri" w:cs="Calibri"/>
           <w:b/>
           <w:bCs/>
           <w:color w:val="17365D" w:themeColor="text2" w:themeShade="BF"/>
@@ -21142,7 +21123,7 @@
         <w:bidi/>
         <w:jc w:val="center"/>
         <w:rPr>
-          <w:rFonts w:ascii="Calibri" w:hAnsi="Calibri" w:cs="Calibri" w:hint="cs"/>
+          <w:rFonts w:ascii="Calibri" w:hAnsi="Calibri" w:cs="Calibri"/>
           <w:b/>
           <w:bCs/>
           <w:color w:val="17365D" w:themeColor="text2" w:themeShade="BF"/>
@@ -21162,7 +21143,7 @@
         <w:bidi/>
         <w:jc w:val="center"/>
         <w:rPr>
-          <w:rFonts w:ascii="Calibri" w:hAnsi="Calibri" w:cs="Calibri" w:hint="cs"/>
+          <w:rFonts w:ascii="Calibri" w:hAnsi="Calibri" w:cs="Calibri"/>
           <w:b/>
           <w:bCs/>
           <w:color w:val="17365D" w:themeColor="text2" w:themeShade="BF"/>
@@ -21182,7 +21163,7 @@
         <w:bidi/>
         <w:jc w:val="center"/>
         <w:rPr>
-          <w:rFonts w:ascii="Calibri" w:hAnsi="Calibri" w:cs="Calibri" w:hint="cs"/>
+          <w:rFonts w:ascii="Calibri" w:hAnsi="Calibri" w:cs="Calibri"/>
           <w:b/>
           <w:bCs/>
           <w:color w:val="17365D" w:themeColor="text2" w:themeShade="BF"/>
@@ -21202,7 +21183,7 @@
         <w:bidi/>
         <w:jc w:val="center"/>
         <w:rPr>
-          <w:rFonts w:ascii="Calibri" w:hAnsi="Calibri" w:cs="Calibri" w:hint="cs"/>
+          <w:rFonts w:ascii="Calibri" w:hAnsi="Calibri" w:cs="Calibri"/>
           <w:b/>
           <w:bCs/>
           <w:color w:val="17365D" w:themeColor="text2" w:themeShade="BF"/>
@@ -21222,7 +21203,7 @@
         <w:bidi/>
         <w:jc w:val="center"/>
         <w:rPr>
-          <w:rFonts w:ascii="Calibri" w:hAnsi="Calibri" w:cs="Calibri" w:hint="cs"/>
+          <w:rFonts w:ascii="Calibri" w:hAnsi="Calibri" w:cs="Calibri"/>
           <w:b/>
           <w:bCs/>
           <w:color w:val="17365D" w:themeColor="text2" w:themeShade="BF"/>
@@ -21542,10 +21523,11 @@
                               <w:bidi/>
                               <w:jc w:val="both"/>
                               <w:rPr>
-                                <w:rFonts w:asciiTheme="majorBidi" w:hAnsiTheme="majorBidi" w:cstheme="majorBidi"/>
+                                <w:rFonts w:asciiTheme="majorBidi" w:hAnsiTheme="majorBidi" w:cs="Times New Roman"/>
                                 <w:sz w:val="32"/>
                                 <w:szCs w:val="32"/>
-                                <w:lang w:bidi="ar-IQ"/>
+                                <w:rtl/>
+                                <w:lang w:bidi="ar"/>
                               </w:rPr>
                             </w:pPr>
                             <w:r>
@@ -21554,7 +21536,7 @@
                                 <w:sz w:val="32"/>
                                 <w:szCs w:val="32"/>
                                 <w:rtl/>
-                                <w:lang w:bidi="ar-IQ"/>
+                                <w:lang w:bidi="ar"/>
                               </w:rPr>
                               <w:t>في هذا المشروع تم الاعتماد على الطاقة الكهربائية بشكل اساسي  لتشغيل الجهاز</w:t>
                             </w:r>
@@ -21564,9 +21546,9 @@
                                 <w:sz w:val="32"/>
                                 <w:szCs w:val="32"/>
                                 <w:rtl/>
-                                <w:lang w:bidi="ar-IQ"/>
+                                <w:lang w:bidi="ar"/>
                               </w:rPr>
-                              <w:t xml:space="preserve"> وهذا الشيء هو المتعارف عليه في اكثر الاجهزة الكهربائية . لكن وعند بداية التفكير بهذا المشروع راعينا عدم استمرار الطاقة الكهربائية في اغلب مناطق بلدنا الحبيب . لذ</w:t>
+                              <w:t xml:space="preserve"> وهذا الشيء هو المتعارف عليه في اكثر الاجهزة الكهربائية </w:t>
                             </w:r>
                             <w:r>
                               <w:rPr>
@@ -21576,7 +21558,17 @@
                                 <w:rtl/>
                                 <w:lang w:bidi="ar-IQ"/>
                               </w:rPr>
-                              <w:t>ا</w:t>
+                              <w:t xml:space="preserve">. </w:t>
+                            </w:r>
+                            <w:r>
+                              <w:rPr>
+                                <w:rFonts w:asciiTheme="majorBidi" w:hAnsiTheme="majorBidi" w:cstheme="majorBidi"/>
+                                <w:sz w:val="32"/>
+                                <w:szCs w:val="32"/>
+                                <w:rtl/>
+                                <w:lang w:bidi="ar"/>
+                              </w:rPr>
+                              <w:t xml:space="preserve">لكن وعند بداية التفكير بهذا المشروع راعينا عدم استمرار الطاقة الكهربائية في اغلب مناطق بلدنا الحبيب </w:t>
                             </w:r>
                             <w:r>
                               <w:rPr>
@@ -21586,7 +21578,47 @@
                                 <w:rtl/>
                                 <w:lang w:bidi="ar-IQ"/>
                               </w:rPr>
+                              <w:t xml:space="preserve">. </w:t>
+                            </w:r>
+                            <w:r>
+                              <w:rPr>
+                                <w:rFonts w:asciiTheme="majorBidi" w:hAnsiTheme="majorBidi" w:cstheme="majorBidi"/>
+                                <w:sz w:val="32"/>
+                                <w:szCs w:val="32"/>
+                                <w:rtl/>
+                                <w:lang w:bidi="ar"/>
+                              </w:rPr>
+                              <w:t>لذ</w:t>
+                            </w:r>
+                            <w:r>
+                              <w:rPr>
+                                <w:rFonts w:asciiTheme="majorBidi" w:hAnsiTheme="majorBidi" w:cstheme="majorBidi"/>
+                                <w:sz w:val="32"/>
+                                <w:szCs w:val="32"/>
+                                <w:rtl/>
+                                <w:lang w:bidi="ar"/>
+                              </w:rPr>
+                              <w:t>ا</w:t>
+                            </w:r>
+                            <w:r>
+                              <w:rPr>
+                                <w:rFonts w:asciiTheme="majorBidi" w:hAnsiTheme="majorBidi" w:cstheme="majorBidi"/>
+                                <w:sz w:val="32"/>
+                                <w:szCs w:val="32"/>
+                                <w:rtl/>
+                                <w:lang w:bidi="ar"/>
+                              </w:rPr>
                               <w:t xml:space="preserve"> تم اضافة بطاريات ايون الليثيوم القابلة لأعادة الشحن داخل هذا الجهاز</w:t>
+                            </w:r>
+                            <w:r>
+                              <w:rPr>
+                                <w:rFonts w:asciiTheme="majorBidi" w:hAnsiTheme="majorBidi" w:cstheme="majorBidi"/>
+                                <w:sz w:val="32"/>
+                                <w:szCs w:val="32"/>
+                                <w:rtl/>
+                                <w:lang w:bidi="ar"/>
+                              </w:rPr>
+                              <w:t xml:space="preserve"> ففي وضع وجود الطاقة الكهربائية فأن الجهاز يعمل بدون مشاكل وفي نفس الوقت يقوم بشحن البطاريات وفي حالة انقطاع التيار الكهربائي فأن الجهاز لن يتأثر بذالك لانه سوف تتغير طريقة تجهيزه بالطاقة الى البطاريات بصورة تلقائية ليقدم هذا الجهاز اداء افظل الى المستهلك </w:t>
                             </w:r>
                             <w:r>
                               <w:rPr>
@@ -21596,7 +21628,7 @@
                                 <w:rtl/>
                                 <w:lang w:bidi="ar-IQ"/>
                               </w:rPr>
-                              <w:t xml:space="preserve"> ففي وضع وجود الطاقة الكهربائية فأن الجهاز يعمل بدون مشاكل وفي نفس الوقت يقوم بشحن البطاريات وفي حالة انقطاع التيار الكهربائي فأن الجهاز لن يتأثر بذالك لانه سوف تتغير طريقة تجهيزه بالطاقة الى البطاريات بصورة تلقائية ليقدم هذا الجهاز اداء افظل الى المستهلك .</w:t>
+                              <w:t>.</w:t>
                             </w:r>
                           </w:p>
                         </w:txbxContent>
@@ -21932,6 +21964,25 @@
         <w:ind w:left="450" w:right="-180"/>
         <w:jc w:val="center"/>
         <w:rPr>
+          <w:b/>
+          <w:bCs/>
+          <w:color w:val="365F91" w:themeColor="accent1" w:themeShade="BF"/>
+          <w:sz w:val="72"/>
+          <w:szCs w:val="72"/>
+          <w:u w:val="double"/>
+          <w:lang w:val="en-US" w:bidi="ar-IQ"/>
+        </w:rPr>
+      </w:pPr>
+    </w:p>
+    <w:p>
+      <w:pPr>
+        <w:tabs>
+          <w:tab w:val="left" w:pos="4517"/>
+        </w:tabs>
+        <w:bidi/>
+        <w:ind w:left="450" w:right="-180"/>
+        <w:jc w:val="center"/>
+        <w:rPr>
           <w:sz w:val="24"/>
           <w:szCs w:val="24"/>
           <w:rtl/>
@@ -21950,7 +22001,6 @@
           <w:rtl/>
           <w:lang w:val="en-US" w:bidi="ar-IQ"/>
         </w:rPr>
-        <w:lastRenderedPageBreak/>
         <w:t>الفصل الثالث</w:t>
       </w:r>
     </w:p>
@@ -21961,7 +22011,7 @@
         </w:tabs>
         <w:bidi/>
         <w:rPr>
-          <w:rFonts w:ascii="Calibri" w:hAnsi="Calibri" w:cs="Calibri" w:hint="cs"/>
+          <w:rFonts w:ascii="Calibri" w:hAnsi="Calibri" w:cs="Calibri"/>
           <w:sz w:val="32"/>
           <w:szCs w:val="32"/>
           <w:rtl/>
@@ -21977,19 +22027,6 @@
         <w:bidi/>
         <w:ind w:left="450" w:right="-180"/>
         <w:jc w:val="center"/>
-        <w:rPr>
-          <w:rFonts w:asciiTheme="minorBidi" w:hAnsiTheme="minorBidi" w:cstheme="minorBidi" w:hint="cs"/>
-          <w:b/>
-          <w:bCs/>
-          <w:color w:val="0D0D0D" w:themeColor="text1" w:themeTint="F2"/>
-          <w:sz w:val="44"/>
-          <w:szCs w:val="44"/>
-          <w:u w:val="single"/>
-          <w:rtl/>
-          <w:lang w:val="en-US" w:bidi="ar-IQ"/>
-        </w:rPr>
-      </w:pPr>
-      <w:r>
         <w:rPr>
           <w:rFonts w:asciiTheme="minorBidi" w:hAnsiTheme="minorBidi" w:cstheme="minorBidi"/>
           <w:b/>
@@ -22001,19 +22038,10 @@
           <w:rtl/>
           <w:lang w:val="en-US" w:bidi="ar-IQ"/>
         </w:rPr>
-        <w:t>آلية عمل الجهاز</w:t>
-      </w:r>
-    </w:p>
-    <w:p>
-      <w:pPr>
-        <w:tabs>
-          <w:tab w:val="left" w:pos="8382"/>
-        </w:tabs>
-        <w:bidi/>
-        <w:ind w:left="450" w:right="-180"/>
-        <w:jc w:val="center"/>
-        <w:rPr>
-          <w:rFonts w:asciiTheme="minorBidi" w:hAnsiTheme="minorBidi" w:cstheme="minorBidi" w:hint="cs"/>
+      </w:pPr>
+      <w:r>
+        <w:rPr>
+          <w:rFonts w:asciiTheme="minorBidi" w:hAnsiTheme="minorBidi" w:cstheme="minorBidi"/>
           <w:b/>
           <w:bCs/>
           <w:color w:val="0D0D0D" w:themeColor="text1" w:themeTint="F2"/>
@@ -22023,7 +22051,8 @@
           <w:rtl/>
           <w:lang w:val="en-US" w:bidi="ar-IQ"/>
         </w:rPr>
-      </w:pPr>
+        <w:t>آلية عمل الجهاز</w:t>
+      </w:r>
     </w:p>
     <w:p>
       <w:pPr>
@@ -22034,7 +22063,7 @@
         <w:ind w:left="450" w:right="-180"/>
         <w:jc w:val="center"/>
         <w:rPr>
-          <w:rFonts w:asciiTheme="minorBidi" w:hAnsiTheme="minorBidi" w:cstheme="minorBidi" w:hint="cs"/>
+          <w:rFonts w:asciiTheme="minorBidi" w:hAnsiTheme="minorBidi" w:cstheme="minorBidi"/>
           <w:b/>
           <w:bCs/>
           <w:color w:val="0D0D0D" w:themeColor="text1" w:themeTint="F2"/>
@@ -22055,7 +22084,7 @@
         <w:ind w:left="450" w:right="-180"/>
         <w:jc w:val="center"/>
         <w:rPr>
-          <w:rFonts w:asciiTheme="minorBidi" w:hAnsiTheme="minorBidi" w:cstheme="minorBidi" w:hint="cs"/>
+          <w:rFonts w:asciiTheme="minorBidi" w:hAnsiTheme="minorBidi" w:cstheme="minorBidi"/>
           <w:b/>
           <w:bCs/>
           <w:color w:val="0D0D0D" w:themeColor="text1" w:themeTint="F2"/>
@@ -22070,39 +22099,23 @@
     <w:p>
       <w:pPr>
         <w:tabs>
-          <w:tab w:val="right" w:pos="540"/>
           <w:tab w:val="left" w:pos="8382"/>
         </w:tabs>
         <w:bidi/>
-        <w:ind w:left="540" w:right="-180"/>
-        <w:rPr>
-          <w:rFonts w:asciiTheme="majorBidi" w:hAnsiTheme="majorBidi" w:cstheme="majorBidi" w:hint="cs"/>
-          <w:sz w:val="36"/>
-          <w:szCs w:val="36"/>
-          <w:rtl/>
-          <w:lang w:val="en-US" w:bidi="ar-IQ"/>
-        </w:rPr>
-      </w:pPr>
-      <w:r>
-        <w:rPr>
-          <w:rFonts w:asciiTheme="majorBidi" w:hAnsiTheme="majorBidi" w:cstheme="majorBidi" w:hint="cs"/>
-          <w:sz w:val="36"/>
-          <w:szCs w:val="36"/>
-          <w:rtl/>
-          <w:lang w:val="en-US" w:bidi="ar-IQ"/>
-        </w:rPr>
-        <w:t xml:space="preserve">كما ذكر في المقدمة عن هدف هذا المشروع ، فأن هذا الجهاز صمم لهدفين الاول وهو التعقيم في هذا الظرف و الهدف الثاني هو الابتعاد قدر المستطاع عن اللمس </w:t>
-      </w:r>
-      <w:r>
-        <w:rPr>
-          <w:rFonts w:asciiTheme="majorBidi" w:hAnsiTheme="majorBidi" w:cstheme="majorBidi" w:hint="cs"/>
-          <w:sz w:val="36"/>
-          <w:szCs w:val="36"/>
-          <w:rtl/>
-          <w:lang w:val="en-US" w:bidi="ar-IQ"/>
-        </w:rPr>
-        <w:t xml:space="preserve">فهو يعمل بدون ان تلمسه حماية لك ولغيرك . </w:t>
-      </w:r>
+        <w:ind w:left="450" w:right="-180"/>
+        <w:jc w:val="center"/>
+        <w:rPr>
+          <w:rFonts w:asciiTheme="minorBidi" w:hAnsiTheme="minorBidi" w:cstheme="minorBidi"/>
+          <w:b/>
+          <w:bCs/>
+          <w:color w:val="0D0D0D" w:themeColor="text1" w:themeTint="F2"/>
+          <w:sz w:val="44"/>
+          <w:szCs w:val="44"/>
+          <w:u w:val="single"/>
+          <w:rtl/>
+          <w:lang w:val="en-US" w:bidi="ar-IQ"/>
+        </w:rPr>
+      </w:pPr>
     </w:p>
     <w:p>
       <w:pPr>
@@ -22113,13 +22126,33 @@
         <w:bidi/>
         <w:ind w:left="540" w:right="-180"/>
         <w:rPr>
+          <w:rFonts w:asciiTheme="majorBidi" w:hAnsiTheme="majorBidi" w:cstheme="majorBidi"/>
+          <w:sz w:val="36"/>
+          <w:szCs w:val="36"/>
+          <w:rtl/>
+          <w:lang w:val="en-US" w:bidi="ar-IQ"/>
+        </w:rPr>
+      </w:pPr>
+      <w:r>
+        <w:rPr>
           <w:rFonts w:asciiTheme="majorBidi" w:hAnsiTheme="majorBidi" w:cstheme="majorBidi" w:hint="cs"/>
           <w:sz w:val="36"/>
           <w:szCs w:val="36"/>
           <w:rtl/>
           <w:lang w:val="en-US" w:bidi="ar-IQ"/>
         </w:rPr>
-      </w:pPr>
+        <w:t xml:space="preserve">كما ذكر في المقدمة عن هدف هذا المشروع ، فأن هذا الجهاز صمم لهدفين الاول وهو التعقيم في هذا الظرف و الهدف الثاني هو الابتعاد قدر المستطاع عن اللمس </w:t>
+      </w:r>
+      <w:r>
+        <w:rPr>
+          <w:rFonts w:asciiTheme="majorBidi" w:hAnsiTheme="majorBidi" w:cstheme="majorBidi" w:hint="cs"/>
+          <w:sz w:val="36"/>
+          <w:szCs w:val="36"/>
+          <w:rtl/>
+          <w:lang w:val="en-US" w:bidi="ar-IQ"/>
+        </w:rPr>
+        <w:t xml:space="preserve">فهو يعمل بدون ان تلمسه حماية لك ولغيرك . </w:t>
+      </w:r>
     </w:p>
     <w:p>
       <w:pPr>
@@ -22130,63 +22163,13 @@
         <w:bidi/>
         <w:ind w:left="540" w:right="-180"/>
         <w:rPr>
-          <w:rFonts w:asciiTheme="majorBidi" w:hAnsiTheme="majorBidi" w:cstheme="majorBidi" w:hint="cs"/>
+          <w:rFonts w:asciiTheme="majorBidi" w:hAnsiTheme="majorBidi" w:cstheme="majorBidi"/>
           <w:sz w:val="36"/>
           <w:szCs w:val="36"/>
           <w:rtl/>
           <w:lang w:val="en-US" w:bidi="ar-IQ"/>
         </w:rPr>
       </w:pPr>
-      <w:r>
-        <w:rPr>
-          <w:rFonts w:asciiTheme="majorBidi" w:hAnsiTheme="majorBidi" w:cstheme="majorBidi" w:hint="cs"/>
-          <w:sz w:val="36"/>
-          <w:szCs w:val="36"/>
-          <w:rtl/>
-          <w:lang w:val="en-US" w:bidi="ar-IQ"/>
-        </w:rPr>
-        <w:t>في هذا الجهاز هناك مكان خاص لوضع اليد</w:t>
-      </w:r>
-      <w:r>
-        <w:rPr>
-          <w:rFonts w:asciiTheme="majorBidi" w:hAnsiTheme="majorBidi" w:cstheme="majorBidi" w:hint="cs"/>
-          <w:sz w:val="36"/>
-          <w:szCs w:val="36"/>
-          <w:rtl/>
-          <w:lang w:val="en-US" w:bidi="ar-IQ"/>
-        </w:rPr>
-        <w:t xml:space="preserve"> داخل الجهاز حيث يوجد حساس الاشعة ت</w:t>
-      </w:r>
-      <w:r>
-        <w:rPr>
-          <w:rFonts w:asciiTheme="majorBidi" w:hAnsiTheme="majorBidi" w:cstheme="majorBidi" w:hint="cs"/>
-          <w:sz w:val="36"/>
-          <w:szCs w:val="36"/>
-          <w:rtl/>
-          <w:lang w:val="en-US" w:bidi="ar-IQ"/>
-        </w:rPr>
-        <w:t>حت الحمراء</w:t>
-      </w:r>
-      <w:r>
-        <w:rPr>
-          <w:rFonts w:asciiTheme="majorBidi" w:hAnsiTheme="majorBidi" w:cstheme="majorBidi" w:hint="cs"/>
-          <w:sz w:val="36"/>
-          <w:szCs w:val="36"/>
-          <w:rtl/>
-          <w:lang w:val="en-US" w:bidi="ar-IQ"/>
-        </w:rPr>
-        <w:t xml:space="preserve">.فعند التحسس بوجود شيء </w:t>
-      </w:r>
-      <w:r>
-        <w:rPr>
-          <w:rFonts w:asciiTheme="majorBidi" w:hAnsiTheme="majorBidi" w:cstheme="majorBidi" w:hint="cs"/>
-          <w:sz w:val="36"/>
-          <w:szCs w:val="36"/>
-          <w:rtl/>
-          <w:lang w:val="en-US" w:bidi="ar-IQ"/>
-        </w:rPr>
-        <w:t xml:space="preserve">في هذا المكان فأنه يعطي ايعاز لضخ السائل الى المكان المطلوب . </w:t>
-      </w:r>
     </w:p>
     <w:p>
       <w:pPr>
@@ -22197,13 +22180,63 @@
         <w:bidi/>
         <w:ind w:left="540" w:right="-180"/>
         <w:rPr>
+          <w:rFonts w:asciiTheme="majorBidi" w:hAnsiTheme="majorBidi" w:cstheme="majorBidi"/>
+          <w:sz w:val="36"/>
+          <w:szCs w:val="36"/>
+          <w:rtl/>
+          <w:lang w:val="en-US" w:bidi="ar-IQ"/>
+        </w:rPr>
+      </w:pPr>
+      <w:r>
+        <w:rPr>
           <w:rFonts w:asciiTheme="majorBidi" w:hAnsiTheme="majorBidi" w:cstheme="majorBidi" w:hint="cs"/>
           <w:sz w:val="36"/>
           <w:szCs w:val="36"/>
           <w:rtl/>
           <w:lang w:val="en-US" w:bidi="ar-IQ"/>
         </w:rPr>
-      </w:pPr>
+        <w:t>في هذا الجهاز هناك مكان خاص لوضع اليد</w:t>
+      </w:r>
+      <w:r>
+        <w:rPr>
+          <w:rFonts w:asciiTheme="majorBidi" w:hAnsiTheme="majorBidi" w:cstheme="majorBidi" w:hint="cs"/>
+          <w:sz w:val="36"/>
+          <w:szCs w:val="36"/>
+          <w:rtl/>
+          <w:lang w:val="en-US" w:bidi="ar-IQ"/>
+        </w:rPr>
+        <w:t xml:space="preserve"> داخل الجهاز حيث يوجد حساس الاشعة ت</w:t>
+      </w:r>
+      <w:r>
+        <w:rPr>
+          <w:rFonts w:asciiTheme="majorBidi" w:hAnsiTheme="majorBidi" w:cstheme="majorBidi" w:hint="cs"/>
+          <w:sz w:val="36"/>
+          <w:szCs w:val="36"/>
+          <w:rtl/>
+          <w:lang w:val="en-US" w:bidi="ar-IQ"/>
+        </w:rPr>
+        <w:t>حت الحمراء</w:t>
+      </w:r>
+      <w:r>
+        <w:rPr>
+          <w:rFonts w:asciiTheme="majorBidi" w:hAnsiTheme="majorBidi" w:cstheme="majorBidi" w:hint="cs"/>
+          <w:sz w:val="36"/>
+          <w:szCs w:val="36"/>
+          <w:rtl/>
+          <w:lang w:val="en-US" w:bidi="ar-IQ"/>
+        </w:rPr>
+        <w:t xml:space="preserve">.فعند التحسس بوجود شيء </w:t>
+      </w:r>
+      <w:r>
+        <w:rPr>
+          <w:rFonts w:asciiTheme="majorBidi" w:hAnsiTheme="majorBidi" w:cstheme="majorBidi" w:hint="cs"/>
+          <w:sz w:val="36"/>
+          <w:szCs w:val="36"/>
+          <w:rtl/>
+          <w:lang w:val="en-US" w:bidi="ar-IQ"/>
+        </w:rPr>
+        <w:t xml:space="preserve">في هذا المكان فأنه يعطي ايعاز لضخ السائل الى المكان المطلوب . </w:t>
+      </w:r>
     </w:p>
     <w:p>
       <w:pPr>
@@ -22214,33 +22247,13 @@
         <w:bidi/>
         <w:ind w:left="540" w:right="-180"/>
         <w:rPr>
-          <w:rFonts w:asciiTheme="majorBidi" w:hAnsiTheme="majorBidi" w:cstheme="majorBidi" w:hint="cs"/>
+          <w:rFonts w:asciiTheme="majorBidi" w:hAnsiTheme="majorBidi" w:cstheme="majorBidi"/>
           <w:sz w:val="36"/>
           <w:szCs w:val="36"/>
           <w:rtl/>
           <w:lang w:val="en-US" w:bidi="ar-IQ"/>
         </w:rPr>
       </w:pPr>
-      <w:r>
-        <w:rPr>
-          <w:rFonts w:asciiTheme="majorBidi" w:hAnsiTheme="majorBidi" w:cstheme="majorBidi" w:hint="cs"/>
-          <w:sz w:val="36"/>
-          <w:szCs w:val="36"/>
-          <w:rtl/>
-          <w:lang w:val="en-US" w:bidi="ar-IQ"/>
-        </w:rPr>
-        <w:t xml:space="preserve">تم وضع خزان داخل الجهاز لتعبئته بالسائل المعقم </w:t>
-      </w:r>
-      <w:r>
-        <w:rPr>
-          <w:rFonts w:asciiTheme="majorBidi" w:hAnsiTheme="majorBidi" w:cstheme="majorBidi" w:hint="cs"/>
-          <w:sz w:val="36"/>
-          <w:szCs w:val="36"/>
-          <w:rtl/>
-          <w:lang w:val="en-US" w:bidi="ar-IQ"/>
-        </w:rPr>
-        <w:t xml:space="preserve"> وامكانية معرفة كمية السائل داخل الخزان من قبل المستهلك عن طريقة حساس (حساس المسافة) يرسل معلومات الخزان الى شاشة خارجية لكي يعرف المستهلك كمية السائل الموجود في الخزان .</w:t>
-      </w:r>
     </w:p>
     <w:p>
       <w:pPr>
@@ -22251,13 +22264,33 @@
         <w:bidi/>
         <w:ind w:left="540" w:right="-180"/>
         <w:rPr>
+          <w:rFonts w:asciiTheme="majorBidi" w:hAnsiTheme="majorBidi" w:cstheme="majorBidi"/>
+          <w:sz w:val="36"/>
+          <w:szCs w:val="36"/>
+          <w:rtl/>
+          <w:lang w:val="en-US" w:bidi="ar-IQ"/>
+        </w:rPr>
+      </w:pPr>
+      <w:r>
+        <w:rPr>
           <w:rFonts w:asciiTheme="majorBidi" w:hAnsiTheme="majorBidi" w:cstheme="majorBidi" w:hint="cs"/>
           <w:sz w:val="36"/>
           <w:szCs w:val="36"/>
           <w:rtl/>
           <w:lang w:val="en-US" w:bidi="ar-IQ"/>
         </w:rPr>
-      </w:pPr>
+        <w:t xml:space="preserve">تم وضع خزان داخل الجهاز لتعبئته بالسائل المعقم </w:t>
+      </w:r>
+      <w:r>
+        <w:rPr>
+          <w:rFonts w:asciiTheme="majorBidi" w:hAnsiTheme="majorBidi" w:cstheme="majorBidi" w:hint="cs"/>
+          <w:sz w:val="36"/>
+          <w:szCs w:val="36"/>
+          <w:rtl/>
+          <w:lang w:val="en-US" w:bidi="ar-IQ"/>
+        </w:rPr>
+        <w:t xml:space="preserve"> وامكانية معرفة كمية السائل داخل الخزان من قبل المستهلك عن طريقة حساس (حساس المسافة) يرسل معلومات الخزان الى شاشة خارجية لكي يعرف المستهلك كمية السائل الموجود في الخزان .</w:t>
+      </w:r>
     </w:p>
     <w:p>
       <w:pPr>
@@ -22268,35 +22301,13 @@
         <w:bidi/>
         <w:ind w:left="540" w:right="-180"/>
         <w:rPr>
-          <w:rFonts w:asciiTheme="majorBidi" w:hAnsiTheme="majorBidi" w:cstheme="majorBidi" w:hint="cs"/>
+          <w:rFonts w:asciiTheme="majorBidi" w:hAnsiTheme="majorBidi" w:cstheme="majorBidi"/>
           <w:sz w:val="36"/>
           <w:szCs w:val="36"/>
           <w:rtl/>
           <w:lang w:val="en-US" w:bidi="ar-IQ"/>
         </w:rPr>
       </w:pPr>
-      <w:r>
-        <w:rPr>
-          <w:rFonts w:asciiTheme="majorBidi" w:hAnsiTheme="majorBidi" w:cstheme="majorBidi" w:hint="cs"/>
-          <w:sz w:val="36"/>
-          <w:szCs w:val="36"/>
-          <w:rtl/>
-          <w:lang w:val="en-US" w:bidi="ar-IQ"/>
-        </w:rPr>
-        <w:t xml:space="preserve">تكون الشاشة ظاهرة للمستهلك مع اعطاء امكانية للمستهللك بتغيير شدة اضائتها </w:t>
-      </w:r>
-      <w:r>
-        <w:rPr>
-          <w:rFonts w:asciiTheme="majorBidi" w:hAnsiTheme="majorBidi" w:cstheme="majorBidi" w:hint="cs"/>
-          <w:sz w:val="36"/>
-          <w:szCs w:val="36"/>
-          <w:rtl/>
-          <w:lang w:val="en-US" w:bidi="ar-IQ"/>
-        </w:rPr>
-        <w:t>حسب الدرجة المناسبة له .</w:t>
-      </w:r>
-      <w:bookmarkStart w:id="0" w:name="_GoBack"/>
-      <w:bookmarkEnd w:id="0"/>
     </w:p>
     <w:p>
       <w:pPr>
@@ -22307,13 +22318,33 @@
         <w:bidi/>
         <w:ind w:left="540" w:right="-180"/>
         <w:rPr>
+          <w:rFonts w:asciiTheme="majorBidi" w:hAnsiTheme="majorBidi" w:cstheme="majorBidi"/>
+          <w:sz w:val="36"/>
+          <w:szCs w:val="36"/>
+          <w:rtl/>
+          <w:lang w:val="en-US" w:bidi="ar-IQ"/>
+        </w:rPr>
+      </w:pPr>
+      <w:r>
+        <w:rPr>
           <w:rFonts w:asciiTheme="majorBidi" w:hAnsiTheme="majorBidi" w:cstheme="majorBidi" w:hint="cs"/>
           <w:sz w:val="36"/>
           <w:szCs w:val="36"/>
           <w:rtl/>
           <w:lang w:val="en-US" w:bidi="ar-IQ"/>
         </w:rPr>
-      </w:pPr>
+        <w:t xml:space="preserve">تكون الشاشة ظاهرة للمستهلك مع اعطاء امكانية للمستهللك بتغيير شدة اضائتها </w:t>
+      </w:r>
+      <w:r>
+        <w:rPr>
+          <w:rFonts w:asciiTheme="majorBidi" w:hAnsiTheme="majorBidi" w:cstheme="majorBidi" w:hint="cs"/>
+          <w:sz w:val="36"/>
+          <w:szCs w:val="36"/>
+          <w:rtl/>
+          <w:lang w:val="en-US" w:bidi="ar-IQ"/>
+        </w:rPr>
+        <w:t>حسب الدرجة المناسبة له .</w:t>
+      </w:r>
     </w:p>
     <w:p>
       <w:pPr>
@@ -22324,7 +22355,24 @@
         <w:bidi/>
         <w:ind w:left="540" w:right="-180"/>
         <w:rPr>
-          <w:rFonts w:asciiTheme="majorBidi" w:hAnsiTheme="majorBidi" w:cstheme="majorBidi" w:hint="cs"/>
+          <w:rFonts w:asciiTheme="majorBidi" w:hAnsiTheme="majorBidi" w:cstheme="majorBidi"/>
+          <w:sz w:val="36"/>
+          <w:szCs w:val="36"/>
+          <w:rtl/>
+          <w:lang w:val="en-US" w:bidi="ar-IQ"/>
+        </w:rPr>
+      </w:pPr>
+    </w:p>
+    <w:p>
+      <w:pPr>
+        <w:tabs>
+          <w:tab w:val="right" w:pos="540"/>
+          <w:tab w:val="left" w:pos="8382"/>
+        </w:tabs>
+        <w:bidi/>
+        <w:ind w:left="540" w:right="-180"/>
+        <w:rPr>
+          <w:rFonts w:asciiTheme="majorBidi" w:hAnsiTheme="majorBidi" w:cstheme="majorBidi"/>
           <w:sz w:val="36"/>
           <w:szCs w:val="36"/>
           <w:rtl/>
@@ -27123,7 +27171,7 @@
 </file>
 
 <file path=customXml/itemProps1.xml><?xml version="1.0" encoding="utf-8"?>
-<ds:datastoreItem xmlns:ds="http://schemas.openxmlformats.org/officeDocument/2006/customXml" ds:itemID="{CF366DE4-2E52-4D3A-87EF-77E2D5592099}">
+<ds:datastoreItem xmlns:ds="http://schemas.openxmlformats.org/officeDocument/2006/customXml" ds:itemID="{B12FC817-7BDD-4460-8099-BC877690C30A}">
   <ds:schemaRefs>
     <ds:schemaRef ds:uri="http://schemas.openxmlformats.org/officeDocument/2006/bibliography"/>
   </ds:schemaRefs>

</xml_diff>